<commit_message>
Modifiche e scrittura relazione
</commit_message>
<xml_diff>
--- a/Heart Diseases.docx
+++ b/Heart Diseases.docx
@@ -2,6 +2,475 @@
 <file path=word/document.xml><?xml version="1.0" encoding="utf-8"?>
 <w:document xmlns:wpc="http://schemas.microsoft.com/office/word/2010/wordprocessingCanvas" xmlns:cx="http://schemas.microsoft.com/office/drawing/2014/chartex" xmlns:cx1="http://schemas.microsoft.com/office/drawing/2015/9/8/chartex" xmlns:cx2="http://schemas.microsoft.com/office/drawing/2015/10/21/chartex" xmlns:cx3="http://schemas.microsoft.com/office/drawing/2016/5/9/chartex" xmlns:cx4="http://schemas.microsoft.com/office/drawing/2016/5/10/chartex" xmlns:cx5="http://schemas.microsoft.com/office/drawing/2016/5/11/chartex" xmlns:cx6="http://schemas.microsoft.com/office/drawing/2016/5/12/chartex" xmlns:cx7="http://schemas.microsoft.com/office/drawing/2016/5/13/chartex" xmlns:cx8="http://schemas.microsoft.com/office/drawing/2016/5/14/chartex" xmlns:mc="http://schemas.openxmlformats.org/markup-compatibility/2006" xmlns:aink="http://schemas.microsoft.com/office/drawing/2016/ink" xmlns:am3d="http://schemas.microsoft.com/office/drawing/2017/model3d" xmlns:o="urn:schemas-microsoft-com:office:office" xmlns:oel="http://schemas.microsoft.com/office/2019/extlst" xmlns:r="http://schemas.openxmlformats.org/officeDocument/2006/relationships" xmlns:m="http://schemas.openxmlformats.org/officeDocument/2006/math" xmlns:v="urn:schemas-microsoft-com:vml" xmlns:wp14="http://schemas.microsoft.com/office/word/2010/wordprocessingDrawing" xmlns:wp="http://schemas.openxmlformats.org/drawingml/2006/wordprocessingDrawing" xmlns:w10="urn:schemas-microsoft-com:office:word" xmlns:w="http://schemas.openxmlformats.org/wordprocessingml/2006/main" xmlns:w14="http://schemas.microsoft.com/office/word/2010/wordml" xmlns:w15="http://schemas.microsoft.com/office/word/2012/wordml" xmlns:w16cex="http://schemas.microsoft.com/office/word/2018/wordml/cex" xmlns:w16cid="http://schemas.microsoft.com/office/word/2016/wordml/cid" xmlns:w16="http://schemas.microsoft.com/office/word/2018/wordml" xmlns:w16sdtdh="http://schemas.microsoft.com/office/word/2020/wordml/sdtdatahash" xmlns:w16se="http://schemas.microsoft.com/office/word/2015/wordml/symex" xmlns:wpg="http://schemas.microsoft.com/office/word/2010/wordprocessingGroup" xmlns:wpi="http://schemas.microsoft.com/office/word/2010/wordprocessingInk" xmlns:wne="http://schemas.microsoft.com/office/word/2006/wordml" xmlns:wps="http://schemas.microsoft.com/office/word/2010/wordprocessingShape" mc:Ignorable="w14 w15 w16se w16cid w16 w16cex w16sdtdh wp14">
   <w:body>
+    <w:sdt>
+      <w:sdtPr>
+        <w:id w:val="-889573687"/>
+        <w:docPartObj>
+          <w:docPartGallery w:val="Table of Contents"/>
+          <w:docPartUnique/>
+        </w:docPartObj>
+      </w:sdtPr>
+      <w:sdtEndPr>
+        <w:rPr>
+          <w:rFonts w:asciiTheme="minorHAnsi" w:eastAsiaTheme="minorHAnsi" w:hAnsiTheme="minorHAnsi" w:cstheme="minorBidi"/>
+          <w:b/>
+          <w:bCs/>
+          <w:color w:val="auto"/>
+          <w:sz w:val="22"/>
+          <w:szCs w:val="22"/>
+          <w:lang w:eastAsia="en-US"/>
+        </w:rPr>
+      </w:sdtEndPr>
+      <w:sdtContent>
+        <w:p>
+          <w:pPr>
+            <w:pStyle w:val="Titolosommario"/>
+            <w:jc w:val="center"/>
+          </w:pPr>
+          <w:r>
+            <w:t>Indice</w:t>
+          </w:r>
+        </w:p>
+        <w:p>
+          <w:pPr>
+            <w:pStyle w:val="Sommario1"/>
+            <w:tabs>
+              <w:tab w:val="right" w:leader="dot" w:pos="9628"/>
+            </w:tabs>
+            <w:rPr>
+              <w:rFonts w:eastAsiaTheme="minorEastAsia"/>
+              <w:noProof/>
+              <w:lang w:eastAsia="it-IT"/>
+            </w:rPr>
+          </w:pPr>
+          <w:r>
+            <w:fldChar w:fldCharType="begin"/>
+          </w:r>
+          <w:r>
+            <w:instrText xml:space="preserve"> TOC \o "1-3" \h \z \u </w:instrText>
+          </w:r>
+          <w:r>
+            <w:fldChar w:fldCharType="separate"/>
+          </w:r>
+          <w:hyperlink w:anchor="_Toc108188093" w:history="1">
+            <w:r>
+              <w:rPr>
+                <w:rStyle w:val="Collegamentoipertestuale"/>
+                <w:noProof/>
+              </w:rPr>
+              <w:t>Introduzione</w:t>
+            </w:r>
+            <w:r>
+              <w:rPr>
+                <w:noProof/>
+                <w:webHidden/>
+              </w:rPr>
+              <w:tab/>
+            </w:r>
+            <w:r>
+              <w:rPr>
+                <w:noProof/>
+                <w:webHidden/>
+              </w:rPr>
+              <w:fldChar w:fldCharType="begin"/>
+            </w:r>
+            <w:r>
+              <w:rPr>
+                <w:noProof/>
+                <w:webHidden/>
+              </w:rPr>
+              <w:instrText xml:space="preserve"> PAGEREF _Toc108188093 \h </w:instrText>
+            </w:r>
+            <w:r>
+              <w:rPr>
+                <w:noProof/>
+                <w:webHidden/>
+              </w:rPr>
+            </w:r>
+            <w:r>
+              <w:rPr>
+                <w:noProof/>
+                <w:webHidden/>
+              </w:rPr>
+              <w:fldChar w:fldCharType="separate"/>
+            </w:r>
+            <w:r>
+              <w:rPr>
+                <w:noProof/>
+                <w:webHidden/>
+              </w:rPr>
+              <w:t>2</w:t>
+            </w:r>
+            <w:r>
+              <w:rPr>
+                <w:noProof/>
+                <w:webHidden/>
+              </w:rPr>
+              <w:fldChar w:fldCharType="end"/>
+            </w:r>
+          </w:hyperlink>
+        </w:p>
+        <w:p>
+          <w:pPr>
+            <w:pStyle w:val="Sommario1"/>
+            <w:tabs>
+              <w:tab w:val="right" w:leader="dot" w:pos="9628"/>
+            </w:tabs>
+            <w:rPr>
+              <w:rFonts w:eastAsiaTheme="minorEastAsia"/>
+              <w:noProof/>
+              <w:lang w:eastAsia="it-IT"/>
+            </w:rPr>
+          </w:pPr>
+          <w:hyperlink w:anchor="_Toc108188094" w:history="1">
+            <w:r>
+              <w:rPr>
+                <w:rStyle w:val="Collegamentoipertestuale"/>
+                <w:noProof/>
+              </w:rPr>
+              <w:t>Data Analysis e Data Visualization</w:t>
+            </w:r>
+            <w:r>
+              <w:rPr>
+                <w:noProof/>
+                <w:webHidden/>
+              </w:rPr>
+              <w:tab/>
+            </w:r>
+            <w:r>
+              <w:rPr>
+                <w:noProof/>
+                <w:webHidden/>
+              </w:rPr>
+              <w:fldChar w:fldCharType="begin"/>
+            </w:r>
+            <w:r>
+              <w:rPr>
+                <w:noProof/>
+                <w:webHidden/>
+              </w:rPr>
+              <w:instrText xml:space="preserve"> PAGEREF _Toc108188094 \h </w:instrText>
+            </w:r>
+            <w:r>
+              <w:rPr>
+                <w:noProof/>
+                <w:webHidden/>
+              </w:rPr>
+            </w:r>
+            <w:r>
+              <w:rPr>
+                <w:noProof/>
+                <w:webHidden/>
+              </w:rPr>
+              <w:fldChar w:fldCharType="separate"/>
+            </w:r>
+            <w:r>
+              <w:rPr>
+                <w:noProof/>
+                <w:webHidden/>
+              </w:rPr>
+              <w:t>2</w:t>
+            </w:r>
+            <w:r>
+              <w:rPr>
+                <w:noProof/>
+                <w:webHidden/>
+              </w:rPr>
+              <w:fldChar w:fldCharType="end"/>
+            </w:r>
+          </w:hyperlink>
+        </w:p>
+        <w:p>
+          <w:pPr>
+            <w:pStyle w:val="Sommario2"/>
+            <w:tabs>
+              <w:tab w:val="right" w:leader="dot" w:pos="9628"/>
+            </w:tabs>
+            <w:rPr>
+              <w:rFonts w:eastAsiaTheme="minorEastAsia"/>
+              <w:noProof/>
+              <w:lang w:eastAsia="it-IT"/>
+            </w:rPr>
+          </w:pPr>
+          <w:hyperlink w:anchor="_Toc108188095" w:history="1">
+            <w:r>
+              <w:rPr>
+                <w:rStyle w:val="Collegamentoipertestuale"/>
+                <w:noProof/>
+              </w:rPr>
+              <w:t>Matrice di correlazione</w:t>
+            </w:r>
+            <w:r>
+              <w:rPr>
+                <w:noProof/>
+                <w:webHidden/>
+              </w:rPr>
+              <w:tab/>
+            </w:r>
+            <w:r>
+              <w:rPr>
+                <w:noProof/>
+                <w:webHidden/>
+              </w:rPr>
+              <w:fldChar w:fldCharType="begin"/>
+            </w:r>
+            <w:r>
+              <w:rPr>
+                <w:noProof/>
+                <w:webHidden/>
+              </w:rPr>
+              <w:instrText xml:space="preserve"> PAGEREF _Toc108188095 \h </w:instrText>
+            </w:r>
+            <w:r>
+              <w:rPr>
+                <w:noProof/>
+                <w:webHidden/>
+              </w:rPr>
+            </w:r>
+            <w:r>
+              <w:rPr>
+                <w:noProof/>
+                <w:webHidden/>
+              </w:rPr>
+              <w:fldChar w:fldCharType="separate"/>
+            </w:r>
+            <w:r>
+              <w:rPr>
+                <w:noProof/>
+                <w:webHidden/>
+              </w:rPr>
+              <w:t>3</w:t>
+            </w:r>
+            <w:r>
+              <w:rPr>
+                <w:noProof/>
+                <w:webHidden/>
+              </w:rPr>
+              <w:fldChar w:fldCharType="end"/>
+            </w:r>
+          </w:hyperlink>
+        </w:p>
+        <w:p>
+          <w:pPr>
+            <w:pStyle w:val="Sommario2"/>
+            <w:tabs>
+              <w:tab w:val="right" w:leader="dot" w:pos="9628"/>
+            </w:tabs>
+            <w:rPr>
+              <w:rFonts w:eastAsiaTheme="minorEastAsia"/>
+              <w:noProof/>
+              <w:lang w:eastAsia="it-IT"/>
+            </w:rPr>
+          </w:pPr>
+          <w:hyperlink w:anchor="_Toc108188096" w:history="1">
+            <w:r>
+              <w:rPr>
+                <w:rStyle w:val="Collegamentoipertestuale"/>
+                <w:noProof/>
+              </w:rPr>
+              <w:t>Features Importances con RandomForestClassifier e ExtraTreesClassifier</w:t>
+            </w:r>
+            <w:r>
+              <w:rPr>
+                <w:noProof/>
+                <w:webHidden/>
+              </w:rPr>
+              <w:tab/>
+            </w:r>
+            <w:r>
+              <w:rPr>
+                <w:noProof/>
+                <w:webHidden/>
+              </w:rPr>
+              <w:fldChar w:fldCharType="begin"/>
+            </w:r>
+            <w:r>
+              <w:rPr>
+                <w:noProof/>
+                <w:webHidden/>
+              </w:rPr>
+              <w:instrText xml:space="preserve"> PAGEREF _Toc108188096 \h </w:instrText>
+            </w:r>
+            <w:r>
+              <w:rPr>
+                <w:noProof/>
+                <w:webHidden/>
+              </w:rPr>
+            </w:r>
+            <w:r>
+              <w:rPr>
+                <w:noProof/>
+                <w:webHidden/>
+              </w:rPr>
+              <w:fldChar w:fldCharType="separate"/>
+            </w:r>
+            <w:r>
+              <w:rPr>
+                <w:noProof/>
+                <w:webHidden/>
+              </w:rPr>
+              <w:t>3</w:t>
+            </w:r>
+            <w:r>
+              <w:rPr>
+                <w:noProof/>
+                <w:webHidden/>
+              </w:rPr>
+              <w:fldChar w:fldCharType="end"/>
+            </w:r>
+          </w:hyperlink>
+        </w:p>
+        <w:p>
+          <w:pPr>
+            <w:pStyle w:val="Sommario1"/>
+            <w:tabs>
+              <w:tab w:val="right" w:leader="dot" w:pos="9628"/>
+            </w:tabs>
+            <w:rPr>
+              <w:rFonts w:eastAsiaTheme="minorEastAsia"/>
+              <w:noProof/>
+              <w:lang w:eastAsia="it-IT"/>
+            </w:rPr>
+          </w:pPr>
+          <w:hyperlink w:anchor="_Toc108188097" w:history="1">
+            <w:r>
+              <w:rPr>
+                <w:rStyle w:val="Collegamentoipertestuale"/>
+                <w:noProof/>
+              </w:rPr>
+              <w:t>Classificazione</w:t>
+            </w:r>
+            <w:r>
+              <w:rPr>
+                <w:noProof/>
+                <w:webHidden/>
+              </w:rPr>
+              <w:tab/>
+            </w:r>
+            <w:r>
+              <w:rPr>
+                <w:noProof/>
+                <w:webHidden/>
+              </w:rPr>
+              <w:fldChar w:fldCharType="begin"/>
+            </w:r>
+            <w:r>
+              <w:rPr>
+                <w:noProof/>
+                <w:webHidden/>
+              </w:rPr>
+              <w:instrText xml:space="preserve"> PAGEREF _Toc108188097 \h </w:instrText>
+            </w:r>
+            <w:r>
+              <w:rPr>
+                <w:noProof/>
+                <w:webHidden/>
+              </w:rPr>
+            </w:r>
+            <w:r>
+              <w:rPr>
+                <w:noProof/>
+                <w:webHidden/>
+              </w:rPr>
+              <w:fldChar w:fldCharType="separate"/>
+            </w:r>
+            <w:r>
+              <w:rPr>
+                <w:noProof/>
+                <w:webHidden/>
+              </w:rPr>
+              <w:t>4</w:t>
+            </w:r>
+            <w:r>
+              <w:rPr>
+                <w:noProof/>
+                <w:webHidden/>
+              </w:rPr>
+              <w:fldChar w:fldCharType="end"/>
+            </w:r>
+          </w:hyperlink>
+        </w:p>
+        <w:p>
+          <w:pPr>
+            <w:pStyle w:val="Sommario1"/>
+            <w:tabs>
+              <w:tab w:val="right" w:leader="dot" w:pos="9628"/>
+            </w:tabs>
+            <w:rPr>
+              <w:rFonts w:eastAsiaTheme="minorEastAsia"/>
+              <w:noProof/>
+              <w:lang w:eastAsia="it-IT"/>
+            </w:rPr>
+          </w:pPr>
+          <w:hyperlink w:anchor="_Toc108188098" w:history="1">
+            <w:r>
+              <w:rPr>
+                <w:rStyle w:val="Collegamentoipertestuale"/>
+                <w:noProof/>
+              </w:rPr>
+              <w:t>Conclusioni</w:t>
+            </w:r>
+            <w:r>
+              <w:rPr>
+                <w:noProof/>
+                <w:webHidden/>
+              </w:rPr>
+              <w:tab/>
+            </w:r>
+            <w:r>
+              <w:rPr>
+                <w:noProof/>
+                <w:webHidden/>
+              </w:rPr>
+              <w:fldChar w:fldCharType="begin"/>
+            </w:r>
+            <w:r>
+              <w:rPr>
+                <w:noProof/>
+                <w:webHidden/>
+              </w:rPr>
+              <w:instrText xml:space="preserve"> PAGEREF _Toc108188098 \h </w:instrText>
+            </w:r>
+            <w:r>
+              <w:rPr>
+                <w:noProof/>
+                <w:webHidden/>
+              </w:rPr>
+            </w:r>
+            <w:r>
+              <w:rPr>
+                <w:noProof/>
+                <w:webHidden/>
+              </w:rPr>
+              <w:fldChar w:fldCharType="separate"/>
+            </w:r>
+            <w:r>
+              <w:rPr>
+                <w:noProof/>
+                <w:webHidden/>
+              </w:rPr>
+              <w:t>4</w:t>
+            </w:r>
+            <w:r>
+              <w:rPr>
+                <w:noProof/>
+                <w:webHidden/>
+              </w:rPr>
+              <w:fldChar w:fldCharType="end"/>
+            </w:r>
+          </w:hyperlink>
+        </w:p>
+        <w:p>
+          <w:r>
+            <w:rPr>
+              <w:b/>
+              <w:bCs/>
+            </w:rPr>
+            <w:fldChar w:fldCharType="end"/>
+          </w:r>
+        </w:p>
+      </w:sdtContent>
+    </w:sdt>
     <w:p>
       <w:pPr>
         <w:pStyle w:val="Titolo"/>
@@ -13,15 +482,32 @@
           <w:lang w:eastAsia="it-IT"/>
         </w:rPr>
       </w:pPr>
-      <w:r>
+    </w:p>
+    <w:p>
+      <w:pPr>
+        <w:pStyle w:val="Titolo"/>
+        <w:jc w:val="center"/>
         <w:rPr>
           <w:rFonts w:eastAsia="Times New Roman"/>
           <w:b/>
           <w:bCs/>
           <w:lang w:eastAsia="it-IT"/>
         </w:rPr>
-        <w:t>Heart</w:t>
-      </w:r>
+      </w:pPr>
+    </w:p>
+    <w:p>
+      <w:pPr>
+        <w:rPr>
+          <w:rFonts w:asciiTheme="majorHAnsi" w:eastAsia="Times New Roman" w:hAnsiTheme="majorHAnsi" w:cstheme="majorBidi"/>
+          <w:b/>
+          <w:bCs/>
+          <w:spacing w:val="-10"/>
+          <w:kern w:val="28"/>
+          <w:sz w:val="56"/>
+          <w:szCs w:val="56"/>
+          <w:lang w:eastAsia="it-IT"/>
+        </w:rPr>
+      </w:pPr>
       <w:r>
         <w:rPr>
           <w:rFonts w:eastAsia="Times New Roman"/>
@@ -29,41 +515,586 @@
           <w:bCs/>
           <w:lang w:eastAsia="it-IT"/>
         </w:rPr>
+        <w:br w:type="page"/>
+      </w:r>
+    </w:p>
+    <w:p>
+      <w:pPr>
+        <w:pStyle w:val="Titolosommario"/>
+        <w:jc w:val="center"/>
+      </w:pPr>
+      <w:r>
+        <w:lastRenderedPageBreak/>
+        <w:t>Indice</w:t>
+      </w:r>
+      <w:r>
+        <w:t xml:space="preserve"> delle figure</w:t>
+      </w:r>
+    </w:p>
+    <w:p>
+      <w:pPr>
+        <w:pStyle w:val="Indicedellefigure"/>
+        <w:tabs>
+          <w:tab w:val="right" w:leader="dot" w:pos="9628"/>
+        </w:tabs>
+        <w:rPr>
+          <w:rFonts w:eastAsia="Times New Roman"/>
+          <w:b/>
+          <w:bCs/>
+          <w:lang w:eastAsia="it-IT"/>
+        </w:rPr>
+      </w:pPr>
+    </w:p>
+    <w:p>
+      <w:pPr>
+        <w:pStyle w:val="Indicedellefigure"/>
+        <w:tabs>
+          <w:tab w:val="right" w:leader="dot" w:pos="9628"/>
+        </w:tabs>
+        <w:rPr>
+          <w:rFonts w:eastAsiaTheme="minorEastAsia"/>
+          <w:noProof/>
+          <w:lang w:eastAsia="it-IT"/>
+        </w:rPr>
+      </w:pPr>
+      <w:r>
+        <w:rPr>
+          <w:rFonts w:eastAsia="Times New Roman"/>
+          <w:b/>
+          <w:bCs/>
+          <w:lang w:eastAsia="it-IT"/>
+        </w:rPr>
+        <w:fldChar w:fldCharType="begin"/>
+      </w:r>
+      <w:r>
+        <w:rPr>
+          <w:rFonts w:eastAsia="Times New Roman"/>
+          <w:b/>
+          <w:bCs/>
+          <w:lang w:eastAsia="it-IT"/>
+        </w:rPr>
+        <w:instrText xml:space="preserve"> TOC \h \z \c "Figura" </w:instrText>
+      </w:r>
+      <w:r>
+        <w:rPr>
+          <w:rFonts w:eastAsia="Times New Roman"/>
+          <w:b/>
+          <w:bCs/>
+          <w:lang w:eastAsia="it-IT"/>
+        </w:rPr>
+        <w:fldChar w:fldCharType="separate"/>
+      </w:r>
+      <w:hyperlink w:anchor="_Toc108190095" w:history="1">
+        <w:r>
+          <w:rPr>
+            <w:rStyle w:val="Collegamentoipertestuale"/>
+            <w:noProof/>
+          </w:rPr>
+          <w:t>Figura 1:CountPlot su feature "sex”</w:t>
+        </w:r>
+        <w:r>
+          <w:rPr>
+            <w:noProof/>
+            <w:webHidden/>
+          </w:rPr>
+          <w:tab/>
+        </w:r>
+        <w:r>
+          <w:rPr>
+            <w:noProof/>
+            <w:webHidden/>
+          </w:rPr>
+          <w:fldChar w:fldCharType="begin"/>
+        </w:r>
+        <w:r>
+          <w:rPr>
+            <w:noProof/>
+            <w:webHidden/>
+          </w:rPr>
+          <w:instrText xml:space="preserve"> PAGEREF _Toc108190095 \h </w:instrText>
+        </w:r>
+        <w:r>
+          <w:rPr>
+            <w:noProof/>
+            <w:webHidden/>
+          </w:rPr>
+        </w:r>
+        <w:r>
+          <w:rPr>
+            <w:noProof/>
+            <w:webHidden/>
+          </w:rPr>
+          <w:fldChar w:fldCharType="separate"/>
+        </w:r>
+        <w:r>
+          <w:rPr>
+            <w:noProof/>
+            <w:webHidden/>
+          </w:rPr>
+          <w:t>4</w:t>
+        </w:r>
+        <w:r>
+          <w:rPr>
+            <w:noProof/>
+            <w:webHidden/>
+          </w:rPr>
+          <w:fldChar w:fldCharType="end"/>
+        </w:r>
+      </w:hyperlink>
+    </w:p>
+    <w:p>
+      <w:pPr>
+        <w:pStyle w:val="Indicedellefigure"/>
+        <w:tabs>
+          <w:tab w:val="right" w:leader="dot" w:pos="9628"/>
+        </w:tabs>
+        <w:rPr>
+          <w:rFonts w:eastAsiaTheme="minorEastAsia"/>
+          <w:noProof/>
+          <w:lang w:eastAsia="it-IT"/>
+        </w:rPr>
+      </w:pPr>
+      <w:hyperlink w:anchor="_Toc108190096" w:history="1">
+        <w:r>
+          <w:rPr>
+            <w:rStyle w:val="Collegamentoipertestuale"/>
+            <w:noProof/>
+          </w:rPr>
+          <w:t>Figura 3: Matrice di correlazione</w:t>
+        </w:r>
+        <w:r>
+          <w:rPr>
+            <w:noProof/>
+            <w:webHidden/>
+          </w:rPr>
+          <w:tab/>
+        </w:r>
+        <w:r>
+          <w:rPr>
+            <w:noProof/>
+            <w:webHidden/>
+          </w:rPr>
+          <w:fldChar w:fldCharType="begin"/>
+        </w:r>
+        <w:r>
+          <w:rPr>
+            <w:noProof/>
+            <w:webHidden/>
+          </w:rPr>
+          <w:instrText xml:space="preserve"> PAGEREF _Toc108190096 \h </w:instrText>
+        </w:r>
+        <w:r>
+          <w:rPr>
+            <w:noProof/>
+            <w:webHidden/>
+          </w:rPr>
+        </w:r>
+        <w:r>
+          <w:rPr>
+            <w:noProof/>
+            <w:webHidden/>
+          </w:rPr>
+          <w:fldChar w:fldCharType="separate"/>
+        </w:r>
+        <w:r>
+          <w:rPr>
+            <w:noProof/>
+            <w:webHidden/>
+          </w:rPr>
+          <w:t>5</w:t>
+        </w:r>
+        <w:r>
+          <w:rPr>
+            <w:noProof/>
+            <w:webHidden/>
+          </w:rPr>
+          <w:fldChar w:fldCharType="end"/>
+        </w:r>
+      </w:hyperlink>
+    </w:p>
+    <w:p>
+      <w:pPr>
+        <w:pStyle w:val="Indicedellefigure"/>
+        <w:tabs>
+          <w:tab w:val="right" w:leader="dot" w:pos="9628"/>
+        </w:tabs>
+        <w:rPr>
+          <w:rFonts w:eastAsiaTheme="minorEastAsia"/>
+          <w:noProof/>
+          <w:lang w:eastAsia="it-IT"/>
+        </w:rPr>
+      </w:pPr>
+      <w:hyperlink w:anchor="_Toc108190097" w:history="1">
+        <w:r>
+          <w:rPr>
+            <w:rStyle w:val="Collegamentoipertestuale"/>
+            <w:noProof/>
+          </w:rPr>
+          <w:t>Figura 4: Confronto RandomForestClassifier e ExtraTreesClassifier</w:t>
+        </w:r>
+        <w:r>
+          <w:rPr>
+            <w:noProof/>
+            <w:webHidden/>
+          </w:rPr>
+          <w:tab/>
+        </w:r>
+        <w:r>
+          <w:rPr>
+            <w:noProof/>
+            <w:webHidden/>
+          </w:rPr>
+          <w:fldChar w:fldCharType="begin"/>
+        </w:r>
+        <w:r>
+          <w:rPr>
+            <w:noProof/>
+            <w:webHidden/>
+          </w:rPr>
+          <w:instrText xml:space="preserve"> PAGEREF _Toc108190097 \h </w:instrText>
+        </w:r>
+        <w:r>
+          <w:rPr>
+            <w:noProof/>
+            <w:webHidden/>
+          </w:rPr>
+        </w:r>
+        <w:r>
+          <w:rPr>
+            <w:noProof/>
+            <w:webHidden/>
+          </w:rPr>
+          <w:fldChar w:fldCharType="separate"/>
+        </w:r>
+        <w:r>
+          <w:rPr>
+            <w:noProof/>
+            <w:webHidden/>
+          </w:rPr>
+          <w:t>6</w:t>
+        </w:r>
+        <w:r>
+          <w:rPr>
+            <w:noProof/>
+            <w:webHidden/>
+          </w:rPr>
+          <w:fldChar w:fldCharType="end"/>
+        </w:r>
+      </w:hyperlink>
+    </w:p>
+    <w:p>
+      <w:pPr>
+        <w:pStyle w:val="Titolo"/>
+        <w:jc w:val="center"/>
+        <w:rPr>
+          <w:rFonts w:eastAsia="Times New Roman"/>
+          <w:b/>
+          <w:bCs/>
+          <w:lang w:eastAsia="it-IT"/>
+        </w:rPr>
+      </w:pPr>
+      <w:r>
+        <w:rPr>
+          <w:rFonts w:asciiTheme="minorHAnsi" w:eastAsia="Times New Roman" w:hAnsiTheme="minorHAnsi" w:cstheme="minorBidi"/>
+          <w:b/>
+          <w:bCs/>
+          <w:spacing w:val="0"/>
+          <w:kern w:val="0"/>
+          <w:sz w:val="22"/>
+          <w:szCs w:val="22"/>
+          <w:lang w:eastAsia="it-IT"/>
+        </w:rPr>
+        <w:fldChar w:fldCharType="end"/>
+      </w:r>
+    </w:p>
+    <w:p>
+      <w:pPr>
+        <w:pStyle w:val="Titolo"/>
+        <w:jc w:val="center"/>
+        <w:rPr>
+          <w:rFonts w:eastAsia="Times New Roman"/>
+          <w:b/>
+          <w:bCs/>
+          <w:lang w:eastAsia="it-IT"/>
+        </w:rPr>
+      </w:pPr>
+    </w:p>
+    <w:p>
+      <w:pPr>
+        <w:pStyle w:val="Titolo"/>
+        <w:jc w:val="center"/>
+        <w:rPr>
+          <w:rFonts w:eastAsia="Times New Roman"/>
+          <w:b/>
+          <w:bCs/>
+          <w:lang w:eastAsia="it-IT"/>
+        </w:rPr>
+      </w:pPr>
+    </w:p>
+    <w:p>
+      <w:pPr>
+        <w:pStyle w:val="Titolo"/>
+        <w:jc w:val="center"/>
+        <w:rPr>
+          <w:rFonts w:eastAsia="Times New Roman"/>
+          <w:b/>
+          <w:bCs/>
+          <w:lang w:eastAsia="it-IT"/>
+        </w:rPr>
+      </w:pPr>
+    </w:p>
+    <w:p>
+      <w:pPr>
+        <w:pStyle w:val="Titolo"/>
+        <w:jc w:val="center"/>
+        <w:rPr>
+          <w:rFonts w:eastAsia="Times New Roman"/>
+          <w:b/>
+          <w:bCs/>
+          <w:lang w:eastAsia="it-IT"/>
+        </w:rPr>
+      </w:pPr>
+    </w:p>
+    <w:p>
+      <w:pPr>
+        <w:pStyle w:val="Titolo"/>
+        <w:jc w:val="center"/>
+        <w:rPr>
+          <w:rFonts w:eastAsia="Times New Roman"/>
+          <w:b/>
+          <w:bCs/>
+          <w:lang w:eastAsia="it-IT"/>
+        </w:rPr>
+      </w:pPr>
+    </w:p>
+    <w:p>
+      <w:pPr>
+        <w:pStyle w:val="Titolo"/>
+        <w:jc w:val="center"/>
+        <w:rPr>
+          <w:rFonts w:eastAsia="Times New Roman"/>
+          <w:b/>
+          <w:bCs/>
+          <w:lang w:eastAsia="it-IT"/>
+        </w:rPr>
+      </w:pPr>
+    </w:p>
+    <w:p>
+      <w:pPr>
+        <w:pStyle w:val="Titolo"/>
+        <w:jc w:val="center"/>
+        <w:rPr>
+          <w:rFonts w:eastAsia="Times New Roman"/>
+          <w:b/>
+          <w:bCs/>
+          <w:lang w:eastAsia="it-IT"/>
+        </w:rPr>
+      </w:pPr>
+    </w:p>
+    <w:p>
+      <w:pPr>
+        <w:pStyle w:val="Titolo"/>
+        <w:jc w:val="center"/>
+        <w:rPr>
+          <w:rFonts w:eastAsia="Times New Roman"/>
+          <w:b/>
+          <w:bCs/>
+          <w:lang w:eastAsia="it-IT"/>
+        </w:rPr>
+      </w:pPr>
+    </w:p>
+    <w:p>
+      <w:pPr>
+        <w:pStyle w:val="Titolo"/>
+        <w:jc w:val="center"/>
+        <w:rPr>
+          <w:rFonts w:eastAsia="Times New Roman"/>
+          <w:b/>
+          <w:bCs/>
+          <w:lang w:eastAsia="it-IT"/>
+        </w:rPr>
+      </w:pPr>
+    </w:p>
+    <w:p>
+      <w:pPr>
+        <w:pStyle w:val="Titolo"/>
+        <w:jc w:val="center"/>
+        <w:rPr>
+          <w:rFonts w:eastAsia="Times New Roman"/>
+          <w:b/>
+          <w:bCs/>
+          <w:lang w:eastAsia="it-IT"/>
+        </w:rPr>
+      </w:pPr>
+    </w:p>
+    <w:p>
+      <w:pPr>
+        <w:pStyle w:val="Titolo"/>
+        <w:jc w:val="center"/>
+        <w:rPr>
+          <w:rFonts w:eastAsia="Times New Roman"/>
+          <w:b/>
+          <w:bCs/>
+          <w:lang w:eastAsia="it-IT"/>
+        </w:rPr>
+      </w:pPr>
+    </w:p>
+    <w:p>
+      <w:pPr>
+        <w:pStyle w:val="Titolo"/>
+        <w:jc w:val="center"/>
+        <w:rPr>
+          <w:rFonts w:eastAsia="Times New Roman"/>
+          <w:b/>
+          <w:bCs/>
+          <w:lang w:eastAsia="it-IT"/>
+        </w:rPr>
+      </w:pPr>
+    </w:p>
+    <w:p>
+      <w:pPr>
+        <w:pStyle w:val="Titolo"/>
+        <w:jc w:val="center"/>
+        <w:rPr>
+          <w:rFonts w:eastAsia="Times New Roman"/>
+          <w:b/>
+          <w:bCs/>
+          <w:lang w:eastAsia="it-IT"/>
+        </w:rPr>
+      </w:pPr>
+    </w:p>
+    <w:p>
+      <w:pPr>
+        <w:pStyle w:val="Titolo"/>
+        <w:jc w:val="center"/>
+        <w:rPr>
+          <w:rFonts w:eastAsia="Times New Roman"/>
+          <w:b/>
+          <w:bCs/>
+          <w:lang w:eastAsia="it-IT"/>
+        </w:rPr>
+      </w:pPr>
+    </w:p>
+    <w:p>
+      <w:pPr>
+        <w:pStyle w:val="Titolo"/>
+        <w:jc w:val="center"/>
+        <w:rPr>
+          <w:rFonts w:eastAsia="Times New Roman"/>
+          <w:b/>
+          <w:bCs/>
+          <w:lang w:eastAsia="it-IT"/>
+        </w:rPr>
+      </w:pPr>
+    </w:p>
+    <w:p>
+      <w:pPr>
+        <w:pStyle w:val="Titolo"/>
+        <w:jc w:val="center"/>
+        <w:rPr>
+          <w:rFonts w:eastAsia="Times New Roman"/>
+          <w:b/>
+          <w:bCs/>
+          <w:lang w:eastAsia="it-IT"/>
+        </w:rPr>
+      </w:pPr>
+    </w:p>
+    <w:p>
+      <w:pPr>
+        <w:pStyle w:val="Titolo"/>
+        <w:jc w:val="center"/>
+        <w:rPr>
+          <w:rFonts w:eastAsia="Times New Roman"/>
+          <w:b/>
+          <w:bCs/>
+          <w:lang w:eastAsia="it-IT"/>
+        </w:rPr>
+      </w:pPr>
+    </w:p>
+    <w:p>
+      <w:pPr>
+        <w:pStyle w:val="Titolo"/>
+        <w:jc w:val="center"/>
+        <w:rPr>
+          <w:rFonts w:eastAsia="Times New Roman"/>
+          <w:b/>
+          <w:bCs/>
+          <w:lang w:eastAsia="it-IT"/>
+        </w:rPr>
+      </w:pPr>
+    </w:p>
+    <w:p>
+      <w:pPr>
+        <w:pStyle w:val="Titolo"/>
+        <w:jc w:val="center"/>
+        <w:rPr>
+          <w:rFonts w:eastAsia="Times New Roman"/>
+          <w:b/>
+          <w:bCs/>
+          <w:lang w:eastAsia="it-IT"/>
+        </w:rPr>
+      </w:pPr>
+    </w:p>
+    <w:p>
+      <w:pPr>
+        <w:pStyle w:val="Titolo"/>
+        <w:jc w:val="center"/>
+        <w:rPr>
+          <w:rFonts w:eastAsia="Times New Roman"/>
+          <w:b/>
+          <w:bCs/>
+          <w:lang w:eastAsia="it-IT"/>
+        </w:rPr>
+      </w:pPr>
+      <w:r>
+        <w:rPr>
+          <w:rFonts w:eastAsia="Times New Roman"/>
+          <w:b/>
+          <w:bCs/>
+          <w:lang w:eastAsia="it-IT"/>
+        </w:rPr>
+        <w:t xml:space="preserve">Heart </w:t>
+      </w:r>
+      <w:proofErr w:type="spellStart"/>
+      <w:r>
+        <w:rPr>
+          <w:rFonts w:eastAsia="Times New Roman"/>
+          <w:b/>
+          <w:bCs/>
+          <w:lang w:eastAsia="it-IT"/>
+        </w:rPr>
+        <w:t>Diseases</w:t>
+      </w:r>
+      <w:proofErr w:type="spellEnd"/>
+    </w:p>
+    <w:p>
+      <w:pPr>
+        <w:pStyle w:val="Titolo1"/>
+      </w:pPr>
+      <w:bookmarkStart w:id="0" w:name="_Toc108188093"/>
+    </w:p>
+    <w:p>
+      <w:pPr>
+        <w:pStyle w:val="Titolo1"/>
+      </w:pPr>
+      <w:r>
+        <w:t>Introduzione</w:t>
+      </w:r>
+      <w:bookmarkEnd w:id="0"/>
+    </w:p>
+    <w:p>
+      <w:r>
+        <w:t>Lo scopo di questo progetto è quello di</w:t>
+      </w:r>
+      <w:r>
+        <w:t xml:space="preserve"> predire attraverso tecniche di Machine Learning quali individui sono più esposti e soggetti ad avere delle malattie cardiache. L’attenzione </w:t>
+      </w:r>
+      <w:r>
+        <w:t>per le malattie cardiache è data dal fatto che sono una delle principali cause di morte per gli uomini. Ad esempio, negli Stati Uniti un quarto dei decessi è riconducibile a qualche tipo di malattia cardiaca.</w:t>
+      </w:r>
+      <w:r>
         <w:t xml:space="preserve"> </w:t>
       </w:r>
-      <w:proofErr w:type="spellStart"/>
-      <w:r>
-        <w:rPr>
-          <w:rFonts w:eastAsia="Times New Roman"/>
-          <w:b/>
-          <w:bCs/>
-          <w:lang w:eastAsia="it-IT"/>
-        </w:rPr>
-        <w:t>Diseases</w:t>
-      </w:r>
-      <w:proofErr w:type="spellEnd"/>
-    </w:p>
-    <w:p>
-      <w:pPr>
-        <w:pStyle w:val="Titolo1"/>
-      </w:pPr>
-      <w:r>
-        <w:t>Introduzione</w:t>
-      </w:r>
-    </w:p>
-    <w:p>
-      <w:r>
-        <w:t>Lo scopo di questo progetto è quello di</w:t>
-      </w:r>
-      <w:r>
-        <w:t xml:space="preserve"> predire attraverso tecniche di Machine Learning quali individui sono più esposti e soggetti ad avere delle malattie cardiache. L’attenzione </w:t>
-      </w:r>
-      <w:r>
-        <w:t>per le malattie cardiache è data dal fatto che sono una delle principali cause di morte per gli uomini. Ad esempio, negli Stati Uniti un quarto dei decessi è riconducibile a qualche tipo di malattia cardiaca.</w:t>
-      </w:r>
-      <w:r>
-        <w:t xml:space="preserve"> </w:t>
-      </w:r>
       <w:proofErr w:type="gramStart"/>
       <w:r>
         <w:t>Il datasets</w:t>
@@ -96,7 +1127,7 @@
       <w:r>
         <w:t xml:space="preserve"> (</w:t>
       </w:r>
-      <w:hyperlink r:id="rId5" w:history="1">
+      <w:hyperlink r:id="rId8" w:history="1">
         <w:r>
           <w:rPr>
             <w:rStyle w:val="Collegamentoipertestuale"/>
@@ -129,19 +1160,7 @@
           <w:rPr>
             <w:rStyle w:val="Collegamentoipertestuale"/>
           </w:rPr>
-          <w:t xml:space="preserve"> (ieee-datap</w:t>
-        </w:r>
-        <w:r>
-          <w:rPr>
-            <w:rStyle w:val="Collegamentoipertestuale"/>
-          </w:rPr>
-          <w:t>o</w:t>
-        </w:r>
-        <w:r>
-          <w:rPr>
-            <w:rStyle w:val="Collegamentoipertestuale"/>
-          </w:rPr>
-          <w:t>rt.org)</w:t>
+          <w:t xml:space="preserve"> (ieee-dataport.org)</w:t>
         </w:r>
       </w:hyperlink>
       <w:r>
@@ -337,11 +1356,29 @@
           <w:ilvl w:val="0"/>
           <w:numId w:val="9"/>
         </w:numPr>
-      </w:pPr>
-      <w:r>
-        <w:t>A</w:t>
-      </w:r>
-      <w:r>
+        <w:rPr>
+          <w:b/>
+          <w:bCs/>
+          <w:i/>
+          <w:iCs/>
+        </w:rPr>
+      </w:pPr>
+      <w:r>
+        <w:rPr>
+          <w:b/>
+          <w:bCs/>
+          <w:i/>
+          <w:iCs/>
+        </w:rPr>
+        <w:t>a</w:t>
+      </w:r>
+      <w:r>
+        <w:rPr>
+          <w:b/>
+          <w:bCs/>
+          <w:i/>
+          <w:iCs/>
+        </w:rPr>
         <w:t>ge</w:t>
       </w:r>
     </w:p>
@@ -352,11 +1389,29 @@
           <w:ilvl w:val="0"/>
           <w:numId w:val="9"/>
         </w:numPr>
-      </w:pPr>
-      <w:r>
-        <w:t>S</w:t>
-      </w:r>
-      <w:r>
+        <w:rPr>
+          <w:b/>
+          <w:bCs/>
+          <w:i/>
+          <w:iCs/>
+        </w:rPr>
+      </w:pPr>
+      <w:r>
+        <w:rPr>
+          <w:b/>
+          <w:bCs/>
+          <w:i/>
+          <w:iCs/>
+        </w:rPr>
+        <w:t>s</w:t>
+      </w:r>
+      <w:r>
+        <w:rPr>
+          <w:b/>
+          <w:bCs/>
+          <w:i/>
+          <w:iCs/>
+        </w:rPr>
         <w:t>ex</w:t>
       </w:r>
     </w:p>
@@ -367,25 +1422,61 @@
           <w:ilvl w:val="0"/>
           <w:numId w:val="9"/>
         </w:numPr>
-      </w:pPr>
-      <w:proofErr w:type="spellStart"/>
-      <w:r>
+        <w:rPr>
+          <w:b/>
+          <w:bCs/>
+          <w:i/>
+          <w:iCs/>
+        </w:rPr>
+      </w:pPr>
+      <w:proofErr w:type="spellStart"/>
+      <w:r>
+        <w:rPr>
+          <w:b/>
+          <w:bCs/>
+          <w:i/>
+          <w:iCs/>
+        </w:rPr>
         <w:t>chest</w:t>
       </w:r>
       <w:proofErr w:type="spellEnd"/>
       <w:r>
+        <w:rPr>
+          <w:b/>
+          <w:bCs/>
+          <w:i/>
+          <w:iCs/>
+        </w:rPr>
         <w:t xml:space="preserve"> </w:t>
       </w:r>
       <w:proofErr w:type="spellStart"/>
       <w:r>
+        <w:rPr>
+          <w:b/>
+          <w:bCs/>
+          <w:i/>
+          <w:iCs/>
+        </w:rPr>
         <w:t>pain</w:t>
       </w:r>
       <w:proofErr w:type="spellEnd"/>
       <w:r>
+        <w:rPr>
+          <w:b/>
+          <w:bCs/>
+          <w:i/>
+          <w:iCs/>
+        </w:rPr>
         <w:t xml:space="preserve"> </w:t>
       </w:r>
       <w:proofErr w:type="spellStart"/>
       <w:r>
+        <w:rPr>
+          <w:b/>
+          <w:bCs/>
+          <w:i/>
+          <w:iCs/>
+        </w:rPr>
         <w:t>type</w:t>
       </w:r>
       <w:proofErr w:type="spellEnd"/>
@@ -397,21 +1488,51 @@
           <w:ilvl w:val="0"/>
           <w:numId w:val="9"/>
         </w:numPr>
-      </w:pPr>
-      <w:proofErr w:type="spellStart"/>
-      <w:r>
+        <w:rPr>
+          <w:b/>
+          <w:bCs/>
+          <w:i/>
+          <w:iCs/>
+        </w:rPr>
+      </w:pPr>
+      <w:proofErr w:type="spellStart"/>
+      <w:r>
+        <w:rPr>
+          <w:b/>
+          <w:bCs/>
+          <w:i/>
+          <w:iCs/>
+        </w:rPr>
         <w:t>resting</w:t>
       </w:r>
       <w:proofErr w:type="spellEnd"/>
       <w:r>
+        <w:rPr>
+          <w:b/>
+          <w:bCs/>
+          <w:i/>
+          <w:iCs/>
+        </w:rPr>
         <w:t xml:space="preserve"> </w:t>
       </w:r>
       <w:proofErr w:type="spellStart"/>
       <w:r>
+        <w:rPr>
+          <w:b/>
+          <w:bCs/>
+          <w:i/>
+          <w:iCs/>
+        </w:rPr>
         <w:t>blood</w:t>
       </w:r>
       <w:proofErr w:type="spellEnd"/>
       <w:r>
+        <w:rPr>
+          <w:b/>
+          <w:bCs/>
+          <w:i/>
+          <w:iCs/>
+        </w:rPr>
         <w:t xml:space="preserve"> pressure</w:t>
       </w:r>
     </w:p>
@@ -422,17 +1543,41 @@
           <w:ilvl w:val="0"/>
           <w:numId w:val="9"/>
         </w:numPr>
-      </w:pPr>
-      <w:proofErr w:type="spellStart"/>
-      <w:r>
+        <w:rPr>
+          <w:b/>
+          <w:bCs/>
+          <w:i/>
+          <w:iCs/>
+        </w:rPr>
+      </w:pPr>
+      <w:proofErr w:type="spellStart"/>
+      <w:r>
+        <w:rPr>
+          <w:b/>
+          <w:bCs/>
+          <w:i/>
+          <w:iCs/>
+        </w:rPr>
         <w:t>serum</w:t>
       </w:r>
       <w:proofErr w:type="spellEnd"/>
       <w:r>
+        <w:rPr>
+          <w:b/>
+          <w:bCs/>
+          <w:i/>
+          <w:iCs/>
+        </w:rPr>
         <w:t xml:space="preserve"> </w:t>
       </w:r>
       <w:proofErr w:type="spellStart"/>
       <w:r>
+        <w:rPr>
+          <w:b/>
+          <w:bCs/>
+          <w:i/>
+          <w:iCs/>
+        </w:rPr>
         <w:t>cholesterol</w:t>
       </w:r>
       <w:proofErr w:type="spellEnd"/>
@@ -444,24 +1589,51 @@
           <w:ilvl w:val="0"/>
           <w:numId w:val="9"/>
         </w:numPr>
-      </w:pPr>
-      <w:proofErr w:type="spellStart"/>
-      <w:r>
-        <w:t>f</w:t>
-      </w:r>
-      <w:r>
-        <w:t>asting</w:t>
-      </w:r>
-      <w:proofErr w:type="spellEnd"/>
-      <w:r>
+        <w:rPr>
+          <w:b/>
+          <w:bCs/>
+          <w:i/>
+          <w:iCs/>
+        </w:rPr>
+      </w:pPr>
+      <w:proofErr w:type="spellStart"/>
+      <w:r>
+        <w:rPr>
+          <w:b/>
+          <w:bCs/>
+          <w:i/>
+          <w:iCs/>
+        </w:rPr>
+        <w:t>fasting</w:t>
+      </w:r>
+      <w:proofErr w:type="spellEnd"/>
+      <w:r>
+        <w:rPr>
+          <w:b/>
+          <w:bCs/>
+          <w:i/>
+          <w:iCs/>
+        </w:rPr>
         <w:t xml:space="preserve"> </w:t>
       </w:r>
       <w:proofErr w:type="spellStart"/>
       <w:r>
+        <w:rPr>
+          <w:b/>
+          <w:bCs/>
+          <w:i/>
+          <w:iCs/>
+        </w:rPr>
         <w:t>blood</w:t>
       </w:r>
       <w:proofErr w:type="spellEnd"/>
       <w:r>
+        <w:rPr>
+          <w:b/>
+          <w:bCs/>
+          <w:i/>
+          <w:iCs/>
+        </w:rPr>
         <w:t xml:space="preserve"> sugar</w:t>
       </w:r>
     </w:p>
@@ -472,25 +1644,61 @@
           <w:ilvl w:val="0"/>
           <w:numId w:val="9"/>
         </w:numPr>
-      </w:pPr>
-      <w:proofErr w:type="spellStart"/>
-      <w:r>
+        <w:rPr>
+          <w:b/>
+          <w:bCs/>
+          <w:i/>
+          <w:iCs/>
+        </w:rPr>
+      </w:pPr>
+      <w:proofErr w:type="spellStart"/>
+      <w:r>
+        <w:rPr>
+          <w:b/>
+          <w:bCs/>
+          <w:i/>
+          <w:iCs/>
+        </w:rPr>
         <w:t>resting</w:t>
       </w:r>
       <w:proofErr w:type="spellEnd"/>
       <w:r>
+        <w:rPr>
+          <w:b/>
+          <w:bCs/>
+          <w:i/>
+          <w:iCs/>
+        </w:rPr>
         <w:t xml:space="preserve"> </w:t>
       </w:r>
       <w:proofErr w:type="spellStart"/>
       <w:r>
+        <w:rPr>
+          <w:b/>
+          <w:bCs/>
+          <w:i/>
+          <w:iCs/>
+        </w:rPr>
         <w:t>electrocardiogram</w:t>
       </w:r>
       <w:proofErr w:type="spellEnd"/>
       <w:r>
+        <w:rPr>
+          <w:b/>
+          <w:bCs/>
+          <w:i/>
+          <w:iCs/>
+        </w:rPr>
         <w:t xml:space="preserve"> </w:t>
       </w:r>
       <w:proofErr w:type="spellStart"/>
       <w:r>
+        <w:rPr>
+          <w:b/>
+          <w:bCs/>
+          <w:i/>
+          <w:iCs/>
+        </w:rPr>
         <w:t>results</w:t>
       </w:r>
       <w:proofErr w:type="spellEnd"/>
@@ -502,20 +1710,50 @@
           <w:ilvl w:val="0"/>
           <w:numId w:val="9"/>
         </w:numPr>
-      </w:pPr>
-      <w:r>
+        <w:rPr>
+          <w:b/>
+          <w:bCs/>
+          <w:i/>
+          <w:iCs/>
+        </w:rPr>
+      </w:pPr>
+      <w:r>
+        <w:rPr>
+          <w:b/>
+          <w:bCs/>
+          <w:i/>
+          <w:iCs/>
+        </w:rPr>
         <w:t xml:space="preserve">maximum </w:t>
       </w:r>
       <w:proofErr w:type="spellStart"/>
       <w:r>
+        <w:rPr>
+          <w:b/>
+          <w:bCs/>
+          <w:i/>
+          <w:iCs/>
+        </w:rPr>
         <w:t>heart</w:t>
       </w:r>
       <w:proofErr w:type="spellEnd"/>
       <w:r>
+        <w:rPr>
+          <w:b/>
+          <w:bCs/>
+          <w:i/>
+          <w:iCs/>
+        </w:rPr>
         <w:t xml:space="preserve"> rate </w:t>
       </w:r>
       <w:proofErr w:type="spellStart"/>
       <w:r>
+        <w:rPr>
+          <w:b/>
+          <w:bCs/>
+          <w:i/>
+          <w:iCs/>
+        </w:rPr>
         <w:t>achieved</w:t>
       </w:r>
       <w:proofErr w:type="spellEnd"/>
@@ -527,21 +1765,51 @@
           <w:ilvl w:val="0"/>
           <w:numId w:val="9"/>
         </w:numPr>
-      </w:pPr>
-      <w:proofErr w:type="spellStart"/>
-      <w:r>
+        <w:rPr>
+          <w:b/>
+          <w:bCs/>
+          <w:i/>
+          <w:iCs/>
+        </w:rPr>
+      </w:pPr>
+      <w:proofErr w:type="spellStart"/>
+      <w:r>
+        <w:rPr>
+          <w:b/>
+          <w:bCs/>
+          <w:i/>
+          <w:iCs/>
+        </w:rPr>
         <w:t>exercise</w:t>
       </w:r>
       <w:proofErr w:type="spellEnd"/>
       <w:r>
+        <w:rPr>
+          <w:b/>
+          <w:bCs/>
+          <w:i/>
+          <w:iCs/>
+        </w:rPr>
         <w:t xml:space="preserve"> </w:t>
       </w:r>
       <w:proofErr w:type="spellStart"/>
       <w:r>
+        <w:rPr>
+          <w:b/>
+          <w:bCs/>
+          <w:i/>
+          <w:iCs/>
+        </w:rPr>
         <w:t>induced</w:t>
       </w:r>
       <w:proofErr w:type="spellEnd"/>
       <w:r>
+        <w:rPr>
+          <w:b/>
+          <w:bCs/>
+          <w:i/>
+          <w:iCs/>
+        </w:rPr>
         <w:t xml:space="preserve"> angina</w:t>
       </w:r>
     </w:p>
@@ -552,13 +1820,31 @@
           <w:ilvl w:val="0"/>
           <w:numId w:val="9"/>
         </w:numPr>
-      </w:pPr>
-      <w:proofErr w:type="spellStart"/>
-      <w:r>
+        <w:rPr>
+          <w:b/>
+          <w:bCs/>
+          <w:i/>
+          <w:iCs/>
+        </w:rPr>
+      </w:pPr>
+      <w:proofErr w:type="spellStart"/>
+      <w:r>
+        <w:rPr>
+          <w:b/>
+          <w:bCs/>
+          <w:i/>
+          <w:iCs/>
+        </w:rPr>
         <w:t>oldpeak</w:t>
       </w:r>
       <w:proofErr w:type="spellEnd"/>
       <w:r>
+        <w:rPr>
+          <w:b/>
+          <w:bCs/>
+          <w:i/>
+          <w:iCs/>
+        </w:rPr>
         <w:t xml:space="preserve"> =ST</w:t>
       </w:r>
     </w:p>
@@ -569,36 +1855,90 @@
           <w:ilvl w:val="0"/>
           <w:numId w:val="9"/>
         </w:numPr>
-      </w:pPr>
-      <w:r>
+        <w:rPr>
+          <w:b/>
+          <w:bCs/>
+          <w:i/>
+          <w:iCs/>
+        </w:rPr>
+      </w:pPr>
+      <w:r>
+        <w:rPr>
+          <w:b/>
+          <w:bCs/>
+          <w:i/>
+          <w:iCs/>
+        </w:rPr>
         <w:t xml:space="preserve">the </w:t>
       </w:r>
       <w:proofErr w:type="spellStart"/>
       <w:r>
+        <w:rPr>
+          <w:b/>
+          <w:bCs/>
+          <w:i/>
+          <w:iCs/>
+        </w:rPr>
         <w:t>slope</w:t>
       </w:r>
       <w:proofErr w:type="spellEnd"/>
       <w:r>
+        <w:rPr>
+          <w:b/>
+          <w:bCs/>
+          <w:i/>
+          <w:iCs/>
+        </w:rPr>
         <w:t xml:space="preserve"> of the </w:t>
       </w:r>
       <w:proofErr w:type="spellStart"/>
       <w:r>
+        <w:rPr>
+          <w:b/>
+          <w:bCs/>
+          <w:i/>
+          <w:iCs/>
+        </w:rPr>
         <w:t>peak</w:t>
       </w:r>
       <w:proofErr w:type="spellEnd"/>
       <w:r>
+        <w:rPr>
+          <w:b/>
+          <w:bCs/>
+          <w:i/>
+          <w:iCs/>
+        </w:rPr>
         <w:t xml:space="preserve"> </w:t>
       </w:r>
       <w:proofErr w:type="spellStart"/>
       <w:r>
+        <w:rPr>
+          <w:b/>
+          <w:bCs/>
+          <w:i/>
+          <w:iCs/>
+        </w:rPr>
         <w:t>exercise</w:t>
       </w:r>
       <w:proofErr w:type="spellEnd"/>
       <w:r>
+        <w:rPr>
+          <w:b/>
+          <w:bCs/>
+          <w:i/>
+          <w:iCs/>
+        </w:rPr>
         <w:t xml:space="preserve"> ST </w:t>
       </w:r>
       <w:proofErr w:type="spellStart"/>
       <w:r>
+        <w:rPr>
+          <w:b/>
+          <w:bCs/>
+          <w:i/>
+          <w:iCs/>
+        </w:rPr>
         <w:t>segment</w:t>
       </w:r>
       <w:proofErr w:type="spellEnd"/>
@@ -610,20 +1950,26 @@
           <w:ilvl w:val="0"/>
           <w:numId w:val="9"/>
         </w:numPr>
-      </w:pPr>
-      <w:r>
-        <w:t>class</w:t>
-      </w:r>
-      <w:r>
-        <w:t xml:space="preserve"> (target)</w:t>
-      </w:r>
-    </w:p>
-    <w:p>
-      <w:r>
-        <w:t xml:space="preserve">Una descrizione più esaustiva degli attributi è reperibile presso il sito di </w:t>
-      </w:r>
-      <w:r>
-        <w:t xml:space="preserve">IEEE </w:t>
+        <w:rPr>
+          <w:b/>
+          <w:bCs/>
+          <w:i/>
+          <w:iCs/>
+        </w:rPr>
+      </w:pPr>
+      <w:r>
+        <w:rPr>
+          <w:b/>
+          <w:bCs/>
+          <w:i/>
+          <w:iCs/>
+        </w:rPr>
+        <w:t>class (target)</w:t>
+      </w:r>
+    </w:p>
+    <w:p>
+      <w:r>
+        <w:t xml:space="preserve">Una descrizione più esaustiva degli attributi è reperibile presso il sito di IEEE </w:t>
       </w:r>
       <w:proofErr w:type="spellStart"/>
       <w:r>
@@ -634,11 +1980,239 @@
         <w:t>.</w:t>
       </w:r>
     </w:p>
+    <w:p>
+      <w:pPr>
+        <w:pStyle w:val="Titolo2"/>
+      </w:pPr>
+      <w:r>
+        <w:lastRenderedPageBreak/>
+        <w:t>Tecnologie Utilizzate</w:t>
+      </w:r>
+    </w:p>
+    <w:p>
+      <w:pPr>
+        <w:rPr>
+          <w:rFonts w:ascii="Arial" w:hAnsi="Arial" w:cs="Arial"/>
+          <w:color w:val="202122"/>
+          <w:sz w:val="21"/>
+          <w:szCs w:val="21"/>
+          <w:shd w:val="clear" w:color="auto" w:fill="FFFFFF"/>
+        </w:rPr>
+      </w:pPr>
+      <w:r>
+        <w:rPr>
+          <w:rFonts w:ascii="Arial" w:hAnsi="Arial" w:cs="Arial"/>
+          <w:color w:val="202122"/>
+          <w:sz w:val="21"/>
+          <w:szCs w:val="21"/>
+          <w:shd w:val="clear" w:color="auto" w:fill="FFFFFF"/>
+        </w:rPr>
+        <w:t xml:space="preserve">Il </w:t>
+      </w:r>
+      <w:r>
+        <w:rPr>
+          <w:rFonts w:ascii="Arial" w:hAnsi="Arial" w:cs="Arial"/>
+          <w:color w:val="202122"/>
+          <w:sz w:val="21"/>
+          <w:szCs w:val="21"/>
+          <w:shd w:val="clear" w:color="auto" w:fill="FFFFFF"/>
+        </w:rPr>
+        <w:t xml:space="preserve">progetto è sviluppato in linguaggio </w:t>
+      </w:r>
+      <w:r>
+        <w:rPr>
+          <w:rFonts w:ascii="Arial" w:hAnsi="Arial" w:cs="Arial"/>
+          <w:color w:val="202122"/>
+          <w:sz w:val="21"/>
+          <w:szCs w:val="21"/>
+          <w:shd w:val="clear" w:color="auto" w:fill="FFFFFF"/>
+        </w:rPr>
+        <w:t>P</w:t>
+      </w:r>
+      <w:r>
+        <w:rPr>
+          <w:rFonts w:ascii="Arial" w:hAnsi="Arial" w:cs="Arial"/>
+          <w:color w:val="202122"/>
+          <w:sz w:val="21"/>
+          <w:szCs w:val="21"/>
+          <w:shd w:val="clear" w:color="auto" w:fill="FFFFFF"/>
+        </w:rPr>
+        <w:t>ython, tale scelta dipende</w:t>
+      </w:r>
+      <w:r>
+        <w:rPr>
+          <w:rFonts w:ascii="Arial" w:hAnsi="Arial" w:cs="Arial"/>
+          <w:color w:val="202122"/>
+          <w:sz w:val="21"/>
+          <w:szCs w:val="21"/>
+          <w:shd w:val="clear" w:color="auto" w:fill="FFFFFF"/>
+        </w:rPr>
+        <w:t xml:space="preserve"> </w:t>
+      </w:r>
+      <w:r>
+        <w:rPr>
+          <w:rFonts w:ascii="Arial" w:hAnsi="Arial" w:cs="Arial"/>
+          <w:color w:val="202122"/>
+          <w:sz w:val="21"/>
+          <w:szCs w:val="21"/>
+          <w:shd w:val="clear" w:color="auto" w:fill="FFFFFF"/>
+        </w:rPr>
+        <w:t>principalmente dalle librerie che il linguaggio offre</w:t>
+      </w:r>
+      <w:r>
+        <w:rPr>
+          <w:rFonts w:ascii="Arial" w:hAnsi="Arial" w:cs="Arial"/>
+          <w:color w:val="202122"/>
+          <w:sz w:val="21"/>
+          <w:szCs w:val="21"/>
+          <w:shd w:val="clear" w:color="auto" w:fill="FFFFFF"/>
+        </w:rPr>
+        <w:t xml:space="preserve"> per il</w:t>
+      </w:r>
+      <w:r>
+        <w:rPr>
+          <w:rFonts w:ascii="Arial" w:hAnsi="Arial" w:cs="Arial"/>
+          <w:color w:val="202122"/>
+          <w:sz w:val="21"/>
+          <w:szCs w:val="21"/>
+          <w:shd w:val="clear" w:color="auto" w:fill="FFFFFF"/>
+        </w:rPr>
+        <w:t xml:space="preserve"> </w:t>
+      </w:r>
+      <w:r>
+        <w:rPr>
+          <w:rFonts w:ascii="Arial" w:hAnsi="Arial" w:cs="Arial"/>
+          <w:color w:val="202122"/>
+          <w:sz w:val="21"/>
+          <w:szCs w:val="21"/>
+          <w:shd w:val="clear" w:color="auto" w:fill="FFFFFF"/>
+        </w:rPr>
+        <w:t>M</w:t>
+      </w:r>
+      <w:r>
+        <w:rPr>
+          <w:rFonts w:ascii="Arial" w:hAnsi="Arial" w:cs="Arial"/>
+          <w:color w:val="202122"/>
+          <w:sz w:val="21"/>
+          <w:szCs w:val="21"/>
+          <w:shd w:val="clear" w:color="auto" w:fill="FFFFFF"/>
+        </w:rPr>
+        <w:t xml:space="preserve">achine </w:t>
+      </w:r>
+      <w:r>
+        <w:rPr>
+          <w:rFonts w:ascii="Arial" w:hAnsi="Arial" w:cs="Arial"/>
+          <w:color w:val="202122"/>
+          <w:sz w:val="21"/>
+          <w:szCs w:val="21"/>
+          <w:shd w:val="clear" w:color="auto" w:fill="FFFFFF"/>
+        </w:rPr>
+        <w:t>L</w:t>
+      </w:r>
+      <w:r>
+        <w:rPr>
+          <w:rFonts w:ascii="Arial" w:hAnsi="Arial" w:cs="Arial"/>
+          <w:color w:val="202122"/>
+          <w:sz w:val="21"/>
+          <w:szCs w:val="21"/>
+          <w:shd w:val="clear" w:color="auto" w:fill="FFFFFF"/>
+        </w:rPr>
+        <w:t>earning.</w:t>
+      </w:r>
+      <w:r>
+        <w:rPr>
+          <w:rFonts w:ascii="Arial" w:hAnsi="Arial" w:cs="Arial"/>
+          <w:color w:val="202122"/>
+          <w:sz w:val="21"/>
+          <w:szCs w:val="21"/>
+          <w:shd w:val="clear" w:color="auto" w:fill="FFFFFF"/>
+        </w:rPr>
+        <w:t xml:space="preserve"> Tra queste librerie sono state utilizzate:</w:t>
+      </w:r>
+    </w:p>
+    <w:p>
+      <w:pPr>
+        <w:pStyle w:val="Paragrafoelenco"/>
+        <w:numPr>
+          <w:ilvl w:val="0"/>
+          <w:numId w:val="11"/>
+        </w:numPr>
+      </w:pPr>
+      <w:proofErr w:type="spellStart"/>
+      <w:r>
+        <w:t>Pandas</w:t>
+      </w:r>
+      <w:proofErr w:type="spellEnd"/>
+      <w:r>
+        <w:t>: per la gestione e la visualizzazione del dataset</w:t>
+      </w:r>
+    </w:p>
+    <w:p>
+      <w:pPr>
+        <w:pStyle w:val="Paragrafoelenco"/>
+        <w:numPr>
+          <w:ilvl w:val="0"/>
+          <w:numId w:val="11"/>
+        </w:numPr>
+      </w:pPr>
+      <w:proofErr w:type="spellStart"/>
+      <w:r>
+        <w:t>NumPy</w:t>
+      </w:r>
+      <w:proofErr w:type="spellEnd"/>
+      <w:r>
+        <w:t>: per operare più facilmente su matrici e array di grandi dimensioni</w:t>
+      </w:r>
+    </w:p>
+    <w:p>
+      <w:pPr>
+        <w:pStyle w:val="Paragrafoelenco"/>
+        <w:numPr>
+          <w:ilvl w:val="0"/>
+          <w:numId w:val="11"/>
+        </w:numPr>
+      </w:pPr>
+      <w:proofErr w:type="spellStart"/>
+      <w:r>
+        <w:t>Scikit-learn</w:t>
+      </w:r>
+      <w:proofErr w:type="spellEnd"/>
+      <w:r>
+        <w:t>: per gli algoritmi di Machine Learning</w:t>
+      </w:r>
+    </w:p>
+    <w:p>
+      <w:pPr>
+        <w:pStyle w:val="Paragrafoelenco"/>
+        <w:numPr>
+          <w:ilvl w:val="0"/>
+          <w:numId w:val="11"/>
+        </w:numPr>
+      </w:pPr>
+      <w:proofErr w:type="spellStart"/>
+      <w:r>
+        <w:t>MatPlotLib</w:t>
+      </w:r>
+      <w:proofErr w:type="spellEnd"/>
+      <w:r>
+        <w:t xml:space="preserve"> e </w:t>
+      </w:r>
+      <w:proofErr w:type="spellStart"/>
+      <w:r>
+        <w:t>Seaborn</w:t>
+      </w:r>
+      <w:proofErr w:type="spellEnd"/>
+      <w:r>
+        <w:t>: per la visualizzazione grafica dei dati</w:t>
+      </w:r>
+    </w:p>
     <w:p/>
+    <w:p/>
     <w:p>
       <w:pPr>
         <w:pStyle w:val="Titolo1"/>
       </w:pPr>
+      <w:bookmarkStart w:id="1" w:name="_Toc108188094"/>
       <w:r>
         <w:t xml:space="preserve">Data Analysis e Data </w:t>
       </w:r>
@@ -646,27 +2220,1002 @@
       <w:r>
         <w:t>Visualization</w:t>
       </w:r>
-      <w:proofErr w:type="spellEnd"/>
+      <w:bookmarkEnd w:id="1"/>
+      <w:proofErr w:type="spellEnd"/>
+    </w:p>
+    <w:p>
+      <w:r>
+        <w:t xml:space="preserve">Prima di analizzare il dataset è necessario suddividere le 12 colonne tra features e target. Le prime 11 colonne fanno riferimento </w:t>
+      </w:r>
+      <w:proofErr w:type="gramStart"/>
+      <w:r>
+        <w:t>alle features</w:t>
+      </w:r>
+      <w:proofErr w:type="gramEnd"/>
+      <w:r>
+        <w:t xml:space="preserve"> messe a disposizione nel dataset, mentre l’ultima è relativa al target (etichetta classe di appartenenza). </w:t>
+      </w:r>
+    </w:p>
+    <w:p>
+      <w:pPr>
+        <w:pStyle w:val="Titolo2"/>
+      </w:pPr>
+      <w:r>
+        <w:t xml:space="preserve">Data </w:t>
+      </w:r>
+      <w:proofErr w:type="spellStart"/>
+      <w:r>
+        <w:t>Visualization</w:t>
+      </w:r>
+      <w:proofErr w:type="spellEnd"/>
+    </w:p>
+    <w:p>
+      <w:r>
+        <w:t xml:space="preserve">Nella fase di Data </w:t>
+      </w:r>
+      <w:proofErr w:type="spellStart"/>
+      <w:r>
+        <w:t>Visualization</w:t>
+      </w:r>
+      <w:proofErr w:type="spellEnd"/>
+      <w:r>
+        <w:t xml:space="preserve"> sono state rappresentate le istanze del dataset sulla base </w:t>
+      </w:r>
+      <w:proofErr w:type="gramStart"/>
+      <w:r>
+        <w:t>delle diverse features disponibili</w:t>
+      </w:r>
+      <w:proofErr w:type="gramEnd"/>
+      <w:r>
+        <w:t xml:space="preserve">. Questa fase è utile per vedere quali sono i casi relativi al Heart </w:t>
+      </w:r>
+      <w:proofErr w:type="spellStart"/>
+      <w:r>
+        <w:t>Diseases</w:t>
+      </w:r>
+      <w:proofErr w:type="spellEnd"/>
+      <w:r>
+        <w:t xml:space="preserve"> al variare </w:t>
+      </w:r>
+      <w:proofErr w:type="gramStart"/>
+      <w:r>
+        <w:t>delle features</w:t>
+      </w:r>
+      <w:proofErr w:type="gramEnd"/>
+      <w:r>
+        <w:t xml:space="preserve">. I vari tipi di grafico che sono stati utilizzati per visualizzare i dati sono: </w:t>
+      </w:r>
+      <w:proofErr w:type="spellStart"/>
+      <w:r>
+        <w:t>Countplot</w:t>
+      </w:r>
+      <w:proofErr w:type="spellEnd"/>
+      <w:r>
+        <w:t xml:space="preserve">, </w:t>
+      </w:r>
+      <w:proofErr w:type="spellStart"/>
+      <w:r>
+        <w:t>Displot</w:t>
+      </w:r>
+      <w:proofErr w:type="spellEnd"/>
+      <w:r>
+        <w:t xml:space="preserve"> e </w:t>
+      </w:r>
+      <w:proofErr w:type="spellStart"/>
+      <w:r>
+        <w:t>Boxplot</w:t>
+      </w:r>
+      <w:proofErr w:type="spellEnd"/>
+      <w:r>
+        <w:t xml:space="preserve">. Ciascuna di queste tipologie </w:t>
+      </w:r>
+      <w:r>
+        <w:t xml:space="preserve">di grafico </w:t>
+      </w:r>
+      <w:r>
+        <w:t>consente di mettere in risalto</w:t>
+      </w:r>
+      <w:r>
+        <w:t xml:space="preserve"> diversi aspetti di ciascuna features. A</w:t>
+      </w:r>
+      <w:r>
+        <w:t>d esempio</w:t>
+      </w:r>
+      <w:r>
+        <w:t xml:space="preserve">, il </w:t>
+      </w:r>
+      <w:proofErr w:type="spellStart"/>
+      <w:r>
+        <w:t>Countplot</w:t>
+      </w:r>
+      <w:proofErr w:type="spellEnd"/>
+      <w:r>
+        <w:t xml:space="preserve"> per la feature “sex”</w:t>
+      </w:r>
+      <w:r>
+        <w:t xml:space="preserve"> permette di capire quanti uomini rispetto alle donne soffrono di malattie cardiache:</w:t>
+      </w:r>
     </w:p>
     <w:p/>
     <w:p>
       <w:pPr>
+        <w:keepNext/>
+        <w:jc w:val="center"/>
+      </w:pPr>
+      <w:r>
+        <w:rPr>
+          <w:noProof/>
+        </w:rPr>
+        <w:drawing>
+          <wp:inline distT="0" distB="0" distL="0" distR="0" wp14:anchorId="132974C1" wp14:editId="5EF48BDC">
+            <wp:extent cx="3530600" cy="2618604"/>
+            <wp:effectExtent l="0" t="0" r="0" b="0"/>
+            <wp:docPr id="6" name="Immagine 6"/>
+            <wp:cNvGraphicFramePr>
+              <a:graphicFrameLocks xmlns:a="http://schemas.openxmlformats.org/drawingml/2006/main" noChangeAspect="1"/>
+            </wp:cNvGraphicFramePr>
+            <a:graphic xmlns:a="http://schemas.openxmlformats.org/drawingml/2006/main">
+              <a:graphicData uri="http://schemas.openxmlformats.org/drawingml/2006/picture">
+                <pic:pic xmlns:pic="http://schemas.openxmlformats.org/drawingml/2006/picture">
+                  <pic:nvPicPr>
+                    <pic:cNvPr id="6" name="Immagine 6"/>
+                    <pic:cNvPicPr/>
+                  </pic:nvPicPr>
+                  <pic:blipFill>
+                    <a:blip r:embed="rId9">
+                      <a:extLst>
+                        <a:ext uri="{28A0092B-C50C-407E-A947-70E740481C1C}">
+                          <a14:useLocalDpi xmlns:a14="http://schemas.microsoft.com/office/drawing/2010/main" val="0"/>
+                        </a:ext>
+                      </a:extLst>
+                    </a:blip>
+                    <a:stretch>
+                      <a:fillRect/>
+                    </a:stretch>
+                  </pic:blipFill>
+                  <pic:spPr>
+                    <a:xfrm>
+                      <a:off x="0" y="0"/>
+                      <a:ext cx="3546081" cy="2630086"/>
+                    </a:xfrm>
+                    <a:prstGeom prst="rect">
+                      <a:avLst/>
+                    </a:prstGeom>
+                  </pic:spPr>
+                </pic:pic>
+              </a:graphicData>
+            </a:graphic>
+          </wp:inline>
+        </w:drawing>
+      </w:r>
+    </w:p>
+    <w:p>
+      <w:pPr>
+        <w:pStyle w:val="Didascalia"/>
+        <w:jc w:val="center"/>
+      </w:pPr>
+      <w:bookmarkStart w:id="2" w:name="_Toc108190095"/>
+      <w:r>
+        <w:t xml:space="preserve">Figura </w:t>
+      </w:r>
+      <w:fldSimple w:instr=" SEQ Figura \* ARABIC ">
+        <w:r>
+          <w:rPr>
+            <w:noProof/>
+          </w:rPr>
+          <w:t>1</w:t>
+        </w:r>
+      </w:fldSimple>
+      <w:r>
+        <w:t>:</w:t>
+      </w:r>
+      <w:proofErr w:type="spellStart"/>
+      <w:r>
+        <w:t>CountPlot</w:t>
+      </w:r>
+      <w:proofErr w:type="spellEnd"/>
+      <w:r>
+        <w:t xml:space="preserve"> su feature "sex”</w:t>
+      </w:r>
+      <w:bookmarkEnd w:id="2"/>
+    </w:p>
+    <w:p/>
+    <w:p/>
+    <w:p/>
+    <w:p>
+      <w:pPr>
+        <w:rPr>
+          <w:noProof/>
+        </w:rPr>
+      </w:pPr>
+      <w:r>
+        <w:lastRenderedPageBreak/>
+        <w:t xml:space="preserve">Ad esempio, </w:t>
+      </w:r>
+      <w:r>
+        <w:t>i</w:t>
+      </w:r>
+      <w:r>
+        <w:t xml:space="preserve">l </w:t>
+      </w:r>
+      <w:proofErr w:type="spellStart"/>
+      <w:r>
+        <w:t>Displot</w:t>
+      </w:r>
+      <w:proofErr w:type="spellEnd"/>
+      <w:r>
+        <w:t xml:space="preserve"> per la feature “age” consente di visualizzare quali sono le fasce di età che sono più soggette a malattie</w:t>
+      </w:r>
+      <w:r>
+        <w:t xml:space="preserve"> cardiache:</w:t>
+      </w:r>
+    </w:p>
+    <w:p>
+      <w:pPr>
+        <w:jc w:val="center"/>
+      </w:pPr>
+      <w:r>
+        <w:rPr>
+          <w:noProof/>
+        </w:rPr>
+        <w:drawing>
+          <wp:inline distT="0" distB="0" distL="0" distR="0" wp14:anchorId="606CC694" wp14:editId="0DF599D9">
+            <wp:extent cx="3268134" cy="3512305"/>
+            <wp:effectExtent l="0" t="0" r="8890" b="0"/>
+            <wp:docPr id="7" name="Immagine 7"/>
+            <wp:cNvGraphicFramePr>
+              <a:graphicFrameLocks xmlns:a="http://schemas.openxmlformats.org/drawingml/2006/main" noChangeAspect="1"/>
+            </wp:cNvGraphicFramePr>
+            <a:graphic xmlns:a="http://schemas.openxmlformats.org/drawingml/2006/main">
+              <a:graphicData uri="http://schemas.openxmlformats.org/drawingml/2006/picture">
+                <pic:pic xmlns:pic="http://schemas.openxmlformats.org/drawingml/2006/picture">
+                  <pic:nvPicPr>
+                    <pic:cNvPr id="7" name="Immagine 7"/>
+                    <pic:cNvPicPr/>
+                  </pic:nvPicPr>
+                  <pic:blipFill>
+                    <a:blip r:embed="rId10">
+                      <a:extLst>
+                        <a:ext uri="{28A0092B-C50C-407E-A947-70E740481C1C}">
+                          <a14:useLocalDpi xmlns:a14="http://schemas.microsoft.com/office/drawing/2010/main" val="0"/>
+                        </a:ext>
+                      </a:extLst>
+                    </a:blip>
+                    <a:stretch>
+                      <a:fillRect/>
+                    </a:stretch>
+                  </pic:blipFill>
+                  <pic:spPr>
+                    <a:xfrm>
+                      <a:off x="0" y="0"/>
+                      <a:ext cx="3275933" cy="3520687"/>
+                    </a:xfrm>
+                    <a:prstGeom prst="rect">
+                      <a:avLst/>
+                    </a:prstGeom>
+                  </pic:spPr>
+                </pic:pic>
+              </a:graphicData>
+            </a:graphic>
+          </wp:inline>
+        </w:drawing>
+      </w:r>
+    </w:p>
+    <w:p>
+      <w:r>
+        <w:t xml:space="preserve">Ad esempio, </w:t>
+      </w:r>
+      <w:r>
+        <w:t>i</w:t>
+      </w:r>
+      <w:r>
+        <w:t xml:space="preserve">l </w:t>
+      </w:r>
+      <w:proofErr w:type="spellStart"/>
+      <w:r>
+        <w:t>Boxplot</w:t>
+      </w:r>
+      <w:proofErr w:type="spellEnd"/>
+      <w:r>
+        <w:t xml:space="preserve"> per la feature “age” consente di visualizzare </w:t>
+      </w:r>
+      <w:r>
+        <w:t xml:space="preserve">quale è il range di età degli individui che rischiano di avere </w:t>
+      </w:r>
+      <w:r>
+        <w:t>malattie cardiache:</w:t>
+      </w:r>
+    </w:p>
+    <w:p>
+      <w:pPr>
+        <w:jc w:val="center"/>
+        <w:rPr>
+          <w:noProof/>
+        </w:rPr>
+      </w:pPr>
+      <w:r>
+        <w:rPr>
+          <w:noProof/>
+        </w:rPr>
+        <w:drawing>
+          <wp:inline distT="0" distB="0" distL="0" distR="0" wp14:anchorId="70E9FDE2" wp14:editId="56FEFF3C">
+            <wp:extent cx="3716867" cy="2565025"/>
+            <wp:effectExtent l="0" t="0" r="0" b="6985"/>
+            <wp:docPr id="8" name="Immagine 8"/>
+            <wp:cNvGraphicFramePr>
+              <a:graphicFrameLocks xmlns:a="http://schemas.openxmlformats.org/drawingml/2006/main" noChangeAspect="1"/>
+            </wp:cNvGraphicFramePr>
+            <a:graphic xmlns:a="http://schemas.openxmlformats.org/drawingml/2006/main">
+              <a:graphicData uri="http://schemas.openxmlformats.org/drawingml/2006/picture">
+                <pic:pic xmlns:pic="http://schemas.openxmlformats.org/drawingml/2006/picture">
+                  <pic:nvPicPr>
+                    <pic:cNvPr id="8" name="Immagine 8"/>
+                    <pic:cNvPicPr/>
+                  </pic:nvPicPr>
+                  <pic:blipFill>
+                    <a:blip r:embed="rId11">
+                      <a:extLst>
+                        <a:ext uri="{28A0092B-C50C-407E-A947-70E740481C1C}">
+                          <a14:useLocalDpi xmlns:a14="http://schemas.microsoft.com/office/drawing/2010/main" val="0"/>
+                        </a:ext>
+                      </a:extLst>
+                    </a:blip>
+                    <a:stretch>
+                      <a:fillRect/>
+                    </a:stretch>
+                  </pic:blipFill>
+                  <pic:spPr>
+                    <a:xfrm>
+                      <a:off x="0" y="0"/>
+                      <a:ext cx="3731155" cy="2574885"/>
+                    </a:xfrm>
+                    <a:prstGeom prst="rect">
+                      <a:avLst/>
+                    </a:prstGeom>
+                  </pic:spPr>
+                </pic:pic>
+              </a:graphicData>
+            </a:graphic>
+          </wp:inline>
+        </w:drawing>
+      </w:r>
+    </w:p>
+    <w:p/>
+    <w:p>
+      <w:pPr>
+        <w:pStyle w:val="Titolo2"/>
+      </w:pPr>
+      <w:bookmarkStart w:id="3" w:name="_Toc108188095"/>
+      <w:r>
+        <w:t>Matrice di correlazione</w:t>
+      </w:r>
+      <w:bookmarkEnd w:id="3"/>
+    </w:p>
+    <w:p>
+      <w:pPr>
+        <w:rPr>
+          <w:b/>
+          <w:bCs/>
+          <w:i/>
+          <w:iCs/>
+        </w:rPr>
+      </w:pPr>
+      <w:r>
+        <w:t xml:space="preserve">Il primo passo effettuato nell’ambito della Data Analysis è la creazione della matrice di correlazione per individuare quali </w:t>
+      </w:r>
+      <w:r>
+        <w:t>features</w:t>
+      </w:r>
+      <w:r>
+        <w:t xml:space="preserve"> sono più o meno correlate tra di loro. I valori all’interno della matrice di correlazione possono variare da -1 a +1. </w:t>
+      </w:r>
+      <w:r>
+        <w:t xml:space="preserve">Come possiamo vedere nella matrice ottenuta, </w:t>
+      </w:r>
+      <w:proofErr w:type="gramStart"/>
+      <w:r>
+        <w:t>le features</w:t>
+      </w:r>
+      <w:proofErr w:type="gramEnd"/>
+      <w:r>
+        <w:t xml:space="preserve"> che sono pi</w:t>
+      </w:r>
+      <w:r>
+        <w:t xml:space="preserve">ù correlate con il target sono: </w:t>
+      </w:r>
+      <w:proofErr w:type="spellStart"/>
+      <w:r>
+        <w:rPr>
+          <w:b/>
+          <w:bCs/>
+          <w:i/>
+          <w:iCs/>
+        </w:rPr>
+        <w:t>chest</w:t>
+      </w:r>
+      <w:proofErr w:type="spellEnd"/>
+      <w:r>
+        <w:rPr>
+          <w:b/>
+          <w:bCs/>
+          <w:i/>
+          <w:iCs/>
+        </w:rPr>
+        <w:t xml:space="preserve"> </w:t>
+      </w:r>
+      <w:proofErr w:type="spellStart"/>
+      <w:r>
+        <w:rPr>
+          <w:b/>
+          <w:bCs/>
+          <w:i/>
+          <w:iCs/>
+        </w:rPr>
+        <w:t>pain</w:t>
+      </w:r>
+      <w:proofErr w:type="spellEnd"/>
+      <w:r>
+        <w:rPr>
+          <w:b/>
+          <w:bCs/>
+          <w:i/>
+          <w:iCs/>
+        </w:rPr>
+        <w:t xml:space="preserve"> </w:t>
+      </w:r>
+      <w:proofErr w:type="spellStart"/>
+      <w:r>
+        <w:rPr>
+          <w:b/>
+          <w:bCs/>
+          <w:i/>
+          <w:iCs/>
+        </w:rPr>
+        <w:t>type</w:t>
+      </w:r>
+      <w:proofErr w:type="spellEnd"/>
+      <w:r>
+        <w:rPr>
+          <w:b/>
+          <w:bCs/>
+          <w:i/>
+          <w:iCs/>
+        </w:rPr>
+        <w:t xml:space="preserve">, </w:t>
+      </w:r>
+      <w:proofErr w:type="spellStart"/>
+      <w:r>
+        <w:rPr>
+          <w:b/>
+          <w:bCs/>
+          <w:i/>
+          <w:iCs/>
+        </w:rPr>
+        <w:t>exercise</w:t>
+      </w:r>
+      <w:proofErr w:type="spellEnd"/>
+      <w:r>
+        <w:rPr>
+          <w:b/>
+          <w:bCs/>
+          <w:i/>
+          <w:iCs/>
+        </w:rPr>
+        <w:t xml:space="preserve"> angina, </w:t>
+      </w:r>
+      <w:proofErr w:type="spellStart"/>
+      <w:r>
+        <w:rPr>
+          <w:b/>
+          <w:bCs/>
+          <w:i/>
+          <w:iCs/>
+        </w:rPr>
+        <w:t>oldpeak</w:t>
+      </w:r>
+      <w:proofErr w:type="spellEnd"/>
+      <w:r>
+        <w:rPr>
+          <w:b/>
+          <w:bCs/>
+          <w:i/>
+          <w:iCs/>
+        </w:rPr>
+        <w:t xml:space="preserve">, ST </w:t>
+      </w:r>
+      <w:proofErr w:type="spellStart"/>
+      <w:r>
+        <w:rPr>
+          <w:b/>
+          <w:bCs/>
+          <w:i/>
+          <w:iCs/>
+        </w:rPr>
+        <w:t>slope</w:t>
+      </w:r>
+      <w:proofErr w:type="spellEnd"/>
+      <w:r>
+        <w:rPr>
+          <w:b/>
+          <w:bCs/>
+          <w:i/>
+          <w:iCs/>
+        </w:rPr>
+        <w:t xml:space="preserve">, max </w:t>
+      </w:r>
+      <w:proofErr w:type="spellStart"/>
+      <w:r>
+        <w:rPr>
+          <w:b/>
+          <w:bCs/>
+          <w:i/>
+          <w:iCs/>
+        </w:rPr>
+        <w:t>hearth</w:t>
+      </w:r>
+      <w:proofErr w:type="spellEnd"/>
+      <w:r>
+        <w:rPr>
+          <w:b/>
+          <w:bCs/>
+          <w:i/>
+          <w:iCs/>
+        </w:rPr>
+        <w:t xml:space="preserve"> rate</w:t>
+      </w:r>
+      <w:r>
+        <w:rPr>
+          <w:b/>
+          <w:bCs/>
+          <w:i/>
+          <w:iCs/>
+        </w:rPr>
+        <w:t>.</w:t>
+      </w:r>
+    </w:p>
+    <w:p>
+      <w:pPr>
+        <w:keepNext/>
+        <w:jc w:val="center"/>
+      </w:pPr>
+      <w:r>
+        <w:rPr>
+          <w:b/>
+          <w:bCs/>
+          <w:i/>
+          <w:iCs/>
+          <w:noProof/>
+        </w:rPr>
+        <w:lastRenderedPageBreak/>
+        <w:drawing>
+          <wp:inline distT="0" distB="0" distL="0" distR="0" wp14:anchorId="06C6AE17" wp14:editId="149BC36D">
+            <wp:extent cx="4823460" cy="4304980"/>
+            <wp:effectExtent l="0" t="0" r="0" b="635"/>
+            <wp:docPr id="3" name="Immagine 3"/>
+            <wp:cNvGraphicFramePr>
+              <a:graphicFrameLocks xmlns:a="http://schemas.openxmlformats.org/drawingml/2006/main" noChangeAspect="1"/>
+            </wp:cNvGraphicFramePr>
+            <a:graphic xmlns:a="http://schemas.openxmlformats.org/drawingml/2006/main">
+              <a:graphicData uri="http://schemas.openxmlformats.org/drawingml/2006/picture">
+                <pic:pic xmlns:pic="http://schemas.openxmlformats.org/drawingml/2006/picture">
+                  <pic:nvPicPr>
+                    <pic:cNvPr id="3" name="Immagine 3"/>
+                    <pic:cNvPicPr/>
+                  </pic:nvPicPr>
+                  <pic:blipFill>
+                    <a:blip r:embed="rId12">
+                      <a:extLst>
+                        <a:ext uri="{28A0092B-C50C-407E-A947-70E740481C1C}">
+                          <a14:useLocalDpi xmlns:a14="http://schemas.microsoft.com/office/drawing/2010/main" val="0"/>
+                        </a:ext>
+                      </a:extLst>
+                    </a:blip>
+                    <a:stretch>
+                      <a:fillRect/>
+                    </a:stretch>
+                  </pic:blipFill>
+                  <pic:spPr>
+                    <a:xfrm>
+                      <a:off x="0" y="0"/>
+                      <a:ext cx="4830762" cy="4311497"/>
+                    </a:xfrm>
+                    <a:prstGeom prst="rect">
+                      <a:avLst/>
+                    </a:prstGeom>
+                  </pic:spPr>
+                </pic:pic>
+              </a:graphicData>
+            </a:graphic>
+          </wp:inline>
+        </w:drawing>
+      </w:r>
+    </w:p>
+    <w:p>
+      <w:pPr>
+        <w:pStyle w:val="Didascalia"/>
+        <w:jc w:val="center"/>
+        <w:rPr>
+          <w:b/>
+          <w:bCs/>
+        </w:rPr>
+      </w:pPr>
+      <w:bookmarkStart w:id="4" w:name="_Toc108190096"/>
+      <w:r>
+        <w:t xml:space="preserve">Figura </w:t>
+      </w:r>
+      <w:fldSimple w:instr=" SEQ Figura \* ARABIC ">
+        <w:r>
+          <w:rPr>
+            <w:noProof/>
+          </w:rPr>
+          <w:t>3</w:t>
+        </w:r>
+      </w:fldSimple>
+      <w:r>
+        <w:t>: Matrice di correlazione</w:t>
+      </w:r>
+      <w:bookmarkEnd w:id="4"/>
+    </w:p>
+    <w:p>
+      <w:pPr>
+        <w:pStyle w:val="Titolo2"/>
+      </w:pPr>
+      <w:bookmarkStart w:id="5" w:name="_Toc108188096"/>
+    </w:p>
+    <w:p>
+      <w:pPr>
+        <w:pStyle w:val="Titolo2"/>
+      </w:pPr>
+      <w:r>
+        <w:t xml:space="preserve">Features </w:t>
+      </w:r>
+      <w:proofErr w:type="spellStart"/>
+      <w:r>
+        <w:t>Importances</w:t>
+      </w:r>
+      <w:proofErr w:type="spellEnd"/>
+      <w:r>
+        <w:t xml:space="preserve"> con </w:t>
+      </w:r>
+      <w:proofErr w:type="spellStart"/>
+      <w:r>
+        <w:t>RandomForestClassifier</w:t>
+      </w:r>
+      <w:proofErr w:type="spellEnd"/>
+      <w:r>
+        <w:t xml:space="preserve"> e </w:t>
+      </w:r>
+      <w:proofErr w:type="spellStart"/>
+      <w:r>
+        <w:t>ExtraTreesClassifier</w:t>
+      </w:r>
+      <w:bookmarkEnd w:id="5"/>
+      <w:proofErr w:type="spellEnd"/>
+    </w:p>
+    <w:p>
+      <w:r>
+        <w:t xml:space="preserve">Per misurare l’importanza di </w:t>
+      </w:r>
+      <w:proofErr w:type="gramStart"/>
+      <w:r>
+        <w:t>ogni features</w:t>
+      </w:r>
+      <w:proofErr w:type="gramEnd"/>
+      <w:r>
+        <w:t xml:space="preserve"> sono stati utilizzati due classificatori: </w:t>
+      </w:r>
+      <w:proofErr w:type="spellStart"/>
+      <w:r>
+        <w:t>RandomForestClassifier</w:t>
+      </w:r>
+      <w:proofErr w:type="spellEnd"/>
+      <w:r>
+        <w:t xml:space="preserve"> e </w:t>
+      </w:r>
+      <w:proofErr w:type="spellStart"/>
+      <w:r>
+        <w:t>ExtraTreesClassifier</w:t>
+      </w:r>
+      <w:proofErr w:type="spellEnd"/>
+      <w:r>
+        <w:t>.</w:t>
+      </w:r>
+      <w:r>
+        <w:t xml:space="preserve"> </w:t>
+      </w:r>
+      <w:r>
+        <w:t xml:space="preserve">È difficile dire in anticipo se un </w:t>
+      </w:r>
+      <w:proofErr w:type="spellStart"/>
+      <w:r>
+        <w:t>RandomForestClassifier</w:t>
+      </w:r>
+      <w:proofErr w:type="spellEnd"/>
+      <w:r>
+        <w:t xml:space="preserve"> </w:t>
+      </w:r>
+      <w:r>
+        <w:t xml:space="preserve">funzionerà meglio o peggio di un </w:t>
+      </w:r>
+      <w:proofErr w:type="spellStart"/>
+      <w:r>
+        <w:t>ExtraTreesClassifier</w:t>
+      </w:r>
+      <w:proofErr w:type="spellEnd"/>
+      <w:r>
+        <w:t xml:space="preserve">. </w:t>
+      </w:r>
+      <w:r>
+        <w:t>Generalmente</w:t>
+      </w:r>
+      <w:r>
+        <w:t>, l'unico modo per sapere è provare entrambi e confrontar</w:t>
+      </w:r>
+      <w:r>
+        <w:t xml:space="preserve">li. </w:t>
+      </w:r>
+      <w:proofErr w:type="spellStart"/>
+      <w:r>
+        <w:t>RandomForestClassifier</w:t>
+      </w:r>
+      <w:proofErr w:type="spellEnd"/>
+      <w:r>
+        <w:t xml:space="preserve"> è il più conveniente e il più ottimizzato tra i </w:t>
+      </w:r>
+      <w:proofErr w:type="spellStart"/>
+      <w:r>
+        <w:t>Decision</w:t>
+      </w:r>
+      <w:proofErr w:type="spellEnd"/>
+      <w:r>
+        <w:t xml:space="preserve"> </w:t>
+      </w:r>
+      <w:proofErr w:type="spellStart"/>
+      <w:r>
+        <w:t>Trees</w:t>
+      </w:r>
+      <w:proofErr w:type="spellEnd"/>
+      <w:r>
+        <w:t xml:space="preserve">. </w:t>
+      </w:r>
+      <w:r>
+        <w:t>L’</w:t>
+      </w:r>
+      <w:proofErr w:type="spellStart"/>
+      <w:r>
+        <w:t>ExtraTreesClassifier</w:t>
+      </w:r>
+      <w:proofErr w:type="spellEnd"/>
+      <w:r>
+        <w:t xml:space="preserve"> è molto più veloce per l’addestramento rispetto al Random </w:t>
+      </w:r>
+      <w:proofErr w:type="spellStart"/>
+      <w:r>
+        <w:t>Forest</w:t>
+      </w:r>
+      <w:proofErr w:type="spellEnd"/>
+      <w:r>
+        <w:t xml:space="preserve"> e utilizza le stesse API.</w:t>
+      </w:r>
+      <w:r>
+        <w:t xml:space="preserve"> </w:t>
+      </w:r>
+      <w:r>
+        <w:t xml:space="preserve">Questi </w:t>
+      </w:r>
+      <w:r>
+        <w:t xml:space="preserve">Random </w:t>
+      </w:r>
+      <w:proofErr w:type="spellStart"/>
+      <w:r>
+        <w:t>Forests</w:t>
+      </w:r>
+      <w:proofErr w:type="spellEnd"/>
+      <w:r>
+        <w:t xml:space="preserve"> </w:t>
+      </w:r>
+      <w:r>
+        <w:t>permettono di</w:t>
+      </w:r>
+      <w:r>
+        <w:t xml:space="preserve"> misurare </w:t>
+      </w:r>
+      <w:r>
+        <w:t xml:space="preserve">features </w:t>
+      </w:r>
+      <w:proofErr w:type="spellStart"/>
+      <w:r>
+        <w:t>importances</w:t>
+      </w:r>
+      <w:proofErr w:type="spellEnd"/>
+      <w:r>
+        <w:t xml:space="preserve"> in maniera semplice</w:t>
+      </w:r>
+      <w:r>
+        <w:t xml:space="preserve">. </w:t>
+      </w:r>
+      <w:proofErr w:type="spellStart"/>
+      <w:r>
+        <w:t>Scikit-Learn</w:t>
+      </w:r>
+      <w:proofErr w:type="spellEnd"/>
+      <w:r>
+        <w:t xml:space="preserve"> misura l'importanza di una </w:t>
+      </w:r>
+      <w:r>
+        <w:t>features</w:t>
+      </w:r>
+      <w:r>
+        <w:t xml:space="preserve"> osservando quanto i nodi dell'albero che utilizzano quella </w:t>
+      </w:r>
+      <w:r>
+        <w:t>features</w:t>
+      </w:r>
+      <w:r>
+        <w:t xml:space="preserve"> riducono </w:t>
+      </w:r>
+      <w:r>
+        <w:t>l’errore di classificazione.</w:t>
+      </w:r>
+    </w:p>
+    <w:p>
+      <w:r>
+        <w:t>Utilizzando le due diverse tecniche sul dataset in questione sono stati ottenuti i seguenti risultati:</w:t>
+      </w:r>
+    </w:p>
+    <w:p>
+      <w:pPr>
+        <w:keepNext/>
+        <w:jc w:val="center"/>
+      </w:pPr>
+      <w:r>
+        <w:lastRenderedPageBreak/>
+        <w:drawing>
+          <wp:inline distT="0" distB="0" distL="0" distR="0" wp14:anchorId="56E0F97C" wp14:editId="63AC48C0">
+            <wp:extent cx="6302902" cy="2255520"/>
+            <wp:effectExtent l="0" t="0" r="3175" b="0"/>
+            <wp:docPr id="1" name="Immagine 1"/>
+            <wp:cNvGraphicFramePr>
+              <a:graphicFrameLocks xmlns:a="http://schemas.openxmlformats.org/drawingml/2006/main" noChangeAspect="1"/>
+            </wp:cNvGraphicFramePr>
+            <a:graphic xmlns:a="http://schemas.openxmlformats.org/drawingml/2006/main">
+              <a:graphicData uri="http://schemas.openxmlformats.org/drawingml/2006/picture">
+                <pic:pic xmlns:pic="http://schemas.openxmlformats.org/drawingml/2006/picture">
+                  <pic:nvPicPr>
+                    <pic:cNvPr id="1" name=""/>
+                    <pic:cNvPicPr/>
+                  </pic:nvPicPr>
+                  <pic:blipFill>
+                    <a:blip r:embed="rId13"/>
+                    <a:stretch>
+                      <a:fillRect/>
+                    </a:stretch>
+                  </pic:blipFill>
+                  <pic:spPr>
+                    <a:xfrm>
+                      <a:off x="0" y="0"/>
+                      <a:ext cx="6335627" cy="2267231"/>
+                    </a:xfrm>
+                    <a:prstGeom prst="rect">
+                      <a:avLst/>
+                    </a:prstGeom>
+                  </pic:spPr>
+                </pic:pic>
+              </a:graphicData>
+            </a:graphic>
+          </wp:inline>
+        </w:drawing>
+      </w:r>
+    </w:p>
+    <w:p>
+      <w:pPr>
+        <w:pStyle w:val="Didascalia"/>
+        <w:jc w:val="center"/>
+      </w:pPr>
+      <w:bookmarkStart w:id="6" w:name="_Toc108190097"/>
+      <w:r>
+        <w:t xml:space="preserve">Figura </w:t>
+      </w:r>
+      <w:fldSimple w:instr=" SEQ Figura \* ARABIC ">
+        <w:r>
+          <w:rPr>
+            <w:noProof/>
+          </w:rPr>
+          <w:t>4</w:t>
+        </w:r>
+      </w:fldSimple>
+      <w:r>
+        <w:t xml:space="preserve">: Confronto </w:t>
+      </w:r>
+      <w:proofErr w:type="spellStart"/>
+      <w:r>
+        <w:t>RandomForestClassifier</w:t>
+      </w:r>
+      <w:proofErr w:type="spellEnd"/>
+      <w:r>
+        <w:t xml:space="preserve"> e </w:t>
+      </w:r>
+      <w:proofErr w:type="spellStart"/>
+      <w:r>
+        <w:t>ExtraTrees</w:t>
+      </w:r>
+      <w:r>
+        <w:t>Classifier</w:t>
+      </w:r>
+      <w:bookmarkEnd w:id="6"/>
+      <w:proofErr w:type="spellEnd"/>
+    </w:p>
+    <w:p>
+      <w:r>
+        <w:t xml:space="preserve">In conclusione, si può vedere che con tutti i metodi utilizzati in questa fase di analisi dei dati </w:t>
+      </w:r>
+      <w:proofErr w:type="gramStart"/>
+      <w:r>
+        <w:t>le features</w:t>
+      </w:r>
+      <w:proofErr w:type="gramEnd"/>
+      <w:r>
+        <w:t xml:space="preserve"> più discriminanti ai fini della classificazione sono </w:t>
+      </w:r>
+      <w:r>
+        <w:t xml:space="preserve">le stesse </w:t>
+      </w:r>
+      <w:r>
+        <w:t xml:space="preserve">ma con </w:t>
+      </w:r>
+      <w:r>
+        <w:t xml:space="preserve">leggere differenze (ad esempio, la features </w:t>
+      </w:r>
+      <w:proofErr w:type="spellStart"/>
+      <w:r>
+        <w:t>exercise</w:t>
+      </w:r>
+      <w:proofErr w:type="spellEnd"/>
+      <w:r>
+        <w:t xml:space="preserve"> angina in </w:t>
+      </w:r>
+      <w:proofErr w:type="spellStart"/>
+      <w:r>
+        <w:t>RandomForestClassifier</w:t>
+      </w:r>
+      <w:proofErr w:type="spellEnd"/>
+      <w:r>
+        <w:t xml:space="preserve"> è molto meno importante rispetto a </w:t>
+      </w:r>
+      <w:proofErr w:type="spellStart"/>
+      <w:r>
+        <w:t>ExtraTreeClassifier</w:t>
+      </w:r>
+      <w:proofErr w:type="spellEnd"/>
+      <w:r>
+        <w:t>)</w:t>
+      </w:r>
+    </w:p>
+    <w:p>
+      <w:pPr>
         <w:pStyle w:val="Titolo1"/>
       </w:pPr>
+      <w:bookmarkStart w:id="7" w:name="_Toc108188097"/>
       <w:r>
         <w:t>Classificazione</w:t>
       </w:r>
+      <w:bookmarkEnd w:id="7"/>
     </w:p>
     <w:p>
       <w:pPr>
         <w:pStyle w:val="Titolo1"/>
       </w:pPr>
-      <w:r>
-        <w:lastRenderedPageBreak/>
-        <w:t xml:space="preserve">Conclusioni  </w:t>
+      <w:bookmarkStart w:id="8" w:name="_Toc108188098"/>
+      <w:r>
+        <w:t>Conclusioni</w:t>
+      </w:r>
+      <w:bookmarkEnd w:id="8"/>
+      <w:r>
+        <w:t xml:space="preserve">  </w:t>
       </w:r>
     </w:p>
     <w:sectPr>
+      <w:footerReference w:type="default" r:id="rId14"/>
       <w:pgSz w:w="11906" w:h="16838"/>
       <w:pgMar w:top="1418" w:right="1134" w:bottom="1134" w:left="1134" w:header="709" w:footer="709" w:gutter="0"/>
       <w:cols w:space="708"/>
@@ -676,6 +3225,98 @@
 </w:document>
 </file>
 
+<file path=word/endnotes.xml><?xml version="1.0" encoding="utf-8"?>
+<w:endnotes xmlns:wpc="http://schemas.microsoft.com/office/word/2010/wordprocessingCanvas" xmlns:cx="http://schemas.microsoft.com/office/drawing/2014/chartex" xmlns:cx1="http://schemas.microsoft.com/office/drawing/2015/9/8/chartex" xmlns:cx2="http://schemas.microsoft.com/office/drawing/2015/10/21/chartex" xmlns:cx3="http://schemas.microsoft.com/office/drawing/2016/5/9/chartex" xmlns:cx4="http://schemas.microsoft.com/office/drawing/2016/5/10/chartex" xmlns:cx5="http://schemas.microsoft.com/office/drawing/2016/5/11/chartex" xmlns:cx6="http://schemas.microsoft.com/office/drawing/2016/5/12/chartex" xmlns:cx7="http://schemas.microsoft.com/office/drawing/2016/5/13/chartex" xmlns:cx8="http://schemas.microsoft.com/office/drawing/2016/5/14/chartex" xmlns:mc="http://schemas.openxmlformats.org/markup-compatibility/2006" xmlns:aink="http://schemas.microsoft.com/office/drawing/2016/ink" xmlns:am3d="http://schemas.microsoft.com/office/drawing/2017/model3d" xmlns:o="urn:schemas-microsoft-com:office:office" xmlns:oel="http://schemas.microsoft.com/office/2019/extlst" xmlns:r="http://schemas.openxmlformats.org/officeDocument/2006/relationships" xmlns:m="http://schemas.openxmlformats.org/officeDocument/2006/math" xmlns:v="urn:schemas-microsoft-com:vml" xmlns:wp14="http://schemas.microsoft.com/office/word/2010/wordprocessingDrawing" xmlns:wp="http://schemas.openxmlformats.org/drawingml/2006/wordprocessingDrawing" xmlns:w10="urn:schemas-microsoft-com:office:word" xmlns:w="http://schemas.openxmlformats.org/wordprocessingml/2006/main" xmlns:w14="http://schemas.microsoft.com/office/word/2010/wordml" xmlns:w15="http://schemas.microsoft.com/office/word/2012/wordml" xmlns:w16cex="http://schemas.microsoft.com/office/word/2018/wordml/cex" xmlns:w16cid="http://schemas.microsoft.com/office/word/2016/wordml/cid" xmlns:w16="http://schemas.microsoft.com/office/word/2018/wordml" xmlns:w16sdtdh="http://schemas.microsoft.com/office/word/2020/wordml/sdtdatahash" xmlns:w16se="http://schemas.microsoft.com/office/word/2015/wordml/symex" xmlns:wpg="http://schemas.microsoft.com/office/word/2010/wordprocessingGroup" xmlns:wpi="http://schemas.microsoft.com/office/word/2010/wordprocessingInk" xmlns:wne="http://schemas.microsoft.com/office/word/2006/wordml" xmlns:wps="http://schemas.microsoft.com/office/word/2010/wordprocessingShape" mc:Ignorable="w14 w15 w16se w16cid w16 w16cex w16sdtdh wp14">
+  <w:endnote w:type="separator" w:id="-1">
+    <w:p>
+      <w:pPr>
+        <w:spacing w:after="0" w:line="240" w:lineRule="auto"/>
+      </w:pPr>
+      <w:r>
+        <w:separator/>
+      </w:r>
+    </w:p>
+  </w:endnote>
+  <w:endnote w:type="continuationSeparator" w:id="0">
+    <w:p>
+      <w:pPr>
+        <w:spacing w:after="0" w:line="240" w:lineRule="auto"/>
+      </w:pPr>
+      <w:r>
+        <w:continuationSeparator/>
+      </w:r>
+    </w:p>
+  </w:endnote>
+</w:endnotes>
+</file>
+
+<file path=word/footer1.xml><?xml version="1.0" encoding="utf-8"?>
+<w:ftr xmlns:wpc="http://schemas.microsoft.com/office/word/2010/wordprocessingCanvas" xmlns:cx="http://schemas.microsoft.com/office/drawing/2014/chartex" xmlns:cx1="http://schemas.microsoft.com/office/drawing/2015/9/8/chartex" xmlns:cx2="http://schemas.microsoft.com/office/drawing/2015/10/21/chartex" xmlns:cx3="http://schemas.microsoft.com/office/drawing/2016/5/9/chartex" xmlns:cx4="http://schemas.microsoft.com/office/drawing/2016/5/10/chartex" xmlns:cx5="http://schemas.microsoft.com/office/drawing/2016/5/11/chartex" xmlns:cx6="http://schemas.microsoft.com/office/drawing/2016/5/12/chartex" xmlns:cx7="http://schemas.microsoft.com/office/drawing/2016/5/13/chartex" xmlns:cx8="http://schemas.microsoft.com/office/drawing/2016/5/14/chartex" xmlns:mc="http://schemas.openxmlformats.org/markup-compatibility/2006" xmlns:aink="http://schemas.microsoft.com/office/drawing/2016/ink" xmlns:am3d="http://schemas.microsoft.com/office/drawing/2017/model3d" xmlns:o="urn:schemas-microsoft-com:office:office" xmlns:oel="http://schemas.microsoft.com/office/2019/extlst" xmlns:r="http://schemas.openxmlformats.org/officeDocument/2006/relationships" xmlns:m="http://schemas.openxmlformats.org/officeDocument/2006/math" xmlns:v="urn:schemas-microsoft-com:vml" xmlns:wp14="http://schemas.microsoft.com/office/word/2010/wordprocessingDrawing" xmlns:wp="http://schemas.openxmlformats.org/drawingml/2006/wordprocessingDrawing" xmlns:w10="urn:schemas-microsoft-com:office:word" xmlns:w="http://schemas.openxmlformats.org/wordprocessingml/2006/main" xmlns:w14="http://schemas.microsoft.com/office/word/2010/wordml" xmlns:w15="http://schemas.microsoft.com/office/word/2012/wordml" xmlns:w16cex="http://schemas.microsoft.com/office/word/2018/wordml/cex" xmlns:w16cid="http://schemas.microsoft.com/office/word/2016/wordml/cid" xmlns:w16="http://schemas.microsoft.com/office/word/2018/wordml" xmlns:w16sdtdh="http://schemas.microsoft.com/office/word/2020/wordml/sdtdatahash" xmlns:w16se="http://schemas.microsoft.com/office/word/2015/wordml/symex" xmlns:wpg="http://schemas.microsoft.com/office/word/2010/wordprocessingGroup" xmlns:wpi="http://schemas.microsoft.com/office/word/2010/wordprocessingInk" xmlns:wne="http://schemas.microsoft.com/office/word/2006/wordml" xmlns:wps="http://schemas.microsoft.com/office/word/2010/wordprocessingShape" mc:Ignorable="w14 w15 w16se w16cid w16 w16cex w16sdtdh wp14">
+  <w:sdt>
+    <w:sdtPr>
+      <w:id w:val="-1293051946"/>
+      <w:docPartObj>
+        <w:docPartGallery w:val="Page Numbers (Bottom of Page)"/>
+        <w:docPartUnique/>
+      </w:docPartObj>
+    </w:sdtPr>
+    <w:sdtContent>
+      <w:p>
+        <w:pPr>
+          <w:pStyle w:val="Pidipagina"/>
+          <w:jc w:val="right"/>
+        </w:pPr>
+        <w:r>
+          <w:fldChar w:fldCharType="begin"/>
+        </w:r>
+        <w:r>
+          <w:instrText>PAGE   \* MERGEFORMAT</w:instrText>
+        </w:r>
+        <w:r>
+          <w:fldChar w:fldCharType="separate"/>
+        </w:r>
+        <w:r>
+          <w:t>2</w:t>
+        </w:r>
+        <w:r>
+          <w:fldChar w:fldCharType="end"/>
+        </w:r>
+      </w:p>
+    </w:sdtContent>
+  </w:sdt>
+  <w:p>
+    <w:pPr>
+      <w:pStyle w:val="Pidipagina"/>
+    </w:pPr>
+  </w:p>
+</w:ftr>
+</file>
+
+<file path=word/footnotes.xml><?xml version="1.0" encoding="utf-8"?>
+<w:footnotes xmlns:wpc="http://schemas.microsoft.com/office/word/2010/wordprocessingCanvas" xmlns:cx="http://schemas.microsoft.com/office/drawing/2014/chartex" xmlns:cx1="http://schemas.microsoft.com/office/drawing/2015/9/8/chartex" xmlns:cx2="http://schemas.microsoft.com/office/drawing/2015/10/21/chartex" xmlns:cx3="http://schemas.microsoft.com/office/drawing/2016/5/9/chartex" xmlns:cx4="http://schemas.microsoft.com/office/drawing/2016/5/10/chartex" xmlns:cx5="http://schemas.microsoft.com/office/drawing/2016/5/11/chartex" xmlns:cx6="http://schemas.microsoft.com/office/drawing/2016/5/12/chartex" xmlns:cx7="http://schemas.microsoft.com/office/drawing/2016/5/13/chartex" xmlns:cx8="http://schemas.microsoft.com/office/drawing/2016/5/14/chartex" xmlns:mc="http://schemas.openxmlformats.org/markup-compatibility/2006" xmlns:aink="http://schemas.microsoft.com/office/drawing/2016/ink" xmlns:am3d="http://schemas.microsoft.com/office/drawing/2017/model3d" xmlns:o="urn:schemas-microsoft-com:office:office" xmlns:oel="http://schemas.microsoft.com/office/2019/extlst" xmlns:r="http://schemas.openxmlformats.org/officeDocument/2006/relationships" xmlns:m="http://schemas.openxmlformats.org/officeDocument/2006/math" xmlns:v="urn:schemas-microsoft-com:vml" xmlns:wp14="http://schemas.microsoft.com/office/word/2010/wordprocessingDrawing" xmlns:wp="http://schemas.openxmlformats.org/drawingml/2006/wordprocessingDrawing" xmlns:w10="urn:schemas-microsoft-com:office:word" xmlns:w="http://schemas.openxmlformats.org/wordprocessingml/2006/main" xmlns:w14="http://schemas.microsoft.com/office/word/2010/wordml" xmlns:w15="http://schemas.microsoft.com/office/word/2012/wordml" xmlns:w16cex="http://schemas.microsoft.com/office/word/2018/wordml/cex" xmlns:w16cid="http://schemas.microsoft.com/office/word/2016/wordml/cid" xmlns:w16="http://schemas.microsoft.com/office/word/2018/wordml" xmlns:w16sdtdh="http://schemas.microsoft.com/office/word/2020/wordml/sdtdatahash" xmlns:w16se="http://schemas.microsoft.com/office/word/2015/wordml/symex" xmlns:wpg="http://schemas.microsoft.com/office/word/2010/wordprocessingGroup" xmlns:wpi="http://schemas.microsoft.com/office/word/2010/wordprocessingInk" xmlns:wne="http://schemas.microsoft.com/office/word/2006/wordml" xmlns:wps="http://schemas.microsoft.com/office/word/2010/wordprocessingShape" mc:Ignorable="w14 w15 w16se w16cid w16 w16cex w16sdtdh wp14">
+  <w:footnote w:type="separator" w:id="-1">
+    <w:p>
+      <w:pPr>
+        <w:spacing w:after="0" w:line="240" w:lineRule="auto"/>
+      </w:pPr>
+      <w:r>
+        <w:separator/>
+      </w:r>
+    </w:p>
+  </w:footnote>
+  <w:footnote w:type="continuationSeparator" w:id="0">
+    <w:p>
+      <w:pPr>
+        <w:spacing w:after="0" w:line="240" w:lineRule="auto"/>
+      </w:pPr>
+      <w:r>
+        <w:continuationSeparator/>
+      </w:r>
+    </w:p>
+  </w:footnote>
+</w:footnotes>
+</file>
+
 <file path=word/numbering.xml><?xml version="1.0" encoding="utf-8"?>
 <w:numbering xmlns:wpc="http://schemas.microsoft.com/office/word/2010/wordprocessingCanvas" xmlns:cx="http://schemas.microsoft.com/office/drawing/2014/chartex" xmlns:cx1="http://schemas.microsoft.com/office/drawing/2015/9/8/chartex" xmlns:cx2="http://schemas.microsoft.com/office/drawing/2015/10/21/chartex" xmlns:cx3="http://schemas.microsoft.com/office/drawing/2016/5/9/chartex" xmlns:cx4="http://schemas.microsoft.com/office/drawing/2016/5/10/chartex" xmlns:cx5="http://schemas.microsoft.com/office/drawing/2016/5/11/chartex" xmlns:cx6="http://schemas.microsoft.com/office/drawing/2016/5/12/chartex" xmlns:cx7="http://schemas.microsoft.com/office/drawing/2016/5/13/chartex" xmlns:cx8="http://schemas.microsoft.com/office/drawing/2016/5/14/chartex" xmlns:mc="http://schemas.openxmlformats.org/markup-compatibility/2006" xmlns:aink="http://schemas.microsoft.com/office/drawing/2016/ink" xmlns:am3d="http://schemas.microsoft.com/office/drawing/2017/model3d" xmlns:o="urn:schemas-microsoft-com:office:office" xmlns:oel="http://schemas.microsoft.com/office/2019/extlst" xmlns:r="http://schemas.openxmlformats.org/officeDocument/2006/relationships" xmlns:m="http://schemas.openxmlformats.org/officeDocument/2006/math" xmlns:v="urn:schemas-microsoft-com:vml" xmlns:wp14="http://schemas.microsoft.com/office/word/2010/wordprocessingDrawing" xmlns:wp="http://schemas.openxmlformats.org/drawingml/2006/wordprocessingDrawing" xmlns:w10="urn:schemas-microsoft-com:office:word" xmlns:w="http://schemas.openxmlformats.org/wordprocessingml/2006/main" xmlns:w14="http://schemas.microsoft.com/office/word/2010/wordml" xmlns:w15="http://schemas.microsoft.com/office/word/2012/wordml" xmlns:w16cex="http://schemas.microsoft.com/office/word/2018/wordml/cex" xmlns:w16cid="http://schemas.microsoft.com/office/word/2016/wordml/cid" xmlns:w16="http://schemas.microsoft.com/office/word/2018/wordml" xmlns:w16sdtdh="http://schemas.microsoft.com/office/word/2020/wordml/sdtdatahash" xmlns:w16se="http://schemas.microsoft.com/office/word/2015/wordml/symex" xmlns:wpg="http://schemas.microsoft.com/office/word/2010/wordprocessingGroup" xmlns:wpi="http://schemas.microsoft.com/office/word/2010/wordprocessingInk" xmlns:wne="http://schemas.microsoft.com/office/word/2006/wordml" xmlns:wps="http://schemas.microsoft.com/office/word/2010/wordprocessingShape" mc:Ignorable="w14 w15 w16se w16cid w16 w16cex w16sdtdh wp14">
   <w:abstractNum w:abstractNumId="0" w15:restartNumberingAfterBreak="0">
@@ -1131,6 +3772,119 @@
     </w:lvl>
   </w:abstractNum>
   <w:abstractNum w:abstractNumId="4" w15:restartNumberingAfterBreak="0">
+    <w:nsid w:val="2567174C"/>
+    <w:multiLevelType w:val="hybridMultilevel"/>
+    <w:tmpl w:val="0C72BA1A"/>
+    <w:lvl w:ilvl="0" w:tplc="04100001">
+      <w:start w:val="1"/>
+      <w:numFmt w:val="bullet"/>
+      <w:lvlText w:val=""/>
+      <w:lvlJc w:val="left"/>
+      <w:pPr>
+        <w:ind w:left="720" w:hanging="360"/>
+      </w:pPr>
+      <w:rPr>
+        <w:rFonts w:ascii="Symbol" w:hAnsi="Symbol" w:hint="default"/>
+      </w:rPr>
+    </w:lvl>
+    <w:lvl w:ilvl="1" w:tplc="04100003" w:tentative="1">
+      <w:start w:val="1"/>
+      <w:numFmt w:val="bullet"/>
+      <w:lvlText w:val="o"/>
+      <w:lvlJc w:val="left"/>
+      <w:pPr>
+        <w:ind w:left="1440" w:hanging="360"/>
+      </w:pPr>
+      <w:rPr>
+        <w:rFonts w:ascii="Courier New" w:hAnsi="Courier New" w:cs="Courier New" w:hint="default"/>
+      </w:rPr>
+    </w:lvl>
+    <w:lvl w:ilvl="2" w:tplc="04100005" w:tentative="1">
+      <w:start w:val="1"/>
+      <w:numFmt w:val="bullet"/>
+      <w:lvlText w:val=""/>
+      <w:lvlJc w:val="left"/>
+      <w:pPr>
+        <w:ind w:left="2160" w:hanging="360"/>
+      </w:pPr>
+      <w:rPr>
+        <w:rFonts w:ascii="Wingdings" w:hAnsi="Wingdings" w:hint="default"/>
+      </w:rPr>
+    </w:lvl>
+    <w:lvl w:ilvl="3" w:tplc="04100001" w:tentative="1">
+      <w:start w:val="1"/>
+      <w:numFmt w:val="bullet"/>
+      <w:lvlText w:val=""/>
+      <w:lvlJc w:val="left"/>
+      <w:pPr>
+        <w:ind w:left="2880" w:hanging="360"/>
+      </w:pPr>
+      <w:rPr>
+        <w:rFonts w:ascii="Symbol" w:hAnsi="Symbol" w:hint="default"/>
+      </w:rPr>
+    </w:lvl>
+    <w:lvl w:ilvl="4" w:tplc="04100003" w:tentative="1">
+      <w:start w:val="1"/>
+      <w:numFmt w:val="bullet"/>
+      <w:lvlText w:val="o"/>
+      <w:lvlJc w:val="left"/>
+      <w:pPr>
+        <w:ind w:left="3600" w:hanging="360"/>
+      </w:pPr>
+      <w:rPr>
+        <w:rFonts w:ascii="Courier New" w:hAnsi="Courier New" w:cs="Courier New" w:hint="default"/>
+      </w:rPr>
+    </w:lvl>
+    <w:lvl w:ilvl="5" w:tplc="04100005" w:tentative="1">
+      <w:start w:val="1"/>
+      <w:numFmt w:val="bullet"/>
+      <w:lvlText w:val=""/>
+      <w:lvlJc w:val="left"/>
+      <w:pPr>
+        <w:ind w:left="4320" w:hanging="360"/>
+      </w:pPr>
+      <w:rPr>
+        <w:rFonts w:ascii="Wingdings" w:hAnsi="Wingdings" w:hint="default"/>
+      </w:rPr>
+    </w:lvl>
+    <w:lvl w:ilvl="6" w:tplc="04100001" w:tentative="1">
+      <w:start w:val="1"/>
+      <w:numFmt w:val="bullet"/>
+      <w:lvlText w:val=""/>
+      <w:lvlJc w:val="left"/>
+      <w:pPr>
+        <w:ind w:left="5040" w:hanging="360"/>
+      </w:pPr>
+      <w:rPr>
+        <w:rFonts w:ascii="Symbol" w:hAnsi="Symbol" w:hint="default"/>
+      </w:rPr>
+    </w:lvl>
+    <w:lvl w:ilvl="7" w:tplc="04100003" w:tentative="1">
+      <w:start w:val="1"/>
+      <w:numFmt w:val="bullet"/>
+      <w:lvlText w:val="o"/>
+      <w:lvlJc w:val="left"/>
+      <w:pPr>
+        <w:ind w:left="5760" w:hanging="360"/>
+      </w:pPr>
+      <w:rPr>
+        <w:rFonts w:ascii="Courier New" w:hAnsi="Courier New" w:cs="Courier New" w:hint="default"/>
+      </w:rPr>
+    </w:lvl>
+    <w:lvl w:ilvl="8" w:tplc="04100005" w:tentative="1">
+      <w:start w:val="1"/>
+      <w:numFmt w:val="bullet"/>
+      <w:lvlText w:val=""/>
+      <w:lvlJc w:val="left"/>
+      <w:pPr>
+        <w:ind w:left="6480" w:hanging="360"/>
+      </w:pPr>
+      <w:rPr>
+        <w:rFonts w:ascii="Wingdings" w:hAnsi="Wingdings" w:hint="default"/>
+      </w:rPr>
+    </w:lvl>
+  </w:abstractNum>
+  <w:abstractNum w:abstractNumId="5" w15:restartNumberingAfterBreak="0">
     <w:nsid w:val="3A1E52DB"/>
     <w:multiLevelType w:val="multilevel"/>
     <w:tmpl w:val="B2F84426"/>
@@ -1243,7 +3997,7 @@
       </w:pPr>
     </w:lvl>
   </w:abstractNum>
-  <w:abstractNum w:abstractNumId="5" w15:restartNumberingAfterBreak="0">
+  <w:abstractNum w:abstractNumId="6" w15:restartNumberingAfterBreak="0">
     <w:nsid w:val="48B470FF"/>
     <w:multiLevelType w:val="multilevel"/>
     <w:tmpl w:val="66F43152"/>
@@ -1356,7 +4110,7 @@
       </w:pPr>
     </w:lvl>
   </w:abstractNum>
-  <w:abstractNum w:abstractNumId="6" w15:restartNumberingAfterBreak="0">
+  <w:abstractNum w:abstractNumId="7" w15:restartNumberingAfterBreak="0">
     <w:nsid w:val="5E495512"/>
     <w:multiLevelType w:val="multilevel"/>
     <w:tmpl w:val="B7B06F80"/>
@@ -1469,7 +4223,7 @@
       </w:pPr>
     </w:lvl>
   </w:abstractNum>
-  <w:abstractNum w:abstractNumId="7" w15:restartNumberingAfterBreak="0">
+  <w:abstractNum w:abstractNumId="8" w15:restartNumberingAfterBreak="0">
     <w:nsid w:val="652C08D3"/>
     <w:multiLevelType w:val="multilevel"/>
     <w:tmpl w:val="62501964"/>
@@ -1582,7 +4336,7 @@
       </w:pPr>
     </w:lvl>
   </w:abstractNum>
-  <w:abstractNum w:abstractNumId="8" w15:restartNumberingAfterBreak="0">
+  <w:abstractNum w:abstractNumId="9" w15:restartNumberingAfterBreak="0">
     <w:nsid w:val="6BD179D0"/>
     <w:multiLevelType w:val="multilevel"/>
     <w:tmpl w:val="E024553E"/>
@@ -1693,22 +4447,135 @@
         </w:tabs>
         <w:ind w:left="6480" w:hanging="360"/>
       </w:pPr>
+    </w:lvl>
+  </w:abstractNum>
+  <w:abstractNum w:abstractNumId="10" w15:restartNumberingAfterBreak="0">
+    <w:nsid w:val="6C4F5F08"/>
+    <w:multiLevelType w:val="hybridMultilevel"/>
+    <w:tmpl w:val="0A662946"/>
+    <w:lvl w:ilvl="0" w:tplc="04100001">
+      <w:start w:val="1"/>
+      <w:numFmt w:val="bullet"/>
+      <w:lvlText w:val=""/>
+      <w:lvlJc w:val="left"/>
+      <w:pPr>
+        <w:ind w:left="720" w:hanging="360"/>
+      </w:pPr>
+      <w:rPr>
+        <w:rFonts w:ascii="Symbol" w:hAnsi="Symbol" w:hint="default"/>
+      </w:rPr>
+    </w:lvl>
+    <w:lvl w:ilvl="1" w:tplc="04100003" w:tentative="1">
+      <w:start w:val="1"/>
+      <w:numFmt w:val="bullet"/>
+      <w:lvlText w:val="o"/>
+      <w:lvlJc w:val="left"/>
+      <w:pPr>
+        <w:ind w:left="1440" w:hanging="360"/>
+      </w:pPr>
+      <w:rPr>
+        <w:rFonts w:ascii="Courier New" w:hAnsi="Courier New" w:cs="Courier New" w:hint="default"/>
+      </w:rPr>
+    </w:lvl>
+    <w:lvl w:ilvl="2" w:tplc="04100005" w:tentative="1">
+      <w:start w:val="1"/>
+      <w:numFmt w:val="bullet"/>
+      <w:lvlText w:val=""/>
+      <w:lvlJc w:val="left"/>
+      <w:pPr>
+        <w:ind w:left="2160" w:hanging="360"/>
+      </w:pPr>
+      <w:rPr>
+        <w:rFonts w:ascii="Wingdings" w:hAnsi="Wingdings" w:hint="default"/>
+      </w:rPr>
+    </w:lvl>
+    <w:lvl w:ilvl="3" w:tplc="04100001" w:tentative="1">
+      <w:start w:val="1"/>
+      <w:numFmt w:val="bullet"/>
+      <w:lvlText w:val=""/>
+      <w:lvlJc w:val="left"/>
+      <w:pPr>
+        <w:ind w:left="2880" w:hanging="360"/>
+      </w:pPr>
+      <w:rPr>
+        <w:rFonts w:ascii="Symbol" w:hAnsi="Symbol" w:hint="default"/>
+      </w:rPr>
+    </w:lvl>
+    <w:lvl w:ilvl="4" w:tplc="04100003" w:tentative="1">
+      <w:start w:val="1"/>
+      <w:numFmt w:val="bullet"/>
+      <w:lvlText w:val="o"/>
+      <w:lvlJc w:val="left"/>
+      <w:pPr>
+        <w:ind w:left="3600" w:hanging="360"/>
+      </w:pPr>
+      <w:rPr>
+        <w:rFonts w:ascii="Courier New" w:hAnsi="Courier New" w:cs="Courier New" w:hint="default"/>
+      </w:rPr>
+    </w:lvl>
+    <w:lvl w:ilvl="5" w:tplc="04100005" w:tentative="1">
+      <w:start w:val="1"/>
+      <w:numFmt w:val="bullet"/>
+      <w:lvlText w:val=""/>
+      <w:lvlJc w:val="left"/>
+      <w:pPr>
+        <w:ind w:left="4320" w:hanging="360"/>
+      </w:pPr>
+      <w:rPr>
+        <w:rFonts w:ascii="Wingdings" w:hAnsi="Wingdings" w:hint="default"/>
+      </w:rPr>
+    </w:lvl>
+    <w:lvl w:ilvl="6" w:tplc="04100001" w:tentative="1">
+      <w:start w:val="1"/>
+      <w:numFmt w:val="bullet"/>
+      <w:lvlText w:val=""/>
+      <w:lvlJc w:val="left"/>
+      <w:pPr>
+        <w:ind w:left="5040" w:hanging="360"/>
+      </w:pPr>
+      <w:rPr>
+        <w:rFonts w:ascii="Symbol" w:hAnsi="Symbol" w:hint="default"/>
+      </w:rPr>
+    </w:lvl>
+    <w:lvl w:ilvl="7" w:tplc="04100003" w:tentative="1">
+      <w:start w:val="1"/>
+      <w:numFmt w:val="bullet"/>
+      <w:lvlText w:val="o"/>
+      <w:lvlJc w:val="left"/>
+      <w:pPr>
+        <w:ind w:left="5760" w:hanging="360"/>
+      </w:pPr>
+      <w:rPr>
+        <w:rFonts w:ascii="Courier New" w:hAnsi="Courier New" w:cs="Courier New" w:hint="default"/>
+      </w:rPr>
+    </w:lvl>
+    <w:lvl w:ilvl="8" w:tplc="04100005" w:tentative="1">
+      <w:start w:val="1"/>
+      <w:numFmt w:val="bullet"/>
+      <w:lvlText w:val=""/>
+      <w:lvlJc w:val="left"/>
+      <w:pPr>
+        <w:ind w:left="6480" w:hanging="360"/>
+      </w:pPr>
+      <w:rPr>
+        <w:rFonts w:ascii="Wingdings" w:hAnsi="Wingdings" w:hint="default"/>
+      </w:rPr>
     </w:lvl>
   </w:abstractNum>
   <w:num w:numId="1" w16cid:durableId="1718896100">
     <w:abstractNumId w:val="0"/>
   </w:num>
   <w:num w:numId="2" w16cid:durableId="670451807">
-    <w:abstractNumId w:val="7"/>
+    <w:abstractNumId w:val="8"/>
   </w:num>
   <w:num w:numId="3" w16cid:durableId="2133552339">
+    <w:abstractNumId w:val="6"/>
+  </w:num>
+  <w:num w:numId="4" w16cid:durableId="1166750662">
     <w:abstractNumId w:val="5"/>
   </w:num>
-  <w:num w:numId="4" w16cid:durableId="1166750662">
-    <w:abstractNumId w:val="4"/>
-  </w:num>
   <w:num w:numId="5" w16cid:durableId="1465351018">
-    <w:abstractNumId w:val="8"/>
+    <w:abstractNumId w:val="9"/>
   </w:num>
   <w:num w:numId="6" w16cid:durableId="1993826675">
     <w:abstractNumId w:val="2"/>
@@ -1717,10 +4584,16 @@
     <w:abstractNumId w:val="3"/>
   </w:num>
   <w:num w:numId="8" w16cid:durableId="24868677">
-    <w:abstractNumId w:val="6"/>
+    <w:abstractNumId w:val="7"/>
   </w:num>
   <w:num w:numId="9" w16cid:durableId="1441485015">
     <w:abstractNumId w:val="1"/>
+  </w:num>
+  <w:num w:numId="10" w16cid:durableId="207572620">
+    <w:abstractNumId w:val="4"/>
+  </w:num>
+  <w:num w:numId="11" w16cid:durableId="593440650">
+    <w:abstractNumId w:val="10"/>
   </w:num>
 </w:numbering>
 </file>
@@ -2151,7 +5024,6 @@
     <w:next w:val="Normale"/>
     <w:link w:val="Titolo2Carattere"/>
     <w:uiPriority w:val="9"/>
-    <w:semiHidden/>
     <w:unhideWhenUsed/>
     <w:qFormat/>
     <w:rsid w:val="003B2EDB"/>
@@ -2248,7 +5120,6 @@
     <w:name w:val="Hyperlink"/>
     <w:basedOn w:val="Carpredefinitoparagrafo"/>
     <w:uiPriority w:val="99"/>
-    <w:semiHidden/>
     <w:unhideWhenUsed/>
     <w:rsid w:val="003A3944"/>
     <w:rPr>
@@ -2284,7 +5155,6 @@
     <w:basedOn w:val="Carpredefinitoparagrafo"/>
     <w:link w:val="Titolo2"/>
     <w:uiPriority w:val="9"/>
-    <w:semiHidden/>
     <w:rsid w:val="003B2EDB"/>
     <w:rPr>
       <w:rFonts w:asciiTheme="majorHAnsi" w:eastAsiaTheme="majorEastAsia" w:hAnsiTheme="majorHAnsi" w:cstheme="majorBidi"/>
@@ -2292,6 +5162,129 @@
       <w:sz w:val="26"/>
       <w:szCs w:val="26"/>
     </w:rPr>
+  </w:style>
+  <w:style w:type="paragraph" w:styleId="Titolosommario">
+    <w:name w:val="TOC Heading"/>
+    <w:basedOn w:val="Titolo1"/>
+    <w:next w:val="Normale"/>
+    <w:uiPriority w:val="39"/>
+    <w:unhideWhenUsed/>
+    <w:qFormat/>
+    <w:rsid w:val="00CD3EA7"/>
+    <w:pPr>
+      <w:keepNext/>
+      <w:keepLines/>
+      <w:spacing w:before="240" w:beforeAutospacing="0" w:after="0" w:afterAutospacing="0" w:line="259" w:lineRule="auto"/>
+      <w:outlineLvl w:val="9"/>
+    </w:pPr>
+    <w:rPr>
+      <w:rFonts w:asciiTheme="majorHAnsi" w:eastAsiaTheme="majorEastAsia" w:hAnsiTheme="majorHAnsi" w:cstheme="majorBidi"/>
+      <w:b w:val="0"/>
+      <w:bCs w:val="0"/>
+      <w:color w:val="2F5496" w:themeColor="accent1" w:themeShade="BF"/>
+      <w:kern w:val="0"/>
+      <w:sz w:val="32"/>
+      <w:szCs w:val="32"/>
+    </w:rPr>
+  </w:style>
+  <w:style w:type="paragraph" w:styleId="Sommario1">
+    <w:name w:val="toc 1"/>
+    <w:basedOn w:val="Normale"/>
+    <w:next w:val="Normale"/>
+    <w:autoRedefine/>
+    <w:uiPriority w:val="39"/>
+    <w:unhideWhenUsed/>
+    <w:rsid w:val="00CD3EA7"/>
+    <w:pPr>
+      <w:spacing w:after="100"/>
+    </w:pPr>
+  </w:style>
+  <w:style w:type="paragraph" w:styleId="Sommario2">
+    <w:name w:val="toc 2"/>
+    <w:basedOn w:val="Normale"/>
+    <w:next w:val="Normale"/>
+    <w:autoRedefine/>
+    <w:uiPriority w:val="39"/>
+    <w:unhideWhenUsed/>
+    <w:rsid w:val="00CD3EA7"/>
+    <w:pPr>
+      <w:spacing w:after="100"/>
+      <w:ind w:left="220"/>
+    </w:pPr>
+  </w:style>
+  <w:style w:type="paragraph" w:styleId="Didascalia">
+    <w:name w:val="caption"/>
+    <w:basedOn w:val="Normale"/>
+    <w:next w:val="Normale"/>
+    <w:uiPriority w:val="35"/>
+    <w:unhideWhenUsed/>
+    <w:qFormat/>
+    <w:rsid w:val="00CD3EA7"/>
+    <w:pPr>
+      <w:spacing w:after="200" w:line="240" w:lineRule="auto"/>
+    </w:pPr>
+    <w:rPr>
+      <w:i/>
+      <w:iCs/>
+      <w:color w:val="44546A" w:themeColor="text2"/>
+      <w:sz w:val="18"/>
+      <w:szCs w:val="18"/>
+    </w:rPr>
+  </w:style>
+  <w:style w:type="paragraph" w:styleId="Intestazione">
+    <w:name w:val="header"/>
+    <w:basedOn w:val="Normale"/>
+    <w:link w:val="IntestazioneCarattere"/>
+    <w:uiPriority w:val="99"/>
+    <w:unhideWhenUsed/>
+    <w:rsid w:val="00507CDC"/>
+    <w:pPr>
+      <w:tabs>
+        <w:tab w:val="center" w:pos="4819"/>
+        <w:tab w:val="right" w:pos="9638"/>
+      </w:tabs>
+      <w:spacing w:after="0" w:line="240" w:lineRule="auto"/>
+    </w:pPr>
+  </w:style>
+  <w:style w:type="character" w:customStyle="1" w:styleId="IntestazioneCarattere">
+    <w:name w:val="Intestazione Carattere"/>
+    <w:basedOn w:val="Carpredefinitoparagrafo"/>
+    <w:link w:val="Intestazione"/>
+    <w:uiPriority w:val="99"/>
+    <w:rsid w:val="00507CDC"/>
+  </w:style>
+  <w:style w:type="paragraph" w:styleId="Pidipagina">
+    <w:name w:val="footer"/>
+    <w:basedOn w:val="Normale"/>
+    <w:link w:val="PidipaginaCarattere"/>
+    <w:uiPriority w:val="99"/>
+    <w:unhideWhenUsed/>
+    <w:rsid w:val="00507CDC"/>
+    <w:pPr>
+      <w:tabs>
+        <w:tab w:val="center" w:pos="4819"/>
+        <w:tab w:val="right" w:pos="9638"/>
+      </w:tabs>
+      <w:spacing w:after="0" w:line="240" w:lineRule="auto"/>
+    </w:pPr>
+  </w:style>
+  <w:style w:type="character" w:customStyle="1" w:styleId="PidipaginaCarattere">
+    <w:name w:val="Piè di pagina Carattere"/>
+    <w:basedOn w:val="Carpredefinitoparagrafo"/>
+    <w:link w:val="Pidipagina"/>
+    <w:uiPriority w:val="99"/>
+    <w:rsid w:val="00507CDC"/>
+  </w:style>
+  <w:style w:type="paragraph" w:styleId="Indicedellefigure">
+    <w:name w:val="table of figures"/>
+    <w:basedOn w:val="Normale"/>
+    <w:next w:val="Normale"/>
+    <w:uiPriority w:val="99"/>
+    <w:unhideWhenUsed/>
+    <w:rsid w:val="003F0EBB"/>
+    <w:pPr>
+      <w:spacing w:after="0"/>
+    </w:pPr>
   </w:style>
 </w:styles>
 </file>
@@ -2589,4 +5582,16 @@
     </a:ext>
   </a:extLst>
 </a:theme>
+</file>
+
+<file path=customXml/item1.xml><?xml version="1.0" encoding="utf-8"?>
+<b:Sources xmlns:b="http://schemas.openxmlformats.org/officeDocument/2006/bibliography" xmlns="http://schemas.openxmlformats.org/officeDocument/2006/bibliography" SelectedStyle="\APASixthEditionOfficeOnline.xsl" StyleName="APA" Version="6"/>
+</file>
+
+<file path=customXml/itemProps1.xml><?xml version="1.0" encoding="utf-8"?>
+<ds:datastoreItem xmlns:ds="http://schemas.openxmlformats.org/officeDocument/2006/customXml" ds:itemID="{119B52A7-3D9A-4471-9FCC-007C7BA2F108}">
+  <ds:schemaRefs>
+    <ds:schemaRef ds:uri="http://schemas.openxmlformats.org/officeDocument/2006/bibliography"/>
+  </ds:schemaRefs>
+</ds:datastoreItem>
 </file>
</xml_diff>

<commit_message>
Modifiche su notebook e relazione su classificazione
</commit_message>
<xml_diff>
--- a/Heart Diseases.docx
+++ b/Heart Diseases.docx
@@ -2,8 +2,161 @@
 <file path=word/document.xml><?xml version="1.0" encoding="utf-8"?>
 <w:document xmlns:wpc="http://schemas.microsoft.com/office/word/2010/wordprocessingCanvas" xmlns:cx="http://schemas.microsoft.com/office/drawing/2014/chartex" xmlns:cx1="http://schemas.microsoft.com/office/drawing/2015/9/8/chartex" xmlns:cx2="http://schemas.microsoft.com/office/drawing/2015/10/21/chartex" xmlns:cx3="http://schemas.microsoft.com/office/drawing/2016/5/9/chartex" xmlns:cx4="http://schemas.microsoft.com/office/drawing/2016/5/10/chartex" xmlns:cx5="http://schemas.microsoft.com/office/drawing/2016/5/11/chartex" xmlns:cx6="http://schemas.microsoft.com/office/drawing/2016/5/12/chartex" xmlns:cx7="http://schemas.microsoft.com/office/drawing/2016/5/13/chartex" xmlns:cx8="http://schemas.microsoft.com/office/drawing/2016/5/14/chartex" xmlns:mc="http://schemas.openxmlformats.org/markup-compatibility/2006" xmlns:aink="http://schemas.microsoft.com/office/drawing/2016/ink" xmlns:am3d="http://schemas.microsoft.com/office/drawing/2017/model3d" xmlns:o="urn:schemas-microsoft-com:office:office" xmlns:oel="http://schemas.microsoft.com/office/2019/extlst" xmlns:r="http://schemas.openxmlformats.org/officeDocument/2006/relationships" xmlns:m="http://schemas.openxmlformats.org/officeDocument/2006/math" xmlns:v="urn:schemas-microsoft-com:vml" xmlns:wp14="http://schemas.microsoft.com/office/word/2010/wordprocessingDrawing" xmlns:wp="http://schemas.openxmlformats.org/drawingml/2006/wordprocessingDrawing" xmlns:w10="urn:schemas-microsoft-com:office:word" xmlns:w="http://schemas.openxmlformats.org/wordprocessingml/2006/main" xmlns:w14="http://schemas.microsoft.com/office/word/2010/wordml" xmlns:w15="http://schemas.microsoft.com/office/word/2012/wordml" xmlns:w16cex="http://schemas.microsoft.com/office/word/2018/wordml/cex" xmlns:w16cid="http://schemas.microsoft.com/office/word/2016/wordml/cid" xmlns:w16="http://schemas.microsoft.com/office/word/2018/wordml" xmlns:w16sdtdh="http://schemas.microsoft.com/office/word/2020/wordml/sdtdatahash" xmlns:w16se="http://schemas.microsoft.com/office/word/2015/wordml/symex" xmlns:wpg="http://schemas.microsoft.com/office/word/2010/wordprocessingGroup" xmlns:wpi="http://schemas.microsoft.com/office/word/2010/wordprocessingInk" xmlns:wne="http://schemas.microsoft.com/office/word/2006/wordml" xmlns:wps="http://schemas.microsoft.com/office/word/2010/wordprocessingShape" mc:Ignorable="w14 w15 w16se w16cid w16 w16cex w16sdtdh wp14">
   <w:body>
+    <w:p>
+      <w:pPr>
+        <w:pStyle w:val="Titolosommario"/>
+        <w:jc w:val="center"/>
+        <w:rPr>
+          <w:rFonts w:asciiTheme="minorHAnsi" w:eastAsiaTheme="minorHAnsi" w:hAnsiTheme="minorHAnsi" w:cstheme="minorBidi"/>
+          <w:color w:val="auto"/>
+          <w:sz w:val="22"/>
+          <w:szCs w:val="22"/>
+          <w:lang w:eastAsia="en-US"/>
+        </w:rPr>
+      </w:pPr>
+    </w:p>
+    <w:p/>
+    <w:p>
+      <w:r>
+        <w:rPr>
+          <w:noProof/>
+        </w:rPr>
+        <w:drawing>
+          <wp:inline distT="0" distB="0" distL="0" distR="0" wp14:anchorId="39272401" wp14:editId="0A48FC4B">
+            <wp:extent cx="6120130" cy="4234815"/>
+            <wp:effectExtent l="0" t="0" r="0" b="2540"/>
+            <wp:docPr id="2" name="Immagine 2"/>
+            <wp:cNvGraphicFramePr>
+              <a:graphicFrameLocks xmlns:a="http://schemas.openxmlformats.org/drawingml/2006/main" noChangeAspect="1"/>
+            </wp:cNvGraphicFramePr>
+            <a:graphic xmlns:a="http://schemas.openxmlformats.org/drawingml/2006/main">
+              <a:graphicData uri="http://schemas.openxmlformats.org/drawingml/2006/picture">
+                <pic:pic xmlns:pic="http://schemas.openxmlformats.org/drawingml/2006/picture">
+                  <pic:nvPicPr>
+                    <pic:cNvPr id="2" name="Immagine 2"/>
+                    <pic:cNvPicPr/>
+                  </pic:nvPicPr>
+                  <pic:blipFill>
+                    <a:blip r:embed="rId8" cstate="print">
+                      <a:extLst>
+                        <a:ext uri="{28A0092B-C50C-407E-A947-70E740481C1C}">
+                          <a14:useLocalDpi xmlns:a14="http://schemas.microsoft.com/office/drawing/2010/main" val="0"/>
+                        </a:ext>
+                      </a:extLst>
+                    </a:blip>
+                    <a:stretch>
+                      <a:fillRect/>
+                    </a:stretch>
+                  </pic:blipFill>
+                  <pic:spPr>
+                    <a:xfrm>
+                      <a:off x="0" y="0"/>
+                      <a:ext cx="6120130" cy="4234815"/>
+                    </a:xfrm>
+                    <a:prstGeom prst="rect">
+                      <a:avLst/>
+                    </a:prstGeom>
+                    <a:ln>
+                      <a:noFill/>
+                    </a:ln>
+                    <a:effectLst>
+                      <a:softEdge rad="112500"/>
+                    </a:effectLst>
+                  </pic:spPr>
+                </pic:pic>
+              </a:graphicData>
+            </a:graphic>
+          </wp:inline>
+        </w:drawing>
+      </w:r>
+    </w:p>
+    <w:p>
+      <w:pPr>
+        <w:pStyle w:val="Titolo"/>
+        <w:jc w:val="center"/>
+        <w:rPr>
+          <w:b/>
+          <w:bCs/>
+          <w:sz w:val="72"/>
+          <w:szCs w:val="72"/>
+        </w:rPr>
+      </w:pPr>
+    </w:p>
+    <w:p>
+      <w:pPr>
+        <w:pStyle w:val="Titolo"/>
+        <w:jc w:val="center"/>
+        <w:rPr>
+          <w:b/>
+          <w:bCs/>
+          <w:sz w:val="72"/>
+          <w:szCs w:val="72"/>
+        </w:rPr>
+      </w:pPr>
+      <w:r>
+        <w:rPr>
+          <w:b/>
+          <w:bCs/>
+          <w:sz w:val="72"/>
+          <w:szCs w:val="72"/>
+        </w:rPr>
+        <w:t>Heart Disease con tecniche di ML</w:t>
+      </w:r>
+    </w:p>
+    <w:p/>
+    <w:p>
+      <w:pPr>
+        <w:pStyle w:val="Sottotitolo"/>
+        <w:jc w:val="center"/>
+        <w:rPr>
+          <w:sz w:val="32"/>
+          <w:szCs w:val="32"/>
+        </w:rPr>
+      </w:pPr>
+    </w:p>
+    <w:p>
+      <w:pPr>
+        <w:pStyle w:val="Sottotitolo"/>
+        <w:jc w:val="center"/>
+        <w:rPr>
+          <w:sz w:val="32"/>
+          <w:szCs w:val="32"/>
+        </w:rPr>
+      </w:pPr>
+      <w:r>
+        <w:rPr>
+          <w:sz w:val="32"/>
+          <w:szCs w:val="32"/>
+        </w:rPr>
+        <w:t>Di</w:t>
+      </w:r>
+      <w:r>
+        <w:rPr>
+          <w:sz w:val="32"/>
+          <w:szCs w:val="32"/>
+        </w:rPr>
+        <w:t xml:space="preserve"> Andrea de Donato e Paolo Di Simone</w:t>
+      </w:r>
+    </w:p>
+    <w:p>
+      <w:r>
+        <w:br w:type="page"/>
+      </w:r>
+    </w:p>
+    <w:p>
+      <w:pPr>
+        <w:jc w:val="center"/>
+      </w:pPr>
+    </w:p>
     <w:sdt>
       <w:sdtPr>
+        <w:rPr>
+          <w:rFonts w:asciiTheme="minorHAnsi" w:eastAsiaTheme="minorHAnsi" w:hAnsiTheme="minorHAnsi" w:cstheme="minorBidi"/>
+          <w:color w:val="auto"/>
+          <w:sz w:val="22"/>
+          <w:szCs w:val="22"/>
+          <w:lang w:eastAsia="en-US"/>
+        </w:rPr>
         <w:id w:val="-889573687"/>
         <w:docPartObj>
           <w:docPartGallery w:val="Table of Contents"/>
@@ -12,13 +165,8 @@
       </w:sdtPr>
       <w:sdtEndPr>
         <w:rPr>
-          <w:rFonts w:asciiTheme="minorHAnsi" w:eastAsiaTheme="minorHAnsi" w:hAnsiTheme="minorHAnsi" w:cstheme="minorBidi"/>
-          <w:b/>
-          <w:bCs/>
-          <w:color w:val="auto"/>
-          <w:sz w:val="22"/>
-          <w:szCs w:val="22"/>
-          <w:lang w:eastAsia="en-US"/>
+          <w:b/>
+          <w:bCs/>
         </w:rPr>
       </w:sdtEndPr>
       <w:sdtContent>
@@ -525,10 +673,7 @@
       </w:pPr>
       <w:r>
         <w:lastRenderedPageBreak/>
-        <w:t>Indice</w:t>
-      </w:r>
-      <w:r>
-        <w:t xml:space="preserve"> delle figure</w:t>
+        <w:t>Indice delle figure</w:t>
       </w:r>
     </w:p>
     <w:p>
@@ -1053,19 +1198,8 @@
           <w:bCs/>
           <w:lang w:eastAsia="it-IT"/>
         </w:rPr>
-        <w:t xml:space="preserve">Heart </w:t>
-      </w:r>
-      <w:proofErr w:type="spellStart"/>
-      <w:r>
-        <w:rPr>
-          <w:rFonts w:eastAsia="Times New Roman"/>
-          <w:b/>
-          <w:bCs/>
-          <w:lang w:eastAsia="it-IT"/>
-        </w:rPr>
-        <w:t>Diseases</w:t>
-      </w:r>
-      <w:proofErr w:type="spellEnd"/>
+        <w:t>Heart Diseases</w:t>
+      </w:r>
     </w:p>
     <w:p>
       <w:pPr>
@@ -1095,72 +1229,18 @@
       <w:r>
         <w:t xml:space="preserve"> </w:t>
       </w:r>
-      <w:proofErr w:type="gramStart"/>
-      <w:r>
-        <w:t>Il datasets</w:t>
-      </w:r>
-      <w:proofErr w:type="gramEnd"/>
-      <w:r>
-        <w:t xml:space="preserve"> che è utilizzato per lo studio delle malattie </w:t>
-      </w:r>
-      <w:proofErr w:type="spellStart"/>
-      <w:r>
-        <w:t>cardiche</w:t>
-      </w:r>
-      <w:proofErr w:type="spellEnd"/>
-      <w:r>
-        <w:t xml:space="preserve"> è “Heart </w:t>
-      </w:r>
-      <w:proofErr w:type="spellStart"/>
-      <w:r>
-        <w:t>Disease</w:t>
-      </w:r>
-      <w:proofErr w:type="spellEnd"/>
-      <w:r>
-        <w:t xml:space="preserve"> Dataset (Comprehensive)” di IEEE </w:t>
-      </w:r>
-      <w:proofErr w:type="spellStart"/>
-      <w:r>
-        <w:t>Dataport</w:t>
-      </w:r>
-      <w:proofErr w:type="spellEnd"/>
+      <w:r>
+        <w:t>Il datasets che è utilizzato per lo studio delle malattie cardiche è “Heart Disease Dataset (Comprehensive)” di IEEE Dataport</w:t>
+      </w:r>
       <w:r>
         <w:t xml:space="preserve"> (</w:t>
       </w:r>
-      <w:hyperlink r:id="rId8" w:history="1">
+      <w:hyperlink r:id="rId9" w:history="1">
         <w:r>
           <w:rPr>
             <w:rStyle w:val="Collegamentoipertestuale"/>
           </w:rPr>
-          <w:t xml:space="preserve">Heart </w:t>
-        </w:r>
-        <w:proofErr w:type="spellStart"/>
-        <w:r>
-          <w:rPr>
-            <w:rStyle w:val="Collegamentoipertestuale"/>
-          </w:rPr>
-          <w:t>Disease</w:t>
-        </w:r>
-        <w:proofErr w:type="spellEnd"/>
-        <w:r>
-          <w:rPr>
-            <w:rStyle w:val="Collegamentoipertestuale"/>
-          </w:rPr>
-          <w:t xml:space="preserve"> Dataset (Comprehensive) | IEEE </w:t>
-        </w:r>
-        <w:proofErr w:type="spellStart"/>
-        <w:r>
-          <w:rPr>
-            <w:rStyle w:val="Collegamentoipertestuale"/>
-          </w:rPr>
-          <w:t>DataPort</w:t>
-        </w:r>
-        <w:proofErr w:type="spellEnd"/>
-        <w:r>
-          <w:rPr>
-            <w:rStyle w:val="Collegamentoipertestuale"/>
-          </w:rPr>
-          <w:t xml:space="preserve"> (ieee-dataport.org)</w:t>
+          <w:t>Heart Disease Dataset (Comprehensive) | IEEE DataPort (ieee-dataport.org)</w:t>
         </w:r>
       </w:hyperlink>
       <w:r>
@@ -1187,26 +1267,18 @@
         <w:t>ottenuto</w:t>
       </w:r>
       <w:r>
-        <w:t xml:space="preserve"> combinando </w:t>
-      </w:r>
-      <w:proofErr w:type="gramStart"/>
-      <w:r>
-        <w:t>5</w:t>
-      </w:r>
-      <w:proofErr w:type="gramEnd"/>
+        <w:t xml:space="preserve"> combinando 5 </w:t>
+      </w:r>
+      <w:r>
+        <w:t>dataset</w:t>
+      </w:r>
+      <w:r>
+        <w:t xml:space="preserve"> popolari sulle malattie cardiache già disponibili in modo indipendente ma non combinati prima</w:t>
+      </w:r>
       <w:r>
         <w:t xml:space="preserve"> </w:t>
       </w:r>
       <w:r>
-        <w:t>dataset</w:t>
-      </w:r>
-      <w:r>
-        <w:t xml:space="preserve"> popolari sulle malattie cardiache già disponibili in modo indipendente ma non combinati prima</w:t>
-      </w:r>
-      <w:r>
-        <w:t xml:space="preserve"> </w:t>
-      </w:r>
-      <w:r>
         <w:t xml:space="preserve">aiutare </w:t>
       </w:r>
       <w:r>
@@ -1216,31 +1288,7 @@
         <w:t xml:space="preserve"> progredire la ricerca sull'apprendimento automatico relativo al CAD</w:t>
       </w:r>
       <w:r>
-        <w:t xml:space="preserve"> (</w:t>
-      </w:r>
-      <w:proofErr w:type="spellStart"/>
-      <w:r>
-        <w:t>Coronary</w:t>
-      </w:r>
-      <w:proofErr w:type="spellEnd"/>
-      <w:r>
-        <w:t xml:space="preserve"> </w:t>
-      </w:r>
-      <w:proofErr w:type="spellStart"/>
-      <w:r>
-        <w:t>artery</w:t>
-      </w:r>
-      <w:proofErr w:type="spellEnd"/>
-      <w:r>
-        <w:t xml:space="preserve"> </w:t>
-      </w:r>
-      <w:proofErr w:type="spellStart"/>
-      <w:r>
-        <w:t>disease</w:t>
-      </w:r>
-      <w:proofErr w:type="spellEnd"/>
-      <w:r>
-        <w:t>)</w:t>
+        <w:t xml:space="preserve"> (Coronary artery disease)</w:t>
       </w:r>
       <w:r>
         <w:t xml:space="preserve"> e sugli algoritmi di data mining e</w:t>
@@ -1277,11 +1325,9 @@
         <w:shd w:val="clear" w:color="auto" w:fill="FFFFFF"/>
         <w:spacing w:before="100" w:beforeAutospacing="1" w:after="100" w:afterAutospacing="1" w:line="240" w:lineRule="auto"/>
       </w:pPr>
-      <w:proofErr w:type="spellStart"/>
       <w:r>
         <w:t>Hungarian</w:t>
       </w:r>
-      <w:proofErr w:type="spellEnd"/>
     </w:p>
     <w:p>
       <w:pPr>
@@ -1292,11 +1338,9 @@
         <w:shd w:val="clear" w:color="auto" w:fill="FFFFFF"/>
         <w:spacing w:before="100" w:beforeAutospacing="1" w:after="100" w:afterAutospacing="1" w:line="240" w:lineRule="auto"/>
       </w:pPr>
-      <w:proofErr w:type="spellStart"/>
       <w:r>
         <w:t>Switzerland</w:t>
       </w:r>
-      <w:proofErr w:type="spellEnd"/>
     </w:p>
     <w:p>
       <w:pPr>
@@ -1320,13 +1364,8 @@
         <w:shd w:val="clear" w:color="auto" w:fill="FFFFFF"/>
         <w:spacing w:before="100" w:beforeAutospacing="1" w:after="100" w:afterAutospacing="1" w:line="240" w:lineRule="auto"/>
       </w:pPr>
-      <w:proofErr w:type="spellStart"/>
-      <w:r>
-        <w:t>Statlog</w:t>
-      </w:r>
-      <w:proofErr w:type="spellEnd"/>
-      <w:r>
-        <w:t xml:space="preserve"> (Heart) Data Set.</w:t>
+      <w:r>
+        <w:t>Statlog (Heart) Data Set.</w:t>
       </w:r>
     </w:p>
     <w:p>
@@ -1429,7 +1468,6 @@
           <w:iCs/>
         </w:rPr>
       </w:pPr>
-      <w:proofErr w:type="spellStart"/>
       <w:r>
         <w:rPr>
           <w:b/>
@@ -1437,49 +1475,8 @@
           <w:i/>
           <w:iCs/>
         </w:rPr>
-        <w:t>chest</w:t>
-      </w:r>
-      <w:proofErr w:type="spellEnd"/>
-      <w:r>
-        <w:rPr>
-          <w:b/>
-          <w:bCs/>
-          <w:i/>
-          <w:iCs/>
-        </w:rPr>
-        <w:t xml:space="preserve"> </w:t>
-      </w:r>
-      <w:proofErr w:type="spellStart"/>
-      <w:r>
-        <w:rPr>
-          <w:b/>
-          <w:bCs/>
-          <w:i/>
-          <w:iCs/>
-        </w:rPr>
-        <w:t>pain</w:t>
-      </w:r>
-      <w:proofErr w:type="spellEnd"/>
-      <w:r>
-        <w:rPr>
-          <w:b/>
-          <w:bCs/>
-          <w:i/>
-          <w:iCs/>
-        </w:rPr>
-        <w:t xml:space="preserve"> </w:t>
-      </w:r>
-      <w:proofErr w:type="spellStart"/>
-      <w:r>
-        <w:rPr>
-          <w:b/>
-          <w:bCs/>
-          <w:i/>
-          <w:iCs/>
-        </w:rPr>
-        <w:t>type</w:t>
-      </w:r>
-      <w:proofErr w:type="spellEnd"/>
+        <w:t>chest pain type</w:t>
+      </w:r>
     </w:p>
     <w:p>
       <w:pPr>
@@ -1495,7 +1492,6 @@
           <w:iCs/>
         </w:rPr>
       </w:pPr>
-      <w:proofErr w:type="spellStart"/>
       <w:r>
         <w:rPr>
           <w:b/>
@@ -1503,37 +1499,7 @@
           <w:i/>
           <w:iCs/>
         </w:rPr>
-        <w:t>resting</w:t>
-      </w:r>
-      <w:proofErr w:type="spellEnd"/>
-      <w:r>
-        <w:rPr>
-          <w:b/>
-          <w:bCs/>
-          <w:i/>
-          <w:iCs/>
-        </w:rPr>
-        <w:t xml:space="preserve"> </w:t>
-      </w:r>
-      <w:proofErr w:type="spellStart"/>
-      <w:r>
-        <w:rPr>
-          <w:b/>
-          <w:bCs/>
-          <w:i/>
-          <w:iCs/>
-        </w:rPr>
-        <w:t>blood</w:t>
-      </w:r>
-      <w:proofErr w:type="spellEnd"/>
-      <w:r>
-        <w:rPr>
-          <w:b/>
-          <w:bCs/>
-          <w:i/>
-          <w:iCs/>
-        </w:rPr>
-        <w:t xml:space="preserve"> pressure</w:t>
+        <w:t>resting blood pressure</w:t>
       </w:r>
     </w:p>
     <w:p>
@@ -1550,7 +1516,6 @@
           <w:iCs/>
         </w:rPr>
       </w:pPr>
-      <w:proofErr w:type="spellStart"/>
       <w:r>
         <w:rPr>
           <w:b/>
@@ -1558,29 +1523,8 @@
           <w:i/>
           <w:iCs/>
         </w:rPr>
-        <w:t>serum</w:t>
-      </w:r>
-      <w:proofErr w:type="spellEnd"/>
-      <w:r>
-        <w:rPr>
-          <w:b/>
-          <w:bCs/>
-          <w:i/>
-          <w:iCs/>
-        </w:rPr>
-        <w:t xml:space="preserve"> </w:t>
-      </w:r>
-      <w:proofErr w:type="spellStart"/>
-      <w:r>
-        <w:rPr>
-          <w:b/>
-          <w:bCs/>
-          <w:i/>
-          <w:iCs/>
-        </w:rPr>
-        <w:t>cholesterol</w:t>
-      </w:r>
-      <w:proofErr w:type="spellEnd"/>
+        <w:t>serum cholesterol</w:t>
+      </w:r>
     </w:p>
     <w:p>
       <w:pPr>
@@ -1596,7 +1540,6 @@
           <w:iCs/>
         </w:rPr>
       </w:pPr>
-      <w:proofErr w:type="spellStart"/>
       <w:r>
         <w:rPr>
           <w:b/>
@@ -1604,37 +1547,7 @@
           <w:i/>
           <w:iCs/>
         </w:rPr>
-        <w:t>fasting</w:t>
-      </w:r>
-      <w:proofErr w:type="spellEnd"/>
-      <w:r>
-        <w:rPr>
-          <w:b/>
-          <w:bCs/>
-          <w:i/>
-          <w:iCs/>
-        </w:rPr>
-        <w:t xml:space="preserve"> </w:t>
-      </w:r>
-      <w:proofErr w:type="spellStart"/>
-      <w:r>
-        <w:rPr>
-          <w:b/>
-          <w:bCs/>
-          <w:i/>
-          <w:iCs/>
-        </w:rPr>
-        <w:t>blood</w:t>
-      </w:r>
-      <w:proofErr w:type="spellEnd"/>
-      <w:r>
-        <w:rPr>
-          <w:b/>
-          <w:bCs/>
-          <w:i/>
-          <w:iCs/>
-        </w:rPr>
-        <w:t xml:space="preserve"> sugar</w:t>
+        <w:t>fasting blood sugar</w:t>
       </w:r>
     </w:p>
     <w:p>
@@ -1651,7 +1564,6 @@
           <w:iCs/>
         </w:rPr>
       </w:pPr>
-      <w:proofErr w:type="spellStart"/>
       <w:r>
         <w:rPr>
           <w:b/>
@@ -1659,49 +1571,8 @@
           <w:i/>
           <w:iCs/>
         </w:rPr>
-        <w:t>resting</w:t>
-      </w:r>
-      <w:proofErr w:type="spellEnd"/>
-      <w:r>
-        <w:rPr>
-          <w:b/>
-          <w:bCs/>
-          <w:i/>
-          <w:iCs/>
-        </w:rPr>
-        <w:t xml:space="preserve"> </w:t>
-      </w:r>
-      <w:proofErr w:type="spellStart"/>
-      <w:r>
-        <w:rPr>
-          <w:b/>
-          <w:bCs/>
-          <w:i/>
-          <w:iCs/>
-        </w:rPr>
-        <w:t>electrocardiogram</w:t>
-      </w:r>
-      <w:proofErr w:type="spellEnd"/>
-      <w:r>
-        <w:rPr>
-          <w:b/>
-          <w:bCs/>
-          <w:i/>
-          <w:iCs/>
-        </w:rPr>
-        <w:t xml:space="preserve"> </w:t>
-      </w:r>
-      <w:proofErr w:type="spellStart"/>
-      <w:r>
-        <w:rPr>
-          <w:b/>
-          <w:bCs/>
-          <w:i/>
-          <w:iCs/>
-        </w:rPr>
-        <w:t>results</w:t>
-      </w:r>
-      <w:proofErr w:type="spellEnd"/>
+        <w:t>resting electrocardiogram results</w:t>
+      </w:r>
     </w:p>
     <w:p>
       <w:pPr>
@@ -1724,39 +1595,8 @@
           <w:i/>
           <w:iCs/>
         </w:rPr>
-        <w:t xml:space="preserve">maximum </w:t>
-      </w:r>
-      <w:proofErr w:type="spellStart"/>
-      <w:r>
-        <w:rPr>
-          <w:b/>
-          <w:bCs/>
-          <w:i/>
-          <w:iCs/>
-        </w:rPr>
-        <w:t>heart</w:t>
-      </w:r>
-      <w:proofErr w:type="spellEnd"/>
-      <w:r>
-        <w:rPr>
-          <w:b/>
-          <w:bCs/>
-          <w:i/>
-          <w:iCs/>
-        </w:rPr>
-        <w:t xml:space="preserve"> rate </w:t>
-      </w:r>
-      <w:proofErr w:type="spellStart"/>
-      <w:r>
-        <w:rPr>
-          <w:b/>
-          <w:bCs/>
-          <w:i/>
-          <w:iCs/>
-        </w:rPr>
-        <w:t>achieved</w:t>
-      </w:r>
-      <w:proofErr w:type="spellEnd"/>
+        <w:t>maximum heart rate achieved</w:t>
+      </w:r>
     </w:p>
     <w:p>
       <w:pPr>
@@ -1772,7 +1612,6 @@
           <w:iCs/>
         </w:rPr>
       </w:pPr>
-      <w:proofErr w:type="spellStart"/>
       <w:r>
         <w:rPr>
           <w:b/>
@@ -1780,37 +1619,7 @@
           <w:i/>
           <w:iCs/>
         </w:rPr>
-        <w:t>exercise</w:t>
-      </w:r>
-      <w:proofErr w:type="spellEnd"/>
-      <w:r>
-        <w:rPr>
-          <w:b/>
-          <w:bCs/>
-          <w:i/>
-          <w:iCs/>
-        </w:rPr>
-        <w:t xml:space="preserve"> </w:t>
-      </w:r>
-      <w:proofErr w:type="spellStart"/>
-      <w:r>
-        <w:rPr>
-          <w:b/>
-          <w:bCs/>
-          <w:i/>
-          <w:iCs/>
-        </w:rPr>
-        <w:t>induced</w:t>
-      </w:r>
-      <w:proofErr w:type="spellEnd"/>
-      <w:r>
-        <w:rPr>
-          <w:b/>
-          <w:bCs/>
-          <w:i/>
-          <w:iCs/>
-        </w:rPr>
-        <w:t xml:space="preserve"> angina</w:t>
+        <w:t>exercise induced angina</w:t>
       </w:r>
     </w:p>
     <w:p>
@@ -1827,7 +1636,6 @@
           <w:iCs/>
         </w:rPr>
       </w:pPr>
-      <w:proofErr w:type="spellStart"/>
       <w:r>
         <w:rPr>
           <w:b/>
@@ -1835,17 +1643,7 @@
           <w:i/>
           <w:iCs/>
         </w:rPr>
-        <w:t>oldpeak</w:t>
-      </w:r>
-      <w:proofErr w:type="spellEnd"/>
-      <w:r>
-        <w:rPr>
-          <w:b/>
-          <w:bCs/>
-          <w:i/>
-          <w:iCs/>
-        </w:rPr>
-        <w:t xml:space="preserve"> =ST</w:t>
+        <w:t>oldpeak =ST</w:t>
       </w:r>
     </w:p>
     <w:p>
@@ -1869,79 +1667,8 @@
           <w:i/>
           <w:iCs/>
         </w:rPr>
-        <w:t xml:space="preserve">the </w:t>
-      </w:r>
-      <w:proofErr w:type="spellStart"/>
-      <w:r>
-        <w:rPr>
-          <w:b/>
-          <w:bCs/>
-          <w:i/>
-          <w:iCs/>
-        </w:rPr>
-        <w:t>slope</w:t>
-      </w:r>
-      <w:proofErr w:type="spellEnd"/>
-      <w:r>
-        <w:rPr>
-          <w:b/>
-          <w:bCs/>
-          <w:i/>
-          <w:iCs/>
-        </w:rPr>
-        <w:t xml:space="preserve"> of the </w:t>
-      </w:r>
-      <w:proofErr w:type="spellStart"/>
-      <w:r>
-        <w:rPr>
-          <w:b/>
-          <w:bCs/>
-          <w:i/>
-          <w:iCs/>
-        </w:rPr>
-        <w:t>peak</w:t>
-      </w:r>
-      <w:proofErr w:type="spellEnd"/>
-      <w:r>
-        <w:rPr>
-          <w:b/>
-          <w:bCs/>
-          <w:i/>
-          <w:iCs/>
-        </w:rPr>
-        <w:t xml:space="preserve"> </w:t>
-      </w:r>
-      <w:proofErr w:type="spellStart"/>
-      <w:r>
-        <w:rPr>
-          <w:b/>
-          <w:bCs/>
-          <w:i/>
-          <w:iCs/>
-        </w:rPr>
-        <w:t>exercise</w:t>
-      </w:r>
-      <w:proofErr w:type="spellEnd"/>
-      <w:r>
-        <w:rPr>
-          <w:b/>
-          <w:bCs/>
-          <w:i/>
-          <w:iCs/>
-        </w:rPr>
-        <w:t xml:space="preserve"> ST </w:t>
-      </w:r>
-      <w:proofErr w:type="spellStart"/>
-      <w:r>
-        <w:rPr>
-          <w:b/>
-          <w:bCs/>
-          <w:i/>
-          <w:iCs/>
-        </w:rPr>
-        <w:t>segment</w:t>
-      </w:r>
-      <w:proofErr w:type="spellEnd"/>
+        <w:t>the slope of the peak exercise ST segment</w:t>
+      </w:r>
     </w:p>
     <w:p>
       <w:pPr>
@@ -1969,15 +1696,7 @@
     </w:p>
     <w:p>
       <w:r>
-        <w:t xml:space="preserve">Una descrizione più esaustiva degli attributi è reperibile presso il sito di IEEE </w:t>
-      </w:r>
-      <w:proofErr w:type="spellStart"/>
-      <w:r>
-        <w:t>Dataport</w:t>
-      </w:r>
-      <w:proofErr w:type="spellEnd"/>
-      <w:r>
-        <w:t>.</w:t>
+        <w:t>Una descrizione più esaustiva degli attributi è reperibile presso il sito di IEEE Dataport.</w:t>
       </w:r>
     </w:p>
     <w:p>
@@ -2037,7 +1756,7 @@
           <w:szCs w:val="21"/>
           <w:shd w:val="clear" w:color="auto" w:fill="FFFFFF"/>
         </w:rPr>
-        <w:t>ython, tale scelta dipende</w:t>
+        <w:t>ython, tale scelta dipende principalmente dalle librerie che il linguaggio offre</w:t>
       </w:r>
       <w:r>
         <w:rPr>
@@ -2047,7 +1766,7 @@
           <w:szCs w:val="21"/>
           <w:shd w:val="clear" w:color="auto" w:fill="FFFFFF"/>
         </w:rPr>
-        <w:t xml:space="preserve"> </w:t>
+        <w:t xml:space="preserve"> per il</w:t>
       </w:r>
       <w:r>
         <w:rPr>
@@ -2057,7 +1776,7 @@
           <w:szCs w:val="21"/>
           <w:shd w:val="clear" w:color="auto" w:fill="FFFFFF"/>
         </w:rPr>
-        <w:t>principalmente dalle librerie che il linguaggio offre</w:t>
+        <w:t xml:space="preserve"> </w:t>
       </w:r>
       <w:r>
         <w:rPr>
@@ -2067,7 +1786,7 @@
           <w:szCs w:val="21"/>
           <w:shd w:val="clear" w:color="auto" w:fill="FFFFFF"/>
         </w:rPr>
-        <w:t xml:space="preserve"> per il</w:t>
+        <w:t>M</w:t>
       </w:r>
       <w:r>
         <w:rPr>
@@ -2077,7 +1796,7 @@
           <w:szCs w:val="21"/>
           <w:shd w:val="clear" w:color="auto" w:fill="FFFFFF"/>
         </w:rPr>
-        <w:t xml:space="preserve"> </w:t>
+        <w:t xml:space="preserve">achine </w:t>
       </w:r>
       <w:r>
         <w:rPr>
@@ -2087,7 +1806,7 @@
           <w:szCs w:val="21"/>
           <w:shd w:val="clear" w:color="auto" w:fill="FFFFFF"/>
         </w:rPr>
-        <w:t>M</w:t>
+        <w:t>L</w:t>
       </w:r>
       <w:r>
         <w:rPr>
@@ -2097,7 +1816,7 @@
           <w:szCs w:val="21"/>
           <w:shd w:val="clear" w:color="auto" w:fill="FFFFFF"/>
         </w:rPr>
-        <w:t xml:space="preserve">achine </w:t>
+        <w:t>earning.</w:t>
       </w:r>
       <w:r>
         <w:rPr>
@@ -2107,26 +1826,6 @@
           <w:szCs w:val="21"/>
           <w:shd w:val="clear" w:color="auto" w:fill="FFFFFF"/>
         </w:rPr>
-        <w:t>L</w:t>
-      </w:r>
-      <w:r>
-        <w:rPr>
-          <w:rFonts w:ascii="Arial" w:hAnsi="Arial" w:cs="Arial"/>
-          <w:color w:val="202122"/>
-          <w:sz w:val="21"/>
-          <w:szCs w:val="21"/>
-          <w:shd w:val="clear" w:color="auto" w:fill="FFFFFF"/>
-        </w:rPr>
-        <w:t>earning.</w:t>
-      </w:r>
-      <w:r>
-        <w:rPr>
-          <w:rFonts w:ascii="Arial" w:hAnsi="Arial" w:cs="Arial"/>
-          <w:color w:val="202122"/>
-          <w:sz w:val="21"/>
-          <w:szCs w:val="21"/>
-          <w:shd w:val="clear" w:color="auto" w:fill="FFFFFF"/>
-        </w:rPr>
         <w:t xml:space="preserve"> Tra queste librerie sono state utilizzate:</w:t>
       </w:r>
     </w:p>
@@ -2138,13 +1837,8 @@
           <w:numId w:val="11"/>
         </w:numPr>
       </w:pPr>
-      <w:proofErr w:type="spellStart"/>
-      <w:r>
-        <w:t>Pandas</w:t>
-      </w:r>
-      <w:proofErr w:type="spellEnd"/>
-      <w:r>
-        <w:t>: per la gestione e la visualizzazione del dataset</w:t>
+      <w:r>
+        <w:t>Pandas: per la gestione e la visualizzazione del dataset</w:t>
       </w:r>
     </w:p>
     <w:p>
@@ -2155,13 +1849,8 @@
           <w:numId w:val="11"/>
         </w:numPr>
       </w:pPr>
-      <w:proofErr w:type="spellStart"/>
-      <w:r>
-        <w:t>NumPy</w:t>
-      </w:r>
-      <w:proofErr w:type="spellEnd"/>
-      <w:r>
-        <w:t>: per operare più facilmente su matrici e array di grandi dimensioni</w:t>
+      <w:r>
+        <w:t>NumPy: per operare più facilmente su matrici e array di grandi dimensioni</w:t>
       </w:r>
     </w:p>
     <w:p>
@@ -2172,13 +1861,8 @@
           <w:numId w:val="11"/>
         </w:numPr>
       </w:pPr>
-      <w:proofErr w:type="spellStart"/>
-      <w:r>
-        <w:t>Scikit-learn</w:t>
-      </w:r>
-      <w:proofErr w:type="spellEnd"/>
-      <w:r>
-        <w:t>: per gli algoritmi di Machine Learning</w:t>
+      <w:r>
+        <w:t>Scikit-learn: per gli algoritmi di Machine Learning</w:t>
       </w:r>
     </w:p>
     <w:p>
@@ -2189,21 +1873,8 @@
           <w:numId w:val="11"/>
         </w:numPr>
       </w:pPr>
-      <w:proofErr w:type="spellStart"/>
-      <w:r>
-        <w:t>MatPlotLib</w:t>
-      </w:r>
-      <w:proofErr w:type="spellEnd"/>
-      <w:r>
-        <w:t xml:space="preserve"> e </w:t>
-      </w:r>
-      <w:proofErr w:type="spellStart"/>
-      <w:r>
-        <w:t>Seaborn</w:t>
-      </w:r>
-      <w:proofErr w:type="spellEnd"/>
-      <w:r>
-        <w:t>: per la visualizzazione grafica dei dati</w:t>
+      <w:r>
+        <w:t>MatPlotLib e Seaborn: per la visualizzazione grafica dei dati</w:t>
       </w:r>
     </w:p>
     <w:p/>
@@ -2214,26 +1885,13 @@
       </w:pPr>
       <w:bookmarkStart w:id="1" w:name="_Toc108188094"/>
       <w:r>
-        <w:t xml:space="preserve">Data Analysis e Data </w:t>
-      </w:r>
-      <w:proofErr w:type="spellStart"/>
-      <w:r>
-        <w:t>Visualization</w:t>
+        <w:t>Data Analysis e Data Visualization</w:t>
       </w:r>
       <w:bookmarkEnd w:id="1"/>
-      <w:proofErr w:type="spellEnd"/>
-    </w:p>
-    <w:p>
-      <w:r>
-        <w:t xml:space="preserve">Prima di analizzare il dataset è necessario suddividere le 12 colonne tra features e target. Le prime 11 colonne fanno riferimento </w:t>
-      </w:r>
-      <w:proofErr w:type="gramStart"/>
-      <w:r>
-        <w:t>alle features</w:t>
-      </w:r>
-      <w:proofErr w:type="gramEnd"/>
-      <w:r>
-        <w:t xml:space="preserve"> messe a disposizione nel dataset, mentre l’ultima è relativa al target (etichetta classe di appartenenza). </w:t>
+    </w:p>
+    <w:p>
+      <w:r>
+        <w:t xml:space="preserve">Prima di analizzare il dataset è necessario suddividere le 12 colonne tra features e target. Le prime 11 colonne fanno riferimento alle features messe a disposizione nel dataset, mentre l’ultima è relativa al target (etichetta classe di appartenenza). </w:t>
       </w:r>
     </w:p>
     <w:p>
@@ -2241,73 +1899,15 @@
         <w:pStyle w:val="Titolo2"/>
       </w:pPr>
       <w:r>
-        <w:t xml:space="preserve">Data </w:t>
-      </w:r>
-      <w:proofErr w:type="spellStart"/>
-      <w:r>
-        <w:t>Visualization</w:t>
-      </w:r>
-      <w:proofErr w:type="spellEnd"/>
-    </w:p>
-    <w:p>
-      <w:r>
-        <w:t xml:space="preserve">Nella fase di Data </w:t>
-      </w:r>
-      <w:proofErr w:type="spellStart"/>
-      <w:r>
-        <w:t>Visualization</w:t>
-      </w:r>
-      <w:proofErr w:type="spellEnd"/>
-      <w:r>
-        <w:t xml:space="preserve"> sono state rappresentate le istanze del dataset sulla base </w:t>
-      </w:r>
-      <w:proofErr w:type="gramStart"/>
-      <w:r>
-        <w:t>delle diverse features disponibili</w:t>
-      </w:r>
-      <w:proofErr w:type="gramEnd"/>
-      <w:r>
-        <w:t xml:space="preserve">. Questa fase è utile per vedere quali sono i casi relativi al Heart </w:t>
-      </w:r>
-      <w:proofErr w:type="spellStart"/>
-      <w:r>
-        <w:t>Diseases</w:t>
-      </w:r>
-      <w:proofErr w:type="spellEnd"/>
-      <w:r>
-        <w:t xml:space="preserve"> al variare </w:t>
-      </w:r>
-      <w:proofErr w:type="gramStart"/>
-      <w:r>
-        <w:t>delle features</w:t>
-      </w:r>
-      <w:proofErr w:type="gramEnd"/>
-      <w:r>
-        <w:t xml:space="preserve">. I vari tipi di grafico che sono stati utilizzati per visualizzare i dati sono: </w:t>
-      </w:r>
-      <w:proofErr w:type="spellStart"/>
-      <w:r>
-        <w:t>Countplot</w:t>
-      </w:r>
-      <w:proofErr w:type="spellEnd"/>
-      <w:r>
-        <w:t xml:space="preserve">, </w:t>
-      </w:r>
-      <w:proofErr w:type="spellStart"/>
-      <w:r>
-        <w:t>Displot</w:t>
-      </w:r>
-      <w:proofErr w:type="spellEnd"/>
-      <w:r>
-        <w:t xml:space="preserve"> e </w:t>
-      </w:r>
-      <w:proofErr w:type="spellStart"/>
-      <w:r>
-        <w:t>Boxplot</w:t>
-      </w:r>
-      <w:proofErr w:type="spellEnd"/>
-      <w:r>
-        <w:t xml:space="preserve">. Ciascuna di queste tipologie </w:t>
+        <w:t>Data Visualization</w:t>
+      </w:r>
+    </w:p>
+    <w:p>
+      <w:r>
+        <w:t>Nella fase di Data Visualization sono state rappresentate le istanze del dataset sulla base delle diverse features disponibili. Questa fase è utile per vedere quali sono i casi relativi al Heart Diseases al variare delle features</w:t>
+      </w:r>
+      <w:r>
+        <w:t xml:space="preserve">. I vari tipi di grafico che sono stati utilizzati per visualizzare i dati sono: Countplot, Displot e Boxplot. Ciascuna di queste tipologie </w:t>
       </w:r>
       <w:r>
         <w:t xml:space="preserve">di grafico </w:t>
@@ -2322,13 +1922,8 @@
         <w:t>d esempio</w:t>
       </w:r>
       <w:r>
-        <w:t xml:space="preserve">, il </w:t>
-      </w:r>
-      <w:proofErr w:type="spellStart"/>
-      <w:r>
-        <w:t>Countplot</w:t>
-      </w:r>
-      <w:proofErr w:type="spellEnd"/>
+        <w:t>, il Countplot</w:t>
+      </w:r>
       <w:r>
         <w:t xml:space="preserve"> per la feature “sex”</w:t>
       </w:r>
@@ -2362,7 +1957,7 @@
                     <pic:cNvPicPr/>
                   </pic:nvPicPr>
                   <pic:blipFill>
-                    <a:blip r:embed="rId9">
+                    <a:blip r:embed="rId10">
                       <a:extLst>
                         <a:ext uri="{28A0092B-C50C-407E-A947-70E740481C1C}">
                           <a14:useLocalDpi xmlns:a14="http://schemas.microsoft.com/office/drawing/2010/main" val="0"/>
@@ -2398,24 +1993,32 @@
       <w:r>
         <w:t xml:space="preserve">Figura </w:t>
       </w:r>
-      <w:fldSimple w:instr=" SEQ Figura \* ARABIC ">
-        <w:r>
-          <w:rPr>
-            <w:noProof/>
-          </w:rPr>
-          <w:t>1</w:t>
-        </w:r>
-      </w:fldSimple>
+      <w:r>
+        <w:fldChar w:fldCharType="begin"/>
+      </w:r>
+      <w:r>
+        <w:instrText xml:space="preserve"> SEQ Figura \* ARABIC </w:instrText>
+      </w:r>
+      <w:r>
+        <w:fldChar w:fldCharType="separate"/>
+      </w:r>
+      <w:r>
+        <w:rPr>
+          <w:noProof/>
+        </w:rPr>
+        <w:t>1</w:t>
+      </w:r>
+      <w:r>
+        <w:rPr>
+          <w:noProof/>
+        </w:rPr>
+        <w:fldChar w:fldCharType="end"/>
+      </w:r>
       <w:r>
         <w:t>:</w:t>
       </w:r>
-      <w:proofErr w:type="spellStart"/>
-      <w:r>
-        <w:t>CountPlot</w:t>
-      </w:r>
-      <w:proofErr w:type="spellEnd"/>
-      <w:r>
-        <w:t xml:space="preserve"> su feature "sex”</w:t>
+      <w:r>
+        <w:t>CountPlot su feature "sex”</w:t>
       </w:r>
       <w:bookmarkEnd w:id="2"/>
     </w:p>
@@ -2436,15 +2039,7 @@
         <w:t>i</w:t>
       </w:r>
       <w:r>
-        <w:t xml:space="preserve">l </w:t>
-      </w:r>
-      <w:proofErr w:type="spellStart"/>
-      <w:r>
-        <w:t>Displot</w:t>
-      </w:r>
-      <w:proofErr w:type="spellEnd"/>
-      <w:r>
-        <w:t xml:space="preserve"> per la feature “age” consente di visualizzare quali sono le fasce di età che sono più soggette a malattie</w:t>
+        <w:t>l Displot per la feature “age” consente di visualizzare quali sono le fasce di età che sono più soggette a malattie</w:t>
       </w:r>
       <w:r>
         <w:t xml:space="preserve"> cardiache:</w:t>
@@ -2474,7 +2069,7 @@
                     <pic:cNvPicPr/>
                   </pic:nvPicPr>
                   <pic:blipFill>
-                    <a:blip r:embed="rId10">
+                    <a:blip r:embed="rId11">
                       <a:extLst>
                         <a:ext uri="{28A0092B-C50C-407E-A947-70E740481C1C}">
                           <a14:useLocalDpi xmlns:a14="http://schemas.microsoft.com/office/drawing/2010/main" val="0"/>
@@ -2503,27 +2098,7 @@
     </w:p>
     <w:p>
       <w:r>
-        <w:t xml:space="preserve">Ad esempio, </w:t>
-      </w:r>
-      <w:r>
-        <w:t>i</w:t>
-      </w:r>
-      <w:r>
-        <w:t xml:space="preserve">l </w:t>
-      </w:r>
-      <w:proofErr w:type="spellStart"/>
-      <w:r>
-        <w:t>Boxplot</w:t>
-      </w:r>
-      <w:proofErr w:type="spellEnd"/>
-      <w:r>
-        <w:t xml:space="preserve"> per la feature “age” consente di visualizzare </w:t>
-      </w:r>
-      <w:r>
-        <w:t xml:space="preserve">quale è il range di età degli individui che rischiano di avere </w:t>
-      </w:r>
-      <w:r>
-        <w:t>malattie cardiache:</w:t>
+        <w:t>Ad esempio, il Boxplot per la feature “age” consente di visualizzare quale è il range di età degli individui che rischiano di avere malattie cardiache:</w:t>
       </w:r>
     </w:p>
     <w:p>
@@ -2553,7 +2128,7 @@
                     <pic:cNvPicPr/>
                   </pic:nvPicPr>
                   <pic:blipFill>
-                    <a:blip r:embed="rId11">
+                    <a:blip r:embed="rId12">
                       <a:extLst>
                         <a:ext uri="{28A0092B-C50C-407E-A947-70E740481C1C}">
                           <a14:useLocalDpi xmlns:a14="http://schemas.microsoft.com/office/drawing/2010/main" val="0"/>
@@ -2601,29 +2176,11 @@
         </w:rPr>
       </w:pPr>
       <w:r>
-        <w:t xml:space="preserve">Il primo passo effettuato nell’ambito della Data Analysis è la creazione della matrice di correlazione per individuare quali </w:t>
-      </w:r>
-      <w:r>
-        <w:t>features</w:t>
-      </w:r>
-      <w:r>
-        <w:t xml:space="preserve"> sono più o meno correlate tra di loro. I valori all’interno della matrice di correlazione possono variare da -1 a +1. </w:t>
-      </w:r>
-      <w:r>
-        <w:t xml:space="preserve">Come possiamo vedere nella matrice ottenuta, </w:t>
-      </w:r>
-      <w:proofErr w:type="gramStart"/>
-      <w:r>
-        <w:t>le features</w:t>
-      </w:r>
-      <w:proofErr w:type="gramEnd"/>
-      <w:r>
-        <w:t xml:space="preserve"> che sono pi</w:t>
-      </w:r>
-      <w:r>
-        <w:t xml:space="preserve">ù correlate con il target sono: </w:t>
-      </w:r>
-      <w:proofErr w:type="spellStart"/>
+        <w:t xml:space="preserve">Il primo passo effettuato nell’ambito della Data Analysis è la creazione della matrice di correlazione per individuare quali features sono più o meno correlate tra di loro. I valori all’interno della matrice di correlazione possono variare da -1 a +1. </w:t>
+      </w:r>
+      <w:r>
+        <w:t xml:space="preserve">Come possiamo vedere nella matrice ottenuta, le features che sono più correlate con il target sono: </w:t>
+      </w:r>
       <w:r>
         <w:rPr>
           <w:b/>
@@ -2631,9 +2188,8 @@
           <w:i/>
           <w:iCs/>
         </w:rPr>
-        <w:t>chest</w:t>
-      </w:r>
-      <w:proofErr w:type="spellEnd"/>
+        <w:t>chest pain type</w:t>
+      </w:r>
       <w:r>
         <w:rPr>
           <w:b/>
@@ -2641,9 +2197,8 @@
           <w:i/>
           <w:iCs/>
         </w:rPr>
-        <w:t xml:space="preserve"> </w:t>
-      </w:r>
-      <w:proofErr w:type="spellStart"/>
+        <w:t>, exercise angina, oldpeak, ST slope</w:t>
+      </w:r>
       <w:r>
         <w:rPr>
           <w:b/>
@@ -2651,117 +2206,7 @@
           <w:i/>
           <w:iCs/>
         </w:rPr>
-        <w:t>pain</w:t>
-      </w:r>
-      <w:proofErr w:type="spellEnd"/>
-      <w:r>
-        <w:rPr>
-          <w:b/>
-          <w:bCs/>
-          <w:i/>
-          <w:iCs/>
-        </w:rPr>
-        <w:t xml:space="preserve"> </w:t>
-      </w:r>
-      <w:proofErr w:type="spellStart"/>
-      <w:r>
-        <w:rPr>
-          <w:b/>
-          <w:bCs/>
-          <w:i/>
-          <w:iCs/>
-        </w:rPr>
-        <w:t>type</w:t>
-      </w:r>
-      <w:proofErr w:type="spellEnd"/>
-      <w:r>
-        <w:rPr>
-          <w:b/>
-          <w:bCs/>
-          <w:i/>
-          <w:iCs/>
-        </w:rPr>
-        <w:t xml:space="preserve">, </w:t>
-      </w:r>
-      <w:proofErr w:type="spellStart"/>
-      <w:r>
-        <w:rPr>
-          <w:b/>
-          <w:bCs/>
-          <w:i/>
-          <w:iCs/>
-        </w:rPr>
-        <w:t>exercise</w:t>
-      </w:r>
-      <w:proofErr w:type="spellEnd"/>
-      <w:r>
-        <w:rPr>
-          <w:b/>
-          <w:bCs/>
-          <w:i/>
-          <w:iCs/>
-        </w:rPr>
-        <w:t xml:space="preserve"> angina, </w:t>
-      </w:r>
-      <w:proofErr w:type="spellStart"/>
-      <w:r>
-        <w:rPr>
-          <w:b/>
-          <w:bCs/>
-          <w:i/>
-          <w:iCs/>
-        </w:rPr>
-        <w:t>oldpeak</w:t>
-      </w:r>
-      <w:proofErr w:type="spellEnd"/>
-      <w:r>
-        <w:rPr>
-          <w:b/>
-          <w:bCs/>
-          <w:i/>
-          <w:iCs/>
-        </w:rPr>
-        <w:t xml:space="preserve">, ST </w:t>
-      </w:r>
-      <w:proofErr w:type="spellStart"/>
-      <w:r>
-        <w:rPr>
-          <w:b/>
-          <w:bCs/>
-          <w:i/>
-          <w:iCs/>
-        </w:rPr>
-        <w:t>slope</w:t>
-      </w:r>
-      <w:proofErr w:type="spellEnd"/>
-      <w:r>
-        <w:rPr>
-          <w:b/>
-          <w:bCs/>
-          <w:i/>
-          <w:iCs/>
-        </w:rPr>
-        <w:t xml:space="preserve">, max </w:t>
-      </w:r>
-      <w:proofErr w:type="spellStart"/>
-      <w:r>
-        <w:rPr>
-          <w:b/>
-          <w:bCs/>
-          <w:i/>
-          <w:iCs/>
-        </w:rPr>
-        <w:t>hearth</w:t>
-      </w:r>
-      <w:proofErr w:type="spellEnd"/>
-      <w:r>
-        <w:rPr>
-          <w:b/>
-          <w:bCs/>
-          <w:i/>
-          <w:iCs/>
-        </w:rPr>
-        <w:t xml:space="preserve"> rate</w:t>
+        <w:t>, max hearth rate</w:t>
       </w:r>
       <w:r>
         <w:rPr>
@@ -2803,7 +2248,7 @@
                     <pic:cNvPicPr/>
                   </pic:nvPicPr>
                   <pic:blipFill>
-                    <a:blip r:embed="rId12">
+                    <a:blip r:embed="rId13">
                       <a:extLst>
                         <a:ext uri="{28A0092B-C50C-407E-A947-70E740481C1C}">
                           <a14:useLocalDpi xmlns:a14="http://schemas.microsoft.com/office/drawing/2010/main" val="0"/>
@@ -2843,14 +2288,27 @@
       <w:r>
         <w:t xml:space="preserve">Figura </w:t>
       </w:r>
-      <w:fldSimple w:instr=" SEQ Figura \* ARABIC ">
-        <w:r>
-          <w:rPr>
-            <w:noProof/>
-          </w:rPr>
-          <w:t>3</w:t>
-        </w:r>
-      </w:fldSimple>
+      <w:r>
+        <w:fldChar w:fldCharType="begin"/>
+      </w:r>
+      <w:r>
+        <w:instrText xml:space="preserve"> SEQ Figura \* ARABIC </w:instrText>
+      </w:r>
+      <w:r>
+        <w:fldChar w:fldCharType="separate"/>
+      </w:r>
+      <w:r>
+        <w:rPr>
+          <w:noProof/>
+        </w:rPr>
+        <w:t>2</w:t>
+      </w:r>
+      <w:r>
+        <w:rPr>
+          <w:noProof/>
+        </w:rPr>
+        <w:fldChar w:fldCharType="end"/>
+      </w:r>
       <w:r>
         <w:t>: Matrice di correlazione</w:t>
       </w:r>
@@ -2867,152 +2325,31 @@
         <w:pStyle w:val="Titolo2"/>
       </w:pPr>
       <w:r>
-        <w:t xml:space="preserve">Features </w:t>
-      </w:r>
-      <w:proofErr w:type="spellStart"/>
-      <w:r>
-        <w:t>Importances</w:t>
-      </w:r>
-      <w:proofErr w:type="spellEnd"/>
-      <w:r>
-        <w:t xml:space="preserve"> con </w:t>
-      </w:r>
-      <w:proofErr w:type="spellStart"/>
-      <w:r>
-        <w:t>RandomForestClassifier</w:t>
-      </w:r>
-      <w:proofErr w:type="spellEnd"/>
-      <w:r>
-        <w:t xml:space="preserve"> e </w:t>
-      </w:r>
-      <w:proofErr w:type="spellStart"/>
-      <w:r>
-        <w:t>ExtraTreesClassifier</w:t>
+        <w:t>Features Importances con RandomForestClassifier e ExtraTreesClassifier</w:t>
       </w:r>
       <w:bookmarkEnd w:id="5"/>
-      <w:proofErr w:type="spellEnd"/>
-    </w:p>
-    <w:p>
-      <w:r>
-        <w:t xml:space="preserve">Per misurare l’importanza di </w:t>
-      </w:r>
-      <w:proofErr w:type="gramStart"/>
-      <w:r>
-        <w:t>ogni features</w:t>
-      </w:r>
-      <w:proofErr w:type="gramEnd"/>
-      <w:r>
-        <w:t xml:space="preserve"> sono stati utilizzati due classificatori: </w:t>
-      </w:r>
-      <w:proofErr w:type="spellStart"/>
-      <w:r>
-        <w:t>RandomForestClassifier</w:t>
-      </w:r>
-      <w:proofErr w:type="spellEnd"/>
-      <w:r>
-        <w:t xml:space="preserve"> e </w:t>
-      </w:r>
-      <w:proofErr w:type="spellStart"/>
-      <w:r>
-        <w:t>ExtraTreesClassifier</w:t>
-      </w:r>
-      <w:proofErr w:type="spellEnd"/>
-      <w:r>
-        <w:t>.</w:t>
+    </w:p>
+    <w:p>
+      <w:r>
+        <w:t>Per misurare l’importanza di ogni features</w:t>
+      </w:r>
+      <w:r>
+        <w:t xml:space="preserve"> sono stati utilizzati due classificatori: RandomForestClassifier e ExtraTreesClassifier.</w:t>
+      </w:r>
+      <w:r>
+        <w:t xml:space="preserve"> È difficile dire in anticipo se un RandomForestClassifier funzionerà meglio o peggio di un ExtraTreesClassifier. Generalmente, l'unico modo per sapere è provare entrambi e confrontarli. RandomForestClassifier è il più conveniente e il più ottimizzato tra i Decision Trees. </w:t>
+      </w:r>
+      <w:r>
+        <w:t>L’ExtraTreesClassifier è molto più veloce per l’addestramento rispetto al Random Forest e utilizza le stesse API.</w:t>
       </w:r>
       <w:r>
         <w:t xml:space="preserve"> </w:t>
       </w:r>
       <w:r>
-        <w:t xml:space="preserve">È difficile dire in anticipo se un </w:t>
-      </w:r>
-      <w:proofErr w:type="spellStart"/>
-      <w:r>
-        <w:t>RandomForestClassifier</w:t>
-      </w:r>
-      <w:proofErr w:type="spellEnd"/>
-      <w:r>
-        <w:t xml:space="preserve"> </w:t>
-      </w:r>
-      <w:r>
-        <w:t xml:space="preserve">funzionerà meglio o peggio di un </w:t>
-      </w:r>
-      <w:proofErr w:type="spellStart"/>
-      <w:r>
-        <w:t>ExtraTreesClassifier</w:t>
-      </w:r>
-      <w:proofErr w:type="spellEnd"/>
-      <w:r>
-        <w:t xml:space="preserve">. </w:t>
-      </w:r>
-      <w:r>
-        <w:t>Generalmente</w:t>
-      </w:r>
-      <w:r>
-        <w:t>, l'unico modo per sapere è provare entrambi e confrontar</w:t>
-      </w:r>
-      <w:r>
-        <w:t xml:space="preserve">li. </w:t>
-      </w:r>
-      <w:proofErr w:type="spellStart"/>
-      <w:r>
-        <w:t>RandomForestClassifier</w:t>
-      </w:r>
-      <w:proofErr w:type="spellEnd"/>
-      <w:r>
-        <w:t xml:space="preserve"> è il più conveniente e il più ottimizzato tra i </w:t>
-      </w:r>
-      <w:proofErr w:type="spellStart"/>
-      <w:r>
-        <w:t>Decision</w:t>
-      </w:r>
-      <w:proofErr w:type="spellEnd"/>
-      <w:r>
-        <w:t xml:space="preserve"> </w:t>
-      </w:r>
-      <w:proofErr w:type="spellStart"/>
-      <w:r>
-        <w:t>Trees</w:t>
-      </w:r>
-      <w:proofErr w:type="spellEnd"/>
-      <w:r>
-        <w:t xml:space="preserve">. </w:t>
-      </w:r>
-      <w:r>
-        <w:t>L’</w:t>
-      </w:r>
-      <w:proofErr w:type="spellStart"/>
-      <w:r>
-        <w:t>ExtraTreesClassifier</w:t>
-      </w:r>
-      <w:proofErr w:type="spellEnd"/>
-      <w:r>
-        <w:t xml:space="preserve"> è molto più veloce per l’addestramento rispetto al Random </w:t>
-      </w:r>
-      <w:proofErr w:type="spellStart"/>
-      <w:r>
-        <w:t>Forest</w:t>
-      </w:r>
-      <w:proofErr w:type="spellEnd"/>
-      <w:r>
-        <w:t xml:space="preserve"> e utilizza le stesse API.</w:t>
-      </w:r>
-      <w:r>
-        <w:t xml:space="preserve"> </w:t>
-      </w:r>
-      <w:r>
         <w:t xml:space="preserve">Questi </w:t>
       </w:r>
       <w:r>
-        <w:t xml:space="preserve">Random </w:t>
-      </w:r>
-      <w:proofErr w:type="spellStart"/>
-      <w:r>
-        <w:t>Forests</w:t>
-      </w:r>
-      <w:proofErr w:type="spellEnd"/>
-      <w:r>
-        <w:t xml:space="preserve"> </w:t>
+        <w:t xml:space="preserve">Random Forests </w:t>
       </w:r>
       <w:r>
         <w:t>permettono di</w:t>
@@ -3021,26 +2358,10 @@
         <w:t xml:space="preserve"> misurare </w:t>
       </w:r>
       <w:r>
-        <w:t xml:space="preserve">features </w:t>
-      </w:r>
-      <w:proofErr w:type="spellStart"/>
-      <w:r>
-        <w:t>importances</w:t>
-      </w:r>
-      <w:proofErr w:type="spellEnd"/>
-      <w:r>
-        <w:t xml:space="preserve"> in maniera semplice</w:t>
-      </w:r>
-      <w:r>
-        <w:t xml:space="preserve">. </w:t>
-      </w:r>
-      <w:proofErr w:type="spellStart"/>
-      <w:r>
-        <w:t>Scikit-Learn</w:t>
-      </w:r>
-      <w:proofErr w:type="spellEnd"/>
-      <w:r>
-        <w:t xml:space="preserve"> misura l'importanza di una </w:t>
+        <w:t>features importances in maniera semplice</w:t>
+      </w:r>
+      <w:r>
+        <w:t xml:space="preserve">. Scikit-Learn misura l'importanza di una </w:t>
       </w:r>
       <w:r>
         <w:t>features</w:t>
@@ -3069,6 +2390,9 @@
         <w:jc w:val="center"/>
       </w:pPr>
       <w:r>
+        <w:rPr>
+          <w:noProof/>
+        </w:rPr>
         <w:lastRenderedPageBreak/>
         <w:drawing>
           <wp:inline distT="0" distB="0" distL="0" distR="0" wp14:anchorId="56E0F97C" wp14:editId="63AC48C0">
@@ -3086,7 +2410,7 @@
                     <pic:cNvPicPr/>
                   </pic:nvPicPr>
                   <pic:blipFill>
-                    <a:blip r:embed="rId13"/>
+                    <a:blip r:embed="rId14"/>
                     <a:stretch>
                       <a:fillRect/>
                     </a:stretch>
@@ -3116,95 +2440,1411 @@
       <w:r>
         <w:t xml:space="preserve">Figura </w:t>
       </w:r>
-      <w:fldSimple w:instr=" SEQ Figura \* ARABIC ">
-        <w:r>
-          <w:rPr>
-            <w:noProof/>
-          </w:rPr>
-          <w:t>4</w:t>
-        </w:r>
-      </w:fldSimple>
-      <w:r>
-        <w:t xml:space="preserve">: Confronto </w:t>
-      </w:r>
-      <w:proofErr w:type="spellStart"/>
-      <w:r>
-        <w:t>RandomForestClassifier</w:t>
-      </w:r>
-      <w:proofErr w:type="spellEnd"/>
+      <w:r>
+        <w:fldChar w:fldCharType="begin"/>
+      </w:r>
+      <w:r>
+        <w:instrText xml:space="preserve"> SEQ Figura \* ARABIC </w:instrText>
+      </w:r>
+      <w:r>
+        <w:fldChar w:fldCharType="separate"/>
+      </w:r>
+      <w:r>
+        <w:rPr>
+          <w:noProof/>
+        </w:rPr>
+        <w:t>3</w:t>
+      </w:r>
+      <w:r>
+        <w:rPr>
+          <w:noProof/>
+        </w:rPr>
+        <w:fldChar w:fldCharType="end"/>
+      </w:r>
+      <w:r>
+        <w:t>: Confronto RandomForestClassifier e ExtraTrees</w:t>
+      </w:r>
+      <w:r>
+        <w:t>Classifier</w:t>
+      </w:r>
+      <w:bookmarkEnd w:id="6"/>
+    </w:p>
+    <w:p>
+      <w:r>
+        <w:t xml:space="preserve">In conclusione, si può vedere che con tutti i metodi utilizzati in questa fase di analisi dei dati le features più discriminanti ai fini della classificazione sono </w:t>
+      </w:r>
+      <w:r>
+        <w:t xml:space="preserve">le stesse </w:t>
+      </w:r>
+      <w:r>
+        <w:t xml:space="preserve">ma con </w:t>
+      </w:r>
+      <w:r>
+        <w:t>leggere differenze (ad esempio, la features exercise angina in RandomForestClassifier è molto meno importante rispetto a ExtraTreeClassifier)</w:t>
+      </w:r>
+    </w:p>
+    <w:p>
+      <w:pPr>
+        <w:pStyle w:val="Titolo1"/>
+      </w:pPr>
+      <w:bookmarkStart w:id="7" w:name="_Toc108188097"/>
+      <w:r>
+        <w:t>Classificazione</w:t>
+      </w:r>
+      <w:bookmarkEnd w:id="7"/>
+    </w:p>
+    <w:p>
+      <w:pPr>
+        <w:pStyle w:val="Titolo2"/>
+      </w:pPr>
+      <w:r>
+        <w:t>Decision Tree Classifier</w:t>
+      </w:r>
+    </w:p>
+    <w:p>
+      <w:r>
+        <w:t xml:space="preserve">Il primo tipo di classificatore utilizzato per effettuare delle predizioni di malattie cardiache è il Decision Tree. Questa scelta è dovuta in primo luogo per la semplicità del modello ma allo stesso tempo per </w:t>
+      </w:r>
+      <w:r>
+        <w:t xml:space="preserve">il buon potere espressivo. </w:t>
+      </w:r>
+      <w:r>
+        <w:t>I classificatori </w:t>
+      </w:r>
+      <w:r>
+        <w:rPr>
+          <w:b/>
+          <w:bCs/>
+        </w:rPr>
+        <w:t>Decision tree</w:t>
+      </w:r>
+      <w:r>
+        <w:t> possono essere visti come un modello che separa i dati prendendo delle decisioni basate su una serie di domande che vengono poste durante il processo decisionale.</w:t>
+      </w:r>
+      <w:r>
+        <w:t xml:space="preserve"> Il Decision Tree si basa sul concetto di Information Gain, ovvero si scelgono tr</w:t>
+      </w:r>
+      <w:r>
+        <w:t>a le features a disposizione quelle che offrono un guadagno maggiore per essere posizionate nei nodi ad bassa profondità dell’albero.</w:t>
+      </w:r>
+    </w:p>
+    <w:p>
+      <w:r>
+        <w:t xml:space="preserve">Nel nostro progetto sono stati applicati diversi alberi per la classificazione con varie profondità. La profondità può essere specificata attraverso un iperparametro (max_depth) all’interno del costruttore dell’albero. </w:t>
+      </w:r>
+      <w:r>
+        <w:t xml:space="preserve">In </w:t>
+      </w:r>
+      <w:r>
+        <w:t>scikit-learn</w:t>
+      </w:r>
+      <w:r>
+        <w:t xml:space="preserve">, nel caso in cui non si specifica la profondità, si genera un albero con un profondità necessaria per avere tutte le foglie con delle istanze pure (esempi appartenenti alla </w:t>
+      </w:r>
+      <w:r>
+        <w:t>stessa classe target), quindi ci si troverà ad avere un caso di overfitting sul training set. Le ulteriori profondità utilizzate per l’addestramento sono state 5, 10 e 15 nodi.</w:t>
+      </w:r>
+    </w:p>
+    <w:p>
+      <w:r>
+        <w:t>Per poter visualizzare l’albero che viene ottenuto attraverso l’addestramento</w:t>
+      </w:r>
+      <w:r>
+        <w:t xml:space="preserve"> è stata utilizzata la libreria </w:t>
+      </w:r>
+      <w:r>
+        <w:t>export_graphviz</w:t>
+      </w:r>
+      <w:r>
+        <w:t xml:space="preserve"> del modulo </w:t>
+      </w:r>
+      <w:r>
+        <w:t>sklearn.tree</w:t>
+      </w:r>
+    </w:p>
+    <w:p>
+      <w:r>
+        <w:t>Si può notare attraverso le accuracy che sono state ottenute dai diversi classificatori che l’albero con profondità pari a 5 si dimostra il migliore poiché riduce l’overfitting sul training test mantenendo dei risultati molto simili nell’accuracy del test set.</w:t>
+      </w:r>
+      <w:r>
+        <w:t xml:space="preserve"> I risultati ottenuti sull’albero di</w:t>
+      </w:r>
+      <w:r>
+        <w:t xml:space="preserve"> profondità sono:</w:t>
+      </w:r>
+    </w:p>
+    <w:p>
+      <w:pPr>
+        <w:keepNext/>
+        <w:jc w:val="center"/>
+      </w:pPr>
+      <w:r>
+        <w:drawing>
+          <wp:inline distT="0" distB="0" distL="0" distR="0" wp14:anchorId="7D07B40C" wp14:editId="3558A707">
+            <wp:extent cx="3302039" cy="510540"/>
+            <wp:effectExtent l="0" t="0" r="0" b="3810"/>
+            <wp:docPr id="4" name="Immagine 4" descr="Immagine che contiene testo, arancia&#10;&#10;Descrizione generata automaticamente"/>
+            <wp:cNvGraphicFramePr>
+              <a:graphicFrameLocks xmlns:a="http://schemas.openxmlformats.org/drawingml/2006/main" noChangeAspect="1"/>
+            </wp:cNvGraphicFramePr>
+            <a:graphic xmlns:a="http://schemas.openxmlformats.org/drawingml/2006/main">
+              <a:graphicData uri="http://schemas.openxmlformats.org/drawingml/2006/picture">
+                <pic:pic xmlns:pic="http://schemas.openxmlformats.org/drawingml/2006/picture">
+                  <pic:nvPicPr>
+                    <pic:cNvPr id="4" name="Immagine 4" descr="Immagine che contiene testo, arancia&#10;&#10;Descrizione generata automaticamente"/>
+                    <pic:cNvPicPr/>
+                  </pic:nvPicPr>
+                  <pic:blipFill>
+                    <a:blip r:embed="rId15"/>
+                    <a:stretch>
+                      <a:fillRect/>
+                    </a:stretch>
+                  </pic:blipFill>
+                  <pic:spPr>
+                    <a:xfrm>
+                      <a:off x="0" y="0"/>
+                      <a:ext cx="3391848" cy="524426"/>
+                    </a:xfrm>
+                    <a:prstGeom prst="rect">
+                      <a:avLst/>
+                    </a:prstGeom>
+                  </pic:spPr>
+                </pic:pic>
+              </a:graphicData>
+            </a:graphic>
+          </wp:inline>
+        </w:drawing>
+      </w:r>
+    </w:p>
+    <w:p>
+      <w:pPr>
+        <w:pStyle w:val="Didascalia"/>
+        <w:jc w:val="center"/>
+      </w:pPr>
+      <w:r>
+        <w:t xml:space="preserve">Figura </w:t>
+      </w:r>
+      <w:r>
+        <w:fldChar w:fldCharType="begin"/>
+      </w:r>
+      <w:r>
+        <w:instrText xml:space="preserve"> SEQ Figura \* ARABIC </w:instrText>
+      </w:r>
+      <w:r>
+        <w:fldChar w:fldCharType="separate"/>
+      </w:r>
+      <w:r>
+        <w:rPr>
+          <w:noProof/>
+        </w:rPr>
+        <w:t>4</w:t>
+      </w:r>
+      <w:r>
+        <w:fldChar w:fldCharType="end"/>
+      </w:r>
+      <w:r>
+        <w:t>: Risultati Accuracy su Decision Tree con profondità di 5 nodi</w:t>
+      </w:r>
+    </w:p>
+    <w:p>
+      <w:pPr>
+        <w:keepNext/>
+        <w:jc w:val="center"/>
+      </w:pPr>
+      <w:r>
+        <w:rPr>
+          <w:noProof/>
+        </w:rPr>
+        <w:lastRenderedPageBreak/>
+        <w:drawing>
+          <wp:inline distT="0" distB="0" distL="0" distR="0" wp14:anchorId="5DB069B2" wp14:editId="170AC5B0">
+            <wp:extent cx="6240780" cy="1255538"/>
+            <wp:effectExtent l="0" t="0" r="7620" b="1905"/>
+            <wp:docPr id="5" name="Immagine 5"/>
+            <wp:cNvGraphicFramePr>
+              <a:graphicFrameLocks xmlns:a="http://schemas.openxmlformats.org/drawingml/2006/main" noChangeAspect="1"/>
+            </wp:cNvGraphicFramePr>
+            <a:graphic xmlns:a="http://schemas.openxmlformats.org/drawingml/2006/main">
+              <a:graphicData uri="http://schemas.openxmlformats.org/drawingml/2006/picture">
+                <pic:pic xmlns:pic="http://schemas.openxmlformats.org/drawingml/2006/picture">
+                  <pic:nvPicPr>
+                    <pic:cNvPr id="5" name="Immagine 5"/>
+                    <pic:cNvPicPr/>
+                  </pic:nvPicPr>
+                  <pic:blipFill>
+                    <a:blip r:embed="rId16" cstate="print">
+                      <a:extLst>
+                        <a:ext uri="{28A0092B-C50C-407E-A947-70E740481C1C}">
+                          <a14:useLocalDpi xmlns:a14="http://schemas.microsoft.com/office/drawing/2010/main" val="0"/>
+                        </a:ext>
+                      </a:extLst>
+                    </a:blip>
+                    <a:stretch>
+                      <a:fillRect/>
+                    </a:stretch>
+                  </pic:blipFill>
+                  <pic:spPr>
+                    <a:xfrm>
+                      <a:off x="0" y="0"/>
+                      <a:ext cx="6256509" cy="1258702"/>
+                    </a:xfrm>
+                    <a:prstGeom prst="rect">
+                      <a:avLst/>
+                    </a:prstGeom>
+                  </pic:spPr>
+                </pic:pic>
+              </a:graphicData>
+            </a:graphic>
+          </wp:inline>
+        </w:drawing>
+      </w:r>
+    </w:p>
+    <w:p>
+      <w:pPr>
+        <w:pStyle w:val="Didascalia"/>
+        <w:jc w:val="center"/>
+      </w:pPr>
+      <w:r>
+        <w:t xml:space="preserve">Figura </w:t>
+      </w:r>
+      <w:r>
+        <w:fldChar w:fldCharType="begin"/>
+      </w:r>
+      <w:r>
+        <w:instrText xml:space="preserve"> SEQ Figura \* ARABIC </w:instrText>
+      </w:r>
+      <w:r>
+        <w:fldChar w:fldCharType="separate"/>
+      </w:r>
+      <w:r>
+        <w:rPr>
+          <w:noProof/>
+        </w:rPr>
+        <w:t>5</w:t>
+      </w:r>
+      <w:r>
+        <w:fldChar w:fldCharType="end"/>
+      </w:r>
+      <w:r>
+        <w:t>: Visualizzazione Decision Tree con profondità di 5 nodi</w:t>
+      </w:r>
+      <w:r>
+        <w:rPr>
+          <w:noProof/>
+        </w:rPr>
+        <w:t xml:space="preserve"> (libreria </w:t>
+      </w:r>
+      <w:r>
+        <w:rPr>
+          <w:noProof/>
+        </w:rPr>
+        <w:t>export_graphviz</w:t>
+      </w:r>
+      <w:r>
+        <w:rPr>
+          <w:noProof/>
+        </w:rPr>
+        <w:t>)</w:t>
+      </w:r>
+    </w:p>
+    <w:p>
+      <w:r>
+        <w:t xml:space="preserve"> </w:t>
+      </w:r>
+      <w:r>
+        <w:t xml:space="preserve">I </w:t>
+      </w:r>
+      <w:r>
+        <w:t>risultati</w:t>
+      </w:r>
+      <w:r>
+        <w:t xml:space="preserve"> ottenuti dagli altri </w:t>
+      </w:r>
+      <w:r>
+        <w:t>Decision Tree</w:t>
+      </w:r>
+      <w:r>
+        <w:t xml:space="preserve"> sono:</w:t>
+      </w:r>
+    </w:p>
+    <w:p>
+      <w:pPr>
+        <w:keepNext/>
+        <w:jc w:val="center"/>
+      </w:pPr>
+      <w:r>
+        <w:drawing>
+          <wp:inline distT="0" distB="0" distL="0" distR="0" wp14:anchorId="11D66C48" wp14:editId="5B1A9D42">
+            <wp:extent cx="6120130" cy="1146810"/>
+            <wp:effectExtent l="0" t="0" r="0" b="0"/>
+            <wp:docPr id="12" name="Immagine 12" descr="Immagine che contiene testo&#10;&#10;Descrizione generata automaticamente"/>
+            <wp:cNvGraphicFramePr>
+              <a:graphicFrameLocks xmlns:a="http://schemas.openxmlformats.org/drawingml/2006/main" noChangeAspect="1"/>
+            </wp:cNvGraphicFramePr>
+            <a:graphic xmlns:a="http://schemas.openxmlformats.org/drawingml/2006/main">
+              <a:graphicData uri="http://schemas.openxmlformats.org/drawingml/2006/picture">
+                <pic:pic xmlns:pic="http://schemas.openxmlformats.org/drawingml/2006/picture">
+                  <pic:nvPicPr>
+                    <pic:cNvPr id="12" name="Immagine 12" descr="Immagine che contiene testo&#10;&#10;Descrizione generata automaticamente"/>
+                    <pic:cNvPicPr/>
+                  </pic:nvPicPr>
+                  <pic:blipFill>
+                    <a:blip r:embed="rId17"/>
+                    <a:stretch>
+                      <a:fillRect/>
+                    </a:stretch>
+                  </pic:blipFill>
+                  <pic:spPr>
+                    <a:xfrm>
+                      <a:off x="0" y="0"/>
+                      <a:ext cx="6120130" cy="1146810"/>
+                    </a:xfrm>
+                    <a:prstGeom prst="rect">
+                      <a:avLst/>
+                    </a:prstGeom>
+                  </pic:spPr>
+                </pic:pic>
+              </a:graphicData>
+            </a:graphic>
+          </wp:inline>
+        </w:drawing>
+      </w:r>
+    </w:p>
+    <w:p>
+      <w:pPr>
+        <w:pStyle w:val="Didascalia"/>
+        <w:jc w:val="center"/>
+        <w:rPr>
+          <w:noProof/>
+        </w:rPr>
+      </w:pPr>
+      <w:r>
+        <w:t xml:space="preserve">Figura </w:t>
+      </w:r>
+      <w:r>
+        <w:fldChar w:fldCharType="begin"/>
+      </w:r>
+      <w:r>
+        <w:instrText xml:space="preserve"> SEQ Figura \* ARABIC </w:instrText>
+      </w:r>
+      <w:r>
+        <w:fldChar w:fldCharType="separate"/>
+      </w:r>
+      <w:r>
+        <w:rPr>
+          <w:noProof/>
+        </w:rPr>
+        <w:t>6</w:t>
+      </w:r>
+      <w:r>
+        <w:fldChar w:fldCharType="end"/>
+      </w:r>
+      <w:r>
+        <w:t>: Confronto risultati Decision Tree con va</w:t>
+      </w:r>
+      <w:r>
+        <w:rPr>
+          <w:noProof/>
+        </w:rPr>
+        <w:t>rie profondità</w:t>
+      </w:r>
+    </w:p>
+    <w:p>
+      <w:r>
+        <w:t>Come si può vedere nel caso di Decision Tree senza profondità specificata abbiamo che tutte le istanze del training set vengono classificate correttamente poiché l’albero costruito ha tutti gli split necessari per avere un completo adattamento</w:t>
+      </w:r>
+      <w:r>
+        <w:t>.</w:t>
+      </w:r>
+    </w:p>
+    <w:p>
+      <w:pPr>
+        <w:pStyle w:val="Titolo2"/>
+      </w:pPr>
+      <w:r>
+        <w:t>K-NN</w:t>
+      </w:r>
+    </w:p>
+    <w:p>
+      <w:r>
+        <w:t xml:space="preserve">K-NN è basato su un algoritmo molto semplice, ovvero attribuisce all’istanza che si vuole classificare l’etichetta della classe appartenente all’esempio più vicino (simile). In </w:t>
+      </w:r>
+      <w:r>
+        <w:t>scikit-learn</w:t>
+      </w:r>
+      <w:r>
+        <w:t xml:space="preserve">, uno degli iperparametri più importanti che può essere modificato è </w:t>
+      </w:r>
+      <w:r>
+        <w:rPr>
+          <w:b/>
+          <w:bCs/>
+        </w:rPr>
+        <w:t>n_neighbors</w:t>
+      </w:r>
+      <w:r>
+        <w:rPr>
+          <w:b/>
+          <w:bCs/>
+        </w:rPr>
+        <w:t>.</w:t>
+      </w:r>
+      <w:r>
+        <w:t xml:space="preserve"> Questo iperparametro consente di indicare quanti sono gli esempi più vicini che contribuiscono alla classificazione all’istanza. In questo caso</w:t>
+      </w:r>
+      <w:r>
+        <w:t>, l’iperparametro non è stato modificato lasciando il valore di default (n_neighbors = 5) poiché a seguito di variazioni del valore del parametro sono state ottenute</w:t>
+      </w:r>
+      <w:r>
+        <w:t xml:space="preserve"> dei risultati peggiori. Il risultato, quindi, è ottenuto utilizzando il valore di default di n_neighbors:</w:t>
+      </w:r>
+    </w:p>
+    <w:p>
+      <w:pPr>
+        <w:keepNext/>
+        <w:jc w:val="center"/>
+      </w:pPr>
+      <w:r>
+        <w:drawing>
+          <wp:inline distT="0" distB="0" distL="0" distR="0" wp14:anchorId="6AA54209" wp14:editId="04CAB535">
+            <wp:extent cx="4473328" cy="1828958"/>
+            <wp:effectExtent l="0" t="0" r="3810" b="0"/>
+            <wp:docPr id="13" name="Immagine 13" descr="Immagine che contiene tavolo&#10;&#10;Descrizione generata automaticamente"/>
+            <wp:cNvGraphicFramePr>
+              <a:graphicFrameLocks xmlns:a="http://schemas.openxmlformats.org/drawingml/2006/main" noChangeAspect="1"/>
+            </wp:cNvGraphicFramePr>
+            <a:graphic xmlns:a="http://schemas.openxmlformats.org/drawingml/2006/main">
+              <a:graphicData uri="http://schemas.openxmlformats.org/drawingml/2006/picture">
+                <pic:pic xmlns:pic="http://schemas.openxmlformats.org/drawingml/2006/picture">
+                  <pic:nvPicPr>
+                    <pic:cNvPr id="13" name="Immagine 13" descr="Immagine che contiene tavolo&#10;&#10;Descrizione generata automaticamente"/>
+                    <pic:cNvPicPr/>
+                  </pic:nvPicPr>
+                  <pic:blipFill>
+                    <a:blip r:embed="rId18"/>
+                    <a:stretch>
+                      <a:fillRect/>
+                    </a:stretch>
+                  </pic:blipFill>
+                  <pic:spPr>
+                    <a:xfrm>
+                      <a:off x="0" y="0"/>
+                      <a:ext cx="4473328" cy="1828958"/>
+                    </a:xfrm>
+                    <a:prstGeom prst="rect">
+                      <a:avLst/>
+                    </a:prstGeom>
+                  </pic:spPr>
+                </pic:pic>
+              </a:graphicData>
+            </a:graphic>
+          </wp:inline>
+        </w:drawing>
+      </w:r>
+    </w:p>
+    <w:p>
+      <w:pPr>
+        <w:pStyle w:val="Didascalia"/>
+        <w:jc w:val="center"/>
+      </w:pPr>
+      <w:r>
+        <w:t xml:space="preserve">Figura </w:t>
+      </w:r>
+      <w:r>
+        <w:fldChar w:fldCharType="begin"/>
+      </w:r>
+      <w:r>
+        <w:instrText xml:space="preserve"> SEQ Figura \* ARABIC </w:instrText>
+      </w:r>
+      <w:r>
+        <w:fldChar w:fldCharType="separate"/>
+      </w:r>
+      <w:r>
+        <w:rPr>
+          <w:noProof/>
+        </w:rPr>
+        <w:t>7</w:t>
+      </w:r>
+      <w:r>
+        <w:fldChar w:fldCharType="end"/>
+      </w:r>
+      <w:r>
+        <w:t>: Risultati classificatore K-NN</w:t>
+      </w:r>
+    </w:p>
+    <w:p>
+      <w:r>
+        <w:t xml:space="preserve">La </w:t>
+      </w:r>
+      <w:r>
+        <w:rPr>
+          <w:b/>
+          <w:bCs/>
+        </w:rPr>
+        <w:t>f1-score</w:t>
+      </w:r>
+      <w:r>
+        <w:t xml:space="preserve"> rappresenta la media armonica tra la precision e recall, mentre </w:t>
+      </w:r>
+      <w:r>
+        <w:rPr>
+          <w:b/>
+          <w:bCs/>
+        </w:rPr>
+        <w:t>support</w:t>
+      </w:r>
+      <w:r>
+        <w:t xml:space="preserve"> rappresenta il numero di casi individuati per ciascun valore della classe di appartenenza.</w:t>
+      </w:r>
+      <w:r>
+        <w:t xml:space="preserve"> I risultati ottenuti sono risultati peggiori rispetto alla classificazione attraverso Decision Tree.</w:t>
+      </w:r>
+    </w:p>
+    <w:p>
+      <w:pPr>
+        <w:pStyle w:val="Titolo2"/>
+      </w:pPr>
+    </w:p>
+    <w:p>
+      <w:pPr>
+        <w:pStyle w:val="Titolo2"/>
+      </w:pPr>
+      <w:r>
+        <w:t>SVM</w:t>
+      </w:r>
+    </w:p>
+    <w:p>
+      <w:r>
+        <w:t xml:space="preserve">L'obiettivo dell'algoritmo </w:t>
+      </w:r>
+      <w:r>
+        <w:t>SVM è</w:t>
+      </w:r>
+      <w:r>
+        <w:t xml:space="preserve"> trovare un iperpiano in uno spazio N-dimensionale (N — il numero di </w:t>
+      </w:r>
+      <w:r>
+        <w:t>features</w:t>
+      </w:r>
+      <w:r>
+        <w:t>) che classifichi distintamente i punti dati.</w:t>
+      </w:r>
+      <w:r>
+        <w:t xml:space="preserve"> </w:t>
+      </w:r>
+      <w:r>
+        <w:t>Nel costruttore di svm si hanno diversi iperparametri importanti</w:t>
+      </w:r>
+      <w:r>
+        <w:t>:</w:t>
+      </w:r>
+    </w:p>
+    <w:p>
+      <w:pPr>
+        <w:pStyle w:val="Paragrafoelenco"/>
+        <w:numPr>
+          <w:ilvl w:val="0"/>
+          <w:numId w:val="12"/>
+        </w:numPr>
+        <w:rPr>
+          <w:b/>
+          <w:bCs/>
+        </w:rPr>
+      </w:pPr>
+      <w:r>
+        <w:rPr>
+          <w:b/>
+          <w:bCs/>
+        </w:rPr>
+        <w:t>C</w:t>
+      </w:r>
+      <w:r>
+        <w:rPr>
+          <w:b/>
+          <w:bCs/>
+        </w:rPr>
+        <w:t xml:space="preserve"> </w:t>
+      </w:r>
+      <w:r>
+        <w:t xml:space="preserve">è un parametro di regolarizzazione. </w:t>
+      </w:r>
+      <w:r>
+        <w:t>All’aumentare del valore di C</w:t>
+      </w:r>
+      <w:r>
+        <w:t xml:space="preserve"> </w:t>
+      </w:r>
+      <w:r>
+        <w:t>diminuisce il numero di support vector (i.e., complessità del problema)</w:t>
+      </w:r>
+      <w:r>
+        <w:t xml:space="preserve">, </w:t>
+      </w:r>
+      <w:r>
+        <w:t>diminuisce il numero di errori sul Tra</w:t>
+      </w:r>
+      <w:r>
+        <w:t>i</w:t>
+      </w:r>
+      <w:r>
+        <w:t>ning Set</w:t>
+      </w:r>
       <w:r>
         <w:t xml:space="preserve"> e </w:t>
       </w:r>
-      <w:proofErr w:type="spellStart"/>
-      <w:r>
-        <w:t>ExtraTrees</w:t>
-      </w:r>
-      <w:r>
-        <w:t>Classifier</w:t>
-      </w:r>
-      <w:bookmarkEnd w:id="6"/>
-      <w:proofErr w:type="spellEnd"/>
-    </w:p>
-    <w:p>
-      <w:r>
-        <w:t xml:space="preserve">In conclusione, si può vedere che con tutti i metodi utilizzati in questa fase di analisi dei dati </w:t>
-      </w:r>
-      <w:proofErr w:type="gramStart"/>
-      <w:r>
-        <w:t>le features</w:t>
-      </w:r>
-      <w:proofErr w:type="gramEnd"/>
-      <w:r>
-        <w:t xml:space="preserve"> più discriminanti ai fini della classificazione sono </w:t>
-      </w:r>
-      <w:r>
-        <w:t xml:space="preserve">le stesse </w:t>
-      </w:r>
-      <w:r>
-        <w:t xml:space="preserve">ma con </w:t>
-      </w:r>
-      <w:r>
-        <w:t xml:space="preserve">leggere differenze (ad esempio, la features </w:t>
-      </w:r>
-      <w:proofErr w:type="spellStart"/>
-      <w:r>
-        <w:t>exercise</w:t>
-      </w:r>
-      <w:proofErr w:type="spellEnd"/>
-      <w:r>
-        <w:t xml:space="preserve"> angina in </w:t>
-      </w:r>
-      <w:proofErr w:type="spellStart"/>
-      <w:r>
-        <w:t>RandomForestClassifier</w:t>
-      </w:r>
-      <w:proofErr w:type="spellEnd"/>
-      <w:r>
-        <w:t xml:space="preserve"> è molto meno importante rispetto a </w:t>
-      </w:r>
-      <w:proofErr w:type="spellStart"/>
-      <w:r>
-        <w:t>ExtraTreeClassifier</w:t>
-      </w:r>
-      <w:proofErr w:type="spellEnd"/>
-      <w:r>
-        <w:t>)</w:t>
+      <w:r>
+        <w:t>diminuisce il margine di separazione (i.e., capacità di generalizzazione)</w:t>
+      </w:r>
+    </w:p>
+    <w:p>
+      <w:pPr>
+        <w:pStyle w:val="Paragrafoelenco"/>
+        <w:numPr>
+          <w:ilvl w:val="0"/>
+          <w:numId w:val="12"/>
+        </w:numPr>
+      </w:pPr>
+      <w:r>
+        <w:rPr>
+          <w:b/>
+          <w:bCs/>
+        </w:rPr>
+        <w:t>kernel</w:t>
+      </w:r>
+      <w:r>
+        <w:rPr>
+          <w:rFonts w:ascii="Segoe UI" w:hAnsi="Segoe UI" w:cs="Segoe UI"/>
+          <w:color w:val="212529"/>
+          <w:shd w:val="clear" w:color="auto" w:fill="FFFFFF"/>
+        </w:rPr>
+        <w:t xml:space="preserve"> </w:t>
+      </w:r>
+      <w:r>
+        <w:t>s</w:t>
+      </w:r>
+      <w:r>
+        <w:t xml:space="preserve">pecifica il tipo di kernel da utilizzare nell'algoritmo. Se non viene </w:t>
+      </w:r>
+      <w:r>
+        <w:t>specificato</w:t>
+      </w:r>
+      <w:r>
+        <w:t>, verrà utilizzato 'rbf'.</w:t>
+      </w:r>
+    </w:p>
+    <w:p>
+      <w:pPr>
+        <w:pStyle w:val="Paragrafoelenco"/>
+        <w:numPr>
+          <w:ilvl w:val="0"/>
+          <w:numId w:val="12"/>
+        </w:numPr>
+        <w:rPr>
+          <w:b/>
+          <w:bCs/>
+        </w:rPr>
+      </w:pPr>
+      <w:r>
+        <w:rPr>
+          <w:b/>
+          <w:bCs/>
+        </w:rPr>
+        <w:t>Random state</w:t>
+      </w:r>
+      <w:r>
+        <w:rPr>
+          <w:rFonts w:ascii="Segoe UI" w:hAnsi="Segoe UI" w:cs="Segoe UI"/>
+          <w:color w:val="212529"/>
+          <w:shd w:val="clear" w:color="auto" w:fill="FFFFFF"/>
+        </w:rPr>
+        <w:t xml:space="preserve"> </w:t>
+      </w:r>
+      <w:r>
+        <w:t>c</w:t>
+      </w:r>
+      <w:r>
+        <w:t>ontrolla la generazione di numeri pseudo casuali per mescolare i dati per le stime di probabilità.</w:t>
+      </w:r>
+      <w:r>
+        <w:t xml:space="preserve"> Consente, quindi, di avere gli stessi risultati nelle diverse esecuzioni.</w:t>
+      </w:r>
+    </w:p>
+    <w:p>
+      <w:pPr>
+        <w:pStyle w:val="Paragrafoelenco"/>
+        <w:numPr>
+          <w:ilvl w:val="0"/>
+          <w:numId w:val="12"/>
+        </w:numPr>
+        <w:rPr>
+          <w:b/>
+          <w:bCs/>
+        </w:rPr>
+      </w:pPr>
+      <w:r>
+        <w:rPr>
+          <w:b/>
+          <w:bCs/>
+        </w:rPr>
+        <w:t>E molti altri…</w:t>
+      </w:r>
+    </w:p>
+    <w:p>
+      <w:r>
+        <w:t xml:space="preserve">I </w:t>
+      </w:r>
+      <w:r>
+        <w:t xml:space="preserve">migliori </w:t>
+      </w:r>
+      <w:r>
+        <w:t>modelli</w:t>
+      </w:r>
+      <w:r>
+        <w:t xml:space="preserve"> SVM</w:t>
+      </w:r>
+      <w:r>
+        <w:t xml:space="preserve"> </w:t>
+      </w:r>
+      <w:r>
+        <w:t>impiegati</w:t>
+      </w:r>
+      <w:r>
+        <w:t xml:space="preserve"> sono stati ottenuti variando i parametri </w:t>
+      </w:r>
+      <w:r>
+        <w:rPr>
+          <w:b/>
+          <w:bCs/>
+        </w:rPr>
+        <w:t>C</w:t>
+      </w:r>
+      <w:r>
+        <w:t xml:space="preserve"> e </w:t>
+      </w:r>
+      <w:r>
+        <w:rPr>
+          <w:b/>
+          <w:bCs/>
+        </w:rPr>
+        <w:t>kernel</w:t>
+      </w:r>
+      <w:r>
+        <w:t xml:space="preserve">. </w:t>
+      </w:r>
+      <w:r>
+        <w:t xml:space="preserve">Il migliore classificatore SVM </w:t>
+      </w:r>
+      <w:r>
+        <w:t xml:space="preserve">è stato ottenuto impostando l’iperparametro C pari a 200 e come tipo di kernel lineare. Con la tipologia di kernel </w:t>
+      </w:r>
+      <w:r>
+        <w:t>RBF</w:t>
+      </w:r>
+      <w:r>
+        <w:t xml:space="preserve"> si ottengono dei risultati del tutto comparabili a quello con tipologia lineare.</w:t>
+      </w:r>
+    </w:p>
+    <w:p>
+      <w:r>
+        <w:t xml:space="preserve">I risultati ottenuti con parametri </w:t>
+      </w:r>
+      <w:r>
+        <w:t>C=200</w:t>
+      </w:r>
+      <w:r>
+        <w:t xml:space="preserve"> e</w:t>
+      </w:r>
+      <w:r>
+        <w:t xml:space="preserve"> kernel='linear'</w:t>
+      </w:r>
+      <w:r>
+        <w:t xml:space="preserve"> sono:</w:t>
+      </w:r>
+    </w:p>
+    <w:p>
+      <w:pPr>
+        <w:keepNext/>
+        <w:jc w:val="center"/>
+      </w:pPr>
+      <w:r>
+        <w:drawing>
+          <wp:inline distT="0" distB="0" distL="0" distR="0" wp14:anchorId="0F72780F" wp14:editId="07071C46">
+            <wp:extent cx="4686706" cy="1844200"/>
+            <wp:effectExtent l="0" t="0" r="0" b="3810"/>
+            <wp:docPr id="14" name="Immagine 14" descr="Immagine che contiene tavolo&#10;&#10;Descrizione generata automaticamente"/>
+            <wp:cNvGraphicFramePr>
+              <a:graphicFrameLocks xmlns:a="http://schemas.openxmlformats.org/drawingml/2006/main" noChangeAspect="1"/>
+            </wp:cNvGraphicFramePr>
+            <a:graphic xmlns:a="http://schemas.openxmlformats.org/drawingml/2006/main">
+              <a:graphicData uri="http://schemas.openxmlformats.org/drawingml/2006/picture">
+                <pic:pic xmlns:pic="http://schemas.openxmlformats.org/drawingml/2006/picture">
+                  <pic:nvPicPr>
+                    <pic:cNvPr id="14" name="Immagine 14" descr="Immagine che contiene tavolo&#10;&#10;Descrizione generata automaticamente"/>
+                    <pic:cNvPicPr/>
+                  </pic:nvPicPr>
+                  <pic:blipFill>
+                    <a:blip r:embed="rId19"/>
+                    <a:stretch>
+                      <a:fillRect/>
+                    </a:stretch>
+                  </pic:blipFill>
+                  <pic:spPr>
+                    <a:xfrm>
+                      <a:off x="0" y="0"/>
+                      <a:ext cx="4686706" cy="1844200"/>
+                    </a:xfrm>
+                    <a:prstGeom prst="rect">
+                      <a:avLst/>
+                    </a:prstGeom>
+                  </pic:spPr>
+                </pic:pic>
+              </a:graphicData>
+            </a:graphic>
+          </wp:inline>
+        </w:drawing>
+      </w:r>
+    </w:p>
+    <w:p>
+      <w:pPr>
+        <w:pStyle w:val="Didascalia"/>
+        <w:jc w:val="center"/>
+      </w:pPr>
+      <w:r>
+        <w:t xml:space="preserve">Figura </w:t>
+      </w:r>
+      <w:r>
+        <w:fldChar w:fldCharType="begin"/>
+      </w:r>
+      <w:r>
+        <w:instrText xml:space="preserve"> SEQ Figura \* ARABIC </w:instrText>
+      </w:r>
+      <w:r>
+        <w:fldChar w:fldCharType="separate"/>
+      </w:r>
+      <w:r>
+        <w:rPr>
+          <w:noProof/>
+        </w:rPr>
+        <w:t>8</w:t>
+      </w:r>
+      <w:r>
+        <w:fldChar w:fldCharType="end"/>
+      </w:r>
+      <w:r>
+        <w:t>: Risultati classificatore SVM</w:t>
+      </w:r>
+    </w:p>
+    <w:p>
+      <w:pPr>
+        <w:pStyle w:val="Titolo2"/>
+      </w:pPr>
+    </w:p>
+    <w:p>
+      <w:pPr>
+        <w:pStyle w:val="Titolo2"/>
+      </w:pPr>
+      <w:r>
+        <w:t>Naïves</w:t>
+      </w:r>
+      <w:r>
+        <w:t xml:space="preserve"> Bayes Classifier</w:t>
+      </w:r>
+    </w:p>
+    <w:p>
+      <w:r>
+        <w:t>I</w:t>
+      </w:r>
+      <w:r>
+        <w:t> metodi Naive Bayes sono un insieme di algoritmi di apprendimento supervisionato basati sull'applicazione del teorema di Bayes con l'assunzione "ingenua" dell'indipendenza condizionale tra ogni coppia di caratteristiche dato il valore della variabile di classe.</w:t>
+      </w:r>
+      <w:r>
+        <w:t xml:space="preserve"> Come sappiamo l’approccio Bayesiano si basa sulla teoria delle probabilità per assegnare ad un esempio la </w:t>
+      </w:r>
+      <w:r>
+        <w:t xml:space="preserve">relativa </w:t>
+      </w:r>
+      <w:r>
+        <w:t>classe di appartenenza</w:t>
+      </w:r>
+      <w:r>
+        <w:t>. In questo contesto è stato utilizzato</w:t>
+      </w:r>
+      <w:r>
+        <w:rPr>
+          <w:rFonts w:ascii="Segoe UI" w:hAnsi="Segoe UI" w:cs="Segoe UI"/>
+          <w:color w:val="212529"/>
+          <w:shd w:val="clear" w:color="auto" w:fill="FFFFFF"/>
+        </w:rPr>
+        <w:t xml:space="preserve"> </w:t>
+      </w:r>
+      <w:r>
+        <w:rPr>
+          <w:b/>
+          <w:bCs/>
+        </w:rPr>
+        <w:t xml:space="preserve">GaussianNB </w:t>
+      </w:r>
+      <w:r>
+        <w:t>che</w:t>
+      </w:r>
+      <w:r>
+        <w:t xml:space="preserve"> </w:t>
+      </w:r>
+      <w:r>
+        <w:t>implementa l'algoritmo Gaussian Naive Bayes per la classificazione. Si presume che la probabilità delle caratteristiche sia gaussiana:</w:t>
+      </w:r>
+    </w:p>
+    <w:p>
+      <w:pPr>
+        <w:jc w:val="center"/>
+      </w:pPr>
+      <w:r>
+        <w:drawing>
+          <wp:inline distT="0" distB="0" distL="0" distR="0" wp14:anchorId="7B78DDDD" wp14:editId="558BC8EA">
+            <wp:extent cx="3505504" cy="883997"/>
+            <wp:effectExtent l="0" t="0" r="0" b="0"/>
+            <wp:docPr id="15" name="Immagine 15"/>
+            <wp:cNvGraphicFramePr>
+              <a:graphicFrameLocks xmlns:a="http://schemas.openxmlformats.org/drawingml/2006/main" noChangeAspect="1"/>
+            </wp:cNvGraphicFramePr>
+            <a:graphic xmlns:a="http://schemas.openxmlformats.org/drawingml/2006/main">
+              <a:graphicData uri="http://schemas.openxmlformats.org/drawingml/2006/picture">
+                <pic:pic xmlns:pic="http://schemas.openxmlformats.org/drawingml/2006/picture">
+                  <pic:nvPicPr>
+                    <pic:cNvPr id="1" name=""/>
+                    <pic:cNvPicPr/>
+                  </pic:nvPicPr>
+                  <pic:blipFill>
+                    <a:blip r:embed="rId20"/>
+                    <a:stretch>
+                      <a:fillRect/>
+                    </a:stretch>
+                  </pic:blipFill>
+                  <pic:spPr>
+                    <a:xfrm>
+                      <a:off x="0" y="0"/>
+                      <a:ext cx="3505504" cy="883997"/>
+                    </a:xfrm>
+                    <a:prstGeom prst="rect">
+                      <a:avLst/>
+                    </a:prstGeom>
+                  </pic:spPr>
+                </pic:pic>
+              </a:graphicData>
+            </a:graphic>
+          </wp:inline>
+        </w:drawing>
+      </w:r>
+    </w:p>
+    <w:p>
+      <w:r>
+        <w:t>I</w:t>
+      </w:r>
+      <w:r>
+        <w:t xml:space="preserve"> risultati ottenuti attraverso GaussianNB sono:</w:t>
+      </w:r>
+    </w:p>
+    <w:p>
+      <w:pPr>
+        <w:keepNext/>
+        <w:jc w:val="center"/>
+      </w:pPr>
+    </w:p>
+    <w:p>
+      <w:pPr>
+        <w:keepNext/>
+        <w:jc w:val="center"/>
+      </w:pPr>
+      <w:r>
+        <w:drawing>
+          <wp:inline distT="0" distB="0" distL="0" distR="0" wp14:anchorId="609696BE" wp14:editId="1845533B">
+            <wp:extent cx="5037257" cy="1813717"/>
+            <wp:effectExtent l="0" t="0" r="0" b="0"/>
+            <wp:docPr id="16" name="Immagine 16" descr="Immagine che contiene tavolo&#10;&#10;Descrizione generata automaticamente"/>
+            <wp:cNvGraphicFramePr>
+              <a:graphicFrameLocks xmlns:a="http://schemas.openxmlformats.org/drawingml/2006/main" noChangeAspect="1"/>
+            </wp:cNvGraphicFramePr>
+            <a:graphic xmlns:a="http://schemas.openxmlformats.org/drawingml/2006/main">
+              <a:graphicData uri="http://schemas.openxmlformats.org/drawingml/2006/picture">
+                <pic:pic xmlns:pic="http://schemas.openxmlformats.org/drawingml/2006/picture">
+                  <pic:nvPicPr>
+                    <pic:cNvPr id="16" name="Immagine 16" descr="Immagine che contiene tavolo&#10;&#10;Descrizione generata automaticamente"/>
+                    <pic:cNvPicPr/>
+                  </pic:nvPicPr>
+                  <pic:blipFill>
+                    <a:blip r:embed="rId21"/>
+                    <a:stretch>
+                      <a:fillRect/>
+                    </a:stretch>
+                  </pic:blipFill>
+                  <pic:spPr>
+                    <a:xfrm>
+                      <a:off x="0" y="0"/>
+                      <a:ext cx="5037257" cy="1813717"/>
+                    </a:xfrm>
+                    <a:prstGeom prst="rect">
+                      <a:avLst/>
+                    </a:prstGeom>
+                  </pic:spPr>
+                </pic:pic>
+              </a:graphicData>
+            </a:graphic>
+          </wp:inline>
+        </w:drawing>
+      </w:r>
+    </w:p>
+    <w:p>
+      <w:pPr>
+        <w:pStyle w:val="Didascalia"/>
+        <w:jc w:val="center"/>
+      </w:pPr>
+      <w:r>
+        <w:t xml:space="preserve">Figura </w:t>
+      </w:r>
+      <w:r>
+        <w:fldChar w:fldCharType="begin"/>
+      </w:r>
+      <w:r>
+        <w:instrText xml:space="preserve"> SEQ Figura \* ARABIC </w:instrText>
+      </w:r>
+      <w:r>
+        <w:fldChar w:fldCharType="separate"/>
+      </w:r>
+      <w:r>
+        <w:rPr>
+          <w:noProof/>
+        </w:rPr>
+        <w:t>9</w:t>
+      </w:r>
+      <w:r>
+        <w:fldChar w:fldCharType="end"/>
+      </w:r>
+      <w:r>
+        <w:t>: Risultati Classificatore Naives Bayes</w:t>
+      </w:r>
+    </w:p>
+    <w:p>
+      <w:pPr>
+        <w:pStyle w:val="Titolo2"/>
+      </w:pPr>
+    </w:p>
+    <w:p>
+      <w:pPr>
+        <w:pStyle w:val="Titolo2"/>
+      </w:pPr>
+      <w:r>
+        <w:t>Logistic Regression</w:t>
+      </w:r>
+    </w:p>
+    <w:p>
+      <w:r>
+        <w:t>La regressione logistica stima la probabilità del verificarsi di un evento, come ad esempio voto espresso o non espress</w:t>
+      </w:r>
+      <w:r>
+        <w:t>o.</w:t>
+      </w:r>
+      <w:r>
+        <w:t xml:space="preserve"> </w:t>
+      </w:r>
+      <w:r>
+        <w:t>la regressione logistica viene utilizzata anche per stimare la relazione tra una variabile dipendente e una o più variabili indipendenti, ma viene utilizzata per fare una previsione circa una variabile categoriale rispetto a una continua. Una variabile categoriale può essere true o false, sì o no, 1 o 0 eccetera. </w:t>
+      </w:r>
+    </w:p>
+    <w:p>
+      <w:r>
+        <w:t xml:space="preserve">Uno degli iperparametri più importanti è la penalty. La penalty consente di definire quale tipo di </w:t>
+      </w:r>
+      <w:r>
+        <w:t>regolarizzazione utilizzare. Per default viene utilizzata la L2 (ridge). A seguito dell’addestramento di diversi modelli si giunti alla conclusione che tra la penalty L2 e None (assenza di regolarizzazione), in questo caso, offrono dei risultati simili e comparabili. I risultati sono i seguenti:</w:t>
+      </w:r>
+    </w:p>
+    <w:p/>
+    <w:p>
+      <w:pPr>
+        <w:keepNext/>
+        <w:jc w:val="center"/>
+      </w:pPr>
+      <w:r>
+        <w:drawing>
+          <wp:inline distT="0" distB="0" distL="0" distR="0" wp14:anchorId="036BA0DA" wp14:editId="710ACFD5">
+            <wp:extent cx="6120130" cy="2022475"/>
+            <wp:effectExtent l="0" t="0" r="0" b="0"/>
+            <wp:docPr id="17" name="Immagine 17" descr="Immagine che contiene testo&#10;&#10;Descrizione generata automaticamente"/>
+            <wp:cNvGraphicFramePr>
+              <a:graphicFrameLocks xmlns:a="http://schemas.openxmlformats.org/drawingml/2006/main" noChangeAspect="1"/>
+            </wp:cNvGraphicFramePr>
+            <a:graphic xmlns:a="http://schemas.openxmlformats.org/drawingml/2006/main">
+              <a:graphicData uri="http://schemas.openxmlformats.org/drawingml/2006/picture">
+                <pic:pic xmlns:pic="http://schemas.openxmlformats.org/drawingml/2006/picture">
+                  <pic:nvPicPr>
+                    <pic:cNvPr id="17" name="Immagine 17" descr="Immagine che contiene testo&#10;&#10;Descrizione generata automaticamente"/>
+                    <pic:cNvPicPr/>
+                  </pic:nvPicPr>
+                  <pic:blipFill>
+                    <a:blip r:embed="rId22"/>
+                    <a:stretch>
+                      <a:fillRect/>
+                    </a:stretch>
+                  </pic:blipFill>
+                  <pic:spPr>
+                    <a:xfrm>
+                      <a:off x="0" y="0"/>
+                      <a:ext cx="6120130" cy="2022475"/>
+                    </a:xfrm>
+                    <a:prstGeom prst="rect">
+                      <a:avLst/>
+                    </a:prstGeom>
+                  </pic:spPr>
+                </pic:pic>
+              </a:graphicData>
+            </a:graphic>
+          </wp:inline>
+        </w:drawing>
+      </w:r>
+    </w:p>
+    <w:p>
+      <w:pPr>
+        <w:pStyle w:val="Didascalia"/>
+        <w:jc w:val="center"/>
+        <w:rPr>
+          <w:noProof/>
+        </w:rPr>
+      </w:pPr>
+      <w:r>
+        <w:t xml:space="preserve">Figura </w:t>
+      </w:r>
+      <w:r>
+        <w:fldChar w:fldCharType="begin"/>
+      </w:r>
+      <w:r>
+        <w:instrText xml:space="preserve"> SEQ Figura \* ARABIC </w:instrText>
+      </w:r>
+      <w:r>
+        <w:fldChar w:fldCharType="separate"/>
+      </w:r>
+      <w:r>
+        <w:rPr>
+          <w:noProof/>
+        </w:rPr>
+        <w:t>10</w:t>
+      </w:r>
+      <w:r>
+        <w:fldChar w:fldCharType="end"/>
+      </w:r>
+      <w:r>
+        <w:t>: Confronto risultati Logistic Regression con diverse pena</w:t>
+      </w:r>
+      <w:r>
+        <w:rPr>
+          <w:noProof/>
+        </w:rPr>
+        <w:t>lty</w:t>
+      </w:r>
+    </w:p>
+    <w:p>
+      <w:pPr>
+        <w:pStyle w:val="Titolo2"/>
+      </w:pPr>
+    </w:p>
+    <w:p/>
+    <w:p/>
+    <w:p/>
+    <w:p/>
+    <w:p>
+      <w:pPr>
+        <w:pStyle w:val="Titolo2"/>
+      </w:pPr>
+      <w:r>
+        <w:lastRenderedPageBreak/>
+        <w:t>Random Forest</w:t>
+      </w:r>
+      <w:r>
+        <w:t xml:space="preserve"> (MIGLIOR MODELLO)</w:t>
+      </w:r>
+    </w:p>
+    <w:p>
+      <w:r>
+        <w:t xml:space="preserve">Il Random Forest, come suggerisce il </w:t>
+      </w:r>
+      <w:r>
+        <w:t>nome, è</w:t>
+      </w:r>
+      <w:r>
+        <w:t xml:space="preserve"> costituit</w:t>
+      </w:r>
+      <w:r>
+        <w:t>o da un gran numero di alberi decisionali (Decision Tree) che operano come un insieme. Ogni singolo albero nel Random Forest effettua una previsione di classe e la classe con il maggior numero di voti diventa la previsione del nostro modello.</w:t>
+      </w:r>
+    </w:p>
+    <w:p>
+      <w:pPr>
+        <w:keepNext/>
+        <w:jc w:val="center"/>
+      </w:pPr>
+      <w:r>
+        <w:drawing>
+          <wp:inline distT="0" distB="0" distL="0" distR="0" wp14:anchorId="36C9A7E2" wp14:editId="4ED41019">
+            <wp:extent cx="3284220" cy="3259226"/>
+            <wp:effectExtent l="0" t="0" r="0" b="0"/>
+            <wp:docPr id="20" name="Immagine 20"/>
+            <wp:cNvGraphicFramePr>
+              <a:graphicFrameLocks xmlns:a="http://schemas.openxmlformats.org/drawingml/2006/main" noChangeAspect="1"/>
+            </wp:cNvGraphicFramePr>
+            <a:graphic xmlns:a="http://schemas.openxmlformats.org/drawingml/2006/main">
+              <a:graphicData uri="http://schemas.openxmlformats.org/drawingml/2006/picture">
+                <pic:pic xmlns:pic="http://schemas.openxmlformats.org/drawingml/2006/picture">
+                  <pic:nvPicPr>
+                    <pic:cNvPr id="1" name=""/>
+                    <pic:cNvPicPr/>
+                  </pic:nvPicPr>
+                  <pic:blipFill>
+                    <a:blip r:embed="rId23"/>
+                    <a:stretch>
+                      <a:fillRect/>
+                    </a:stretch>
+                  </pic:blipFill>
+                  <pic:spPr>
+                    <a:xfrm>
+                      <a:off x="0" y="0"/>
+                      <a:ext cx="3290977" cy="3265932"/>
+                    </a:xfrm>
+                    <a:prstGeom prst="rect">
+                      <a:avLst/>
+                    </a:prstGeom>
+                  </pic:spPr>
+                </pic:pic>
+              </a:graphicData>
+            </a:graphic>
+          </wp:inline>
+        </w:drawing>
+      </w:r>
+    </w:p>
+    <w:p>
+      <w:pPr>
+        <w:pStyle w:val="Didascalia"/>
+        <w:jc w:val="center"/>
+        <w:rPr>
+          <w:noProof/>
+        </w:rPr>
+      </w:pPr>
+      <w:r>
+        <w:t xml:space="preserve">Figura </w:t>
+      </w:r>
+      <w:r>
+        <w:fldChar w:fldCharType="begin"/>
+      </w:r>
+      <w:r>
+        <w:instrText xml:space="preserve"> SEQ Figura \* ARABIC </w:instrText>
+      </w:r>
+      <w:r>
+        <w:fldChar w:fldCharType="separate"/>
+      </w:r>
+      <w:r>
+        <w:rPr>
+          <w:noProof/>
+        </w:rPr>
+        <w:t>11</w:t>
+      </w:r>
+      <w:r>
+        <w:fldChar w:fldCharType="end"/>
+      </w:r>
+      <w:r>
+        <w:t>: Visualizzazione di un modello Random Forest ed esecuzione</w:t>
+      </w:r>
+      <w:r>
+        <w:rPr>
+          <w:noProof/>
+        </w:rPr>
+        <w:t xml:space="preserve"> della stima</w:t>
+      </w:r>
+    </w:p>
+    <w:p>
+      <w:r>
+        <w:t>In questo caso è stato utilizzato un Random Forest con alberi di profondità pari a 5 (uguale al migliore modello individuato nei Decision Tree). I risultati ottenuti sono i seguenti:</w:t>
+      </w:r>
+    </w:p>
+    <w:p>
+      <w:pPr>
+        <w:keepNext/>
+        <w:jc w:val="center"/>
+      </w:pPr>
+      <w:r>
+        <w:drawing>
+          <wp:inline distT="0" distB="0" distL="0" distR="0" wp14:anchorId="70ECC71D" wp14:editId="0FC81A15">
+            <wp:extent cx="4557155" cy="1920406"/>
+            <wp:effectExtent l="0" t="0" r="0" b="3810"/>
+            <wp:docPr id="21" name="Immagine 21" descr="Immagine che contiene tavolo&#10;&#10;Descrizione generata automaticamente"/>
+            <wp:cNvGraphicFramePr>
+              <a:graphicFrameLocks xmlns:a="http://schemas.openxmlformats.org/drawingml/2006/main" noChangeAspect="1"/>
+            </wp:cNvGraphicFramePr>
+            <a:graphic xmlns:a="http://schemas.openxmlformats.org/drawingml/2006/main">
+              <a:graphicData uri="http://schemas.openxmlformats.org/drawingml/2006/picture">
+                <pic:pic xmlns:pic="http://schemas.openxmlformats.org/drawingml/2006/picture">
+                  <pic:nvPicPr>
+                    <pic:cNvPr id="21" name="Immagine 21" descr="Immagine che contiene tavolo&#10;&#10;Descrizione generata automaticamente"/>
+                    <pic:cNvPicPr/>
+                  </pic:nvPicPr>
+                  <pic:blipFill>
+                    <a:blip r:embed="rId24"/>
+                    <a:stretch>
+                      <a:fillRect/>
+                    </a:stretch>
+                  </pic:blipFill>
+                  <pic:spPr>
+                    <a:xfrm>
+                      <a:off x="0" y="0"/>
+                      <a:ext cx="4557155" cy="1920406"/>
+                    </a:xfrm>
+                    <a:prstGeom prst="rect">
+                      <a:avLst/>
+                    </a:prstGeom>
+                  </pic:spPr>
+                </pic:pic>
+              </a:graphicData>
+            </a:graphic>
+          </wp:inline>
+        </w:drawing>
+      </w:r>
+    </w:p>
+    <w:p>
+      <w:pPr>
+        <w:pStyle w:val="Didascalia"/>
+        <w:jc w:val="center"/>
+      </w:pPr>
+      <w:r>
+        <w:t xml:space="preserve">Figura </w:t>
+      </w:r>
+      <w:r>
+        <w:fldChar w:fldCharType="begin"/>
+      </w:r>
+      <w:r>
+        <w:instrText xml:space="preserve"> SEQ Figura \* ARABIC </w:instrText>
+      </w:r>
+      <w:r>
+        <w:fldChar w:fldCharType="separate"/>
+      </w:r>
+      <w:r>
+        <w:rPr>
+          <w:noProof/>
+        </w:rPr>
+        <w:t>12</w:t>
+      </w:r>
+      <w:r>
+        <w:fldChar w:fldCharType="end"/>
+      </w:r>
+      <w:r>
+        <w:t>: Risultati Classificatore Random Forest</w:t>
+      </w:r>
+    </w:p>
+    <w:p>
+      <w:r>
+        <w:t>Come si può vedere rispetto a tutti gli altri modelli discussi precedentemente, il Random Forest rappresenta il miglior classificatore poiché riesce ad ottenere dei buoni risultati sul test set senza avere overfitting sul training set.</w:t>
       </w:r>
     </w:p>
     <w:p>
       <w:pPr>
         <w:pStyle w:val="Titolo1"/>
       </w:pPr>
-      <w:bookmarkStart w:id="7" w:name="_Toc108188097"/>
-      <w:r>
-        <w:t>Classificazione</w:t>
-      </w:r>
-      <w:bookmarkEnd w:id="7"/>
-    </w:p>
-    <w:p>
-      <w:pPr>
-        <w:pStyle w:val="Titolo1"/>
-      </w:pPr>
       <w:bookmarkStart w:id="8" w:name="_Toc108188098"/>
       <w:r>
         <w:t>Conclusioni</w:t>
@@ -3215,7 +3855,7 @@
       </w:r>
     </w:p>
     <w:sectPr>
-      <w:footerReference w:type="default" r:id="rId14"/>
+      <w:footerReference w:type="default" r:id="rId25"/>
       <w:pgSz w:w="11906" w:h="16838"/>
       <w:pgMar w:top="1418" w:right="1134" w:bottom="1134" w:left="1134" w:header="709" w:footer="709" w:gutter="0"/>
       <w:cols w:space="708"/>
@@ -3433,6 +4073,119 @@
     </w:lvl>
   </w:abstractNum>
   <w:abstractNum w:abstractNumId="1" w15:restartNumberingAfterBreak="0">
+    <w:nsid w:val="0EB97A46"/>
+    <w:multiLevelType w:val="hybridMultilevel"/>
+    <w:tmpl w:val="335845F8"/>
+    <w:lvl w:ilvl="0" w:tplc="04100001">
+      <w:start w:val="1"/>
+      <w:numFmt w:val="bullet"/>
+      <w:lvlText w:val=""/>
+      <w:lvlJc w:val="left"/>
+      <w:pPr>
+        <w:ind w:left="720" w:hanging="360"/>
+      </w:pPr>
+      <w:rPr>
+        <w:rFonts w:ascii="Symbol" w:hAnsi="Symbol" w:hint="default"/>
+      </w:rPr>
+    </w:lvl>
+    <w:lvl w:ilvl="1" w:tplc="04100003" w:tentative="1">
+      <w:start w:val="1"/>
+      <w:numFmt w:val="bullet"/>
+      <w:lvlText w:val="o"/>
+      <w:lvlJc w:val="left"/>
+      <w:pPr>
+        <w:ind w:left="1440" w:hanging="360"/>
+      </w:pPr>
+      <w:rPr>
+        <w:rFonts w:ascii="Courier New" w:hAnsi="Courier New" w:cs="Courier New" w:hint="default"/>
+      </w:rPr>
+    </w:lvl>
+    <w:lvl w:ilvl="2" w:tplc="04100005" w:tentative="1">
+      <w:start w:val="1"/>
+      <w:numFmt w:val="bullet"/>
+      <w:lvlText w:val=""/>
+      <w:lvlJc w:val="left"/>
+      <w:pPr>
+        <w:ind w:left="2160" w:hanging="360"/>
+      </w:pPr>
+      <w:rPr>
+        <w:rFonts w:ascii="Wingdings" w:hAnsi="Wingdings" w:hint="default"/>
+      </w:rPr>
+    </w:lvl>
+    <w:lvl w:ilvl="3" w:tplc="04100001" w:tentative="1">
+      <w:start w:val="1"/>
+      <w:numFmt w:val="bullet"/>
+      <w:lvlText w:val=""/>
+      <w:lvlJc w:val="left"/>
+      <w:pPr>
+        <w:ind w:left="2880" w:hanging="360"/>
+      </w:pPr>
+      <w:rPr>
+        <w:rFonts w:ascii="Symbol" w:hAnsi="Symbol" w:hint="default"/>
+      </w:rPr>
+    </w:lvl>
+    <w:lvl w:ilvl="4" w:tplc="04100003" w:tentative="1">
+      <w:start w:val="1"/>
+      <w:numFmt w:val="bullet"/>
+      <w:lvlText w:val="o"/>
+      <w:lvlJc w:val="left"/>
+      <w:pPr>
+        <w:ind w:left="3600" w:hanging="360"/>
+      </w:pPr>
+      <w:rPr>
+        <w:rFonts w:ascii="Courier New" w:hAnsi="Courier New" w:cs="Courier New" w:hint="default"/>
+      </w:rPr>
+    </w:lvl>
+    <w:lvl w:ilvl="5" w:tplc="04100005" w:tentative="1">
+      <w:start w:val="1"/>
+      <w:numFmt w:val="bullet"/>
+      <w:lvlText w:val=""/>
+      <w:lvlJc w:val="left"/>
+      <w:pPr>
+        <w:ind w:left="4320" w:hanging="360"/>
+      </w:pPr>
+      <w:rPr>
+        <w:rFonts w:ascii="Wingdings" w:hAnsi="Wingdings" w:hint="default"/>
+      </w:rPr>
+    </w:lvl>
+    <w:lvl w:ilvl="6" w:tplc="04100001" w:tentative="1">
+      <w:start w:val="1"/>
+      <w:numFmt w:val="bullet"/>
+      <w:lvlText w:val=""/>
+      <w:lvlJc w:val="left"/>
+      <w:pPr>
+        <w:ind w:left="5040" w:hanging="360"/>
+      </w:pPr>
+      <w:rPr>
+        <w:rFonts w:ascii="Symbol" w:hAnsi="Symbol" w:hint="default"/>
+      </w:rPr>
+    </w:lvl>
+    <w:lvl w:ilvl="7" w:tplc="04100003" w:tentative="1">
+      <w:start w:val="1"/>
+      <w:numFmt w:val="bullet"/>
+      <w:lvlText w:val="o"/>
+      <w:lvlJc w:val="left"/>
+      <w:pPr>
+        <w:ind w:left="5760" w:hanging="360"/>
+      </w:pPr>
+      <w:rPr>
+        <w:rFonts w:ascii="Courier New" w:hAnsi="Courier New" w:cs="Courier New" w:hint="default"/>
+      </w:rPr>
+    </w:lvl>
+    <w:lvl w:ilvl="8" w:tplc="04100005" w:tentative="1">
+      <w:start w:val="1"/>
+      <w:numFmt w:val="bullet"/>
+      <w:lvlText w:val=""/>
+      <w:lvlJc w:val="left"/>
+      <w:pPr>
+        <w:ind w:left="6480" w:hanging="360"/>
+      </w:pPr>
+      <w:rPr>
+        <w:rFonts w:ascii="Wingdings" w:hAnsi="Wingdings" w:hint="default"/>
+      </w:rPr>
+    </w:lvl>
+  </w:abstractNum>
+  <w:abstractNum w:abstractNumId="2" w15:restartNumberingAfterBreak="0">
     <w:nsid w:val="17AD6D9B"/>
     <w:multiLevelType w:val="hybridMultilevel"/>
     <w:tmpl w:val="3C8AEA14"/>
@@ -3545,7 +4298,7 @@
       </w:rPr>
     </w:lvl>
   </w:abstractNum>
-  <w:abstractNum w:abstractNumId="2" w15:restartNumberingAfterBreak="0">
+  <w:abstractNum w:abstractNumId="3" w15:restartNumberingAfterBreak="0">
     <w:nsid w:val="229B3EF4"/>
     <w:multiLevelType w:val="multilevel"/>
     <w:tmpl w:val="93E8AC04"/>
@@ -3658,7 +4411,7 @@
       </w:pPr>
     </w:lvl>
   </w:abstractNum>
-  <w:abstractNum w:abstractNumId="3" w15:restartNumberingAfterBreak="0">
+  <w:abstractNum w:abstractNumId="4" w15:restartNumberingAfterBreak="0">
     <w:nsid w:val="2522413D"/>
     <w:multiLevelType w:val="multilevel"/>
     <w:tmpl w:val="1CD2051C"/>
@@ -3771,7 +4524,7 @@
       </w:pPr>
     </w:lvl>
   </w:abstractNum>
-  <w:abstractNum w:abstractNumId="4" w15:restartNumberingAfterBreak="0">
+  <w:abstractNum w:abstractNumId="5" w15:restartNumberingAfterBreak="0">
     <w:nsid w:val="2567174C"/>
     <w:multiLevelType w:val="hybridMultilevel"/>
     <w:tmpl w:val="0C72BA1A"/>
@@ -3884,7 +4637,7 @@
       </w:rPr>
     </w:lvl>
   </w:abstractNum>
-  <w:abstractNum w:abstractNumId="5" w15:restartNumberingAfterBreak="0">
+  <w:abstractNum w:abstractNumId="6" w15:restartNumberingAfterBreak="0">
     <w:nsid w:val="3A1E52DB"/>
     <w:multiLevelType w:val="multilevel"/>
     <w:tmpl w:val="B2F84426"/>
@@ -3997,7 +4750,7 @@
       </w:pPr>
     </w:lvl>
   </w:abstractNum>
-  <w:abstractNum w:abstractNumId="6" w15:restartNumberingAfterBreak="0">
+  <w:abstractNum w:abstractNumId="7" w15:restartNumberingAfterBreak="0">
     <w:nsid w:val="48B470FF"/>
     <w:multiLevelType w:val="multilevel"/>
     <w:tmpl w:val="66F43152"/>
@@ -4110,7 +4863,7 @@
       </w:pPr>
     </w:lvl>
   </w:abstractNum>
-  <w:abstractNum w:abstractNumId="7" w15:restartNumberingAfterBreak="0">
+  <w:abstractNum w:abstractNumId="8" w15:restartNumberingAfterBreak="0">
     <w:nsid w:val="5E495512"/>
     <w:multiLevelType w:val="multilevel"/>
     <w:tmpl w:val="B7B06F80"/>
@@ -4223,7 +4976,7 @@
       </w:pPr>
     </w:lvl>
   </w:abstractNum>
-  <w:abstractNum w:abstractNumId="8" w15:restartNumberingAfterBreak="0">
+  <w:abstractNum w:abstractNumId="9" w15:restartNumberingAfterBreak="0">
     <w:nsid w:val="652C08D3"/>
     <w:multiLevelType w:val="multilevel"/>
     <w:tmpl w:val="62501964"/>
@@ -4336,7 +5089,7 @@
       </w:pPr>
     </w:lvl>
   </w:abstractNum>
-  <w:abstractNum w:abstractNumId="9" w15:restartNumberingAfterBreak="0">
+  <w:abstractNum w:abstractNumId="10" w15:restartNumberingAfterBreak="0">
     <w:nsid w:val="6BD179D0"/>
     <w:multiLevelType w:val="multilevel"/>
     <w:tmpl w:val="E024553E"/>
@@ -4449,7 +5202,7 @@
       </w:pPr>
     </w:lvl>
   </w:abstractNum>
-  <w:abstractNum w:abstractNumId="10" w15:restartNumberingAfterBreak="0">
+  <w:abstractNum w:abstractNumId="11" w15:restartNumberingAfterBreak="0">
     <w:nsid w:val="6C4F5F08"/>
     <w:multiLevelType w:val="hybridMultilevel"/>
     <w:tmpl w:val="0A662946"/>
@@ -4566,34 +5319,37 @@
     <w:abstractNumId w:val="0"/>
   </w:num>
   <w:num w:numId="2" w16cid:durableId="670451807">
+    <w:abstractNumId w:val="9"/>
+  </w:num>
+  <w:num w:numId="3" w16cid:durableId="2133552339">
+    <w:abstractNumId w:val="7"/>
+  </w:num>
+  <w:num w:numId="4" w16cid:durableId="1166750662">
+    <w:abstractNumId w:val="6"/>
+  </w:num>
+  <w:num w:numId="5" w16cid:durableId="1465351018">
+    <w:abstractNumId w:val="10"/>
+  </w:num>
+  <w:num w:numId="6" w16cid:durableId="1993826675">
+    <w:abstractNumId w:val="3"/>
+  </w:num>
+  <w:num w:numId="7" w16cid:durableId="181945269">
+    <w:abstractNumId w:val="4"/>
+  </w:num>
+  <w:num w:numId="8" w16cid:durableId="24868677">
     <w:abstractNumId w:val="8"/>
   </w:num>
-  <w:num w:numId="3" w16cid:durableId="2133552339">
-    <w:abstractNumId w:val="6"/>
+  <w:num w:numId="9" w16cid:durableId="1441485015">
+    <w:abstractNumId w:val="2"/>
   </w:num>
-  <w:num w:numId="4" w16cid:durableId="1166750662">
+  <w:num w:numId="10" w16cid:durableId="207572620">
     <w:abstractNumId w:val="5"/>
   </w:num>
-  <w:num w:numId="5" w16cid:durableId="1465351018">
-    <w:abstractNumId w:val="9"/>
+  <w:num w:numId="11" w16cid:durableId="593440650">
+    <w:abstractNumId w:val="11"/>
   </w:num>
-  <w:num w:numId="6" w16cid:durableId="1993826675">
-    <w:abstractNumId w:val="2"/>
-  </w:num>
-  <w:num w:numId="7" w16cid:durableId="181945269">
-    <w:abstractNumId w:val="3"/>
-  </w:num>
-  <w:num w:numId="8" w16cid:durableId="24868677">
-    <w:abstractNumId w:val="7"/>
-  </w:num>
-  <w:num w:numId="9" w16cid:durableId="1441485015">
+  <w:num w:numId="12" w16cid:durableId="86660565">
     <w:abstractNumId w:val="1"/>
-  </w:num>
-  <w:num w:numId="10" w16cid:durableId="207572620">
-    <w:abstractNumId w:val="4"/>
-  </w:num>
-  <w:num w:numId="11" w16cid:durableId="593440650">
-    <w:abstractNumId w:val="10"/>
   </w:num>
 </w:numbering>
 </file>
@@ -5040,6 +5796,29 @@
       <w:szCs w:val="26"/>
     </w:rPr>
   </w:style>
+  <w:style w:type="paragraph" w:styleId="Titolo3">
+    <w:name w:val="heading 3"/>
+    <w:basedOn w:val="Normale"/>
+    <w:next w:val="Normale"/>
+    <w:link w:val="Titolo3Carattere"/>
+    <w:uiPriority w:val="9"/>
+    <w:semiHidden/>
+    <w:unhideWhenUsed/>
+    <w:qFormat/>
+    <w:rsid w:val="000F37D5"/>
+    <w:pPr>
+      <w:keepNext/>
+      <w:keepLines/>
+      <w:spacing w:before="40" w:after="0"/>
+      <w:outlineLvl w:val="2"/>
+    </w:pPr>
+    <w:rPr>
+      <w:rFonts w:asciiTheme="majorHAnsi" w:eastAsiaTheme="majorEastAsia" w:hAnsiTheme="majorHAnsi" w:cstheme="majorBidi"/>
+      <w:color w:val="1F3763" w:themeColor="accent1" w:themeShade="7F"/>
+      <w:sz w:val="24"/>
+      <w:szCs w:val="24"/>
+    </w:rPr>
+  </w:style>
   <w:style w:type="character" w:default="1" w:styleId="Carpredefinitoparagrafo">
     <w:name w:val="Default Paragraph Font"/>
     <w:uiPriority w:val="1"/>
@@ -5285,6 +6064,68 @@
     <w:pPr>
       <w:spacing w:after="0"/>
     </w:pPr>
+  </w:style>
+  <w:style w:type="paragraph" w:styleId="Sottotitolo">
+    <w:name w:val="Subtitle"/>
+    <w:basedOn w:val="Normale"/>
+    <w:next w:val="Normale"/>
+    <w:link w:val="SottotitoloCarattere"/>
+    <w:uiPriority w:val="11"/>
+    <w:qFormat/>
+    <w:rsid w:val="00CE4D1C"/>
+    <w:pPr>
+      <w:numPr>
+        <w:ilvl w:val="1"/>
+      </w:numPr>
+    </w:pPr>
+    <w:rPr>
+      <w:rFonts w:eastAsiaTheme="minorEastAsia"/>
+      <w:color w:val="5A5A5A" w:themeColor="text1" w:themeTint="A5"/>
+      <w:spacing w:val="15"/>
+    </w:rPr>
+  </w:style>
+  <w:style w:type="character" w:customStyle="1" w:styleId="SottotitoloCarattere">
+    <w:name w:val="Sottotitolo Carattere"/>
+    <w:basedOn w:val="Carpredefinitoparagrafo"/>
+    <w:link w:val="Sottotitolo"/>
+    <w:uiPriority w:val="11"/>
+    <w:rsid w:val="00CE4D1C"/>
+    <w:rPr>
+      <w:rFonts w:eastAsiaTheme="minorEastAsia"/>
+      <w:color w:val="5A5A5A" w:themeColor="text1" w:themeTint="A5"/>
+      <w:spacing w:val="15"/>
+    </w:rPr>
+  </w:style>
+  <w:style w:type="character" w:customStyle="1" w:styleId="Titolo3Carattere">
+    <w:name w:val="Titolo 3 Carattere"/>
+    <w:basedOn w:val="Carpredefinitoparagrafo"/>
+    <w:link w:val="Titolo3"/>
+    <w:uiPriority w:val="9"/>
+    <w:semiHidden/>
+    <w:rsid w:val="000F37D5"/>
+    <w:rPr>
+      <w:rFonts w:asciiTheme="majorHAnsi" w:eastAsiaTheme="majorEastAsia" w:hAnsiTheme="majorHAnsi" w:cstheme="majorBidi"/>
+      <w:color w:val="1F3763" w:themeColor="accent1" w:themeShade="7F"/>
+      <w:sz w:val="24"/>
+      <w:szCs w:val="24"/>
+    </w:rPr>
+  </w:style>
+  <w:style w:type="character" w:customStyle="1" w:styleId="pre">
+    <w:name w:val="pre"/>
+    <w:basedOn w:val="Carpredefinitoparagrafo"/>
+    <w:rsid w:val="006A74AF"/>
+  </w:style>
+  <w:style w:type="character" w:styleId="Menzionenonrisolta">
+    <w:name w:val="Unresolved Mention"/>
+    <w:basedOn w:val="Carpredefinitoparagrafo"/>
+    <w:uiPriority w:val="99"/>
+    <w:semiHidden/>
+    <w:unhideWhenUsed/>
+    <w:rsid w:val="009B7BA4"/>
+    <w:rPr>
+      <w:color w:val="605E5C"/>
+      <w:shd w:val="clear" w:color="auto" w:fill="E1DFDD"/>
+    </w:rPr>
   </w:style>
 </w:styles>
 </file>

</xml_diff>

<commit_message>
Continuo Relazione Word e piccole modifiche notebook
</commit_message>
<xml_diff>
--- a/Heart Diseases.docx
+++ b/Heart Diseases.docx
@@ -220,7 +220,7 @@
           <w:r>
             <w:fldChar w:fldCharType="separate"/>
           </w:r>
-          <w:hyperlink w:anchor="_Toc109149660" w:history="1">
+          <w:hyperlink w:anchor="_Toc109647239" w:history="1">
             <w:r>
               <w:rPr>
                 <w:rStyle w:val="Collegamentoipertestuale"/>
@@ -247,7 +247,7 @@
                 <w:noProof/>
                 <w:webHidden/>
               </w:rPr>
-              <w:instrText xml:space="preserve"> PAGEREF _Toc109149660 \h </w:instrText>
+              <w:instrText xml:space="preserve"> PAGEREF _Toc109647239 \h </w:instrText>
             </w:r>
             <w:r>
               <w:rPr>
@@ -290,7 +290,7 @@
               <w:lang w:eastAsia="it-IT"/>
             </w:rPr>
           </w:pPr>
-          <w:hyperlink w:anchor="_Toc109149661" w:history="1">
+          <w:hyperlink w:anchor="_Toc109647240" w:history="1">
             <w:r>
               <w:rPr>
                 <w:rStyle w:val="Collegamentoipertestuale"/>
@@ -317,7 +317,7 @@
                 <w:noProof/>
                 <w:webHidden/>
               </w:rPr>
-              <w:instrText xml:space="preserve"> PAGEREF _Toc109149661 \h </w:instrText>
+              <w:instrText xml:space="preserve"> PAGEREF _Toc109647240 \h </w:instrText>
             </w:r>
             <w:r>
               <w:rPr>
@@ -337,7 +337,7 @@
                 <w:noProof/>
                 <w:webHidden/>
               </w:rPr>
-              <w:t>5</w:t>
+              <w:t>4</w:t>
             </w:r>
             <w:r>
               <w:rPr>
@@ -360,7 +360,7 @@
               <w:lang w:eastAsia="it-IT"/>
             </w:rPr>
           </w:pPr>
-          <w:hyperlink w:anchor="_Toc109149662" w:history="1">
+          <w:hyperlink w:anchor="_Toc109647241" w:history="1">
             <w:r>
               <w:rPr>
                 <w:rStyle w:val="Collegamentoipertestuale"/>
@@ -387,7 +387,7 @@
                 <w:noProof/>
                 <w:webHidden/>
               </w:rPr>
-              <w:instrText xml:space="preserve"> PAGEREF _Toc109149662 \h </w:instrText>
+              <w:instrText xml:space="preserve"> PAGEREF _Toc109647241 \h </w:instrText>
             </w:r>
             <w:r>
               <w:rPr>
@@ -430,7 +430,7 @@
               <w:lang w:eastAsia="it-IT"/>
             </w:rPr>
           </w:pPr>
-          <w:hyperlink w:anchor="_Toc109149663" w:history="1">
+          <w:hyperlink w:anchor="_Toc109647242" w:history="1">
             <w:r>
               <w:rPr>
                 <w:rStyle w:val="Collegamentoipertestuale"/>
@@ -457,7 +457,7 @@
                 <w:noProof/>
                 <w:webHidden/>
               </w:rPr>
-              <w:instrText xml:space="preserve"> PAGEREF _Toc109149663 \h </w:instrText>
+              <w:instrText xml:space="preserve"> PAGEREF _Toc109647242 \h </w:instrText>
             </w:r>
             <w:r>
               <w:rPr>
@@ -500,7 +500,7 @@
               <w:lang w:eastAsia="it-IT"/>
             </w:rPr>
           </w:pPr>
-          <w:hyperlink w:anchor="_Toc109149664" w:history="1">
+          <w:hyperlink w:anchor="_Toc109647243" w:history="1">
             <w:r>
               <w:rPr>
                 <w:rStyle w:val="Collegamentoipertestuale"/>
@@ -527,7 +527,7 @@
                 <w:noProof/>
                 <w:webHidden/>
               </w:rPr>
-              <w:instrText xml:space="preserve"> PAGEREF _Toc109149664 \h </w:instrText>
+              <w:instrText xml:space="preserve"> PAGEREF _Toc109647243 \h </w:instrText>
             </w:r>
             <w:r>
               <w:rPr>
@@ -570,7 +570,7 @@
               <w:lang w:eastAsia="it-IT"/>
             </w:rPr>
           </w:pPr>
-          <w:hyperlink w:anchor="_Toc109149665" w:history="1">
+          <w:hyperlink w:anchor="_Toc109647244" w:history="1">
             <w:r>
               <w:rPr>
                 <w:rStyle w:val="Collegamentoipertestuale"/>
@@ -597,7 +597,7 @@
                 <w:noProof/>
                 <w:webHidden/>
               </w:rPr>
-              <w:instrText xml:space="preserve"> PAGEREF _Toc109149665 \h </w:instrText>
+              <w:instrText xml:space="preserve"> PAGEREF _Toc109647244 \h </w:instrText>
             </w:r>
             <w:r>
               <w:rPr>
@@ -640,7 +640,7 @@
               <w:lang w:eastAsia="it-IT"/>
             </w:rPr>
           </w:pPr>
-          <w:hyperlink w:anchor="_Toc109149666" w:history="1">
+          <w:hyperlink w:anchor="_Toc109647245" w:history="1">
             <w:r>
               <w:rPr>
                 <w:rStyle w:val="Collegamentoipertestuale"/>
@@ -667,7 +667,7 @@
                 <w:noProof/>
                 <w:webHidden/>
               </w:rPr>
-              <w:instrText xml:space="preserve"> PAGEREF _Toc109149666 \h </w:instrText>
+              <w:instrText xml:space="preserve"> PAGEREF _Toc109647245 \h </w:instrText>
             </w:r>
             <w:r>
               <w:rPr>
@@ -710,7 +710,7 @@
               <w:lang w:eastAsia="it-IT"/>
             </w:rPr>
           </w:pPr>
-          <w:hyperlink w:anchor="_Toc109149667" w:history="1">
+          <w:hyperlink w:anchor="_Toc109647246" w:history="1">
             <w:r>
               <w:rPr>
                 <w:rStyle w:val="Collegamentoipertestuale"/>
@@ -737,7 +737,7 @@
                 <w:noProof/>
                 <w:webHidden/>
               </w:rPr>
-              <w:instrText xml:space="preserve"> PAGEREF _Toc109149667 \h </w:instrText>
+              <w:instrText xml:space="preserve"> PAGEREF _Toc109647246 \h </w:instrText>
             </w:r>
             <w:r>
               <w:rPr>
@@ -780,7 +780,7 @@
               <w:lang w:eastAsia="it-IT"/>
             </w:rPr>
           </w:pPr>
-          <w:hyperlink w:anchor="_Toc109149668" w:history="1">
+          <w:hyperlink w:anchor="_Toc109647247" w:history="1">
             <w:r>
               <w:rPr>
                 <w:rStyle w:val="Collegamentoipertestuale"/>
@@ -807,7 +807,7 @@
                 <w:noProof/>
                 <w:webHidden/>
               </w:rPr>
-              <w:instrText xml:space="preserve"> PAGEREF _Toc109149668 \h </w:instrText>
+              <w:instrText xml:space="preserve"> PAGEREF _Toc109647247 \h </w:instrText>
             </w:r>
             <w:r>
               <w:rPr>
@@ -850,7 +850,7 @@
               <w:lang w:eastAsia="it-IT"/>
             </w:rPr>
           </w:pPr>
-          <w:hyperlink w:anchor="_Toc109149669" w:history="1">
+          <w:hyperlink w:anchor="_Toc109647248" w:history="1">
             <w:r>
               <w:rPr>
                 <w:rStyle w:val="Collegamentoipertestuale"/>
@@ -877,7 +877,7 @@
                 <w:noProof/>
                 <w:webHidden/>
               </w:rPr>
-              <w:instrText xml:space="preserve"> PAGEREF _Toc109149669 \h </w:instrText>
+              <w:instrText xml:space="preserve"> PAGEREF _Toc109647248 \h </w:instrText>
             </w:r>
             <w:r>
               <w:rPr>
@@ -920,7 +920,7 @@
               <w:lang w:eastAsia="it-IT"/>
             </w:rPr>
           </w:pPr>
-          <w:hyperlink w:anchor="_Toc109149670" w:history="1">
+          <w:hyperlink w:anchor="_Toc109647249" w:history="1">
             <w:r>
               <w:rPr>
                 <w:rStyle w:val="Collegamentoipertestuale"/>
@@ -947,7 +947,7 @@
                 <w:noProof/>
                 <w:webHidden/>
               </w:rPr>
-              <w:instrText xml:space="preserve"> PAGEREF _Toc109149670 \h </w:instrText>
+              <w:instrText xml:space="preserve"> PAGEREF _Toc109647249 \h </w:instrText>
             </w:r>
             <w:r>
               <w:rPr>
@@ -990,7 +990,7 @@
               <w:lang w:eastAsia="it-IT"/>
             </w:rPr>
           </w:pPr>
-          <w:hyperlink w:anchor="_Toc109149671" w:history="1">
+          <w:hyperlink w:anchor="_Toc109647250" w:history="1">
             <w:r>
               <w:rPr>
                 <w:rStyle w:val="Collegamentoipertestuale"/>
@@ -1017,7 +1017,7 @@
                 <w:noProof/>
                 <w:webHidden/>
               </w:rPr>
-              <w:instrText xml:space="preserve"> PAGEREF _Toc109149671 \h </w:instrText>
+              <w:instrText xml:space="preserve"> PAGEREF _Toc109647250 \h </w:instrText>
             </w:r>
             <w:r>
               <w:rPr>
@@ -1060,7 +1060,7 @@
               <w:lang w:eastAsia="it-IT"/>
             </w:rPr>
           </w:pPr>
-          <w:hyperlink w:anchor="_Toc109149672" w:history="1">
+          <w:hyperlink w:anchor="_Toc109647251" w:history="1">
             <w:r>
               <w:rPr>
                 <w:rStyle w:val="Collegamentoipertestuale"/>
@@ -1087,7 +1087,7 @@
                 <w:noProof/>
                 <w:webHidden/>
               </w:rPr>
-              <w:instrText xml:space="preserve"> PAGEREF _Toc109149672 \h </w:instrText>
+              <w:instrText xml:space="preserve"> PAGEREF _Toc109647251 \h </w:instrText>
             </w:r>
             <w:r>
               <w:rPr>
@@ -1108,6 +1108,146 @@
                 <w:webHidden/>
               </w:rPr>
               <w:t>12</w:t>
+            </w:r>
+            <w:r>
+              <w:rPr>
+                <w:noProof/>
+                <w:webHidden/>
+              </w:rPr>
+              <w:fldChar w:fldCharType="end"/>
+            </w:r>
+          </w:hyperlink>
+        </w:p>
+        <w:p>
+          <w:pPr>
+            <w:pStyle w:val="Sommario2"/>
+            <w:tabs>
+              <w:tab w:val="right" w:leader="dot" w:pos="9628"/>
+            </w:tabs>
+            <w:rPr>
+              <w:rFonts w:eastAsiaTheme="minorEastAsia"/>
+              <w:noProof/>
+              <w:lang w:eastAsia="it-IT"/>
+            </w:rPr>
+          </w:pPr>
+          <w:hyperlink w:anchor="_Toc109647252" w:history="1">
+            <w:r>
+              <w:rPr>
+                <w:rStyle w:val="Collegamentoipertestuale"/>
+                <w:noProof/>
+              </w:rPr>
+              <w:t>Features Selection</w:t>
+            </w:r>
+            <w:r>
+              <w:rPr>
+                <w:noProof/>
+                <w:webHidden/>
+              </w:rPr>
+              <w:tab/>
+            </w:r>
+            <w:r>
+              <w:rPr>
+                <w:noProof/>
+                <w:webHidden/>
+              </w:rPr>
+              <w:fldChar w:fldCharType="begin"/>
+            </w:r>
+            <w:r>
+              <w:rPr>
+                <w:noProof/>
+                <w:webHidden/>
+              </w:rPr>
+              <w:instrText xml:space="preserve"> PAGEREF _Toc109647252 \h </w:instrText>
+            </w:r>
+            <w:r>
+              <w:rPr>
+                <w:noProof/>
+                <w:webHidden/>
+              </w:rPr>
+            </w:r>
+            <w:r>
+              <w:rPr>
+                <w:noProof/>
+                <w:webHidden/>
+              </w:rPr>
+              <w:fldChar w:fldCharType="separate"/>
+            </w:r>
+            <w:r>
+              <w:rPr>
+                <w:noProof/>
+                <w:webHidden/>
+              </w:rPr>
+              <w:t>12</w:t>
+            </w:r>
+            <w:r>
+              <w:rPr>
+                <w:noProof/>
+                <w:webHidden/>
+              </w:rPr>
+              <w:fldChar w:fldCharType="end"/>
+            </w:r>
+          </w:hyperlink>
+        </w:p>
+        <w:p>
+          <w:pPr>
+            <w:pStyle w:val="Sommario2"/>
+            <w:tabs>
+              <w:tab w:val="right" w:leader="dot" w:pos="9628"/>
+            </w:tabs>
+            <w:rPr>
+              <w:rFonts w:eastAsiaTheme="minorEastAsia"/>
+              <w:noProof/>
+              <w:lang w:eastAsia="it-IT"/>
+            </w:rPr>
+          </w:pPr>
+          <w:hyperlink w:anchor="_Toc109647253" w:history="1">
+            <w:r>
+              <w:rPr>
+                <w:rStyle w:val="Collegamentoipertestuale"/>
+                <w:noProof/>
+              </w:rPr>
+              <w:t>Feature Scaling --&gt; Min Max Scaling</w:t>
+            </w:r>
+            <w:r>
+              <w:rPr>
+                <w:noProof/>
+                <w:webHidden/>
+              </w:rPr>
+              <w:tab/>
+            </w:r>
+            <w:r>
+              <w:rPr>
+                <w:noProof/>
+                <w:webHidden/>
+              </w:rPr>
+              <w:fldChar w:fldCharType="begin"/>
+            </w:r>
+            <w:r>
+              <w:rPr>
+                <w:noProof/>
+                <w:webHidden/>
+              </w:rPr>
+              <w:instrText xml:space="preserve"> PAGEREF _Toc109647253 \h </w:instrText>
+            </w:r>
+            <w:r>
+              <w:rPr>
+                <w:noProof/>
+                <w:webHidden/>
+              </w:rPr>
+            </w:r>
+            <w:r>
+              <w:rPr>
+                <w:noProof/>
+                <w:webHidden/>
+              </w:rPr>
+              <w:fldChar w:fldCharType="separate"/>
+            </w:r>
+            <w:r>
+              <w:rPr>
+                <w:noProof/>
+                <w:webHidden/>
+              </w:rPr>
+              <w:t>13</w:t>
             </w:r>
             <w:r>
               <w:rPr>
@@ -1130,7 +1270,7 @@
               <w:lang w:eastAsia="it-IT"/>
             </w:rPr>
           </w:pPr>
-          <w:hyperlink w:anchor="_Toc109149673" w:history="1">
+          <w:hyperlink w:anchor="_Toc109647254" w:history="1">
             <w:r>
               <w:rPr>
                 <w:rStyle w:val="Collegamentoipertestuale"/>
@@ -1157,7 +1297,7 @@
                 <w:noProof/>
                 <w:webHidden/>
               </w:rPr>
-              <w:instrText xml:space="preserve"> PAGEREF _Toc109149673 \h </w:instrText>
+              <w:instrText xml:space="preserve"> PAGEREF _Toc109647254 \h </w:instrText>
             </w:r>
             <w:r>
               <w:rPr>
@@ -1177,7 +1317,7 @@
                 <w:noProof/>
                 <w:webHidden/>
               </w:rPr>
-              <w:t>12</w:t>
+              <w:t>13</w:t>
             </w:r>
             <w:r>
               <w:rPr>
@@ -1253,10 +1393,7 @@
       </w:pPr>
       <w:r>
         <w:lastRenderedPageBreak/>
-        <w:t>Indice</w:t>
-      </w:r>
-      <w:r>
-        <w:t xml:space="preserve"> delle figure</w:t>
+        <w:t>Indice delle figure</w:t>
       </w:r>
     </w:p>
     <w:p>
@@ -1266,12 +1403,95 @@
           <w:tab w:val="right" w:leader="dot" w:pos="9628"/>
         </w:tabs>
         <w:rPr>
+          <w:rFonts w:eastAsiaTheme="minorEastAsia"/>
+          <w:noProof/>
+          <w:lang w:eastAsia="it-IT"/>
+        </w:rPr>
+      </w:pPr>
+      <w:r>
+        <w:rPr>
           <w:rFonts w:eastAsia="Times New Roman"/>
           <w:b/>
           <w:bCs/>
           <w:lang w:eastAsia="it-IT"/>
         </w:rPr>
-      </w:pPr>
+        <w:fldChar w:fldCharType="begin"/>
+      </w:r>
+      <w:r>
+        <w:rPr>
+          <w:rFonts w:eastAsia="Times New Roman"/>
+          <w:b/>
+          <w:bCs/>
+          <w:lang w:eastAsia="it-IT"/>
+        </w:rPr>
+        <w:instrText xml:space="preserve"> TOC \h \z \c "Figura" </w:instrText>
+      </w:r>
+      <w:r>
+        <w:rPr>
+          <w:rFonts w:eastAsia="Times New Roman"/>
+          <w:b/>
+          <w:bCs/>
+          <w:lang w:eastAsia="it-IT"/>
+        </w:rPr>
+        <w:fldChar w:fldCharType="separate"/>
+      </w:r>
+      <w:hyperlink w:anchor="_Toc109647225" w:history="1">
+        <w:r>
+          <w:rPr>
+            <w:rStyle w:val="Collegamentoipertestuale"/>
+            <w:noProof/>
+          </w:rPr>
+          <w:t>Figura 1:CountPlot su feature "sex”</w:t>
+        </w:r>
+        <w:r>
+          <w:rPr>
+            <w:noProof/>
+            <w:webHidden/>
+          </w:rPr>
+          <w:tab/>
+        </w:r>
+        <w:r>
+          <w:rPr>
+            <w:noProof/>
+            <w:webHidden/>
+          </w:rPr>
+          <w:fldChar w:fldCharType="begin"/>
+        </w:r>
+        <w:r>
+          <w:rPr>
+            <w:noProof/>
+            <w:webHidden/>
+          </w:rPr>
+          <w:instrText xml:space="preserve"> PAGEREF _Toc109647225 \h </w:instrText>
+        </w:r>
+        <w:r>
+          <w:rPr>
+            <w:noProof/>
+            <w:webHidden/>
+          </w:rPr>
+        </w:r>
+        <w:r>
+          <w:rPr>
+            <w:noProof/>
+            <w:webHidden/>
+          </w:rPr>
+          <w:fldChar w:fldCharType="separate"/>
+        </w:r>
+        <w:r>
+          <w:rPr>
+            <w:noProof/>
+            <w:webHidden/>
+          </w:rPr>
+          <w:t>5</w:t>
+        </w:r>
+        <w:r>
+          <w:rPr>
+            <w:noProof/>
+            <w:webHidden/>
+          </w:rPr>
+          <w:fldChar w:fldCharType="end"/>
+        </w:r>
+      </w:hyperlink>
     </w:p>
     <w:p>
       <w:pPr>
@@ -1285,40 +1505,13 @@
           <w:lang w:eastAsia="it-IT"/>
         </w:rPr>
       </w:pPr>
-      <w:r>
-        <w:rPr>
-          <w:rFonts w:eastAsia="Times New Roman"/>
-          <w:b/>
-          <w:bCs/>
-          <w:lang w:eastAsia="it-IT"/>
-        </w:rPr>
-        <w:fldChar w:fldCharType="begin"/>
-      </w:r>
-      <w:r>
-        <w:rPr>
-          <w:rFonts w:eastAsia="Times New Roman"/>
-          <w:b/>
-          <w:bCs/>
-          <w:lang w:eastAsia="it-IT"/>
-        </w:rPr>
-        <w:instrText xml:space="preserve"> TOC \h \z \c "Figura" </w:instrText>
-      </w:r>
-      <w:r>
-        <w:rPr>
-          <w:rFonts w:eastAsia="Times New Roman"/>
-          <w:b/>
-          <w:bCs/>
-          <w:lang w:eastAsia="it-IT"/>
-        </w:rPr>
-        <w:fldChar w:fldCharType="separate"/>
-      </w:r>
-      <w:hyperlink w:anchor="_Toc109149685" w:history="1">
+      <w:hyperlink w:anchor="_Toc109647226" w:history="1">
         <w:r>
           <w:rPr>
             <w:rStyle w:val="Collegamentoipertestuale"/>
             <w:noProof/>
           </w:rPr>
-          <w:t>Figura 1:CountPlot su feature "sex”</w:t>
+          <w:t>Figura 2: Matrice di correlazione</w:t>
         </w:r>
         <w:r>
           <w:rPr>
@@ -1339,7 +1532,7 @@
             <w:noProof/>
             <w:webHidden/>
           </w:rPr>
-          <w:instrText xml:space="preserve"> PAGEREF _Toc109149685 \h </w:instrText>
+          <w:instrText xml:space="preserve"> PAGEREF _Toc109647226 \h </w:instrText>
         </w:r>
         <w:r>
           <w:rPr>
@@ -1359,7 +1552,7 @@
             <w:noProof/>
             <w:webHidden/>
           </w:rPr>
-          <w:t>6</w:t>
+          <w:t>7</w:t>
         </w:r>
         <w:r>
           <w:rPr>
@@ -1382,13 +1575,13 @@
           <w:lang w:eastAsia="it-IT"/>
         </w:rPr>
       </w:pPr>
-      <w:hyperlink w:anchor="_Toc109149686" w:history="1">
+      <w:hyperlink w:anchor="_Toc109647227" w:history="1">
         <w:r>
           <w:rPr>
             <w:rStyle w:val="Collegamentoipertestuale"/>
             <w:noProof/>
           </w:rPr>
-          <w:t>Figura 2: Matrice di correlazione</w:t>
+          <w:t>Figura 3: Confronto RandomForestClassifier e ExtraTreesClassifier</w:t>
         </w:r>
         <w:r>
           <w:rPr>
@@ -1409,7 +1602,7 @@
             <w:noProof/>
             <w:webHidden/>
           </w:rPr>
-          <w:instrText xml:space="preserve"> PAGEREF _Toc109149686 \h </w:instrText>
+          <w:instrText xml:space="preserve"> PAGEREF _Toc109647227 \h </w:instrText>
         </w:r>
         <w:r>
           <w:rPr>
@@ -1429,7 +1622,7 @@
             <w:noProof/>
             <w:webHidden/>
           </w:rPr>
-          <w:t>7</w:t>
+          <w:t>8</w:t>
         </w:r>
         <w:r>
           <w:rPr>
@@ -1452,13 +1645,13 @@
           <w:lang w:eastAsia="it-IT"/>
         </w:rPr>
       </w:pPr>
-      <w:hyperlink w:anchor="_Toc109149687" w:history="1">
+      <w:hyperlink w:anchor="_Toc109647228" w:history="1">
         <w:r>
           <w:rPr>
             <w:rStyle w:val="Collegamentoipertestuale"/>
             <w:noProof/>
           </w:rPr>
-          <w:t>Figura 3: Confronto RandomForestClassifier e ExtraTreesClassifier</w:t>
+          <w:t>Figura 4: Risultati Accuracy su Decision Tree con profondità di 5 nodi</w:t>
         </w:r>
         <w:r>
           <w:rPr>
@@ -1479,7 +1672,7 @@
             <w:noProof/>
             <w:webHidden/>
           </w:rPr>
-          <w:instrText xml:space="preserve"> PAGEREF _Toc109149687 \h </w:instrText>
+          <w:instrText xml:space="preserve"> PAGEREF _Toc109647228 \h </w:instrText>
         </w:r>
         <w:r>
           <w:rPr>
@@ -1522,13 +1715,13 @@
           <w:lang w:eastAsia="it-IT"/>
         </w:rPr>
       </w:pPr>
-      <w:hyperlink w:anchor="_Toc109149688" w:history="1">
+      <w:hyperlink w:anchor="_Toc109647229" w:history="1">
         <w:r>
           <w:rPr>
             <w:rStyle w:val="Collegamentoipertestuale"/>
             <w:noProof/>
           </w:rPr>
-          <w:t>Figura 4: Risultati Accuracy su Decision Tree con profondità di 5 nodi</w:t>
+          <w:t>Figura 5: Visualizzazione Decision Tree con profondità di 5 nodi (libreria export_graphviz)</w:t>
         </w:r>
         <w:r>
           <w:rPr>
@@ -1549,7 +1742,7 @@
             <w:noProof/>
             <w:webHidden/>
           </w:rPr>
-          <w:instrText xml:space="preserve"> PAGEREF _Toc109149688 \h </w:instrText>
+          <w:instrText xml:space="preserve"> PAGEREF _Toc109647229 \h </w:instrText>
         </w:r>
         <w:r>
           <w:rPr>
@@ -1592,13 +1785,13 @@
           <w:lang w:eastAsia="it-IT"/>
         </w:rPr>
       </w:pPr>
-      <w:hyperlink w:anchor="_Toc109149689" w:history="1">
+      <w:hyperlink w:anchor="_Toc109647230" w:history="1">
         <w:r>
           <w:rPr>
             <w:rStyle w:val="Collegamentoipertestuale"/>
             <w:noProof/>
           </w:rPr>
-          <w:t>Figura 5: Visualizzazione Decision Tree con profondità di 5 nodi (libreria export_graphviz)</w:t>
+          <w:t>Figura 6: Confronto risultati Decision Tree con varie profondità</w:t>
         </w:r>
         <w:r>
           <w:rPr>
@@ -1619,7 +1812,7 @@
             <w:noProof/>
             <w:webHidden/>
           </w:rPr>
-          <w:instrText xml:space="preserve"> PAGEREF _Toc109149689 \h </w:instrText>
+          <w:instrText xml:space="preserve"> PAGEREF _Toc109647230 \h </w:instrText>
         </w:r>
         <w:r>
           <w:rPr>
@@ -1662,13 +1855,13 @@
           <w:lang w:eastAsia="it-IT"/>
         </w:rPr>
       </w:pPr>
-      <w:hyperlink w:anchor="_Toc109149690" w:history="1">
+      <w:hyperlink w:anchor="_Toc109647231" w:history="1">
         <w:r>
           <w:rPr>
             <w:rStyle w:val="Collegamentoipertestuale"/>
             <w:noProof/>
           </w:rPr>
-          <w:t>Figura 6: Confronto risultati Decision Tree con varie profondità</w:t>
+          <w:t>Figura 7: Risultati classificatore K-NN</w:t>
         </w:r>
         <w:r>
           <w:rPr>
@@ -1689,7 +1882,7 @@
             <w:noProof/>
             <w:webHidden/>
           </w:rPr>
-          <w:instrText xml:space="preserve"> PAGEREF _Toc109149690 \h </w:instrText>
+          <w:instrText xml:space="preserve"> PAGEREF _Toc109647231 \h </w:instrText>
         </w:r>
         <w:r>
           <w:rPr>
@@ -1732,13 +1925,13 @@
           <w:lang w:eastAsia="it-IT"/>
         </w:rPr>
       </w:pPr>
-      <w:hyperlink w:anchor="_Toc109149691" w:history="1">
+      <w:hyperlink w:anchor="_Toc109647232" w:history="1">
         <w:r>
           <w:rPr>
             <w:rStyle w:val="Collegamentoipertestuale"/>
             <w:noProof/>
           </w:rPr>
-          <w:t>Figura 7: Risultati classificatore K-NN</w:t>
+          <w:t>Figura 8: Risultati classificatore SVM</w:t>
         </w:r>
         <w:r>
           <w:rPr>
@@ -1759,7 +1952,7 @@
             <w:noProof/>
             <w:webHidden/>
           </w:rPr>
-          <w:instrText xml:space="preserve"> PAGEREF _Toc109149691 \h </w:instrText>
+          <w:instrText xml:space="preserve"> PAGEREF _Toc109647232 \h </w:instrText>
         </w:r>
         <w:r>
           <w:rPr>
@@ -1802,13 +1995,13 @@
           <w:lang w:eastAsia="it-IT"/>
         </w:rPr>
       </w:pPr>
-      <w:hyperlink w:anchor="_Toc109149692" w:history="1">
+      <w:hyperlink w:anchor="_Toc109647233" w:history="1">
         <w:r>
           <w:rPr>
             <w:rStyle w:val="Collegamentoipertestuale"/>
             <w:noProof/>
           </w:rPr>
-          <w:t>Figura 8: Risultati classificatore SVM</w:t>
+          <w:t>Figura 9: Risultati Classificatore Naives Bayes</w:t>
         </w:r>
         <w:r>
           <w:rPr>
@@ -1829,7 +2022,7 @@
             <w:noProof/>
             <w:webHidden/>
           </w:rPr>
-          <w:instrText xml:space="preserve"> PAGEREF _Toc109149692 \h </w:instrText>
+          <w:instrText xml:space="preserve"> PAGEREF _Toc109647233 \h </w:instrText>
         </w:r>
         <w:r>
           <w:rPr>
@@ -1849,7 +2042,7 @@
             <w:noProof/>
             <w:webHidden/>
           </w:rPr>
-          <w:t>10</w:t>
+          <w:t>11</w:t>
         </w:r>
         <w:r>
           <w:rPr>
@@ -1872,13 +2065,13 @@
           <w:lang w:eastAsia="it-IT"/>
         </w:rPr>
       </w:pPr>
-      <w:hyperlink w:anchor="_Toc109149693" w:history="1">
+      <w:hyperlink w:anchor="_Toc109647234" w:history="1">
         <w:r>
           <w:rPr>
             <w:rStyle w:val="Collegamentoipertestuale"/>
             <w:noProof/>
           </w:rPr>
-          <w:t>Figura 9: Risultati Classificatore Naives Bayes</w:t>
+          <w:t>Figura 10: Confronto risultati Logistic Regression con diverse penalty</w:t>
         </w:r>
         <w:r>
           <w:rPr>
@@ -1899,7 +2092,7 @@
             <w:noProof/>
             <w:webHidden/>
           </w:rPr>
-          <w:instrText xml:space="preserve"> PAGEREF _Toc109149693 \h </w:instrText>
+          <w:instrText xml:space="preserve"> PAGEREF _Toc109647234 \h </w:instrText>
         </w:r>
         <w:r>
           <w:rPr>
@@ -1942,13 +2135,13 @@
           <w:lang w:eastAsia="it-IT"/>
         </w:rPr>
       </w:pPr>
-      <w:hyperlink w:anchor="_Toc109149694" w:history="1">
+      <w:hyperlink w:anchor="_Toc109647235" w:history="1">
         <w:r>
           <w:rPr>
             <w:rStyle w:val="Collegamentoipertestuale"/>
             <w:noProof/>
           </w:rPr>
-          <w:t>Figura 10: Confronto risultati Logistic Regression con diverse penalty</w:t>
+          <w:t>Figura 11: Visualizzazione di un modello Random Forest ed esecuzione della stima</w:t>
         </w:r>
         <w:r>
           <w:rPr>
@@ -1969,7 +2162,7 @@
             <w:noProof/>
             <w:webHidden/>
           </w:rPr>
-          <w:instrText xml:space="preserve"> PAGEREF _Toc109149694 \h </w:instrText>
+          <w:instrText xml:space="preserve"> PAGEREF _Toc109647235 \h </w:instrText>
         </w:r>
         <w:r>
           <w:rPr>
@@ -2012,13 +2205,13 @@
           <w:lang w:eastAsia="it-IT"/>
         </w:rPr>
       </w:pPr>
-      <w:hyperlink w:anchor="_Toc109149695" w:history="1">
+      <w:hyperlink w:anchor="_Toc109647236" w:history="1">
         <w:r>
           <w:rPr>
             <w:rStyle w:val="Collegamentoipertestuale"/>
             <w:noProof/>
           </w:rPr>
-          <w:t>Figura 11: Visualizzazione di un modello Random Forest ed esecuzione della stima</w:t>
+          <w:t>Figura 12: Risultati Classificatore Random Forest</w:t>
         </w:r>
         <w:r>
           <w:rPr>
@@ -2039,7 +2232,7 @@
             <w:noProof/>
             <w:webHidden/>
           </w:rPr>
-          <w:instrText xml:space="preserve"> PAGEREF _Toc109149695 \h </w:instrText>
+          <w:instrText xml:space="preserve"> PAGEREF _Toc109647236 \h </w:instrText>
         </w:r>
         <w:r>
           <w:rPr>
@@ -2082,13 +2275,13 @@
           <w:lang w:eastAsia="it-IT"/>
         </w:rPr>
       </w:pPr>
-      <w:hyperlink w:anchor="_Toc109149696" w:history="1">
+      <w:hyperlink w:anchor="_Toc109647237" w:history="1">
         <w:r>
           <w:rPr>
             <w:rStyle w:val="Collegamentoipertestuale"/>
             <w:noProof/>
           </w:rPr>
-          <w:t>Figura 12: Risultati Classificatore Random Forest</w:t>
+          <w:t>Figura 13: Risultati Random Forest con Features Selection</w:t>
         </w:r>
         <w:r>
           <w:rPr>
@@ -2109,7 +2302,77 @@
             <w:noProof/>
             <w:webHidden/>
           </w:rPr>
-          <w:instrText xml:space="preserve"> PAGEREF _Toc109149696 \h </w:instrText>
+          <w:instrText xml:space="preserve"> PAGEREF _Toc109647237 \h </w:instrText>
+        </w:r>
+        <w:r>
+          <w:rPr>
+            <w:noProof/>
+            <w:webHidden/>
+          </w:rPr>
+        </w:r>
+        <w:r>
+          <w:rPr>
+            <w:noProof/>
+            <w:webHidden/>
+          </w:rPr>
+          <w:fldChar w:fldCharType="separate"/>
+        </w:r>
+        <w:r>
+          <w:rPr>
+            <w:noProof/>
+            <w:webHidden/>
+          </w:rPr>
+          <w:t>13</w:t>
+        </w:r>
+        <w:r>
+          <w:rPr>
+            <w:noProof/>
+            <w:webHidden/>
+          </w:rPr>
+          <w:fldChar w:fldCharType="end"/>
+        </w:r>
+      </w:hyperlink>
+    </w:p>
+    <w:p>
+      <w:pPr>
+        <w:pStyle w:val="Indicedellefigure"/>
+        <w:tabs>
+          <w:tab w:val="right" w:leader="dot" w:pos="9628"/>
+        </w:tabs>
+        <w:rPr>
+          <w:rFonts w:eastAsiaTheme="minorEastAsia"/>
+          <w:noProof/>
+          <w:lang w:eastAsia="it-IT"/>
+        </w:rPr>
+      </w:pPr>
+      <w:hyperlink w:anchor="_Toc109647238" w:history="1">
+        <w:r>
+          <w:rPr>
+            <w:rStyle w:val="Collegamentoipertestuale"/>
+            <w:noProof/>
+          </w:rPr>
+          <w:t>Figura 14: Risultati Logistic Regression con Features Selection</w:t>
+        </w:r>
+        <w:r>
+          <w:rPr>
+            <w:noProof/>
+            <w:webHidden/>
+          </w:rPr>
+          <w:tab/>
+        </w:r>
+        <w:r>
+          <w:rPr>
+            <w:noProof/>
+            <w:webHidden/>
+          </w:rPr>
+          <w:fldChar w:fldCharType="begin"/>
+        </w:r>
+        <w:r>
+          <w:rPr>
+            <w:noProof/>
+            <w:webHidden/>
+          </w:rPr>
+          <w:instrText xml:space="preserve"> PAGEREF _Toc109647238 \h </w:instrText>
         </w:r>
         <w:r>
           <w:rPr>
@@ -2295,18 +2558,6 @@
     </w:p>
     <w:p>
       <w:pPr>
-        <w:pStyle w:val="Titolo"/>
-        <w:jc w:val="center"/>
-        <w:rPr>
-          <w:rFonts w:eastAsia="Times New Roman"/>
-          <w:b/>
-          <w:bCs/>
-          <w:lang w:eastAsia="it-IT"/>
-        </w:rPr>
-      </w:pPr>
-    </w:p>
-    <w:p>
-      <w:pPr>
         <w:pStyle w:val="Titolo1"/>
       </w:pPr>
     </w:p>
@@ -2314,7 +2565,6 @@
       <w:pPr>
         <w:pStyle w:val="Titolo1"/>
       </w:pPr>
-      <w:bookmarkStart w:id="0" w:name="_Toc109149660"/>
     </w:p>
     <w:p>
       <w:pPr>
@@ -2330,6 +2580,7 @@
       <w:pPr>
         <w:pStyle w:val="Titolo1"/>
       </w:pPr>
+      <w:bookmarkStart w:id="0" w:name="_Toc109647239"/>
       <w:r>
         <w:t>Introduzione</w:t>
       </w:r>
@@ -3237,7 +3488,7 @@
       <w:pPr>
         <w:pStyle w:val="Titolo2"/>
       </w:pPr>
-      <w:bookmarkStart w:id="1" w:name="_Toc109149661"/>
+      <w:bookmarkStart w:id="1" w:name="_Toc109647240"/>
       <w:r>
         <w:t>Tecnologie Utilizzate</w:t>
       </w:r>
@@ -3447,7 +3698,7 @@
       <w:pPr>
         <w:pStyle w:val="Titolo1"/>
       </w:pPr>
-      <w:bookmarkStart w:id="2" w:name="_Toc109149662"/>
+      <w:bookmarkStart w:id="2" w:name="_Toc109647241"/>
       <w:r>
         <w:t xml:space="preserve">Data Analysis e Data </w:t>
       </w:r>
@@ -3475,7 +3726,7 @@
       <w:pPr>
         <w:pStyle w:val="Titolo2"/>
       </w:pPr>
-      <w:bookmarkStart w:id="3" w:name="_Toc109149663"/>
+      <w:bookmarkStart w:id="3" w:name="_Toc109647242"/>
       <w:r>
         <w:t xml:space="preserve">Data </w:t>
       </w:r>
@@ -3633,30 +3884,18 @@
       </w:pPr>
       <w:bookmarkStart w:id="4" w:name="_Toc108190095"/>
       <w:bookmarkStart w:id="5" w:name="_Toc109149685"/>
+      <w:bookmarkStart w:id="6" w:name="_Toc109647225"/>
       <w:r>
         <w:t xml:space="preserve">Figura </w:t>
       </w:r>
-      <w:r>
-        <w:fldChar w:fldCharType="begin"/>
-      </w:r>
-      <w:r>
-        <w:instrText xml:space="preserve"> SEQ Figura \* ARABIC </w:instrText>
-      </w:r>
-      <w:r>
-        <w:fldChar w:fldCharType="separate"/>
-      </w:r>
-      <w:r>
-        <w:rPr>
-          <w:noProof/>
-        </w:rPr>
-        <w:t>1</w:t>
-      </w:r>
-      <w:r>
-        <w:rPr>
-          <w:noProof/>
-        </w:rPr>
-        <w:fldChar w:fldCharType="end"/>
-      </w:r>
+      <w:fldSimple w:instr=" SEQ Figura \* ARABIC ">
+        <w:r>
+          <w:rPr>
+            <w:noProof/>
+          </w:rPr>
+          <w:t>1</w:t>
+        </w:r>
+      </w:fldSimple>
       <w:r>
         <w:t>:</w:t>
       </w:r>
@@ -3665,6 +3904,7 @@
       </w:r>
       <w:bookmarkEnd w:id="4"/>
       <w:bookmarkEnd w:id="5"/>
+      <w:bookmarkEnd w:id="6"/>
     </w:p>
     <w:p/>
     <w:p/>
@@ -3820,11 +4060,11 @@
       <w:pPr>
         <w:pStyle w:val="Titolo2"/>
       </w:pPr>
-      <w:bookmarkStart w:id="6" w:name="_Toc109149664"/>
+      <w:bookmarkStart w:id="7" w:name="_Toc109647243"/>
       <w:r>
         <w:t>Matrice di correlazione</w:t>
       </w:r>
-      <w:bookmarkEnd w:id="6"/>
+      <w:bookmarkEnd w:id="7"/>
     </w:p>
     <w:p>
       <w:pPr>
@@ -4065,37 +4305,26 @@
           <w:bCs/>
         </w:rPr>
       </w:pPr>
-      <w:bookmarkStart w:id="7" w:name="_Toc108190096"/>
-      <w:bookmarkStart w:id="8" w:name="_Toc109149686"/>
+      <w:bookmarkStart w:id="8" w:name="_Toc108190096"/>
+      <w:bookmarkStart w:id="9" w:name="_Toc109149686"/>
+      <w:bookmarkStart w:id="10" w:name="_Toc109647226"/>
       <w:r>
         <w:t xml:space="preserve">Figura </w:t>
       </w:r>
-      <w:r>
-        <w:fldChar w:fldCharType="begin"/>
-      </w:r>
-      <w:r>
-        <w:instrText xml:space="preserve"> SEQ Figura \* ARABIC </w:instrText>
-      </w:r>
-      <w:r>
-        <w:fldChar w:fldCharType="separate"/>
-      </w:r>
-      <w:r>
-        <w:rPr>
-          <w:noProof/>
-        </w:rPr>
-        <w:t>2</w:t>
-      </w:r>
-      <w:r>
-        <w:rPr>
-          <w:noProof/>
-        </w:rPr>
-        <w:fldChar w:fldCharType="end"/>
-      </w:r>
+      <w:fldSimple w:instr=" SEQ Figura \* ARABIC ">
+        <w:r>
+          <w:rPr>
+            <w:noProof/>
+          </w:rPr>
+          <w:t>2</w:t>
+        </w:r>
+      </w:fldSimple>
       <w:r>
         <w:t>: Matrice di correlazione</w:t>
       </w:r>
-      <w:bookmarkEnd w:id="7"/>
       <w:bookmarkEnd w:id="8"/>
+      <w:bookmarkEnd w:id="9"/>
+      <w:bookmarkEnd w:id="10"/>
     </w:p>
     <w:p>
       <w:pPr>
@@ -4106,7 +4335,7 @@
       <w:pPr>
         <w:pStyle w:val="Titolo2"/>
       </w:pPr>
-      <w:bookmarkStart w:id="9" w:name="_Toc109149665"/>
+      <w:bookmarkStart w:id="11" w:name="_Toc109647244"/>
       <w:r>
         <w:t xml:space="preserve">Features </w:t>
       </w:r>
@@ -4130,7 +4359,7 @@
       <w:r>
         <w:t>ExtraTreesClassifier</w:t>
       </w:r>
-      <w:bookmarkEnd w:id="9"/>
+      <w:bookmarkEnd w:id="11"/>
       <w:proofErr w:type="spellEnd"/>
     </w:p>
     <w:p>
@@ -4341,32 +4570,20 @@
         <w:pStyle w:val="Didascalia"/>
         <w:jc w:val="center"/>
       </w:pPr>
-      <w:bookmarkStart w:id="10" w:name="_Toc108190097"/>
-      <w:bookmarkStart w:id="11" w:name="_Toc109149687"/>
+      <w:bookmarkStart w:id="12" w:name="_Toc108190097"/>
+      <w:bookmarkStart w:id="13" w:name="_Toc109149687"/>
+      <w:bookmarkStart w:id="14" w:name="_Toc109647227"/>
       <w:r>
         <w:t xml:space="preserve">Figura </w:t>
       </w:r>
-      <w:r>
-        <w:fldChar w:fldCharType="begin"/>
-      </w:r>
-      <w:r>
-        <w:instrText xml:space="preserve"> SEQ Figura \* ARABIC </w:instrText>
-      </w:r>
-      <w:r>
-        <w:fldChar w:fldCharType="separate"/>
-      </w:r>
-      <w:r>
-        <w:rPr>
-          <w:noProof/>
-        </w:rPr>
-        <w:t>3</w:t>
-      </w:r>
-      <w:r>
-        <w:rPr>
-          <w:noProof/>
-        </w:rPr>
-        <w:fldChar w:fldCharType="end"/>
-      </w:r>
+      <w:fldSimple w:instr=" SEQ Figura \* ARABIC ">
+        <w:r>
+          <w:rPr>
+            <w:noProof/>
+          </w:rPr>
+          <w:t>3</w:t>
+        </w:r>
+      </w:fldSimple>
       <w:r>
         <w:t xml:space="preserve">: Confronto </w:t>
       </w:r>
@@ -4385,8 +4602,9 @@
       <w:r>
         <w:t>Classifier</w:t>
       </w:r>
-      <w:bookmarkEnd w:id="10"/>
-      <w:bookmarkEnd w:id="11"/>
+      <w:bookmarkEnd w:id="12"/>
+      <w:bookmarkEnd w:id="13"/>
+      <w:bookmarkEnd w:id="14"/>
       <w:proofErr w:type="spellEnd"/>
     </w:p>
     <w:p>
@@ -4439,17 +4657,17 @@
       <w:pPr>
         <w:pStyle w:val="Titolo1"/>
       </w:pPr>
-      <w:bookmarkStart w:id="12" w:name="_Toc109149666"/>
+      <w:bookmarkStart w:id="15" w:name="_Toc109647245"/>
       <w:r>
         <w:t>Classificazione</w:t>
       </w:r>
-      <w:bookmarkEnd w:id="12"/>
+      <w:bookmarkEnd w:id="15"/>
     </w:p>
     <w:p>
       <w:pPr>
         <w:pStyle w:val="Titolo2"/>
       </w:pPr>
-      <w:bookmarkStart w:id="13" w:name="_Toc109149667"/>
+      <w:bookmarkStart w:id="16" w:name="_Toc109647246"/>
       <w:proofErr w:type="spellStart"/>
       <w:r>
         <w:t>Decision</w:t>
@@ -4470,7 +4688,7 @@
       <w:r>
         <w:t>Classifier</w:t>
       </w:r>
-      <w:bookmarkEnd w:id="13"/>
+      <w:bookmarkEnd w:id="16"/>
       <w:proofErr w:type="spellEnd"/>
     </w:p>
     <w:p>
@@ -4681,6 +4899,9 @@
         <w:jc w:val="center"/>
       </w:pPr>
       <w:r>
+        <w:rPr>
+          <w:noProof/>
+        </w:rPr>
         <w:drawing>
           <wp:inline distT="0" distB="0" distL="0" distR="0" wp14:anchorId="7D07B40C" wp14:editId="3558A707">
             <wp:extent cx="3302039" cy="510540"/>
@@ -4723,28 +4944,19 @@
         <w:pStyle w:val="Didascalia"/>
         <w:jc w:val="center"/>
       </w:pPr>
-      <w:bookmarkStart w:id="14" w:name="_Toc109149688"/>
+      <w:bookmarkStart w:id="17" w:name="_Toc109149688"/>
+      <w:bookmarkStart w:id="18" w:name="_Toc109647228"/>
       <w:r>
         <w:t xml:space="preserve">Figura </w:t>
       </w:r>
-      <w:r>
-        <w:fldChar w:fldCharType="begin"/>
-      </w:r>
-      <w:r>
-        <w:instrText xml:space="preserve"> SEQ Figura \* ARABIC </w:instrText>
-      </w:r>
-      <w:r>
-        <w:fldChar w:fldCharType="separate"/>
-      </w:r>
-      <w:r>
-        <w:rPr>
-          <w:noProof/>
-        </w:rPr>
-        <w:t>4</w:t>
-      </w:r>
-      <w:r>
-        <w:fldChar w:fldCharType="end"/>
-      </w:r>
+      <w:fldSimple w:instr=" SEQ Figura \* ARABIC ">
+        <w:r>
+          <w:rPr>
+            <w:noProof/>
+          </w:rPr>
+          <w:t>4</w:t>
+        </w:r>
+      </w:fldSimple>
       <w:r>
         <w:t xml:space="preserve">: Risultati </w:t>
       </w:r>
@@ -4772,7 +4984,8 @@
       <w:r>
         <w:t xml:space="preserve"> con profondità di 5 nodi</w:t>
       </w:r>
-      <w:bookmarkEnd w:id="14"/>
+      <w:bookmarkEnd w:id="17"/>
+      <w:bookmarkEnd w:id="18"/>
     </w:p>
     <w:p>
       <w:pPr>
@@ -4832,66 +5045,58 @@
         <w:pStyle w:val="Didascalia"/>
         <w:jc w:val="center"/>
       </w:pPr>
-      <w:bookmarkStart w:id="15" w:name="_Toc109149689"/>
+      <w:bookmarkStart w:id="19" w:name="_Toc109149689"/>
+      <w:bookmarkStart w:id="20" w:name="_Toc109647229"/>
       <w:r>
         <w:t xml:space="preserve">Figura </w:t>
       </w:r>
-      <w:r>
-        <w:fldChar w:fldCharType="begin"/>
-      </w:r>
-      <w:r>
-        <w:instrText xml:space="preserve"> SEQ Figura \* ARABIC </w:instrText>
-      </w:r>
-      <w:r>
-        <w:fldChar w:fldCharType="separate"/>
+      <w:fldSimple w:instr=" SEQ Figura \* ARABIC ">
+        <w:r>
+          <w:rPr>
+            <w:noProof/>
+          </w:rPr>
+          <w:t>5</w:t>
+        </w:r>
+      </w:fldSimple>
+      <w:r>
+        <w:t xml:space="preserve">: Visualizzazione </w:t>
+      </w:r>
+      <w:proofErr w:type="spellStart"/>
+      <w:r>
+        <w:t>Decision</w:t>
+      </w:r>
+      <w:proofErr w:type="spellEnd"/>
+      <w:r>
+        <w:t xml:space="preserve"> </w:t>
+      </w:r>
+      <w:proofErr w:type="spellStart"/>
+      <w:r>
+        <w:t>Tree</w:t>
+      </w:r>
+      <w:proofErr w:type="spellEnd"/>
+      <w:r>
+        <w:t xml:space="preserve"> con profondità di 5 nodi</w:t>
       </w:r>
       <w:r>
         <w:rPr>
           <w:noProof/>
         </w:rPr>
-        <w:t>5</w:t>
-      </w:r>
-      <w:r>
-        <w:fldChar w:fldCharType="end"/>
-      </w:r>
-      <w:r>
-        <w:t xml:space="preserve">: Visualizzazione </w:t>
-      </w:r>
-      <w:proofErr w:type="spellStart"/>
-      <w:r>
-        <w:t>Decision</w:t>
-      </w:r>
-      <w:proofErr w:type="spellEnd"/>
-      <w:r>
-        <w:t xml:space="preserve"> </w:t>
-      </w:r>
-      <w:proofErr w:type="spellStart"/>
-      <w:r>
-        <w:t>Tree</w:t>
-      </w:r>
-      <w:proofErr w:type="spellEnd"/>
-      <w:r>
-        <w:t xml:space="preserve"> con profondità di 5 nodi</w:t>
+        <w:t xml:space="preserve"> (libreria </w:t>
       </w:r>
       <w:r>
         <w:rPr>
           <w:noProof/>
         </w:rPr>
-        <w:t xml:space="preserve"> (libreria </w:t>
+        <w:t>export_graphviz</w:t>
       </w:r>
       <w:r>
         <w:rPr>
           <w:noProof/>
         </w:rPr>
-        <w:t>export_graphviz</w:t>
-      </w:r>
-      <w:r>
-        <w:rPr>
-          <w:noProof/>
-        </w:rPr>
         <w:t>)</w:t>
       </w:r>
-      <w:bookmarkEnd w:id="15"/>
+      <w:bookmarkEnd w:id="19"/>
+      <w:bookmarkEnd w:id="20"/>
     </w:p>
     <w:p>
       <w:r>
@@ -4929,6 +5134,9 @@
         <w:jc w:val="center"/>
       </w:pPr>
       <w:r>
+        <w:rPr>
+          <w:noProof/>
+        </w:rPr>
         <w:drawing>
           <wp:inline distT="0" distB="0" distL="0" distR="0" wp14:anchorId="11D66C48" wp14:editId="5B1A9D42">
             <wp:extent cx="6120130" cy="1146810"/>
@@ -4974,30 +5182,50 @@
           <w:noProof/>
         </w:rPr>
       </w:pPr>
-      <w:bookmarkStart w:id="16" w:name="_Toc109149690"/>
+      <w:bookmarkStart w:id="21" w:name="_Toc109149690"/>
+      <w:bookmarkStart w:id="22" w:name="_Toc109647230"/>
       <w:r>
         <w:t xml:space="preserve">Figura </w:t>
       </w:r>
-      <w:r>
-        <w:fldChar w:fldCharType="begin"/>
-      </w:r>
-      <w:r>
-        <w:instrText xml:space="preserve"> SEQ Figura \* ARABIC </w:instrText>
-      </w:r>
-      <w:r>
-        <w:fldChar w:fldCharType="separate"/>
+      <w:fldSimple w:instr=" SEQ Figura \* ARABIC ">
+        <w:r>
+          <w:rPr>
+            <w:noProof/>
+          </w:rPr>
+          <w:t>6</w:t>
+        </w:r>
+      </w:fldSimple>
+      <w:r>
+        <w:t xml:space="preserve">: Confronto risultati </w:t>
+      </w:r>
+      <w:proofErr w:type="spellStart"/>
+      <w:r>
+        <w:t>Decision</w:t>
+      </w:r>
+      <w:proofErr w:type="spellEnd"/>
+      <w:r>
+        <w:t xml:space="preserve"> </w:t>
+      </w:r>
+      <w:proofErr w:type="spellStart"/>
+      <w:r>
+        <w:t>Tree</w:t>
+      </w:r>
+      <w:proofErr w:type="spellEnd"/>
+      <w:r>
+        <w:t xml:space="preserve"> con va</w:t>
       </w:r>
       <w:r>
         <w:rPr>
           <w:noProof/>
         </w:rPr>
-        <w:t>6</w:t>
-      </w:r>
-      <w:r>
-        <w:fldChar w:fldCharType="end"/>
-      </w:r>
-      <w:r>
-        <w:t xml:space="preserve">: Confronto risultati </w:t>
+        <w:t>rie profondità</w:t>
+      </w:r>
+      <w:bookmarkEnd w:id="21"/>
+      <w:bookmarkEnd w:id="22"/>
+    </w:p>
+    <w:p>
+      <w:r>
+        <w:t xml:space="preserve">Come si può vedere nel caso di </w:t>
       </w:r>
       <w:proofErr w:type="spellStart"/>
       <w:r>
@@ -5013,34 +5241,6 @@
       </w:r>
       <w:proofErr w:type="spellEnd"/>
       <w:r>
-        <w:t xml:space="preserve"> con va</w:t>
-      </w:r>
-      <w:r>
-        <w:rPr>
-          <w:noProof/>
-        </w:rPr>
-        <w:t>rie profondità</w:t>
-      </w:r>
-      <w:bookmarkEnd w:id="16"/>
-    </w:p>
-    <w:p>
-      <w:r>
-        <w:t xml:space="preserve">Come si può vedere nel caso di </w:t>
-      </w:r>
-      <w:proofErr w:type="spellStart"/>
-      <w:r>
-        <w:t>Decision</w:t>
-      </w:r>
-      <w:proofErr w:type="spellEnd"/>
-      <w:r>
-        <w:t xml:space="preserve"> </w:t>
-      </w:r>
-      <w:proofErr w:type="spellStart"/>
-      <w:r>
-        <w:t>Tree</w:t>
-      </w:r>
-      <w:proofErr w:type="spellEnd"/>
-      <w:r>
         <w:t xml:space="preserve"> senza profondità specificata abbiamo che tutte le istanze del training set vengono classificate correttamente poiché l’albero costruito ha tutti gli split necessari per avere un completo adattamento</w:t>
       </w:r>
       <w:r>
@@ -5051,11 +5251,11 @@
       <w:pPr>
         <w:pStyle w:val="Titolo2"/>
       </w:pPr>
-      <w:bookmarkStart w:id="17" w:name="_Toc109149668"/>
+      <w:bookmarkStart w:id="23" w:name="_Toc109647247"/>
       <w:r>
         <w:t>K-NN</w:t>
       </w:r>
-      <w:bookmarkEnd w:id="17"/>
+      <w:bookmarkEnd w:id="23"/>
     </w:p>
     <w:p>
       <w:r>
@@ -5141,6 +5341,9 @@
         <w:jc w:val="center"/>
       </w:pPr>
       <w:r>
+        <w:rPr>
+          <w:noProof/>
+        </w:rPr>
         <w:drawing>
           <wp:inline distT="0" distB="0" distL="0" distR="0" wp14:anchorId="6AA54209" wp14:editId="04CAB535">
             <wp:extent cx="4473328" cy="1828958"/>
@@ -5183,32 +5386,24 @@
         <w:pStyle w:val="Didascalia"/>
         <w:jc w:val="center"/>
       </w:pPr>
-      <w:bookmarkStart w:id="18" w:name="_Toc109149691"/>
+      <w:bookmarkStart w:id="24" w:name="_Toc109149691"/>
+      <w:bookmarkStart w:id="25" w:name="_Toc109647231"/>
       <w:r>
         <w:t xml:space="preserve">Figura </w:t>
       </w:r>
-      <w:r>
-        <w:fldChar w:fldCharType="begin"/>
-      </w:r>
-      <w:r>
-        <w:instrText xml:space="preserve"> SEQ Figura \* ARABIC </w:instrText>
-      </w:r>
-      <w:r>
-        <w:fldChar w:fldCharType="separate"/>
-      </w:r>
-      <w:r>
-        <w:rPr>
-          <w:noProof/>
-        </w:rPr>
-        <w:t>7</w:t>
-      </w:r>
-      <w:r>
-        <w:fldChar w:fldCharType="end"/>
-      </w:r>
+      <w:fldSimple w:instr=" SEQ Figura \* ARABIC ">
+        <w:r>
+          <w:rPr>
+            <w:noProof/>
+          </w:rPr>
+          <w:t>7</w:t>
+        </w:r>
+      </w:fldSimple>
       <w:r>
         <w:t>: Risultati classificatore K-NN</w:t>
       </w:r>
-      <w:bookmarkEnd w:id="18"/>
+      <w:bookmarkEnd w:id="24"/>
+      <w:bookmarkEnd w:id="25"/>
     </w:p>
     <w:p>
       <w:r>
@@ -5271,11 +5466,11 @@
       <w:pPr>
         <w:pStyle w:val="Titolo2"/>
       </w:pPr>
-      <w:bookmarkStart w:id="19" w:name="_Toc109149669"/>
+      <w:bookmarkStart w:id="26" w:name="_Toc109647248"/>
       <w:r>
         <w:t>SVM</w:t>
       </w:r>
-      <w:bookmarkEnd w:id="19"/>
+      <w:bookmarkEnd w:id="26"/>
     </w:p>
     <w:p>
       <w:r>
@@ -5346,16 +5541,7 @@
         <w:t xml:space="preserve"> </w:t>
       </w:r>
       <w:r>
-        <w:t xml:space="preserve">è un parametro di regolarizzazione. </w:t>
-      </w:r>
-      <w:r>
-        <w:t>All’aumentare del valore di C</w:t>
-      </w:r>
-      <w:r>
-        <w:t xml:space="preserve"> </w:t>
-      </w:r>
-      <w:r>
-        <w:t xml:space="preserve">diminuisce il numero di support </w:t>
+        <w:t xml:space="preserve">è un parametro di regolarizzazione. All’aumentare del valore di C diminuisce il numero di support </w:t>
       </w:r>
       <w:proofErr w:type="spellStart"/>
       <w:r>
@@ -5363,25 +5549,13 @@
       </w:r>
       <w:proofErr w:type="spellEnd"/>
       <w:r>
-        <w:t xml:space="preserve"> (i.e., complessità del problema)</w:t>
-      </w:r>
-      <w:r>
-        <w:t xml:space="preserve">, </w:t>
-      </w:r>
-      <w:r>
-        <w:t>diminuisce il numero di errori sul Tra</w:t>
+        <w:t xml:space="preserve"> (i.e., complessità del problema), diminuisce il numero di errori sul Tra</w:t>
       </w:r>
       <w:r>
         <w:t>i</w:t>
       </w:r>
       <w:r>
-        <w:t>ning Set</w:t>
-      </w:r>
-      <w:r>
-        <w:t xml:space="preserve"> e </w:t>
-      </w:r>
-      <w:r>
-        <w:t>diminuisce il margine di separazione (i.e., capacità di generalizzazione)</w:t>
+        <w:t>ning Set e diminuisce il margine di separazione (i.e., capacità di generalizzazione)</w:t>
       </w:r>
     </w:p>
     <w:p>
@@ -5408,10 +5582,7 @@
         <w:t xml:space="preserve"> </w:t>
       </w:r>
       <w:r>
-        <w:t>s</w:t>
-      </w:r>
-      <w:r>
-        <w:t xml:space="preserve">pecifica il tipo di kernel da utilizzare nell'algoritmo. Se non viene </w:t>
+        <w:t xml:space="preserve">specifica il tipo di kernel da utilizzare nell'algoritmo. Se non viene </w:t>
       </w:r>
       <w:r>
         <w:t>specificato</w:t>
@@ -5456,13 +5627,7 @@
         <w:t xml:space="preserve"> </w:t>
       </w:r>
       <w:r>
-        <w:t>c</w:t>
-      </w:r>
-      <w:r>
-        <w:t>ontrolla la generazione di numeri pseudo casuali per mescolare i dati per le stime di probabilità.</w:t>
-      </w:r>
-      <w:r>
-        <w:t xml:space="preserve"> Consente, quindi, di avere gli stessi risultati nelle diverse esecuzioni.</w:t>
+        <w:t>controlla la generazione di numeri pseudo casuali per mescolare i dati per le stime di probabilità. Consente, quindi, di avere gli stessi risultati nelle diverse esecuzioni.</w:t>
       </w:r>
     </w:p>
     <w:p>
@@ -5571,6 +5736,9 @@
         <w:jc w:val="center"/>
       </w:pPr>
       <w:r>
+        <w:rPr>
+          <w:noProof/>
+        </w:rPr>
         <w:drawing>
           <wp:inline distT="0" distB="0" distL="0" distR="0" wp14:anchorId="0F72780F" wp14:editId="07071C46">
             <wp:extent cx="4686706" cy="1844200"/>
@@ -5613,32 +5781,24 @@
         <w:pStyle w:val="Didascalia"/>
         <w:jc w:val="center"/>
       </w:pPr>
-      <w:bookmarkStart w:id="20" w:name="_Toc109149692"/>
+      <w:bookmarkStart w:id="27" w:name="_Toc109149692"/>
+      <w:bookmarkStart w:id="28" w:name="_Toc109647232"/>
       <w:r>
         <w:t xml:space="preserve">Figura </w:t>
       </w:r>
-      <w:r>
-        <w:fldChar w:fldCharType="begin"/>
-      </w:r>
-      <w:r>
-        <w:instrText xml:space="preserve"> SEQ Figura \* ARABIC </w:instrText>
-      </w:r>
-      <w:r>
-        <w:fldChar w:fldCharType="separate"/>
-      </w:r>
-      <w:r>
-        <w:rPr>
-          <w:noProof/>
-        </w:rPr>
-        <w:t>8</w:t>
-      </w:r>
-      <w:r>
-        <w:fldChar w:fldCharType="end"/>
-      </w:r>
+      <w:fldSimple w:instr=" SEQ Figura \* ARABIC ">
+        <w:r>
+          <w:rPr>
+            <w:noProof/>
+          </w:rPr>
+          <w:t>8</w:t>
+        </w:r>
+      </w:fldSimple>
       <w:r>
         <w:t>: Risultati classificatore SVM</w:t>
       </w:r>
-      <w:bookmarkEnd w:id="20"/>
+      <w:bookmarkEnd w:id="27"/>
+      <w:bookmarkEnd w:id="28"/>
     </w:p>
     <w:p>
       <w:pPr>
@@ -5649,42 +5809,44 @@
       <w:pPr>
         <w:pStyle w:val="Titolo2"/>
       </w:pPr>
-      <w:bookmarkStart w:id="21" w:name="_Toc109149670"/>
-      <w:r>
-        <w:t>Naïves</w:t>
-      </w:r>
+      <w:bookmarkStart w:id="29" w:name="_Toc109647249"/>
+      <w:r>
+        <w:t xml:space="preserve">Naïves </w:t>
+      </w:r>
+      <w:proofErr w:type="spellStart"/>
+      <w:r>
+        <w:t>Bayes</w:t>
+      </w:r>
+      <w:proofErr w:type="spellEnd"/>
       <w:r>
         <w:t xml:space="preserve"> </w:t>
       </w:r>
       <w:proofErr w:type="spellStart"/>
       <w:r>
+        <w:t>Classifier</w:t>
+      </w:r>
+      <w:bookmarkEnd w:id="29"/>
+      <w:proofErr w:type="spellEnd"/>
+    </w:p>
+    <w:p>
+      <w:r>
+        <w:t xml:space="preserve">I metodi </w:t>
+      </w:r>
+      <w:proofErr w:type="spellStart"/>
+      <w:r>
+        <w:t>Naive</w:t>
+      </w:r>
+      <w:proofErr w:type="spellEnd"/>
+      <w:r>
+        <w:t xml:space="preserve"> </w:t>
+      </w:r>
+      <w:proofErr w:type="spellStart"/>
+      <w:r>
         <w:t>Bayes</w:t>
       </w:r>
       <w:proofErr w:type="spellEnd"/>
       <w:r>
-        <w:t xml:space="preserve"> </w:t>
-      </w:r>
-      <w:proofErr w:type="spellStart"/>
-      <w:r>
-        <w:t>Classifier</w:t>
-      </w:r>
-      <w:bookmarkEnd w:id="21"/>
-      <w:proofErr w:type="spellEnd"/>
-    </w:p>
-    <w:p>
-      <w:r>
-        <w:t>I</w:t>
-      </w:r>
-      <w:r>
-        <w:t xml:space="preserve"> metodi </w:t>
-      </w:r>
-      <w:proofErr w:type="spellStart"/>
-      <w:r>
-        <w:t>Naive</w:t>
-      </w:r>
-      <w:proofErr w:type="spellEnd"/>
-      <w:r>
-        <w:t xml:space="preserve"> </w:t>
+        <w:t xml:space="preserve"> sono un insieme di algoritmi di apprendimento supervisionato basati sull'applicazione del teorema di </w:t>
       </w:r>
       <w:proofErr w:type="spellStart"/>
       <w:r>
@@ -5692,18 +5854,7 @@
       </w:r>
       <w:proofErr w:type="spellEnd"/>
       <w:r>
-        <w:t xml:space="preserve"> sono un insieme di algoritmi di apprendimento supervisionato basati sull'applicazione del teorema di </w:t>
-      </w:r>
-      <w:proofErr w:type="spellStart"/>
-      <w:r>
-        <w:t>Bayes</w:t>
-      </w:r>
-      <w:proofErr w:type="spellEnd"/>
-      <w:r>
-        <w:t xml:space="preserve"> con l'assunzione "ingenua" dell'indipendenza condizionale tra ogni coppia di caratteristiche dato il valore della variabile di classe.</w:t>
-      </w:r>
-      <w:r>
-        <w:t xml:space="preserve"> Come sappiamo l’approccio </w:t>
+        <w:t xml:space="preserve"> con l'assunzione "ingenua" dell'indipendenza condizionale tra ogni coppia di caratteristiche dato il valore della variabile di classe. Come sappiamo l’approccio </w:t>
       </w:r>
       <w:proofErr w:type="spellStart"/>
       <w:r>
@@ -5750,14 +5901,19 @@
         <w:t>che</w:t>
       </w:r>
       <w:r>
+        <w:t xml:space="preserve"> implementa l'algoritmo </w:t>
+      </w:r>
+      <w:proofErr w:type="spellStart"/>
+      <w:r>
+        <w:t>Gaussian</w:t>
+      </w:r>
+      <w:proofErr w:type="spellEnd"/>
+      <w:r>
         <w:t xml:space="preserve"> </w:t>
       </w:r>
-      <w:r>
-        <w:t xml:space="preserve">implementa l'algoritmo </w:t>
-      </w:r>
-      <w:proofErr w:type="spellStart"/>
-      <w:r>
-        <w:t>Gaussian</w:t>
+      <w:proofErr w:type="spellStart"/>
+      <w:r>
+        <w:t>Naive</w:t>
       </w:r>
       <w:proofErr w:type="spellEnd"/>
       <w:r>
@@ -5765,14 +5921,6 @@
       </w:r>
       <w:proofErr w:type="spellStart"/>
       <w:r>
-        <w:t>Naive</w:t>
-      </w:r>
-      <w:proofErr w:type="spellEnd"/>
-      <w:r>
-        <w:t xml:space="preserve"> </w:t>
-      </w:r>
-      <w:proofErr w:type="spellStart"/>
-      <w:r>
         <w:t>Bayes</w:t>
       </w:r>
       <w:proofErr w:type="spellEnd"/>
@@ -5785,6 +5933,9 @@
         <w:jc w:val="center"/>
       </w:pPr>
       <w:r>
+        <w:rPr>
+          <w:noProof/>
+        </w:rPr>
         <w:drawing>
           <wp:inline distT="0" distB="0" distL="0" distR="0" wp14:anchorId="7B78DDDD" wp14:editId="558BC8EA">
             <wp:extent cx="3505504" cy="883997"/>
@@ -5850,6 +6001,9 @@
         <w:jc w:val="center"/>
       </w:pPr>
       <w:r>
+        <w:rPr>
+          <w:noProof/>
+        </w:rPr>
         <w:drawing>
           <wp:inline distT="0" distB="0" distL="0" distR="0" wp14:anchorId="609696BE" wp14:editId="1845533B">
             <wp:extent cx="5037257" cy="1813717"/>
@@ -5892,28 +6046,19 @@
         <w:pStyle w:val="Didascalia"/>
         <w:jc w:val="center"/>
       </w:pPr>
-      <w:bookmarkStart w:id="22" w:name="_Toc109149693"/>
+      <w:bookmarkStart w:id="30" w:name="_Toc109149693"/>
+      <w:bookmarkStart w:id="31" w:name="_Toc109647233"/>
       <w:r>
         <w:t xml:space="preserve">Figura </w:t>
       </w:r>
-      <w:r>
-        <w:fldChar w:fldCharType="begin"/>
-      </w:r>
-      <w:r>
-        <w:instrText xml:space="preserve"> SEQ Figura \* ARABIC </w:instrText>
-      </w:r>
-      <w:r>
-        <w:fldChar w:fldCharType="separate"/>
-      </w:r>
-      <w:r>
-        <w:rPr>
-          <w:noProof/>
-        </w:rPr>
-        <w:t>9</w:t>
-      </w:r>
-      <w:r>
-        <w:fldChar w:fldCharType="end"/>
-      </w:r>
+      <w:fldSimple w:instr=" SEQ Figura \* ARABIC ">
+        <w:r>
+          <w:rPr>
+            <w:noProof/>
+          </w:rPr>
+          <w:t>9</w:t>
+        </w:r>
+      </w:fldSimple>
       <w:r>
         <w:t xml:space="preserve">: Risultati Classificatore </w:t>
       </w:r>
@@ -5929,7 +6074,8 @@
       <w:r>
         <w:t>Bayes</w:t>
       </w:r>
-      <w:bookmarkEnd w:id="22"/>
+      <w:bookmarkEnd w:id="30"/>
+      <w:bookmarkEnd w:id="31"/>
       <w:proofErr w:type="spellEnd"/>
     </w:p>
     <w:p>
@@ -5941,7 +6087,7 @@
       <w:pPr>
         <w:pStyle w:val="Titolo2"/>
       </w:pPr>
-      <w:bookmarkStart w:id="23" w:name="_Toc109149671"/>
+      <w:bookmarkStart w:id="32" w:name="_Toc109647250"/>
       <w:proofErr w:type="spellStart"/>
       <w:r>
         <w:t>Logistic</w:t>
@@ -5954,7 +6100,7 @@
       <w:r>
         <w:t>Regression</w:t>
       </w:r>
-      <w:bookmarkEnd w:id="23"/>
+      <w:bookmarkEnd w:id="32"/>
       <w:proofErr w:type="spellEnd"/>
     </w:p>
     <w:p>
@@ -5965,10 +6111,7 @@
         <w:t>o.</w:t>
       </w:r>
       <w:r>
-        <w:t xml:space="preserve"> </w:t>
-      </w:r>
-      <w:r>
-        <w:t xml:space="preserve">la regressione logistica viene utilizzata anche per stimare la relazione tra una variabile dipendente e una o più variabili indipendenti, ma viene utilizzata per fare una previsione circa una variabile categoriale rispetto a una continua. Una variabile categoriale può essere </w:t>
+        <w:t xml:space="preserve"> la regressione logistica viene utilizzata anche per stimare la relazione tra una variabile dipendente e una o più variabili indipendenti, ma viene utilizzata per fare una previsione circa una variabile categoriale rispetto a una continua. Una variabile categoriale può essere </w:t>
       </w:r>
       <w:proofErr w:type="spellStart"/>
       <w:r>
@@ -6010,6 +6153,9 @@
         <w:jc w:val="center"/>
       </w:pPr>
       <w:r>
+        <w:rPr>
+          <w:noProof/>
+        </w:rPr>
         <w:drawing>
           <wp:inline distT="0" distB="0" distL="0" distR="0" wp14:anchorId="036BA0DA" wp14:editId="710ACFD5">
             <wp:extent cx="6120130" cy="2022475"/>
@@ -6055,54 +6201,46 @@
           <w:noProof/>
         </w:rPr>
       </w:pPr>
-      <w:bookmarkStart w:id="24" w:name="_Toc109149694"/>
+      <w:bookmarkStart w:id="33" w:name="_Toc109149694"/>
+      <w:bookmarkStart w:id="34" w:name="_Toc109647234"/>
       <w:r>
         <w:t xml:space="preserve">Figura </w:t>
       </w:r>
-      <w:r>
-        <w:fldChar w:fldCharType="begin"/>
-      </w:r>
-      <w:r>
-        <w:instrText xml:space="preserve"> SEQ Figura \* ARABIC </w:instrText>
-      </w:r>
-      <w:r>
-        <w:fldChar w:fldCharType="separate"/>
+      <w:fldSimple w:instr=" SEQ Figura \* ARABIC ">
+        <w:r>
+          <w:rPr>
+            <w:noProof/>
+          </w:rPr>
+          <w:t>10</w:t>
+        </w:r>
+      </w:fldSimple>
+      <w:r>
+        <w:t xml:space="preserve">: Confronto risultati </w:t>
+      </w:r>
+      <w:proofErr w:type="spellStart"/>
+      <w:r>
+        <w:t>Logistic</w:t>
+      </w:r>
+      <w:proofErr w:type="spellEnd"/>
+      <w:r>
+        <w:t xml:space="preserve"> </w:t>
+      </w:r>
+      <w:proofErr w:type="spellStart"/>
+      <w:r>
+        <w:t>Regression</w:t>
+      </w:r>
+      <w:proofErr w:type="spellEnd"/>
+      <w:r>
+        <w:t xml:space="preserve"> con diverse pena</w:t>
       </w:r>
       <w:r>
         <w:rPr>
           <w:noProof/>
         </w:rPr>
-        <w:t>10</w:t>
-      </w:r>
-      <w:r>
-        <w:fldChar w:fldCharType="end"/>
-      </w:r>
-      <w:r>
-        <w:t xml:space="preserve">: Confronto risultati </w:t>
-      </w:r>
-      <w:proofErr w:type="spellStart"/>
-      <w:r>
-        <w:t>Logistic</w:t>
-      </w:r>
-      <w:proofErr w:type="spellEnd"/>
-      <w:r>
-        <w:t xml:space="preserve"> </w:t>
-      </w:r>
-      <w:proofErr w:type="spellStart"/>
-      <w:r>
-        <w:t>Regression</w:t>
-      </w:r>
-      <w:proofErr w:type="spellEnd"/>
-      <w:r>
-        <w:t xml:space="preserve"> con diverse pena</w:t>
-      </w:r>
-      <w:r>
-        <w:rPr>
-          <w:noProof/>
-        </w:rPr>
         <w:t>lty</w:t>
       </w:r>
-      <w:bookmarkEnd w:id="24"/>
+      <w:bookmarkEnd w:id="33"/>
+      <w:bookmarkEnd w:id="34"/>
     </w:p>
     <w:p>
       <w:pPr>
@@ -6117,7 +6255,7 @@
       <w:pPr>
         <w:pStyle w:val="Titolo2"/>
       </w:pPr>
-      <w:bookmarkStart w:id="25" w:name="_Toc109149672"/>
+      <w:bookmarkStart w:id="35" w:name="_Toc109647251"/>
       <w:r>
         <w:lastRenderedPageBreak/>
         <w:t xml:space="preserve">Random </w:t>
@@ -6130,7 +6268,7 @@
       <w:r>
         <w:t xml:space="preserve"> (MIGLIOR MODELLO)</w:t>
       </w:r>
-      <w:bookmarkEnd w:id="25"/>
+      <w:bookmarkEnd w:id="35"/>
     </w:p>
     <w:p>
       <w:r>
@@ -6184,6 +6322,9 @@
         <w:jc w:val="center"/>
       </w:pPr>
       <w:r>
+        <w:rPr>
+          <w:noProof/>
+        </w:rPr>
         <w:drawing>
           <wp:inline distT="0" distB="0" distL="0" distR="0" wp14:anchorId="36C9A7E2" wp14:editId="4ED41019">
             <wp:extent cx="3284220" cy="3259226"/>
@@ -6229,46 +6370,38 @@
           <w:noProof/>
         </w:rPr>
       </w:pPr>
-      <w:bookmarkStart w:id="26" w:name="_Toc109149695"/>
+      <w:bookmarkStart w:id="36" w:name="_Toc109149695"/>
+      <w:bookmarkStart w:id="37" w:name="_Toc109647235"/>
       <w:r>
         <w:t xml:space="preserve">Figura </w:t>
       </w:r>
-      <w:r>
-        <w:fldChar w:fldCharType="begin"/>
-      </w:r>
-      <w:r>
-        <w:instrText xml:space="preserve"> SEQ Figura \* ARABIC </w:instrText>
-      </w:r>
-      <w:r>
-        <w:fldChar w:fldCharType="separate"/>
+      <w:fldSimple w:instr=" SEQ Figura \* ARABIC ">
+        <w:r>
+          <w:rPr>
+            <w:noProof/>
+          </w:rPr>
+          <w:t>11</w:t>
+        </w:r>
+      </w:fldSimple>
+      <w:r>
+        <w:t xml:space="preserve">: Visualizzazione di un modello Random </w:t>
+      </w:r>
+      <w:proofErr w:type="spellStart"/>
+      <w:r>
+        <w:t>Forest</w:t>
+      </w:r>
+      <w:proofErr w:type="spellEnd"/>
+      <w:r>
+        <w:t xml:space="preserve"> ed esecuzione</w:t>
       </w:r>
       <w:r>
         <w:rPr>
           <w:noProof/>
         </w:rPr>
-        <w:t>11</w:t>
-      </w:r>
-      <w:r>
-        <w:fldChar w:fldCharType="end"/>
-      </w:r>
-      <w:r>
-        <w:t xml:space="preserve">: Visualizzazione di un modello Random </w:t>
-      </w:r>
-      <w:proofErr w:type="spellStart"/>
-      <w:r>
-        <w:t>Forest</w:t>
-      </w:r>
-      <w:proofErr w:type="spellEnd"/>
-      <w:r>
-        <w:t xml:space="preserve"> ed esecuzione</w:t>
-      </w:r>
-      <w:r>
-        <w:rPr>
-          <w:noProof/>
-        </w:rPr>
         <w:t xml:space="preserve"> della stima</w:t>
       </w:r>
-      <w:bookmarkEnd w:id="26"/>
+      <w:bookmarkEnd w:id="36"/>
+      <w:bookmarkEnd w:id="37"/>
     </w:p>
     <w:p>
       <w:r>
@@ -6305,6 +6438,9 @@
         <w:jc w:val="center"/>
       </w:pPr>
       <w:r>
+        <w:rPr>
+          <w:noProof/>
+        </w:rPr>
         <w:drawing>
           <wp:inline distT="0" distB="0" distL="0" distR="0" wp14:anchorId="70ECC71D" wp14:editId="0FC81A15">
             <wp:extent cx="4557155" cy="1920406"/>
@@ -6347,28 +6483,19 @@
         <w:pStyle w:val="Didascalia"/>
         <w:jc w:val="center"/>
       </w:pPr>
-      <w:bookmarkStart w:id="27" w:name="_Toc109149696"/>
+      <w:bookmarkStart w:id="38" w:name="_Toc109149696"/>
+      <w:bookmarkStart w:id="39" w:name="_Toc109647236"/>
       <w:r>
         <w:t xml:space="preserve">Figura </w:t>
       </w:r>
-      <w:r>
-        <w:fldChar w:fldCharType="begin"/>
-      </w:r>
-      <w:r>
-        <w:instrText xml:space="preserve"> SEQ Figura \* ARABIC </w:instrText>
-      </w:r>
-      <w:r>
-        <w:fldChar w:fldCharType="separate"/>
-      </w:r>
-      <w:r>
-        <w:rPr>
-          <w:noProof/>
-        </w:rPr>
-        <w:t>12</w:t>
-      </w:r>
-      <w:r>
-        <w:fldChar w:fldCharType="end"/>
-      </w:r>
+      <w:fldSimple w:instr=" SEQ Figura \* ARABIC ">
+        <w:r>
+          <w:rPr>
+            <w:noProof/>
+          </w:rPr>
+          <w:t>12</w:t>
+        </w:r>
+      </w:fldSimple>
       <w:r>
         <w:t xml:space="preserve">: Risultati Classificatore Random </w:t>
       </w:r>
@@ -6376,7 +6503,8 @@
       <w:r>
         <w:t>Forest</w:t>
       </w:r>
-      <w:bookmarkEnd w:id="27"/>
+      <w:bookmarkEnd w:id="38"/>
+      <w:bookmarkEnd w:id="39"/>
       <w:proofErr w:type="spellEnd"/>
     </w:p>
     <w:p>
@@ -6400,21 +6528,687 @@
         <w:t xml:space="preserve"> sul training set.</w:t>
       </w:r>
     </w:p>
+    <w:p/>
+    <w:p>
+      <w:pPr>
+        <w:pStyle w:val="Titolo2"/>
+      </w:pPr>
+      <w:bookmarkStart w:id="40" w:name="_Toc109647252"/>
+      <w:r>
+        <w:t xml:space="preserve">Features </w:t>
+      </w:r>
+      <w:proofErr w:type="spellStart"/>
+      <w:r>
+        <w:t>Selection</w:t>
+      </w:r>
+      <w:bookmarkEnd w:id="40"/>
+      <w:proofErr w:type="spellEnd"/>
+    </w:p>
+    <w:p>
+      <w:pPr>
+        <w:rPr>
+          <w:rFonts w:cstheme="minorHAnsi"/>
+          <w:color w:val="000000"/>
+          <w:shd w:val="clear" w:color="auto" w:fill="FFFFFF"/>
+        </w:rPr>
+      </w:pPr>
+      <w:r>
+        <w:t>Per valutare un eventuale miglioramento</w:t>
+      </w:r>
+      <w:r>
+        <w:t xml:space="preserve"> dei modelli utilizzati </w:t>
+      </w:r>
+      <w:proofErr w:type="gramStart"/>
+      <w:r>
+        <w:t>con  i</w:t>
+      </w:r>
+      <w:proofErr w:type="gramEnd"/>
+      <w:r>
+        <w:t xml:space="preserve"> migliori risultati </w:t>
+      </w:r>
+      <w:r>
+        <w:t>(</w:t>
+      </w:r>
+      <w:r>
+        <w:t xml:space="preserve">Random </w:t>
+      </w:r>
+      <w:proofErr w:type="spellStart"/>
+      <w:r>
+        <w:t>Forest</w:t>
+      </w:r>
+      <w:proofErr w:type="spellEnd"/>
+      <w:r>
+        <w:t xml:space="preserve"> e </w:t>
+      </w:r>
+      <w:proofErr w:type="spellStart"/>
+      <w:r>
+        <w:t>Logistic</w:t>
+      </w:r>
+      <w:proofErr w:type="spellEnd"/>
+      <w:r>
+        <w:t xml:space="preserve"> </w:t>
+      </w:r>
+      <w:proofErr w:type="spellStart"/>
+      <w:r>
+        <w:t>Regression</w:t>
+      </w:r>
+      <w:proofErr w:type="spellEnd"/>
+      <w:r>
+        <w:t>)</w:t>
+      </w:r>
+      <w:r>
+        <w:t xml:space="preserve"> è stata applicata la tecnica di Features </w:t>
+      </w:r>
+      <w:proofErr w:type="spellStart"/>
+      <w:r>
+        <w:t>Selection</w:t>
+      </w:r>
+      <w:proofErr w:type="spellEnd"/>
+      <w:r>
+        <w:t xml:space="preserve">, attraverso la quale è stato possibile </w:t>
+      </w:r>
+      <w:r>
+        <w:lastRenderedPageBreak/>
+        <w:t>rimuovere dal dataset 6 features</w:t>
+      </w:r>
+      <w:r>
+        <w:t xml:space="preserve">, per mantenere le features più significative: </w:t>
+      </w:r>
+      <w:proofErr w:type="spellStart"/>
+      <w:r>
+        <w:rPr>
+          <w:rFonts w:cstheme="minorHAnsi"/>
+          <w:b/>
+          <w:bCs/>
+          <w:i/>
+          <w:iCs/>
+          <w:color w:val="000000"/>
+          <w:shd w:val="clear" w:color="auto" w:fill="FFFFFF"/>
+        </w:rPr>
+        <w:t>chest</w:t>
+      </w:r>
+      <w:proofErr w:type="spellEnd"/>
+      <w:r>
+        <w:rPr>
+          <w:rFonts w:cstheme="minorHAnsi"/>
+          <w:b/>
+          <w:bCs/>
+          <w:i/>
+          <w:iCs/>
+          <w:color w:val="000000"/>
+          <w:shd w:val="clear" w:color="auto" w:fill="FFFFFF"/>
+        </w:rPr>
+        <w:t xml:space="preserve"> </w:t>
+      </w:r>
+      <w:proofErr w:type="spellStart"/>
+      <w:r>
+        <w:rPr>
+          <w:rFonts w:cstheme="minorHAnsi"/>
+          <w:b/>
+          <w:bCs/>
+          <w:i/>
+          <w:iCs/>
+          <w:color w:val="000000"/>
+          <w:shd w:val="clear" w:color="auto" w:fill="FFFFFF"/>
+        </w:rPr>
+        <w:t>pain</w:t>
+      </w:r>
+      <w:proofErr w:type="spellEnd"/>
+      <w:r>
+        <w:rPr>
+          <w:rFonts w:cstheme="minorHAnsi"/>
+          <w:b/>
+          <w:bCs/>
+          <w:i/>
+          <w:iCs/>
+          <w:color w:val="000000"/>
+          <w:shd w:val="clear" w:color="auto" w:fill="FFFFFF"/>
+        </w:rPr>
+        <w:t xml:space="preserve"> </w:t>
+      </w:r>
+      <w:proofErr w:type="spellStart"/>
+      <w:r>
+        <w:rPr>
+          <w:rFonts w:cstheme="minorHAnsi"/>
+          <w:b/>
+          <w:bCs/>
+          <w:i/>
+          <w:iCs/>
+          <w:color w:val="000000"/>
+          <w:shd w:val="clear" w:color="auto" w:fill="FFFFFF"/>
+        </w:rPr>
+        <w:t>type</w:t>
+      </w:r>
+      <w:proofErr w:type="spellEnd"/>
+      <w:r>
+        <w:rPr>
+          <w:rFonts w:cstheme="minorHAnsi"/>
+          <w:b/>
+          <w:bCs/>
+          <w:i/>
+          <w:iCs/>
+          <w:color w:val="000000"/>
+          <w:shd w:val="clear" w:color="auto" w:fill="FFFFFF"/>
+        </w:rPr>
+        <w:t xml:space="preserve">, </w:t>
+      </w:r>
+      <w:r>
+        <w:rPr>
+          <w:rFonts w:cstheme="minorHAnsi"/>
+          <w:b/>
+          <w:bCs/>
+          <w:i/>
+          <w:iCs/>
+          <w:color w:val="000000"/>
+          <w:shd w:val="clear" w:color="auto" w:fill="FFFFFF"/>
+        </w:rPr>
+        <w:t xml:space="preserve">max </w:t>
+      </w:r>
+      <w:proofErr w:type="spellStart"/>
+      <w:r>
+        <w:rPr>
+          <w:rFonts w:cstheme="minorHAnsi"/>
+          <w:b/>
+          <w:bCs/>
+          <w:i/>
+          <w:iCs/>
+          <w:color w:val="000000"/>
+          <w:shd w:val="clear" w:color="auto" w:fill="FFFFFF"/>
+        </w:rPr>
+        <w:t>heart</w:t>
+      </w:r>
+      <w:proofErr w:type="spellEnd"/>
+      <w:r>
+        <w:rPr>
+          <w:rFonts w:cstheme="minorHAnsi"/>
+          <w:b/>
+          <w:bCs/>
+          <w:i/>
+          <w:iCs/>
+          <w:color w:val="000000"/>
+          <w:shd w:val="clear" w:color="auto" w:fill="FFFFFF"/>
+        </w:rPr>
+        <w:t xml:space="preserve"> rate</w:t>
+      </w:r>
+      <w:r>
+        <w:rPr>
+          <w:rFonts w:cstheme="minorHAnsi"/>
+          <w:b/>
+          <w:bCs/>
+          <w:i/>
+          <w:iCs/>
+          <w:color w:val="000000"/>
+          <w:shd w:val="clear" w:color="auto" w:fill="FFFFFF"/>
+        </w:rPr>
+        <w:t xml:space="preserve">, </w:t>
+      </w:r>
+      <w:proofErr w:type="spellStart"/>
+      <w:r>
+        <w:rPr>
+          <w:rFonts w:cstheme="minorHAnsi"/>
+          <w:b/>
+          <w:bCs/>
+          <w:i/>
+          <w:iCs/>
+          <w:color w:val="000000"/>
+          <w:shd w:val="clear" w:color="auto" w:fill="FFFFFF"/>
+        </w:rPr>
+        <w:t>exercise</w:t>
+      </w:r>
+      <w:proofErr w:type="spellEnd"/>
+      <w:r>
+        <w:rPr>
+          <w:rFonts w:cstheme="minorHAnsi"/>
+          <w:b/>
+          <w:bCs/>
+          <w:i/>
+          <w:iCs/>
+          <w:color w:val="000000"/>
+          <w:shd w:val="clear" w:color="auto" w:fill="FFFFFF"/>
+        </w:rPr>
+        <w:t xml:space="preserve"> angina</w:t>
+      </w:r>
+      <w:r>
+        <w:rPr>
+          <w:rFonts w:cstheme="minorHAnsi"/>
+          <w:b/>
+          <w:bCs/>
+          <w:i/>
+          <w:iCs/>
+          <w:color w:val="000000"/>
+          <w:shd w:val="clear" w:color="auto" w:fill="FFFFFF"/>
+        </w:rPr>
+        <w:t xml:space="preserve">, </w:t>
+      </w:r>
+      <w:proofErr w:type="spellStart"/>
+      <w:r>
+        <w:rPr>
+          <w:rFonts w:cstheme="minorHAnsi"/>
+          <w:b/>
+          <w:bCs/>
+          <w:i/>
+          <w:iCs/>
+          <w:color w:val="000000"/>
+          <w:shd w:val="clear" w:color="auto" w:fill="FFFFFF"/>
+        </w:rPr>
+        <w:t>oldpeak</w:t>
+      </w:r>
+      <w:proofErr w:type="spellEnd"/>
+      <w:r>
+        <w:rPr>
+          <w:rFonts w:cstheme="minorHAnsi"/>
+          <w:b/>
+          <w:bCs/>
+          <w:i/>
+          <w:iCs/>
+          <w:color w:val="000000"/>
+          <w:shd w:val="clear" w:color="auto" w:fill="FFFFFF"/>
+        </w:rPr>
+        <w:t xml:space="preserve">, </w:t>
+      </w:r>
+      <w:r>
+        <w:rPr>
+          <w:rFonts w:cstheme="minorHAnsi"/>
+          <w:b/>
+          <w:bCs/>
+          <w:i/>
+          <w:iCs/>
+          <w:color w:val="000000"/>
+          <w:shd w:val="clear" w:color="auto" w:fill="FFFFFF"/>
+        </w:rPr>
+        <w:t xml:space="preserve">ST </w:t>
+      </w:r>
+      <w:proofErr w:type="spellStart"/>
+      <w:r>
+        <w:rPr>
+          <w:rFonts w:cstheme="minorHAnsi"/>
+          <w:b/>
+          <w:bCs/>
+          <w:i/>
+          <w:iCs/>
+          <w:color w:val="000000"/>
+          <w:shd w:val="clear" w:color="auto" w:fill="FFFFFF"/>
+        </w:rPr>
+        <w:t>slope</w:t>
+      </w:r>
+      <w:proofErr w:type="spellEnd"/>
+      <w:r>
+        <w:rPr>
+          <w:rFonts w:cstheme="minorHAnsi"/>
+          <w:b/>
+          <w:bCs/>
+          <w:i/>
+          <w:iCs/>
+          <w:color w:val="000000"/>
+          <w:shd w:val="clear" w:color="auto" w:fill="FFFFFF"/>
+        </w:rPr>
+        <w:t xml:space="preserve">. </w:t>
+      </w:r>
+    </w:p>
+    <w:p>
+      <w:r>
+        <w:t xml:space="preserve">In primo luogo, la </w:t>
+      </w:r>
+      <w:r>
+        <w:t>F</w:t>
+      </w:r>
+      <w:r>
+        <w:t>eatures</w:t>
+      </w:r>
+      <w:r>
+        <w:t xml:space="preserve"> </w:t>
+      </w:r>
+      <w:proofErr w:type="spellStart"/>
+      <w:r>
+        <w:t>S</w:t>
+      </w:r>
+      <w:r>
+        <w:t>election</w:t>
+      </w:r>
+      <w:proofErr w:type="spellEnd"/>
+      <w:r>
+        <w:t xml:space="preserve"> è stata utilizzata con Random </w:t>
+      </w:r>
+      <w:proofErr w:type="spellStart"/>
+      <w:r>
+        <w:t>Forest</w:t>
+      </w:r>
+      <w:proofErr w:type="spellEnd"/>
+      <w:r>
+        <w:t xml:space="preserve"> con la profondità degli alberi pari a 5 (quella risultata migliore nei test </w:t>
+      </w:r>
+      <w:proofErr w:type="spellStart"/>
+      <w:r>
+        <w:t>precendenti</w:t>
+      </w:r>
+      <w:proofErr w:type="spellEnd"/>
+      <w:r>
+        <w:t>) ottenendo dei risultati peggiori rispetto a quelli ottenuti</w:t>
+      </w:r>
+      <w:r>
+        <w:t xml:space="preserve"> senza Features </w:t>
+      </w:r>
+      <w:proofErr w:type="spellStart"/>
+      <w:r>
+        <w:t>Selection</w:t>
+      </w:r>
+      <w:proofErr w:type="spellEnd"/>
+    </w:p>
+    <w:p>
+      <w:pPr>
+        <w:keepNext/>
+        <w:jc w:val="center"/>
+      </w:pPr>
+      <w:r>
+        <w:drawing>
+          <wp:inline distT="0" distB="0" distL="0" distR="0" wp14:anchorId="000BE6EC" wp14:editId="671F23DE">
+            <wp:extent cx="4610500" cy="1867062"/>
+            <wp:effectExtent l="0" t="0" r="0" b="0"/>
+            <wp:docPr id="9" name="Immagine 9" descr="Immagine che contiene tavolo&#10;&#10;Descrizione generata automaticamente"/>
+            <wp:cNvGraphicFramePr>
+              <a:graphicFrameLocks xmlns:a="http://schemas.openxmlformats.org/drawingml/2006/main" noChangeAspect="1"/>
+            </wp:cNvGraphicFramePr>
+            <a:graphic xmlns:a="http://schemas.openxmlformats.org/drawingml/2006/main">
+              <a:graphicData uri="http://schemas.openxmlformats.org/drawingml/2006/picture">
+                <pic:pic xmlns:pic="http://schemas.openxmlformats.org/drawingml/2006/picture">
+                  <pic:nvPicPr>
+                    <pic:cNvPr id="9" name="Immagine 9" descr="Immagine che contiene tavolo&#10;&#10;Descrizione generata automaticamente"/>
+                    <pic:cNvPicPr/>
+                  </pic:nvPicPr>
+                  <pic:blipFill>
+                    <a:blip r:embed="rId25"/>
+                    <a:stretch>
+                      <a:fillRect/>
+                    </a:stretch>
+                  </pic:blipFill>
+                  <pic:spPr>
+                    <a:xfrm>
+                      <a:off x="0" y="0"/>
+                      <a:ext cx="4610500" cy="1867062"/>
+                    </a:xfrm>
+                    <a:prstGeom prst="rect">
+                      <a:avLst/>
+                    </a:prstGeom>
+                  </pic:spPr>
+                </pic:pic>
+              </a:graphicData>
+            </a:graphic>
+          </wp:inline>
+        </w:drawing>
+      </w:r>
+    </w:p>
+    <w:p>
+      <w:pPr>
+        <w:pStyle w:val="Didascalia"/>
+        <w:jc w:val="center"/>
+      </w:pPr>
+      <w:bookmarkStart w:id="41" w:name="_Toc109647237"/>
+      <w:r>
+        <w:t xml:space="preserve">Figura </w:t>
+      </w:r>
+      <w:fldSimple w:instr=" SEQ Figura \* ARABIC ">
+        <w:r>
+          <w:rPr>
+            <w:noProof/>
+          </w:rPr>
+          <w:t>13</w:t>
+        </w:r>
+      </w:fldSimple>
+      <w:r>
+        <w:t xml:space="preserve">: Risultati Random </w:t>
+      </w:r>
+      <w:proofErr w:type="spellStart"/>
+      <w:r>
+        <w:t>Forest</w:t>
+      </w:r>
+      <w:proofErr w:type="spellEnd"/>
+      <w:r>
+        <w:t xml:space="preserve"> con Features </w:t>
+      </w:r>
+      <w:proofErr w:type="spellStart"/>
+      <w:r>
+        <w:t>Selection</w:t>
+      </w:r>
+      <w:bookmarkEnd w:id="41"/>
+      <w:proofErr w:type="spellEnd"/>
+    </w:p>
+    <w:p>
+      <w:r>
+        <w:t xml:space="preserve">I risultati ottenuti con </w:t>
+      </w:r>
+      <w:r>
+        <w:t xml:space="preserve">Features </w:t>
+      </w:r>
+      <w:proofErr w:type="spellStart"/>
+      <w:r>
+        <w:t>Selection</w:t>
+      </w:r>
+      <w:proofErr w:type="spellEnd"/>
+      <w:r>
+        <w:t xml:space="preserve"> applicata a </w:t>
+      </w:r>
+      <w:proofErr w:type="spellStart"/>
+      <w:r>
+        <w:t>Logistic</w:t>
+      </w:r>
+      <w:proofErr w:type="spellEnd"/>
+      <w:r>
+        <w:t xml:space="preserve"> </w:t>
+      </w:r>
+      <w:proofErr w:type="spellStart"/>
+      <w:r>
+        <w:t>Regression</w:t>
+      </w:r>
+      <w:proofErr w:type="spellEnd"/>
+      <w:r>
+        <w:t xml:space="preserve"> sono, anche in questo caso, peggiori alla </w:t>
+      </w:r>
+      <w:proofErr w:type="spellStart"/>
+      <w:r>
+        <w:t>Logistic</w:t>
+      </w:r>
+      <w:proofErr w:type="spellEnd"/>
+      <w:r>
+        <w:t xml:space="preserve"> </w:t>
+      </w:r>
+      <w:proofErr w:type="spellStart"/>
+      <w:r>
+        <w:t>Regression</w:t>
+      </w:r>
+      <w:proofErr w:type="spellEnd"/>
+      <w:r>
+        <w:t xml:space="preserve"> senza la Features </w:t>
+      </w:r>
+      <w:proofErr w:type="spellStart"/>
+      <w:r>
+        <w:t>Selection</w:t>
+      </w:r>
+      <w:proofErr w:type="spellEnd"/>
+      <w:r>
+        <w:t>:</w:t>
+      </w:r>
+    </w:p>
+    <w:p>
+      <w:pPr>
+        <w:keepNext/>
+        <w:jc w:val="center"/>
+      </w:pPr>
+      <w:r>
+        <w:drawing>
+          <wp:inline distT="0" distB="0" distL="0" distR="0" wp14:anchorId="48562BEF" wp14:editId="6FE8AB22">
+            <wp:extent cx="4237087" cy="1806097"/>
+            <wp:effectExtent l="0" t="0" r="0" b="3810"/>
+            <wp:docPr id="10" name="Immagine 10" descr="Immagine che contiene tavolo&#10;&#10;Descrizione generata automaticamente"/>
+            <wp:cNvGraphicFramePr>
+              <a:graphicFrameLocks xmlns:a="http://schemas.openxmlformats.org/drawingml/2006/main" noChangeAspect="1"/>
+            </wp:cNvGraphicFramePr>
+            <a:graphic xmlns:a="http://schemas.openxmlformats.org/drawingml/2006/main">
+              <a:graphicData uri="http://schemas.openxmlformats.org/drawingml/2006/picture">
+                <pic:pic xmlns:pic="http://schemas.openxmlformats.org/drawingml/2006/picture">
+                  <pic:nvPicPr>
+                    <pic:cNvPr id="10" name="Immagine 10" descr="Immagine che contiene tavolo&#10;&#10;Descrizione generata automaticamente"/>
+                    <pic:cNvPicPr/>
+                  </pic:nvPicPr>
+                  <pic:blipFill>
+                    <a:blip r:embed="rId26"/>
+                    <a:stretch>
+                      <a:fillRect/>
+                    </a:stretch>
+                  </pic:blipFill>
+                  <pic:spPr>
+                    <a:xfrm>
+                      <a:off x="0" y="0"/>
+                      <a:ext cx="4237087" cy="1806097"/>
+                    </a:xfrm>
+                    <a:prstGeom prst="rect">
+                      <a:avLst/>
+                    </a:prstGeom>
+                  </pic:spPr>
+                </pic:pic>
+              </a:graphicData>
+            </a:graphic>
+          </wp:inline>
+        </w:drawing>
+      </w:r>
+    </w:p>
+    <w:p>
+      <w:pPr>
+        <w:pStyle w:val="Didascalia"/>
+        <w:jc w:val="center"/>
+      </w:pPr>
+      <w:bookmarkStart w:id="42" w:name="_Toc109647238"/>
+      <w:r>
+        <w:t xml:space="preserve">Figura </w:t>
+      </w:r>
+      <w:fldSimple w:instr=" SEQ Figura \* ARABIC ">
+        <w:r>
+          <w:rPr>
+            <w:noProof/>
+          </w:rPr>
+          <w:t>14</w:t>
+        </w:r>
+      </w:fldSimple>
+      <w:r>
+        <w:t xml:space="preserve">: Risultati </w:t>
+      </w:r>
+      <w:proofErr w:type="spellStart"/>
+      <w:r>
+        <w:t>Logistic</w:t>
+      </w:r>
+      <w:proofErr w:type="spellEnd"/>
+      <w:r>
+        <w:t xml:space="preserve"> </w:t>
+      </w:r>
+      <w:proofErr w:type="spellStart"/>
+      <w:r>
+        <w:t>Regression</w:t>
+      </w:r>
+      <w:proofErr w:type="spellEnd"/>
+      <w:r>
+        <w:t xml:space="preserve"> con Features </w:t>
+      </w:r>
+      <w:proofErr w:type="spellStart"/>
+      <w:r>
+        <w:t>Selection</w:t>
+      </w:r>
+      <w:bookmarkEnd w:id="42"/>
+      <w:proofErr w:type="spellEnd"/>
+    </w:p>
+    <w:p>
+      <w:pPr>
+        <w:pStyle w:val="Titolo2"/>
+      </w:pPr>
+      <w:bookmarkStart w:id="43" w:name="_Toc109647253"/>
+      <w:r>
+        <w:t>Feature Scaling -</w:t>
+      </w:r>
+      <w:r>
+        <w:t>-&gt;</w:t>
+      </w:r>
+      <w:r>
+        <w:t xml:space="preserve"> Min Max Scaling</w:t>
+      </w:r>
+      <w:bookmarkEnd w:id="43"/>
+    </w:p>
+    <w:p>
+      <w:r>
+        <w:t xml:space="preserve">Una delle più importanti trasformazioni che devono essere applicate è il ridimensionamento. Di solito, gli algoritmi di Machine Learning non funzionano bene quando gli attributi numeri hanno delle scale molto diverse tra di loro. Esistono due tipi di ridimensionamenti: min-max scaling e </w:t>
+      </w:r>
+      <w:proofErr w:type="spellStart"/>
+      <w:r>
+        <w:t>standardization</w:t>
+      </w:r>
+      <w:proofErr w:type="spellEnd"/>
+      <w:r>
+        <w:t>. Nel caso in questione, è stata utilizzata la Min Max Scaling</w:t>
+      </w:r>
+      <w:r>
+        <w:t>. Il Min-Max Scaling viene eseguito spostando e ridimensionando i valori in maniera tale che finiscano per variare tra 0 e 1.</w:t>
+      </w:r>
+    </w:p>
+    <w:p>
+      <w:r>
+        <w:t xml:space="preserve">Utilizzando la Features Scaling abbinata alla Features </w:t>
+      </w:r>
+      <w:proofErr w:type="spellStart"/>
+      <w:r>
+        <w:t>Selection</w:t>
+      </w:r>
+      <w:proofErr w:type="spellEnd"/>
+      <w:r>
+        <w:t xml:space="preserve"> per i modelli Random </w:t>
+      </w:r>
+      <w:proofErr w:type="spellStart"/>
+      <w:proofErr w:type="gramStart"/>
+      <w:r>
+        <w:t>Forest</w:t>
+      </w:r>
+      <w:proofErr w:type="spellEnd"/>
+      <w:r>
+        <w:t xml:space="preserve">  e</w:t>
+      </w:r>
+      <w:proofErr w:type="gramEnd"/>
+      <w:r>
+        <w:t xml:space="preserve"> </w:t>
+      </w:r>
+      <w:proofErr w:type="spellStart"/>
+      <w:r>
+        <w:t>Logistic</w:t>
+      </w:r>
+      <w:proofErr w:type="spellEnd"/>
+      <w:r>
+        <w:t xml:space="preserve"> </w:t>
+      </w:r>
+      <w:proofErr w:type="spellStart"/>
+      <w:r>
+        <w:t>Regression</w:t>
+      </w:r>
+      <w:proofErr w:type="spellEnd"/>
+      <w:r>
+        <w:t xml:space="preserve"> si sono ottenuti, in entrambi i modelli, dei risultati peggiori rispetto agli addestramenti iniziali.</w:t>
+      </w:r>
+    </w:p>
+    <w:p>
+      <w:r>
+        <w:t>PS: Tutti i risultati sono consultabili sul notebook</w:t>
+      </w:r>
+    </w:p>
+    <w:p/>
     <w:p>
       <w:pPr>
         <w:pStyle w:val="Titolo1"/>
       </w:pPr>
-      <w:bookmarkStart w:id="28" w:name="_Toc109149673"/>
+      <w:bookmarkStart w:id="44" w:name="_Toc109647254"/>
       <w:r>
         <w:t>Conclusioni</w:t>
       </w:r>
-      <w:bookmarkEnd w:id="28"/>
+      <w:bookmarkEnd w:id="44"/>
       <w:r>
         <w:t xml:space="preserve">  </w:t>
       </w:r>
     </w:p>
     <w:sectPr>
-      <w:footerReference w:type="default" r:id="rId25"/>
+      <w:footerReference w:type="default" r:id="rId27"/>
       <w:pgSz w:w="11906" w:h="16838"/>
       <w:pgMar w:top="1418" w:right="1134" w:bottom="1134" w:left="1134" w:header="709" w:footer="709" w:gutter="0"/>
       <w:cols w:space="708"/>

</xml_diff>

<commit_message>
Piccole correzioni su relazione
</commit_message>
<xml_diff>
--- a/Heart Diseases.docx
+++ b/Heart Diseases.docx
@@ -2089,15 +2089,7 @@
         <w:t>ottenuto</w:t>
       </w:r>
       <w:r>
-        <w:t xml:space="preserve"> combinando </w:t>
-      </w:r>
-      <w:proofErr w:type="gramStart"/>
-      <w:r>
-        <w:t>5</w:t>
-      </w:r>
-      <w:proofErr w:type="gramEnd"/>
-      <w:r>
-        <w:t xml:space="preserve"> </w:t>
+        <w:t xml:space="preserve"> combinando 5 </w:t>
       </w:r>
       <w:r>
         <w:t>dataset</w:t>
@@ -2712,15 +2704,7 @@
     </w:p>
     <w:p>
       <w:r>
-        <w:t xml:space="preserve">Prima di analizzare il dataset è necessario suddividere le 12 colonne tra features e target. Le prime </w:t>
-      </w:r>
-      <w:proofErr w:type="gramStart"/>
-      <w:r>
-        <w:t>11</w:t>
-      </w:r>
-      <w:proofErr w:type="gramEnd"/>
-      <w:r>
-        <w:t xml:space="preserve"> colonne fanno riferimento alle features, mentre l’ultima è relativa al target (etichetta </w:t>
+        <w:t xml:space="preserve">Prima di analizzare il dataset è necessario suddividere le 12 colonne tra features e target. Le prime 11 colonne fanno riferimento alle features, mentre l’ultima è relativa al target (etichetta </w:t>
       </w:r>
       <w:r>
         <w:t xml:space="preserve">della </w:t>
@@ -2977,24 +2961,14 @@
       <w:r>
         <w:t xml:space="preserve">Figura </w:t>
       </w:r>
-      <w:r>
-        <w:fldChar w:fldCharType="begin"/>
-      </w:r>
-      <w:r>
-        <w:instrText xml:space="preserve"> SEQ Figura \* ARABIC </w:instrText>
-      </w:r>
-      <w:r>
-        <w:fldChar w:fldCharType="separate"/>
-      </w:r>
-      <w:r>
-        <w:rPr>
-          <w:noProof/>
-        </w:rPr>
-        <w:t>2</w:t>
-      </w:r>
-      <w:r>
-        <w:fldChar w:fldCharType="end"/>
-      </w:r>
+      <w:fldSimple w:instr=" SEQ Figura \* ARABIC ">
+        <w:r>
+          <w:rPr>
+            <w:noProof/>
+          </w:rPr>
+          <w:t>2</w:t>
+        </w:r>
+      </w:fldSimple>
       <w:r>
         <w:t>: Displot feature "age"</w:t>
       </w:r>
@@ -3093,24 +3067,14 @@
       <w:r>
         <w:t xml:space="preserve">Figura </w:t>
       </w:r>
-      <w:r>
-        <w:fldChar w:fldCharType="begin"/>
-      </w:r>
-      <w:r>
-        <w:instrText xml:space="preserve"> SEQ Figura \* ARABIC </w:instrText>
-      </w:r>
-      <w:r>
-        <w:fldChar w:fldCharType="separate"/>
-      </w:r>
-      <w:r>
-        <w:rPr>
-          <w:noProof/>
-        </w:rPr>
-        <w:t>3</w:t>
-      </w:r>
-      <w:r>
-        <w:fldChar w:fldCharType="end"/>
-      </w:r>
+      <w:fldSimple w:instr=" SEQ Figura \* ARABIC ">
+        <w:r>
+          <w:rPr>
+            <w:noProof/>
+          </w:rPr>
+          <w:t>3</w:t>
+        </w:r>
+      </w:fldSimple>
       <w:r>
         <w:t>: Boxplot feature "age"</w:t>
       </w:r>
@@ -3313,27 +3277,14 @@
       <w:r>
         <w:t xml:space="preserve">Figura </w:t>
       </w:r>
-      <w:r>
-        <w:fldChar w:fldCharType="begin"/>
-      </w:r>
-      <w:r>
-        <w:instrText xml:space="preserve"> SEQ Figura \* ARABIC </w:instrText>
-      </w:r>
-      <w:r>
-        <w:fldChar w:fldCharType="separate"/>
-      </w:r>
-      <w:r>
-        <w:rPr>
-          <w:noProof/>
-        </w:rPr>
-        <w:t>4</w:t>
-      </w:r>
-      <w:r>
-        <w:rPr>
-          <w:noProof/>
-        </w:rPr>
-        <w:fldChar w:fldCharType="end"/>
-      </w:r>
+      <w:fldSimple w:instr=" SEQ Figura \* ARABIC ">
+        <w:r>
+          <w:rPr>
+            <w:noProof/>
+          </w:rPr>
+          <w:t>4</w:t>
+        </w:r>
+      </w:fldSimple>
       <w:r>
         <w:t>: Matrice di correlazione</w:t>
       </w:r>
@@ -3489,27 +3440,14 @@
       <w:r>
         <w:t xml:space="preserve">Figura </w:t>
       </w:r>
-      <w:r>
-        <w:fldChar w:fldCharType="begin"/>
-      </w:r>
-      <w:r>
-        <w:instrText xml:space="preserve"> SEQ Figura \* ARABIC </w:instrText>
-      </w:r>
-      <w:r>
-        <w:fldChar w:fldCharType="separate"/>
-      </w:r>
-      <w:r>
-        <w:rPr>
-          <w:noProof/>
-        </w:rPr>
-        <w:t>5</w:t>
-      </w:r>
-      <w:r>
-        <w:rPr>
-          <w:noProof/>
-        </w:rPr>
-        <w:fldChar w:fldCharType="end"/>
-      </w:r>
+      <w:fldSimple w:instr=" SEQ Figura \* ARABIC ">
+        <w:r>
+          <w:rPr>
+            <w:noProof/>
+          </w:rPr>
+          <w:t>5</w:t>
+        </w:r>
+      </w:fldSimple>
       <w:r>
         <w:t>: Confronto RandomForestClassifier e ExtraTrees</w:t>
       </w:r>
@@ -3607,10 +3545,7 @@
         <w:t xml:space="preserve"> Il </w:t>
       </w:r>
       <w:r>
-        <w:t>DecisionTreeClassifier</w:t>
-      </w:r>
-      <w:r>
-        <w:t xml:space="preserve"> </w:t>
+        <w:t xml:space="preserve">DecisionTreeClassifier </w:t>
       </w:r>
       <w:r>
         <w:t>si basa sul concetto di Information Gain, ovvero si scelgono tr</w:t>
@@ -4119,27 +4054,14 @@
       <w:r>
         <w:t xml:space="preserve">Figura </w:t>
       </w:r>
-      <w:r>
-        <w:fldChar w:fldCharType="begin"/>
-      </w:r>
-      <w:r>
-        <w:instrText xml:space="preserve"> SEQ Figura \* ARABIC </w:instrText>
-      </w:r>
-      <w:r>
-        <w:fldChar w:fldCharType="separate"/>
-      </w:r>
-      <w:r>
-        <w:rPr>
-          <w:noProof/>
-        </w:rPr>
-        <w:t>6</w:t>
-      </w:r>
-      <w:r>
-        <w:rPr>
-          <w:noProof/>
-        </w:rPr>
-        <w:fldChar w:fldCharType="end"/>
-      </w:r>
+      <w:fldSimple w:instr=" SEQ Figura \* ARABIC ">
+        <w:r>
+          <w:rPr>
+            <w:noProof/>
+          </w:rPr>
+          <w:t>6</w:t>
+        </w:r>
+      </w:fldSimple>
       <w:r>
         <w:t>: Risultati Accuracy su Decision Tree con profondità di 5 nodi</w:t>
       </w:r>
@@ -4208,27 +4130,14 @@
       <w:r>
         <w:t xml:space="preserve">Figura </w:t>
       </w:r>
-      <w:r>
-        <w:fldChar w:fldCharType="begin"/>
-      </w:r>
-      <w:r>
-        <w:instrText xml:space="preserve"> SEQ Figura \* ARABIC </w:instrText>
-      </w:r>
-      <w:r>
-        <w:fldChar w:fldCharType="separate"/>
-      </w:r>
-      <w:r>
-        <w:rPr>
-          <w:noProof/>
-        </w:rPr>
-        <w:t>7</w:t>
-      </w:r>
-      <w:r>
-        <w:rPr>
-          <w:noProof/>
-        </w:rPr>
-        <w:fldChar w:fldCharType="end"/>
-      </w:r>
+      <w:fldSimple w:instr=" SEQ Figura \* ARABIC ">
+        <w:r>
+          <w:rPr>
+            <w:noProof/>
+          </w:rPr>
+          <w:t>7</w:t>
+        </w:r>
+      </w:fldSimple>
       <w:r>
         <w:t>: Visualizzazione Decision Tree con profondità di 5 nodi</w:t>
       </w:r>
@@ -4378,10 +4287,7 @@
               <w:cnfStyle w:val="000000000000" w:firstRow="0" w:lastRow="0" w:firstColumn="0" w:lastColumn="0" w:oddVBand="0" w:evenVBand="0" w:oddHBand="0" w:evenHBand="0" w:firstRowFirstColumn="0" w:firstRowLastColumn="0" w:lastRowFirstColumn="0" w:lastRowLastColumn="0"/>
             </w:pPr>
             <w:r>
-              <w:t>0.8</w:t>
-            </w:r>
-            <w:r>
-              <w:t>4</w:t>
+              <w:t>0.84</w:t>
             </w:r>
           </w:p>
         </w:tc>
@@ -4396,10 +4302,7 @@
               <w:cnfStyle w:val="000000000000" w:firstRow="0" w:lastRow="0" w:firstColumn="0" w:lastColumn="0" w:oddVBand="0" w:evenVBand="0" w:oddHBand="0" w:evenHBand="0" w:firstRowFirstColumn="0" w:firstRowLastColumn="0" w:lastRowFirstColumn="0" w:lastRowLastColumn="0"/>
             </w:pPr>
             <w:r>
-              <w:t>0.</w:t>
-            </w:r>
-            <w:r>
-              <w:t>94</w:t>
+              <w:t>0.94</w:t>
             </w:r>
           </w:p>
         </w:tc>
@@ -4414,10 +4317,7 @@
               <w:cnfStyle w:val="000000000000" w:firstRow="0" w:lastRow="0" w:firstColumn="0" w:lastColumn="0" w:oddVBand="0" w:evenVBand="0" w:oddHBand="0" w:evenHBand="0" w:firstRowFirstColumn="0" w:firstRowLastColumn="0" w:lastRowFirstColumn="0" w:lastRowLastColumn="0"/>
             </w:pPr>
             <w:r>
-              <w:t>0.</w:t>
-            </w:r>
-            <w:r>
-              <w:t>89</w:t>
+              <w:t>0.89</w:t>
             </w:r>
           </w:p>
         </w:tc>
@@ -4464,10 +4364,7 @@
               <w:cnfStyle w:val="000000000000" w:firstRow="0" w:lastRow="0" w:firstColumn="0" w:lastColumn="0" w:oddVBand="0" w:evenVBand="0" w:oddHBand="0" w:evenHBand="0" w:firstRowFirstColumn="0" w:firstRowLastColumn="0" w:lastRowFirstColumn="0" w:lastRowLastColumn="0"/>
             </w:pPr>
             <w:r>
-              <w:t>0.</w:t>
-            </w:r>
-            <w:r>
-              <w:t>93</w:t>
+              <w:t>0.93</w:t>
             </w:r>
           </w:p>
         </w:tc>
@@ -4482,10 +4379,7 @@
               <w:cnfStyle w:val="000000000000" w:firstRow="0" w:lastRow="0" w:firstColumn="0" w:lastColumn="0" w:oddVBand="0" w:evenVBand="0" w:oddHBand="0" w:evenHBand="0" w:firstRowFirstColumn="0" w:firstRowLastColumn="0" w:lastRowFirstColumn="0" w:lastRowLastColumn="0"/>
             </w:pPr>
             <w:r>
-              <w:t>0.8</w:t>
-            </w:r>
-            <w:r>
-              <w:t>3</w:t>
+              <w:t>0.83</w:t>
             </w:r>
           </w:p>
         </w:tc>
@@ -4500,10 +4394,7 @@
               <w:cnfStyle w:val="000000000000" w:firstRow="0" w:lastRow="0" w:firstColumn="0" w:lastColumn="0" w:oddVBand="0" w:evenVBand="0" w:oddHBand="0" w:evenHBand="0" w:firstRowFirstColumn="0" w:firstRowLastColumn="0" w:lastRowFirstColumn="0" w:lastRowLastColumn="0"/>
             </w:pPr>
             <w:r>
-              <w:t>0.8</w:t>
-            </w:r>
-            <w:r>
-              <w:t>8</w:t>
+              <w:t>0.88</w:t>
             </w:r>
           </w:p>
         </w:tc>
@@ -4604,10 +4495,7 @@
               <w:cnfStyle w:val="000000100000" w:firstRow="0" w:lastRow="0" w:firstColumn="0" w:lastColumn="0" w:oddVBand="0" w:evenVBand="0" w:oddHBand="1" w:evenHBand="0" w:firstRowFirstColumn="0" w:firstRowLastColumn="0" w:lastRowFirstColumn="0" w:lastRowLastColumn="0"/>
             </w:pPr>
             <w:r>
-              <w:t>0.8</w:t>
-            </w:r>
-            <w:r>
-              <w:t>8255</w:t>
+              <w:t>0.88255</w:t>
             </w:r>
           </w:p>
         </w:tc>
@@ -4822,10 +4710,7 @@
               <w:cnfStyle w:val="000000000000" w:firstRow="0" w:lastRow="0" w:firstColumn="0" w:lastColumn="0" w:oddVBand="0" w:evenVBand="0" w:oddHBand="0" w:evenHBand="0" w:firstRowFirstColumn="0" w:firstRowLastColumn="0" w:lastRowFirstColumn="0" w:lastRowLastColumn="0"/>
             </w:pPr>
             <w:r>
-              <w:t>0.</w:t>
-            </w:r>
-            <w:r>
-              <w:t>74</w:t>
+              <w:t>0.74</w:t>
             </w:r>
           </w:p>
         </w:tc>
@@ -4840,10 +4725,7 @@
               <w:cnfStyle w:val="000000000000" w:firstRow="0" w:lastRow="0" w:firstColumn="0" w:lastColumn="0" w:oddVBand="0" w:evenVBand="0" w:oddHBand="0" w:evenHBand="0" w:firstRowFirstColumn="0" w:firstRowLastColumn="0" w:lastRowFirstColumn="0" w:lastRowLastColumn="0"/>
             </w:pPr>
             <w:r>
-              <w:t>0.</w:t>
-            </w:r>
-            <w:r>
-              <w:t>72</w:t>
+              <w:t>0.72</w:t>
             </w:r>
           </w:p>
         </w:tc>
@@ -4858,10 +4740,7 @@
               <w:cnfStyle w:val="000000000000" w:firstRow="0" w:lastRow="0" w:firstColumn="0" w:lastColumn="0" w:oddVBand="0" w:evenVBand="0" w:oddHBand="0" w:evenHBand="0" w:firstRowFirstColumn="0" w:firstRowLastColumn="0" w:lastRowFirstColumn="0" w:lastRowLastColumn="0"/>
             </w:pPr>
             <w:r>
-              <w:t>0.</w:t>
-            </w:r>
-            <w:r>
-              <w:t>73</w:t>
+              <w:t>0.73</w:t>
             </w:r>
           </w:p>
         </w:tc>
@@ -4908,10 +4787,7 @@
               <w:cnfStyle w:val="000000000000" w:firstRow="0" w:lastRow="0" w:firstColumn="0" w:lastColumn="0" w:oddVBand="0" w:evenVBand="0" w:oddHBand="0" w:evenHBand="0" w:firstRowFirstColumn="0" w:firstRowLastColumn="0" w:lastRowFirstColumn="0" w:lastRowLastColumn="0"/>
             </w:pPr>
             <w:r>
-              <w:t>0.</w:t>
-            </w:r>
-            <w:r>
-              <w:t>75</w:t>
+              <w:t>0.75</w:t>
             </w:r>
           </w:p>
         </w:tc>
@@ -4926,10 +4802,7 @@
               <w:cnfStyle w:val="000000000000" w:firstRow="0" w:lastRow="0" w:firstColumn="0" w:lastColumn="0" w:oddVBand="0" w:evenVBand="0" w:oddHBand="0" w:evenHBand="0" w:firstRowFirstColumn="0" w:firstRowLastColumn="0" w:lastRowFirstColumn="0" w:lastRowLastColumn="0"/>
             </w:pPr>
             <w:r>
-              <w:t>0.</w:t>
-            </w:r>
-            <w:r>
-              <w:t>77</w:t>
+              <w:t>0.77</w:t>
             </w:r>
           </w:p>
         </w:tc>
@@ -4944,10 +4817,7 @@
               <w:cnfStyle w:val="000000000000" w:firstRow="0" w:lastRow="0" w:firstColumn="0" w:lastColumn="0" w:oddVBand="0" w:evenVBand="0" w:oddHBand="0" w:evenHBand="0" w:firstRowFirstColumn="0" w:firstRowLastColumn="0" w:lastRowFirstColumn="0" w:lastRowLastColumn="0"/>
             </w:pPr>
             <w:r>
-              <w:t>0.</w:t>
-            </w:r>
-            <w:r>
-              <w:t>76</w:t>
+              <w:t>0.76</w:t>
             </w:r>
           </w:p>
         </w:tc>
@@ -5048,10 +4918,7 @@
               <w:cnfStyle w:val="000000100000" w:firstRow="0" w:lastRow="0" w:firstColumn="0" w:lastColumn="0" w:oddVBand="0" w:evenVBand="0" w:oddHBand="1" w:evenHBand="0" w:firstRowFirstColumn="0" w:firstRowLastColumn="0" w:lastRowFirstColumn="0" w:lastRowLastColumn="0"/>
             </w:pPr>
             <w:r>
-              <w:t>0.</w:t>
-            </w:r>
-            <w:r>
-              <w:t>74497</w:t>
+              <w:t>0.74497</w:t>
             </w:r>
           </w:p>
         </w:tc>
@@ -5467,10 +5334,7 @@
               <w:cnfStyle w:val="000000000000" w:firstRow="0" w:lastRow="0" w:firstColumn="0" w:lastColumn="0" w:oddVBand="0" w:evenVBand="0" w:oddHBand="0" w:evenHBand="0" w:firstRowFirstColumn="0" w:firstRowLastColumn="0" w:lastRowFirstColumn="0" w:lastRowLastColumn="0"/>
             </w:pPr>
             <w:r>
-              <w:t>0.</w:t>
-            </w:r>
-            <w:r>
-              <w:t>86</w:t>
+              <w:t>0.86</w:t>
             </w:r>
           </w:p>
         </w:tc>
@@ -5485,10 +5349,7 @@
               <w:cnfStyle w:val="000000000000" w:firstRow="0" w:lastRow="0" w:firstColumn="0" w:lastColumn="0" w:oddVBand="0" w:evenVBand="0" w:oddHBand="0" w:evenHBand="0" w:firstRowFirstColumn="0" w:firstRowLastColumn="0" w:lastRowFirstColumn="0" w:lastRowLastColumn="0"/>
             </w:pPr>
             <w:r>
-              <w:t>0.</w:t>
-            </w:r>
-            <w:r>
-              <w:t>84</w:t>
+              <w:t>0.84</w:t>
             </w:r>
           </w:p>
         </w:tc>
@@ -5503,10 +5364,7 @@
               <w:cnfStyle w:val="000000000000" w:firstRow="0" w:lastRow="0" w:firstColumn="0" w:lastColumn="0" w:oddVBand="0" w:evenVBand="0" w:oddHBand="0" w:evenHBand="0" w:firstRowFirstColumn="0" w:firstRowLastColumn="0" w:lastRowFirstColumn="0" w:lastRowLastColumn="0"/>
             </w:pPr>
             <w:r>
-              <w:t>0.</w:t>
-            </w:r>
-            <w:r>
-              <w:t>85</w:t>
+              <w:t>0.85</w:t>
             </w:r>
           </w:p>
         </w:tc>
@@ -5553,10 +5411,7 @@
               <w:cnfStyle w:val="000000000000" w:firstRow="0" w:lastRow="0" w:firstColumn="0" w:lastColumn="0" w:oddVBand="0" w:evenVBand="0" w:oddHBand="0" w:evenHBand="0" w:firstRowFirstColumn="0" w:firstRowLastColumn="0" w:lastRowFirstColumn="0" w:lastRowLastColumn="0"/>
             </w:pPr>
             <w:r>
-              <w:t>0.</w:t>
-            </w:r>
-            <w:r>
-              <w:t>85</w:t>
+              <w:t>0.85</w:t>
             </w:r>
           </w:p>
         </w:tc>
@@ -5571,10 +5426,7 @@
               <w:cnfStyle w:val="000000000000" w:firstRow="0" w:lastRow="0" w:firstColumn="0" w:lastColumn="0" w:oddVBand="0" w:evenVBand="0" w:oddHBand="0" w:evenHBand="0" w:firstRowFirstColumn="0" w:firstRowLastColumn="0" w:lastRowFirstColumn="0" w:lastRowLastColumn="0"/>
             </w:pPr>
             <w:r>
-              <w:t>0.</w:t>
-            </w:r>
-            <w:r>
-              <w:t>88</w:t>
+              <w:t>0.88</w:t>
             </w:r>
           </w:p>
         </w:tc>
@@ -5589,10 +5441,7 @@
               <w:cnfStyle w:val="000000000000" w:firstRow="0" w:lastRow="0" w:firstColumn="0" w:lastColumn="0" w:oddVBand="0" w:evenVBand="0" w:oddHBand="0" w:evenHBand="0" w:firstRowFirstColumn="0" w:firstRowLastColumn="0" w:lastRowFirstColumn="0" w:lastRowLastColumn="0"/>
             </w:pPr>
             <w:r>
-              <w:t>0.</w:t>
-            </w:r>
-            <w:r>
-              <w:t>87</w:t>
+              <w:t>0.87</w:t>
             </w:r>
           </w:p>
         </w:tc>
@@ -6242,10 +6091,7 @@
               <w:cnfStyle w:val="000000000000" w:firstRow="0" w:lastRow="0" w:firstColumn="0" w:lastColumn="0" w:oddVBand="0" w:evenVBand="0" w:oddHBand="0" w:evenHBand="0" w:firstRowFirstColumn="0" w:firstRowLastColumn="0" w:lastRowFirstColumn="0" w:lastRowLastColumn="0"/>
             </w:pPr>
             <w:r>
-              <w:t>0.8</w:t>
-            </w:r>
-            <w:r>
-              <w:t>4</w:t>
+              <w:t>0.84</w:t>
             </w:r>
           </w:p>
         </w:tc>
@@ -6260,10 +6106,7 @@
               <w:cnfStyle w:val="000000000000" w:firstRow="0" w:lastRow="0" w:firstColumn="0" w:lastColumn="0" w:oddVBand="0" w:evenVBand="0" w:oddHBand="0" w:evenHBand="0" w:firstRowFirstColumn="0" w:firstRowLastColumn="0" w:lastRowFirstColumn="0" w:lastRowLastColumn="0"/>
             </w:pPr>
             <w:r>
-              <w:t>0.</w:t>
-            </w:r>
-            <w:r>
-              <w:t>90</w:t>
+              <w:t>0.90</w:t>
             </w:r>
           </w:p>
         </w:tc>
@@ -6278,10 +6121,7 @@
               <w:cnfStyle w:val="000000000000" w:firstRow="0" w:lastRow="0" w:firstColumn="0" w:lastColumn="0" w:oddVBand="0" w:evenVBand="0" w:oddHBand="0" w:evenHBand="0" w:firstRowFirstColumn="0" w:firstRowLastColumn="0" w:lastRowFirstColumn="0" w:lastRowLastColumn="0"/>
             </w:pPr>
             <w:r>
-              <w:t>0.8</w:t>
-            </w:r>
-            <w:r>
-              <w:t>7</w:t>
+              <w:t>0.87</w:t>
             </w:r>
           </w:p>
         </w:tc>
@@ -6328,10 +6168,7 @@
               <w:cnfStyle w:val="000000000000" w:firstRow="0" w:lastRow="0" w:firstColumn="0" w:lastColumn="0" w:oddVBand="0" w:evenVBand="0" w:oddHBand="0" w:evenHBand="0" w:firstRowFirstColumn="0" w:firstRowLastColumn="0" w:lastRowFirstColumn="0" w:lastRowLastColumn="0"/>
             </w:pPr>
             <w:r>
-              <w:t>0.</w:t>
-            </w:r>
-            <w:r>
-              <w:t>90</w:t>
+              <w:t>0.90</w:t>
             </w:r>
           </w:p>
         </w:tc>
@@ -6346,10 +6183,7 @@
               <w:cnfStyle w:val="000000000000" w:firstRow="0" w:lastRow="0" w:firstColumn="0" w:lastColumn="0" w:oddVBand="0" w:evenVBand="0" w:oddHBand="0" w:evenHBand="0" w:firstRowFirstColumn="0" w:firstRowLastColumn="0" w:lastRowFirstColumn="0" w:lastRowLastColumn="0"/>
             </w:pPr>
             <w:r>
-              <w:t>0.8</w:t>
-            </w:r>
-            <w:r>
-              <w:t>4</w:t>
+              <w:t>0.84</w:t>
             </w:r>
           </w:p>
         </w:tc>
@@ -6432,14 +6266,7 @@
                 <w:b w:val="0"/>
                 <w:bCs w:val="0"/>
               </w:rPr>
-              <w:t>0.8</w:t>
-            </w:r>
-            <w:r>
-              <w:rPr>
-                <w:b w:val="0"/>
-                <w:bCs w:val="0"/>
-              </w:rPr>
-              <w:t>3277</w:t>
+              <w:t>0.83277</w:t>
             </w:r>
           </w:p>
         </w:tc>
@@ -6472,10 +6299,7 @@
               <w:cnfStyle w:val="000000100000" w:firstRow="0" w:lastRow="0" w:firstColumn="0" w:lastColumn="0" w:oddVBand="0" w:evenVBand="0" w:oddHBand="1" w:evenHBand="0" w:firstRowFirstColumn="0" w:firstRowLastColumn="0" w:lastRowFirstColumn="0" w:lastRowLastColumn="0"/>
             </w:pPr>
             <w:r>
-              <w:t>0.8</w:t>
-            </w:r>
-            <w:r>
-              <w:t>6577</w:t>
+              <w:t>0.86577</w:t>
             </w:r>
           </w:p>
         </w:tc>
@@ -7168,10 +6992,7 @@
               <w:cnfStyle w:val="000000000000" w:firstRow="0" w:lastRow="0" w:firstColumn="0" w:lastColumn="0" w:oddVBand="0" w:evenVBand="0" w:oddHBand="0" w:evenHBand="0" w:firstRowFirstColumn="0" w:firstRowLastColumn="0" w:lastRowFirstColumn="0" w:lastRowLastColumn="0"/>
             </w:pPr>
             <w:r>
-              <w:t>0.</w:t>
-            </w:r>
-            <w:r>
-              <w:t>92</w:t>
+              <w:t>0.92</w:t>
             </w:r>
           </w:p>
         </w:tc>
@@ -7186,10 +7007,7 @@
               <w:cnfStyle w:val="000000000000" w:firstRow="0" w:lastRow="0" w:firstColumn="0" w:lastColumn="0" w:oddVBand="0" w:evenVBand="0" w:oddHBand="0" w:evenHBand="0" w:firstRowFirstColumn="0" w:firstRowLastColumn="0" w:lastRowFirstColumn="0" w:lastRowLastColumn="0"/>
             </w:pPr>
             <w:r>
-              <w:t>0.</w:t>
-            </w:r>
-            <w:r>
-              <w:t>90</w:t>
+              <w:t>0.90</w:t>
             </w:r>
           </w:p>
         </w:tc>
@@ -7204,10 +7022,7 @@
               <w:cnfStyle w:val="000000000000" w:firstRow="0" w:lastRow="0" w:firstColumn="0" w:lastColumn="0" w:oddVBand="0" w:evenVBand="0" w:oddHBand="0" w:evenHBand="0" w:firstRowFirstColumn="0" w:firstRowLastColumn="0" w:lastRowFirstColumn="0" w:lastRowLastColumn="0"/>
             </w:pPr>
             <w:r>
-              <w:t>0.</w:t>
-            </w:r>
-            <w:r>
-              <w:t>91</w:t>
+              <w:t>0.91</w:t>
             </w:r>
           </w:p>
         </w:tc>
@@ -7254,10 +7069,7 @@
               <w:cnfStyle w:val="000000000000" w:firstRow="0" w:lastRow="0" w:firstColumn="0" w:lastColumn="0" w:oddVBand="0" w:evenVBand="0" w:oddHBand="0" w:evenHBand="0" w:firstRowFirstColumn="0" w:firstRowLastColumn="0" w:lastRowFirstColumn="0" w:lastRowLastColumn="0"/>
             </w:pPr>
             <w:r>
-              <w:t>0.</w:t>
-            </w:r>
-            <w:r>
-              <w:t>91</w:t>
+              <w:t>0.91</w:t>
             </w:r>
           </w:p>
         </w:tc>
@@ -7272,10 +7084,7 @@
               <w:cnfStyle w:val="000000000000" w:firstRow="0" w:lastRow="0" w:firstColumn="0" w:lastColumn="0" w:oddVBand="0" w:evenVBand="0" w:oddHBand="0" w:evenHBand="0" w:firstRowFirstColumn="0" w:firstRowLastColumn="0" w:lastRowFirstColumn="0" w:lastRowLastColumn="0"/>
             </w:pPr>
             <w:r>
-              <w:t>0.</w:t>
-            </w:r>
-            <w:r>
-              <w:t>92</w:t>
+              <w:t>0.92</w:t>
             </w:r>
           </w:p>
         </w:tc>
@@ -7290,10 +7099,7 @@
               <w:cnfStyle w:val="000000000000" w:firstRow="0" w:lastRow="0" w:firstColumn="0" w:lastColumn="0" w:oddVBand="0" w:evenVBand="0" w:oddHBand="0" w:evenHBand="0" w:firstRowFirstColumn="0" w:firstRowLastColumn="0" w:lastRowFirstColumn="0" w:lastRowLastColumn="0"/>
             </w:pPr>
             <w:r>
-              <w:t>0.</w:t>
-            </w:r>
-            <w:r>
-              <w:t>91</w:t>
+              <w:t>0.91</w:t>
             </w:r>
           </w:p>
         </w:tc>
@@ -7361,14 +7167,7 @@
                 <w:b w:val="0"/>
                 <w:bCs w:val="0"/>
               </w:rPr>
-              <w:t>0.8</w:t>
-            </w:r>
-            <w:r>
-              <w:rPr>
-                <w:b w:val="0"/>
-                <w:bCs w:val="0"/>
-              </w:rPr>
-              <w:t>9113</w:t>
+              <w:t>0.89113</w:t>
             </w:r>
           </w:p>
         </w:tc>
@@ -7401,10 +7200,7 @@
               <w:cnfStyle w:val="000000100000" w:firstRow="0" w:lastRow="0" w:firstColumn="0" w:lastColumn="0" w:oddVBand="0" w:evenVBand="0" w:oddHBand="1" w:evenHBand="0" w:firstRowFirstColumn="0" w:firstRowLastColumn="0" w:lastRowFirstColumn="0" w:lastRowLastColumn="0"/>
             </w:pPr>
             <w:r>
-              <w:t>0.</w:t>
-            </w:r>
-            <w:r>
-              <w:t>91275</w:t>
+              <w:t>0.91275</w:t>
             </w:r>
           </w:p>
         </w:tc>
@@ -7471,15 +7267,7 @@
         <w:t>sono stati rimossi</w:t>
       </w:r>
       <w:r>
-        <w:t xml:space="preserve"> dal dataset </w:t>
-      </w:r>
-      <w:proofErr w:type="gramStart"/>
-      <w:r>
-        <w:t>6</w:t>
-      </w:r>
-      <w:proofErr w:type="gramEnd"/>
-      <w:r>
-        <w:t xml:space="preserve"> features</w:t>
+        <w:t xml:space="preserve"> dal dataset 6 features</w:t>
       </w:r>
       <w:r>
         <w:t xml:space="preserve">, per mantenere le features più significative: </w:t>
@@ -7517,15 +7305,7 @@
         <w:t>Classifier</w:t>
       </w:r>
       <w:r>
-        <w:t xml:space="preserve"> con la profondità degli alberi pari a 5 (quella risultata migliore nei test </w:t>
-      </w:r>
-      <w:proofErr w:type="spellStart"/>
-      <w:r>
-        <w:t>precendenti</w:t>
-      </w:r>
-      <w:proofErr w:type="spellEnd"/>
-      <w:r>
-        <w:t>) ottenendo dei risultati peggiori rispetto a quelli ottenuti</w:t>
+        <w:t xml:space="preserve"> con la profondità degli alberi pari a 5 (quella risultata migliore nei test precedenti) ottenendo dei risultati peggiori rispetto a quelli ottenuti</w:t>
       </w:r>
       <w:r>
         <w:t xml:space="preserve"> senza Features Selection</w:t>
@@ -7668,10 +7448,7 @@
               <w:cnfStyle w:val="000000000000" w:firstRow="0" w:lastRow="0" w:firstColumn="0" w:lastColumn="0" w:oddVBand="0" w:evenVBand="0" w:oddHBand="0" w:evenHBand="0" w:firstRowFirstColumn="0" w:firstRowLastColumn="0" w:lastRowFirstColumn="0" w:lastRowLastColumn="0"/>
             </w:pPr>
             <w:r>
-              <w:t>0.8</w:t>
-            </w:r>
-            <w:r>
-              <w:t>6</w:t>
+              <w:t>0.86</w:t>
             </w:r>
           </w:p>
         </w:tc>
@@ -7686,10 +7463,7 @@
               <w:cnfStyle w:val="000000000000" w:firstRow="0" w:lastRow="0" w:firstColumn="0" w:lastColumn="0" w:oddVBand="0" w:evenVBand="0" w:oddHBand="0" w:evenHBand="0" w:firstRowFirstColumn="0" w:firstRowLastColumn="0" w:lastRowFirstColumn="0" w:lastRowLastColumn="0"/>
             </w:pPr>
             <w:r>
-              <w:t>0.8</w:t>
-            </w:r>
-            <w:r>
-              <w:t>6</w:t>
+              <w:t>0.86</w:t>
             </w:r>
           </w:p>
         </w:tc>
@@ -7736,10 +7510,7 @@
               <w:cnfStyle w:val="000000000000" w:firstRow="0" w:lastRow="0" w:firstColumn="0" w:lastColumn="0" w:oddVBand="0" w:evenVBand="0" w:oddHBand="0" w:evenHBand="0" w:firstRowFirstColumn="0" w:firstRowLastColumn="0" w:lastRowFirstColumn="0" w:lastRowLastColumn="0"/>
             </w:pPr>
             <w:r>
-              <w:t>0.8</w:t>
-            </w:r>
-            <w:r>
-              <w:t>7</w:t>
+              <w:t>0.87</w:t>
             </w:r>
           </w:p>
         </w:tc>
@@ -7754,10 +7525,7 @@
               <w:cnfStyle w:val="000000000000" w:firstRow="0" w:lastRow="0" w:firstColumn="0" w:lastColumn="0" w:oddVBand="0" w:evenVBand="0" w:oddHBand="0" w:evenHBand="0" w:firstRowFirstColumn="0" w:firstRowLastColumn="0" w:lastRowFirstColumn="0" w:lastRowLastColumn="0"/>
             </w:pPr>
             <w:r>
-              <w:t>0.8</w:t>
-            </w:r>
-            <w:r>
-              <w:t>6</w:t>
+              <w:t>0.86</w:t>
             </w:r>
           </w:p>
         </w:tc>
@@ -7840,14 +7608,7 @@
                 <w:b w:val="0"/>
                 <w:bCs w:val="0"/>
               </w:rPr>
-              <w:t>0.8</w:t>
-            </w:r>
-            <w:r>
-              <w:rPr>
-                <w:b w:val="0"/>
-                <w:bCs w:val="0"/>
-              </w:rPr>
-              <w:t>6532</w:t>
+              <w:t>0.86532</w:t>
             </w:r>
           </w:p>
         </w:tc>
@@ -7880,10 +7641,7 @@
               <w:cnfStyle w:val="000000100000" w:firstRow="0" w:lastRow="0" w:firstColumn="0" w:lastColumn="0" w:oddVBand="0" w:evenVBand="0" w:oddHBand="1" w:evenHBand="0" w:firstRowFirstColumn="0" w:firstRowLastColumn="0" w:lastRowFirstColumn="0" w:lastRowLastColumn="0"/>
             </w:pPr>
             <w:r>
-              <w:t>0.8</w:t>
-            </w:r>
-            <w:r>
-              <w:t>6242</w:t>
+              <w:t>0.86242</w:t>
             </w:r>
           </w:p>
         </w:tc>
@@ -8018,10 +7776,7 @@
               <w:cnfStyle w:val="000000000000" w:firstRow="0" w:lastRow="0" w:firstColumn="0" w:lastColumn="0" w:oddVBand="0" w:evenVBand="0" w:oddHBand="0" w:evenHBand="0" w:firstRowFirstColumn="0" w:firstRowLastColumn="0" w:lastRowFirstColumn="0" w:lastRowLastColumn="0"/>
             </w:pPr>
             <w:r>
-              <w:t>0.8</w:t>
-            </w:r>
-            <w:r>
-              <w:t>0</w:t>
+              <w:t>0.80</w:t>
             </w:r>
           </w:p>
         </w:tc>
@@ -8036,10 +7791,7 @@
               <w:cnfStyle w:val="000000000000" w:firstRow="0" w:lastRow="0" w:firstColumn="0" w:lastColumn="0" w:oddVBand="0" w:evenVBand="0" w:oddHBand="0" w:evenHBand="0" w:firstRowFirstColumn="0" w:firstRowLastColumn="0" w:lastRowFirstColumn="0" w:lastRowLastColumn="0"/>
             </w:pPr>
             <w:r>
-              <w:t>0.8</w:t>
-            </w:r>
-            <w:r>
-              <w:t>5</w:t>
+              <w:t>0.85</w:t>
             </w:r>
           </w:p>
         </w:tc>
@@ -8054,10 +7806,7 @@
               <w:cnfStyle w:val="000000000000" w:firstRow="0" w:lastRow="0" w:firstColumn="0" w:lastColumn="0" w:oddVBand="0" w:evenVBand="0" w:oddHBand="0" w:evenHBand="0" w:firstRowFirstColumn="0" w:firstRowLastColumn="0" w:lastRowFirstColumn="0" w:lastRowLastColumn="0"/>
             </w:pPr>
             <w:r>
-              <w:t>0.8</w:t>
-            </w:r>
-            <w:r>
-              <w:t>2</w:t>
+              <w:t>0.82</w:t>
             </w:r>
           </w:p>
         </w:tc>
@@ -8104,10 +7853,7 @@
               <w:cnfStyle w:val="000000000000" w:firstRow="0" w:lastRow="0" w:firstColumn="0" w:lastColumn="0" w:oddVBand="0" w:evenVBand="0" w:oddHBand="0" w:evenHBand="0" w:firstRowFirstColumn="0" w:firstRowLastColumn="0" w:lastRowFirstColumn="0" w:lastRowLastColumn="0"/>
             </w:pPr>
             <w:r>
-              <w:t>0.8</w:t>
-            </w:r>
-            <w:r>
-              <w:t>5</w:t>
+              <w:t>0.85</w:t>
             </w:r>
           </w:p>
         </w:tc>
@@ -8122,10 +7868,7 @@
               <w:cnfStyle w:val="000000000000" w:firstRow="0" w:lastRow="0" w:firstColumn="0" w:lastColumn="0" w:oddVBand="0" w:evenVBand="0" w:oddHBand="0" w:evenHBand="0" w:firstRowFirstColumn="0" w:firstRowLastColumn="0" w:lastRowFirstColumn="0" w:lastRowLastColumn="0"/>
             </w:pPr>
             <w:r>
-              <w:t>0.8</w:t>
-            </w:r>
-            <w:r>
-              <w:t>1</w:t>
+              <w:t>0.81</w:t>
             </w:r>
           </w:p>
         </w:tc>
@@ -8140,10 +7883,7 @@
               <w:cnfStyle w:val="000000000000" w:firstRow="0" w:lastRow="0" w:firstColumn="0" w:lastColumn="0" w:oddVBand="0" w:evenVBand="0" w:oddHBand="0" w:evenHBand="0" w:firstRowFirstColumn="0" w:firstRowLastColumn="0" w:lastRowFirstColumn="0" w:lastRowLastColumn="0"/>
             </w:pPr>
             <w:r>
-              <w:t>0.8</w:t>
-            </w:r>
-            <w:r>
-              <w:t>3</w:t>
+              <w:t>0.83</w:t>
             </w:r>
           </w:p>
         </w:tc>
@@ -8211,14 +7951,7 @@
                 <w:b w:val="0"/>
                 <w:bCs w:val="0"/>
               </w:rPr>
-              <w:t>0.8</w:t>
-            </w:r>
-            <w:r>
-              <w:rPr>
-                <w:b w:val="0"/>
-                <w:bCs w:val="0"/>
-              </w:rPr>
-              <w:t>1706</w:t>
+              <w:t>0.81706</w:t>
             </w:r>
           </w:p>
         </w:tc>
@@ -8251,10 +7984,7 @@
               <w:cnfStyle w:val="000000100000" w:firstRow="0" w:lastRow="0" w:firstColumn="0" w:lastColumn="0" w:oddVBand="0" w:evenVBand="0" w:oddHBand="1" w:evenHBand="0" w:firstRowFirstColumn="0" w:firstRowLastColumn="0" w:lastRowFirstColumn="0" w:lastRowLastColumn="0"/>
             </w:pPr>
             <w:r>
-              <w:t>0.8</w:t>
-            </w:r>
-            <w:r>
-              <w:t>2550</w:t>
+              <w:t>0.82550</w:t>
             </w:r>
           </w:p>
         </w:tc>
@@ -8774,31 +8504,7 @@
         <w:rPr>
           <w:rFonts w:eastAsiaTheme="minorEastAsia"/>
         </w:rPr>
-        <w:t xml:space="preserve">: numero di istanze classificate male dal </w:t>
-      </w:r>
-      <w:r>
-        <w:rPr>
-          <w:rFonts w:eastAsiaTheme="minorEastAsia"/>
-        </w:rPr>
-        <w:t>secondo</w:t>
-      </w:r>
-      <w:r>
-        <w:rPr>
-          <w:rFonts w:eastAsiaTheme="minorEastAsia"/>
-        </w:rPr>
-        <w:t xml:space="preserve"> classificatore, ma non dal </w:t>
-      </w:r>
-      <w:r>
-        <w:rPr>
-          <w:rFonts w:eastAsiaTheme="minorEastAsia"/>
-        </w:rPr>
-        <w:t>primo</w:t>
-      </w:r>
-      <w:r>
-        <w:rPr>
-          <w:rFonts w:eastAsiaTheme="minorEastAsia"/>
-        </w:rPr>
-        <w:t>;</w:t>
+        <w:t>: numero di istanze classificate male dal secondo classificatore, ma non dal primo;</w:t>
       </w:r>
     </w:p>
     <w:p>
@@ -9117,7 +8823,19 @@
         <w:rPr>
           <w:rFonts w:eastAsiaTheme="minorEastAsia"/>
         </w:rPr>
-        <w:t>L’ipotesi nulla è accettata se il p-value è minore di una soglia specificata (in questo caso 0.05).</w:t>
+        <w:t xml:space="preserve">L’ipotesi nulla è </w:t>
+      </w:r>
+      <w:r>
+        <w:rPr>
+          <w:rFonts w:eastAsiaTheme="minorEastAsia"/>
+        </w:rPr>
+        <w:t>rigettata</w:t>
+      </w:r>
+      <w:r>
+        <w:rPr>
+          <w:rFonts w:eastAsiaTheme="minorEastAsia"/>
+        </w:rPr>
+        <w:t xml:space="preserve"> se il p-value è minore di una soglia specificata (in questo caso 0.05).</w:t>
       </w:r>
     </w:p>
     <w:p>

</xml_diff>